<commit_message>
Added in notes for the sections that need to be written
</commit_message>
<xml_diff>
--- a/IdeaStormDocs/SDD/IdeaStorm_SDD.docx
+++ b/IdeaStormDocs/SDD/IdeaStorm_SDD.docx
@@ -1256,7 +1256,6 @@
       </w:pPr>
       <w:bookmarkStart w:id="4" w:name="_Toc199432521"/>
       <w:r>
-        <w:lastRenderedPageBreak/>
         <w:t>Introduction</w:t>
       </w:r>
       <w:bookmarkEnd w:id="4"/>
@@ -1279,92 +1278,152 @@
       <w:r>
         <w:t>Statement of Scope</w:t>
       </w:r>
-      <w:bookmarkStart w:id="7" w:name="_GoBack"/>
       <w:bookmarkEnd w:id="6"/>
+    </w:p>
+    <w:p>
+      <w:pPr>
+        <w:pStyle w:val="Heading2"/>
+      </w:pPr>
+      <w:bookmarkStart w:id="7" w:name="_Toc199432524"/>
+      <w:r>
+        <w:t>Software Context</w:t>
+      </w:r>
       <w:bookmarkEnd w:id="7"/>
     </w:p>
     <w:p>
       <w:pPr>
         <w:pStyle w:val="Heading2"/>
       </w:pPr>
-      <w:bookmarkStart w:id="8" w:name="_Toc199432524"/>
-      <w:r>
-        <w:t>Software Context</w:t>
+      <w:bookmarkStart w:id="8" w:name="_Toc199432525"/>
+      <w:r>
+        <w:t>Major Constraints</w:t>
       </w:r>
       <w:bookmarkEnd w:id="8"/>
     </w:p>
     <w:p>
       <w:pPr>
-        <w:pStyle w:val="Heading2"/>
-      </w:pPr>
-      <w:bookmarkStart w:id="9" w:name="_Toc199432525"/>
-      <w:r>
-        <w:t>Major Constraints</w:t>
+        <w:pStyle w:val="TBD"/>
+      </w:pPr>
+      <w:r>
+        <w:t>TBD – Need to figure out if this section will be needed or if all constraints will be covered in the section about constraints.</w:t>
+      </w:r>
+    </w:p>
+    <w:p>
+      <w:pPr>
+        <w:pStyle w:val="Heading1"/>
+      </w:pPr>
+      <w:bookmarkStart w:id="9" w:name="_Toc199432526"/>
+      <w:r>
+        <w:lastRenderedPageBreak/>
+        <w:t>Data Design</w:t>
       </w:r>
       <w:bookmarkEnd w:id="9"/>
     </w:p>
     <w:p>
       <w:pPr>
+        <w:pStyle w:val="TBD"/>
+      </w:pPr>
+      <w:r>
+        <w:t>TBD – Need to cover the file structure, how files are saved and the classes used for this.</w:t>
+      </w:r>
+    </w:p>
+    <w:p>
+      <w:pPr>
         <w:pStyle w:val="Heading1"/>
       </w:pPr>
-      <w:bookmarkStart w:id="10" w:name="_Toc199432526"/>
-      <w:r>
-        <w:t>Data Design</w:t>
+      <w:bookmarkStart w:id="10" w:name="_Toc199432527"/>
+      <w:r>
+        <w:t>Architectural and Component Level Design</w:t>
       </w:r>
       <w:bookmarkEnd w:id="10"/>
     </w:p>
     <w:p>
       <w:pPr>
+        <w:pStyle w:val="TBD"/>
+      </w:pPr>
+      <w:r>
+        <w:t xml:space="preserve">TBD – Need to provide a good overview of the app structure, major components (drawing engine and gallery) and explain how these components communicate with each other. I also need to </w:t>
+      </w:r>
+      <w:r>
+        <w:t>cover the MVC pattern briefly (reference apple material for this) and how it is being used in IdeaStorm.</w:t>
+      </w:r>
+    </w:p>
+    <w:p>
+      <w:pPr>
         <w:pStyle w:val="Heading1"/>
       </w:pPr>
-      <w:bookmarkStart w:id="11" w:name="_Toc199432527"/>
-      <w:r>
-        <w:t>Architectural and Component Level Design</w:t>
+      <w:bookmarkStart w:id="11" w:name="_Toc199432528"/>
+      <w:r>
+        <w:t>User Interface Design</w:t>
       </w:r>
       <w:bookmarkEnd w:id="11"/>
     </w:p>
     <w:p>
       <w:pPr>
+        <w:pStyle w:val="TBD"/>
+      </w:pPr>
+      <w:r>
+        <w:t>TBD – I maybe able to reference the user interface mockups in the SRS for this.</w:t>
+      </w:r>
+    </w:p>
+    <w:p>
+      <w:pPr>
         <w:pStyle w:val="Heading1"/>
       </w:pPr>
-      <w:bookmarkStart w:id="12" w:name="_Toc199432528"/>
-      <w:r>
-        <w:t>User Interface Design</w:t>
+      <w:bookmarkStart w:id="12" w:name="_Toc199432529"/>
+      <w:r>
+        <w:t>Security</w:t>
       </w:r>
       <w:bookmarkEnd w:id="12"/>
     </w:p>
     <w:p>
       <w:pPr>
+        <w:pStyle w:val="TBD"/>
+      </w:pPr>
+      <w:r>
+        <w:t>TBD – This is simple, there is no security other then what Apple provides on its devices.</w:t>
+      </w:r>
+    </w:p>
+    <w:p>
+      <w:pPr>
         <w:pStyle w:val="Heading1"/>
       </w:pPr>
-      <w:bookmarkStart w:id="13" w:name="_Toc199432529"/>
-      <w:r>
-        <w:t>Security</w:t>
+      <w:bookmarkStart w:id="13" w:name="_Toc199432530"/>
+      <w:r>
+        <w:t>Restriction, Limitations and Constraints</w:t>
       </w:r>
       <w:bookmarkEnd w:id="13"/>
     </w:p>
     <w:p>
       <w:pPr>
-        <w:pStyle w:val="Heading1"/>
-      </w:pPr>
-      <w:bookmarkStart w:id="14" w:name="_Toc199432530"/>
-      <w:r>
-        <w:t>Restriction, Limitations and Constraints</w:t>
-      </w:r>
-      <w:bookmarkEnd w:id="14"/>
+        <w:pStyle w:val="TBD"/>
+      </w:pPr>
+      <w:r>
+        <w:t>TBD – Explain the platforms and OS versions that it will be limited to. Also explain what the software cannot do (load previous drawings, rearrange drawings).</w:t>
+      </w:r>
     </w:p>
     <w:p>
       <w:pPr>
         <w:pStyle w:val="Heading1"/>
       </w:pPr>
-      <w:bookmarkStart w:id="15" w:name="_Toc199432531"/>
+      <w:bookmarkStart w:id="14" w:name="_Toc199432531"/>
       <w:r>
         <w:t>Testing Issues</w:t>
       </w:r>
+      <w:bookmarkStart w:id="15" w:name="_GoBack"/>
+      <w:bookmarkEnd w:id="14"/>
       <w:bookmarkEnd w:id="15"/>
     </w:p>
     <w:p>
       <w:pPr>
+        <w:pStyle w:val="TBD"/>
+      </w:pPr>
+      <w:r>
+        <w:t>TBD – Explain the testing process for IdeaStorm (Manual Test Scripts) and the test scripts that were developed.</w:t>
+      </w:r>
+    </w:p>
+    <w:p>
+      <w:pPr>
         <w:pStyle w:val="Heading1"/>
       </w:pPr>
       <w:bookmarkStart w:id="16" w:name="_Toc199432532"/>
@@ -1375,6 +1434,14 @@
     </w:p>
     <w:p>
       <w:pPr>
+        <w:pStyle w:val="TBD"/>
+      </w:pPr>
+      <w:r>
+        <w:t>TBD – Explain the process of designing IdeaStorm including this rewrite.</w:t>
+      </w:r>
+    </w:p>
+    <w:p>
+      <w:pPr>
         <w:pStyle w:val="Heading1"/>
       </w:pPr>
       <w:bookmarkStart w:id="17" w:name="_Toc199432533"/>
@@ -1385,6 +1452,39 @@
     </w:p>
     <w:p>
       <w:pPr>
+        <w:pStyle w:val="TBD"/>
+      </w:pPr>
+      <w:r>
+        <w:t>TBD – Explain each of the below sections using bullet points</w:t>
+      </w:r>
+    </w:p>
+    <w:p>
+      <w:pPr>
+        <w:pStyle w:val="Heading2"/>
+      </w:pPr>
+      <w:r>
+        <w:lastRenderedPageBreak/>
+        <w:t>What Worked Well</w:t>
+      </w:r>
+    </w:p>
+    <w:p>
+      <w:pPr>
+        <w:pStyle w:val="Heading2"/>
+      </w:pPr>
+      <w:r>
+        <w:t>Challenges</w:t>
+      </w:r>
+    </w:p>
+    <w:p>
+      <w:pPr>
+        <w:pStyle w:val="Heading2"/>
+      </w:pPr>
+      <w:r>
+        <w:t>Lessons Learned</w:t>
+      </w:r>
+    </w:p>
+    <w:p>
+      <w:pPr>
         <w:pStyle w:val="Heading1"/>
       </w:pPr>
       <w:bookmarkStart w:id="18" w:name="_Toc199432534"/>
@@ -1395,6 +1495,14 @@
     </w:p>
     <w:p>
       <w:pPr>
+        <w:pStyle w:val="TBD"/>
+      </w:pPr>
+      <w:r>
+        <w:t>TBD – Need to separate these by the requirement type and the major part of the software they belong to (drawing engine or gallery).</w:t>
+      </w:r>
+    </w:p>
+    <w:p>
+      <w:pPr>
         <w:pStyle w:val="Heading1"/>
       </w:pPr>
       <w:bookmarkStart w:id="19" w:name="_Toc199432535"/>
@@ -1402,6 +1510,14 @@
         <w:t>References</w:t>
       </w:r>
       <w:bookmarkEnd w:id="19"/>
+    </w:p>
+    <w:p>
+      <w:pPr>
+        <w:pStyle w:val="TBD"/>
+      </w:pPr>
+      <w:r>
+        <w:t>TBD – Add Pressman reference in this section.</w:t>
+      </w:r>
     </w:p>
     <w:p>
       <w:proofErr w:type="gramStart"/>
@@ -1480,7 +1596,6 @@
     </w:p>
     <w:p>
       <w:r>
-        <w:lastRenderedPageBreak/>
         <w:t xml:space="preserve">Drawing a curve in </w:t>
       </w:r>
       <w:proofErr w:type="spellStart"/>
@@ -1750,6 +1865,7 @@
       </w:pPr>
       <w:proofErr w:type="spellStart"/>
       <w:r>
+        <w:lastRenderedPageBreak/>
         <w:t>Wenderlich</w:t>
       </w:r>
       <w:proofErr w:type="spellEnd"/>
@@ -1924,7 +2040,6 @@
             <w:dataBinding w:prefixMappings="xmlns:ns0='http://schemas.openxmlformats.org/officeDocument/2006/extended-properties'" w:xpath="/ns0:Properties[1]/ns0:Company[1]" w:storeItemID="{6668398D-A668-4E3E-A5EB-62B293D839F1}"/>
             <w:text/>
           </w:sdtPr>
-          <w:sdtEndPr/>
           <w:sdtContent>
             <w:p>
               <w:pPr>
@@ -1948,7 +2063,6 @@
             <w:dataBinding w:prefixMappings="xmlns:ns0='http://schemas.openxmlformats.org/package/2006/metadata/core-properties' xmlns:ns1='http://purl.org/dc/elements/1.1/'" w:xpath="/ns0:coreProperties[1]/ns1:title[1]" w:storeItemID="{6C3C8BC8-F283-45AE-878A-BAB7291924A1}"/>
             <w:text/>
           </w:sdtPr>
-          <w:sdtEndPr/>
           <w:sdtContent>
             <w:p>
               <w:pPr>
@@ -1964,14 +2078,7 @@
                   <w:b/>
                   <w:bCs/>
                 </w:rPr>
-                <w:t xml:space="preserve">IdeaStorm </w:t>
-              </w:r>
-              <w:r>
-                <w:rPr>
-                  <w:b/>
-                  <w:bCs/>
-                </w:rPr>
-                <w:t>Software Design Document</w:t>
+                <w:t>IdeaStorm Software Design Document</w:t>
               </w:r>
             </w:p>
           </w:sdtContent>
@@ -2005,7 +2112,7 @@
             <w:rPr>
               <w:noProof/>
             </w:rPr>
-            <w:t>2</w:t>
+            <w:t>3</w:t>
           </w:r>
           <w:r>
             <w:rPr>
@@ -10119,7 +10226,7 @@
 </file>
 
 <file path=customXml/itemProps1.xml><?xml version="1.0" encoding="utf-8"?>
-<ds:datastoreItem xmlns:ds="http://schemas.openxmlformats.org/officeDocument/2006/customXml" ds:itemID="{03AFC800-EB3E-AC45-B912-188C2645DC24}">
+<ds:datastoreItem xmlns:ds="http://schemas.openxmlformats.org/officeDocument/2006/customXml" ds:itemID="{552CEDF8-296F-CF47-AF80-FC2D8B2BD691}">
   <ds:schemaRefs>
     <ds:schemaRef ds:uri="http://schemas.openxmlformats.org/officeDocument/2006/bibliography"/>
   </ds:schemaRefs>

</xml_diff>

<commit_message>
Added requirements traceability tables.
</commit_message>
<xml_diff>
--- a/IdeaStormDocs/SDD/IdeaStorm_SDD.docx
+++ b/IdeaStormDocs/SDD/IdeaStorm_SDD.docx
@@ -1410,8 +1410,24 @@
       <w:r>
         <w:t>Testing Issues</w:t>
       </w:r>
-      <w:bookmarkStart w:id="15" w:name="_GoBack"/>
       <w:bookmarkEnd w:id="14"/>
+    </w:p>
+    <w:p>
+      <w:pPr>
+        <w:pStyle w:val="TBD"/>
+      </w:pPr>
+      <w:r>
+        <w:t>TBD – Explain the testing process for IdeaStorm (Manual Test Scripts) and the test scripts that were developed.</w:t>
+      </w:r>
+    </w:p>
+    <w:p>
+      <w:pPr>
+        <w:pStyle w:val="Heading1"/>
+      </w:pPr>
+      <w:bookmarkStart w:id="15" w:name="_Toc199432532"/>
+      <w:r>
+        <w:t>Design Process</w:t>
+      </w:r>
       <w:bookmarkEnd w:id="15"/>
     </w:p>
     <w:p>
@@ -1419,16 +1435,16 @@
         <w:pStyle w:val="TBD"/>
       </w:pPr>
       <w:r>
-        <w:t>TBD – Explain the testing process for IdeaStorm (Manual Test Scripts) and the test scripts that were developed.</w:t>
+        <w:t>TBD – Explain the process of designing IdeaStorm including this rewrite.</w:t>
       </w:r>
     </w:p>
     <w:p>
       <w:pPr>
         <w:pStyle w:val="Heading1"/>
       </w:pPr>
-      <w:bookmarkStart w:id="16" w:name="_Toc199432532"/>
-      <w:r>
-        <w:t>Design Process</w:t>
+      <w:bookmarkStart w:id="16" w:name="_Toc199432533"/>
+      <w:r>
+        <w:t>Conclusion</w:t>
       </w:r>
       <w:bookmarkEnd w:id="16"/>
     </w:p>
@@ -1437,16 +1453,41 @@
         <w:pStyle w:val="TBD"/>
       </w:pPr>
       <w:r>
-        <w:t>TBD – Explain the process of designing IdeaStorm including this rewrite.</w:t>
+        <w:t>TBD – Explain each of the below sections using bullet points</w:t>
       </w:r>
     </w:p>
     <w:p>
       <w:pPr>
+        <w:pStyle w:val="Heading2"/>
+      </w:pPr>
+      <w:r>
+        <w:lastRenderedPageBreak/>
+        <w:t>What Worked Well</w:t>
+      </w:r>
+    </w:p>
+    <w:p>
+      <w:pPr>
+        <w:pStyle w:val="Heading2"/>
+      </w:pPr>
+      <w:r>
+        <w:t>Challenges</w:t>
+      </w:r>
+    </w:p>
+    <w:p>
+      <w:pPr>
+        <w:pStyle w:val="Heading2"/>
+      </w:pPr>
+      <w:r>
+        <w:t>Lessons Learned</w:t>
+      </w:r>
+    </w:p>
+    <w:p>
+      <w:pPr>
         <w:pStyle w:val="Heading1"/>
       </w:pPr>
-      <w:bookmarkStart w:id="17" w:name="_Toc199432533"/>
-      <w:r>
-        <w:t>Conclusion</w:t>
+      <w:bookmarkStart w:id="17" w:name="_Toc199432534"/>
+      <w:r>
+        <w:t>Requirements Traceability</w:t>
       </w:r>
       <w:bookmarkEnd w:id="17"/>
     </w:p>
@@ -1455,7 +1496,7 @@
         <w:pStyle w:val="TBD"/>
       </w:pPr>
       <w:r>
-        <w:t>TBD – Explain each of the below sections using bullet points</w:t>
+        <w:t>TBD – Need to separate these by the requirement type and the major part of the software they belong to (drawing engine or gallery).</w:t>
       </w:r>
     </w:p>
     <w:p>
@@ -1463,44 +1504,2167 @@
         <w:pStyle w:val="Heading2"/>
       </w:pPr>
       <w:r>
-        <w:lastRenderedPageBreak/>
-        <w:t>What Worked Well</w:t>
+        <w:t>Drawing Engine Requirements</w:t>
       </w:r>
     </w:p>
     <w:p>
       <w:pPr>
+        <w:pStyle w:val="Heading3"/>
+      </w:pPr>
+      <w:r>
+        <w:t>External Interface Requirements</w:t>
+      </w:r>
+    </w:p>
+    <w:tbl>
+      <w:tblPr>
+        <w:tblStyle w:val="LightGrid"/>
+        <w:tblW w:w="0" w:type="auto"/>
+        <w:tblLook w:val="04A0" w:firstRow="1" w:lastRow="0" w:firstColumn="1" w:lastColumn="0" w:noHBand="0" w:noVBand="1"/>
+      </w:tblPr>
+      <w:tblGrid>
+        <w:gridCol w:w="2088"/>
+        <w:gridCol w:w="7488"/>
+      </w:tblGrid>
+      <w:tr>
+        <w:trPr>
+          <w:cnfStyle w:val="100000000000" w:firstRow="1" w:lastRow="0" w:firstColumn="0" w:lastColumn="0" w:oddVBand="0" w:evenVBand="0" w:oddHBand="0" w:evenHBand="0" w:firstRowFirstColumn="0" w:firstRowLastColumn="0" w:lastRowFirstColumn="0" w:lastRowLastColumn="0"/>
+        </w:trPr>
+        <w:tc>
+          <w:tcPr>
+            <w:cnfStyle w:val="001000000000" w:firstRow="0" w:lastRow="0" w:firstColumn="1" w:lastColumn="0" w:oddVBand="0" w:evenVBand="0" w:oddHBand="0" w:evenHBand="0" w:firstRowFirstColumn="0" w:firstRowLastColumn="0" w:lastRowFirstColumn="0" w:lastRowLastColumn="0"/>
+            <w:tcW w:w="2088" w:type="dxa"/>
+          </w:tcPr>
+          <w:p>
+            <w:r>
+              <w:t>Requirement</w:t>
+            </w:r>
+          </w:p>
+        </w:tc>
+        <w:tc>
+          <w:tcPr>
+            <w:tcW w:w="7488" w:type="dxa"/>
+          </w:tcPr>
+          <w:p>
+            <w:pPr>
+              <w:cnfStyle w:val="100000000000" w:firstRow="1" w:lastRow="0" w:firstColumn="0" w:lastColumn="0" w:oddVBand="0" w:evenVBand="0" w:oddHBand="0" w:evenHBand="0" w:firstRowFirstColumn="0" w:firstRowLastColumn="0" w:lastRowFirstColumn="0" w:lastRowLastColumn="0"/>
+            </w:pPr>
+            <w:r>
+              <w:t xml:space="preserve">Document(s), section(s) and/or </w:t>
+            </w:r>
+            <w:proofErr w:type="gramStart"/>
+            <w:r>
+              <w:t>process(</w:t>
+            </w:r>
+            <w:proofErr w:type="spellStart"/>
+            <w:proofErr w:type="gramEnd"/>
+            <w:r>
+              <w:t>es</w:t>
+            </w:r>
+            <w:proofErr w:type="spellEnd"/>
+            <w:r>
+              <w:t>) that meets the requirement</w:t>
+            </w:r>
+          </w:p>
+        </w:tc>
+      </w:tr>
+      <w:tr>
+        <w:trPr>
+          <w:cnfStyle w:val="000000100000" w:firstRow="0" w:lastRow="0" w:firstColumn="0" w:lastColumn="0" w:oddVBand="0" w:evenVBand="0" w:oddHBand="1" w:evenHBand="0" w:firstRowFirstColumn="0" w:firstRowLastColumn="0" w:lastRowFirstColumn="0" w:lastRowLastColumn="0"/>
+        </w:trPr>
+        <w:tc>
+          <w:tcPr>
+            <w:cnfStyle w:val="001000000000" w:firstRow="0" w:lastRow="0" w:firstColumn="1" w:lastColumn="0" w:oddVBand="0" w:evenVBand="0" w:oddHBand="0" w:evenHBand="0" w:firstRowFirstColumn="0" w:firstRowLastColumn="0" w:lastRowFirstColumn="0" w:lastRowLastColumn="0"/>
+            <w:tcW w:w="2088" w:type="dxa"/>
+          </w:tcPr>
+          <w:p>
+            <w:pPr>
+              <w:rPr>
+                <w:b w:val="0"/>
+              </w:rPr>
+            </w:pPr>
+            <w:r>
+              <w:rPr>
+                <w:b w:val="0"/>
+              </w:rPr>
+              <w:t>EIR005</w:t>
+            </w:r>
+          </w:p>
+        </w:tc>
+        <w:tc>
+          <w:tcPr>
+            <w:tcW w:w="7488" w:type="dxa"/>
+          </w:tcPr>
+          <w:p>
+            <w:pPr>
+              <w:cnfStyle w:val="000000100000" w:firstRow="0" w:lastRow="0" w:firstColumn="0" w:lastColumn="0" w:oddVBand="0" w:evenVBand="0" w:oddHBand="1" w:evenHBand="0" w:firstRowFirstColumn="0" w:firstRowLastColumn="0" w:lastRowFirstColumn="0" w:lastRowLastColumn="0"/>
+            </w:pPr>
+          </w:p>
+        </w:tc>
+      </w:tr>
+      <w:tr>
+        <w:trPr>
+          <w:cnfStyle w:val="000000010000" w:firstRow="0" w:lastRow="0" w:firstColumn="0" w:lastColumn="0" w:oddVBand="0" w:evenVBand="0" w:oddHBand="0" w:evenHBand="1" w:firstRowFirstColumn="0" w:firstRowLastColumn="0" w:lastRowFirstColumn="0" w:lastRowLastColumn="0"/>
+        </w:trPr>
+        <w:tc>
+          <w:tcPr>
+            <w:cnfStyle w:val="001000000000" w:firstRow="0" w:lastRow="0" w:firstColumn="1" w:lastColumn="0" w:oddVBand="0" w:evenVBand="0" w:oddHBand="0" w:evenHBand="0" w:firstRowFirstColumn="0" w:firstRowLastColumn="0" w:lastRowFirstColumn="0" w:lastRowLastColumn="0"/>
+            <w:tcW w:w="2088" w:type="dxa"/>
+          </w:tcPr>
+          <w:p>
+            <w:pPr>
+              <w:rPr>
+                <w:b w:val="0"/>
+              </w:rPr>
+            </w:pPr>
+            <w:r>
+              <w:rPr>
+                <w:b w:val="0"/>
+              </w:rPr>
+              <w:t>EIR018</w:t>
+            </w:r>
+          </w:p>
+        </w:tc>
+        <w:tc>
+          <w:tcPr>
+            <w:tcW w:w="7488" w:type="dxa"/>
+          </w:tcPr>
+          <w:p>
+            <w:pPr>
+              <w:cnfStyle w:val="000000010000" w:firstRow="0" w:lastRow="0" w:firstColumn="0" w:lastColumn="0" w:oddVBand="0" w:evenVBand="0" w:oddHBand="0" w:evenHBand="1" w:firstRowFirstColumn="0" w:firstRowLastColumn="0" w:lastRowFirstColumn="0" w:lastRowLastColumn="0"/>
+            </w:pPr>
+          </w:p>
+        </w:tc>
+      </w:tr>
+      <w:tr>
+        <w:trPr>
+          <w:cnfStyle w:val="000000100000" w:firstRow="0" w:lastRow="0" w:firstColumn="0" w:lastColumn="0" w:oddVBand="0" w:evenVBand="0" w:oddHBand="1" w:evenHBand="0" w:firstRowFirstColumn="0" w:firstRowLastColumn="0" w:lastRowFirstColumn="0" w:lastRowLastColumn="0"/>
+        </w:trPr>
+        <w:tc>
+          <w:tcPr>
+            <w:cnfStyle w:val="001000000000" w:firstRow="0" w:lastRow="0" w:firstColumn="1" w:lastColumn="0" w:oddVBand="0" w:evenVBand="0" w:oddHBand="0" w:evenHBand="0" w:firstRowFirstColumn="0" w:firstRowLastColumn="0" w:lastRowFirstColumn="0" w:lastRowLastColumn="0"/>
+            <w:tcW w:w="2088" w:type="dxa"/>
+          </w:tcPr>
+          <w:p>
+            <w:pPr>
+              <w:rPr>
+                <w:b w:val="0"/>
+              </w:rPr>
+            </w:pPr>
+            <w:r>
+              <w:rPr>
+                <w:b w:val="0"/>
+              </w:rPr>
+              <w:t>EIR001</w:t>
+            </w:r>
+          </w:p>
+        </w:tc>
+        <w:tc>
+          <w:tcPr>
+            <w:tcW w:w="7488" w:type="dxa"/>
+          </w:tcPr>
+          <w:p>
+            <w:pPr>
+              <w:cnfStyle w:val="000000100000" w:firstRow="0" w:lastRow="0" w:firstColumn="0" w:lastColumn="0" w:oddVBand="0" w:evenVBand="0" w:oddHBand="1" w:evenHBand="0" w:firstRowFirstColumn="0" w:firstRowLastColumn="0" w:lastRowFirstColumn="0" w:lastRowLastColumn="0"/>
+            </w:pPr>
+          </w:p>
+        </w:tc>
+      </w:tr>
+      <w:tr>
+        <w:trPr>
+          <w:cnfStyle w:val="000000010000" w:firstRow="0" w:lastRow="0" w:firstColumn="0" w:lastColumn="0" w:oddVBand="0" w:evenVBand="0" w:oddHBand="0" w:evenHBand="1" w:firstRowFirstColumn="0" w:firstRowLastColumn="0" w:lastRowFirstColumn="0" w:lastRowLastColumn="0"/>
+        </w:trPr>
+        <w:tc>
+          <w:tcPr>
+            <w:cnfStyle w:val="001000000000" w:firstRow="0" w:lastRow="0" w:firstColumn="1" w:lastColumn="0" w:oddVBand="0" w:evenVBand="0" w:oddHBand="0" w:evenHBand="0" w:firstRowFirstColumn="0" w:firstRowLastColumn="0" w:lastRowFirstColumn="0" w:lastRowLastColumn="0"/>
+            <w:tcW w:w="2088" w:type="dxa"/>
+          </w:tcPr>
+          <w:p>
+            <w:pPr>
+              <w:rPr>
+                <w:b w:val="0"/>
+              </w:rPr>
+            </w:pPr>
+            <w:r>
+              <w:rPr>
+                <w:b w:val="0"/>
+              </w:rPr>
+              <w:t>EIR002</w:t>
+            </w:r>
+          </w:p>
+        </w:tc>
+        <w:tc>
+          <w:tcPr>
+            <w:tcW w:w="7488" w:type="dxa"/>
+          </w:tcPr>
+          <w:p>
+            <w:pPr>
+              <w:cnfStyle w:val="000000010000" w:firstRow="0" w:lastRow="0" w:firstColumn="0" w:lastColumn="0" w:oddVBand="0" w:evenVBand="0" w:oddHBand="0" w:evenHBand="1" w:firstRowFirstColumn="0" w:firstRowLastColumn="0" w:lastRowFirstColumn="0" w:lastRowLastColumn="0"/>
+            </w:pPr>
+          </w:p>
+        </w:tc>
+      </w:tr>
+      <w:tr>
+        <w:trPr>
+          <w:cnfStyle w:val="000000100000" w:firstRow="0" w:lastRow="0" w:firstColumn="0" w:lastColumn="0" w:oddVBand="0" w:evenVBand="0" w:oddHBand="1" w:evenHBand="0" w:firstRowFirstColumn="0" w:firstRowLastColumn="0" w:lastRowFirstColumn="0" w:lastRowLastColumn="0"/>
+        </w:trPr>
+        <w:tc>
+          <w:tcPr>
+            <w:cnfStyle w:val="001000000000" w:firstRow="0" w:lastRow="0" w:firstColumn="1" w:lastColumn="0" w:oddVBand="0" w:evenVBand="0" w:oddHBand="0" w:evenHBand="0" w:firstRowFirstColumn="0" w:firstRowLastColumn="0" w:lastRowFirstColumn="0" w:lastRowLastColumn="0"/>
+            <w:tcW w:w="2088" w:type="dxa"/>
+          </w:tcPr>
+          <w:p>
+            <w:pPr>
+              <w:rPr>
+                <w:b w:val="0"/>
+              </w:rPr>
+            </w:pPr>
+            <w:r>
+              <w:rPr>
+                <w:b w:val="0"/>
+              </w:rPr>
+              <w:t>EIR012</w:t>
+            </w:r>
+          </w:p>
+        </w:tc>
+        <w:tc>
+          <w:tcPr>
+            <w:tcW w:w="7488" w:type="dxa"/>
+          </w:tcPr>
+          <w:p>
+            <w:pPr>
+              <w:cnfStyle w:val="000000100000" w:firstRow="0" w:lastRow="0" w:firstColumn="0" w:lastColumn="0" w:oddVBand="0" w:evenVBand="0" w:oddHBand="1" w:evenHBand="0" w:firstRowFirstColumn="0" w:firstRowLastColumn="0" w:lastRowFirstColumn="0" w:lastRowLastColumn="0"/>
+            </w:pPr>
+          </w:p>
+        </w:tc>
+      </w:tr>
+      <w:tr>
+        <w:trPr>
+          <w:cnfStyle w:val="000000010000" w:firstRow="0" w:lastRow="0" w:firstColumn="0" w:lastColumn="0" w:oddVBand="0" w:evenVBand="0" w:oddHBand="0" w:evenHBand="1" w:firstRowFirstColumn="0" w:firstRowLastColumn="0" w:lastRowFirstColumn="0" w:lastRowLastColumn="0"/>
+        </w:trPr>
+        <w:tc>
+          <w:tcPr>
+            <w:cnfStyle w:val="001000000000" w:firstRow="0" w:lastRow="0" w:firstColumn="1" w:lastColumn="0" w:oddVBand="0" w:evenVBand="0" w:oddHBand="0" w:evenHBand="0" w:firstRowFirstColumn="0" w:firstRowLastColumn="0" w:lastRowFirstColumn="0" w:lastRowLastColumn="0"/>
+            <w:tcW w:w="2088" w:type="dxa"/>
+          </w:tcPr>
+          <w:p>
+            <w:pPr>
+              <w:rPr>
+                <w:b w:val="0"/>
+              </w:rPr>
+            </w:pPr>
+            <w:r>
+              <w:rPr>
+                <w:b w:val="0"/>
+              </w:rPr>
+              <w:t>EIR022</w:t>
+            </w:r>
+          </w:p>
+        </w:tc>
+        <w:tc>
+          <w:tcPr>
+            <w:tcW w:w="7488" w:type="dxa"/>
+          </w:tcPr>
+          <w:p>
+            <w:pPr>
+              <w:cnfStyle w:val="000000010000" w:firstRow="0" w:lastRow="0" w:firstColumn="0" w:lastColumn="0" w:oddVBand="0" w:evenVBand="0" w:oddHBand="0" w:evenHBand="1" w:firstRowFirstColumn="0" w:firstRowLastColumn="0" w:lastRowFirstColumn="0" w:lastRowLastColumn="0"/>
+            </w:pPr>
+          </w:p>
+        </w:tc>
+      </w:tr>
+      <w:tr>
+        <w:trPr>
+          <w:cnfStyle w:val="000000100000" w:firstRow="0" w:lastRow="0" w:firstColumn="0" w:lastColumn="0" w:oddVBand="0" w:evenVBand="0" w:oddHBand="1" w:evenHBand="0" w:firstRowFirstColumn="0" w:firstRowLastColumn="0" w:lastRowFirstColumn="0" w:lastRowLastColumn="0"/>
+        </w:trPr>
+        <w:tc>
+          <w:tcPr>
+            <w:cnfStyle w:val="001000000000" w:firstRow="0" w:lastRow="0" w:firstColumn="1" w:lastColumn="0" w:oddVBand="0" w:evenVBand="0" w:oddHBand="0" w:evenHBand="0" w:firstRowFirstColumn="0" w:firstRowLastColumn="0" w:lastRowFirstColumn="0" w:lastRowLastColumn="0"/>
+            <w:tcW w:w="2088" w:type="dxa"/>
+          </w:tcPr>
+          <w:p>
+            <w:pPr>
+              <w:rPr>
+                <w:b w:val="0"/>
+              </w:rPr>
+            </w:pPr>
+            <w:r>
+              <w:rPr>
+                <w:b w:val="0"/>
+              </w:rPr>
+              <w:t>EIR025</w:t>
+            </w:r>
+          </w:p>
+        </w:tc>
+        <w:tc>
+          <w:tcPr>
+            <w:tcW w:w="7488" w:type="dxa"/>
+          </w:tcPr>
+          <w:p>
+            <w:pPr>
+              <w:cnfStyle w:val="000000100000" w:firstRow="0" w:lastRow="0" w:firstColumn="0" w:lastColumn="0" w:oddVBand="0" w:evenVBand="0" w:oddHBand="1" w:evenHBand="0" w:firstRowFirstColumn="0" w:firstRowLastColumn="0" w:lastRowFirstColumn="0" w:lastRowLastColumn="0"/>
+            </w:pPr>
+          </w:p>
+        </w:tc>
+      </w:tr>
+      <w:tr>
+        <w:trPr>
+          <w:cnfStyle w:val="000000010000" w:firstRow="0" w:lastRow="0" w:firstColumn="0" w:lastColumn="0" w:oddVBand="0" w:evenVBand="0" w:oddHBand="0" w:evenHBand="1" w:firstRowFirstColumn="0" w:firstRowLastColumn="0" w:lastRowFirstColumn="0" w:lastRowLastColumn="0"/>
+        </w:trPr>
+        <w:tc>
+          <w:tcPr>
+            <w:cnfStyle w:val="001000000000" w:firstRow="0" w:lastRow="0" w:firstColumn="1" w:lastColumn="0" w:oddVBand="0" w:evenVBand="0" w:oddHBand="0" w:evenHBand="0" w:firstRowFirstColumn="0" w:firstRowLastColumn="0" w:lastRowFirstColumn="0" w:lastRowLastColumn="0"/>
+            <w:tcW w:w="2088" w:type="dxa"/>
+          </w:tcPr>
+          <w:p>
+            <w:pPr>
+              <w:rPr>
+                <w:b w:val="0"/>
+              </w:rPr>
+            </w:pPr>
+            <w:r>
+              <w:rPr>
+                <w:b w:val="0"/>
+              </w:rPr>
+              <w:t>EIR019</w:t>
+            </w:r>
+          </w:p>
+        </w:tc>
+        <w:tc>
+          <w:tcPr>
+            <w:tcW w:w="7488" w:type="dxa"/>
+          </w:tcPr>
+          <w:p>
+            <w:pPr>
+              <w:cnfStyle w:val="000000010000" w:firstRow="0" w:lastRow="0" w:firstColumn="0" w:lastColumn="0" w:oddVBand="0" w:evenVBand="0" w:oddHBand="0" w:evenHBand="1" w:firstRowFirstColumn="0" w:firstRowLastColumn="0" w:lastRowFirstColumn="0" w:lastRowLastColumn="0"/>
+            </w:pPr>
+          </w:p>
+        </w:tc>
+      </w:tr>
+      <w:tr>
+        <w:trPr>
+          <w:cnfStyle w:val="000000100000" w:firstRow="0" w:lastRow="0" w:firstColumn="0" w:lastColumn="0" w:oddVBand="0" w:evenVBand="0" w:oddHBand="1" w:evenHBand="0" w:firstRowFirstColumn="0" w:firstRowLastColumn="0" w:lastRowFirstColumn="0" w:lastRowLastColumn="0"/>
+        </w:trPr>
+        <w:tc>
+          <w:tcPr>
+            <w:cnfStyle w:val="001000000000" w:firstRow="0" w:lastRow="0" w:firstColumn="1" w:lastColumn="0" w:oddVBand="0" w:evenVBand="0" w:oddHBand="0" w:evenHBand="0" w:firstRowFirstColumn="0" w:firstRowLastColumn="0" w:lastRowFirstColumn="0" w:lastRowLastColumn="0"/>
+            <w:tcW w:w="2088" w:type="dxa"/>
+          </w:tcPr>
+          <w:p>
+            <w:pPr>
+              <w:rPr>
+                <w:b w:val="0"/>
+              </w:rPr>
+            </w:pPr>
+            <w:r>
+              <w:rPr>
+                <w:b w:val="0"/>
+              </w:rPr>
+              <w:t>EIR011</w:t>
+            </w:r>
+          </w:p>
+        </w:tc>
+        <w:tc>
+          <w:tcPr>
+            <w:tcW w:w="7488" w:type="dxa"/>
+          </w:tcPr>
+          <w:p>
+            <w:pPr>
+              <w:cnfStyle w:val="000000100000" w:firstRow="0" w:lastRow="0" w:firstColumn="0" w:lastColumn="0" w:oddVBand="0" w:evenVBand="0" w:oddHBand="1" w:evenHBand="0" w:firstRowFirstColumn="0" w:firstRowLastColumn="0" w:lastRowFirstColumn="0" w:lastRowLastColumn="0"/>
+            </w:pPr>
+          </w:p>
+        </w:tc>
+      </w:tr>
+      <w:tr>
+        <w:trPr>
+          <w:cnfStyle w:val="000000010000" w:firstRow="0" w:lastRow="0" w:firstColumn="0" w:lastColumn="0" w:oddVBand="0" w:evenVBand="0" w:oddHBand="0" w:evenHBand="1" w:firstRowFirstColumn="0" w:firstRowLastColumn="0" w:lastRowFirstColumn="0" w:lastRowLastColumn="0"/>
+        </w:trPr>
+        <w:tc>
+          <w:tcPr>
+            <w:cnfStyle w:val="001000000000" w:firstRow="0" w:lastRow="0" w:firstColumn="1" w:lastColumn="0" w:oddVBand="0" w:evenVBand="0" w:oddHBand="0" w:evenHBand="0" w:firstRowFirstColumn="0" w:firstRowLastColumn="0" w:lastRowFirstColumn="0" w:lastRowLastColumn="0"/>
+            <w:tcW w:w="2088" w:type="dxa"/>
+          </w:tcPr>
+          <w:p>
+            <w:pPr>
+              <w:rPr>
+                <w:b w:val="0"/>
+              </w:rPr>
+            </w:pPr>
+            <w:r>
+              <w:rPr>
+                <w:b w:val="0"/>
+              </w:rPr>
+              <w:t>EIR021</w:t>
+            </w:r>
+          </w:p>
+        </w:tc>
+        <w:tc>
+          <w:tcPr>
+            <w:tcW w:w="7488" w:type="dxa"/>
+          </w:tcPr>
+          <w:p>
+            <w:pPr>
+              <w:cnfStyle w:val="000000010000" w:firstRow="0" w:lastRow="0" w:firstColumn="0" w:lastColumn="0" w:oddVBand="0" w:evenVBand="0" w:oddHBand="0" w:evenHBand="1" w:firstRowFirstColumn="0" w:firstRowLastColumn="0" w:lastRowFirstColumn="0" w:lastRowLastColumn="0"/>
+            </w:pPr>
+          </w:p>
+        </w:tc>
+      </w:tr>
+      <w:tr>
+        <w:trPr>
+          <w:cnfStyle w:val="000000100000" w:firstRow="0" w:lastRow="0" w:firstColumn="0" w:lastColumn="0" w:oddVBand="0" w:evenVBand="0" w:oddHBand="1" w:evenHBand="0" w:firstRowFirstColumn="0" w:firstRowLastColumn="0" w:lastRowFirstColumn="0" w:lastRowLastColumn="0"/>
+        </w:trPr>
+        <w:tc>
+          <w:tcPr>
+            <w:cnfStyle w:val="001000000000" w:firstRow="0" w:lastRow="0" w:firstColumn="1" w:lastColumn="0" w:oddVBand="0" w:evenVBand="0" w:oddHBand="0" w:evenHBand="0" w:firstRowFirstColumn="0" w:firstRowLastColumn="0" w:lastRowFirstColumn="0" w:lastRowLastColumn="0"/>
+            <w:tcW w:w="2088" w:type="dxa"/>
+          </w:tcPr>
+          <w:p>
+            <w:pPr>
+              <w:rPr>
+                <w:b w:val="0"/>
+              </w:rPr>
+            </w:pPr>
+            <w:r>
+              <w:rPr>
+                <w:b w:val="0"/>
+              </w:rPr>
+              <w:t>EIR028</w:t>
+            </w:r>
+          </w:p>
+        </w:tc>
+        <w:tc>
+          <w:tcPr>
+            <w:tcW w:w="7488" w:type="dxa"/>
+          </w:tcPr>
+          <w:p>
+            <w:pPr>
+              <w:cnfStyle w:val="000000100000" w:firstRow="0" w:lastRow="0" w:firstColumn="0" w:lastColumn="0" w:oddVBand="0" w:evenVBand="0" w:oddHBand="1" w:evenHBand="0" w:firstRowFirstColumn="0" w:firstRowLastColumn="0" w:lastRowFirstColumn="0" w:lastRowLastColumn="0"/>
+            </w:pPr>
+          </w:p>
+        </w:tc>
+      </w:tr>
+      <w:tr>
+        <w:trPr>
+          <w:cnfStyle w:val="000000010000" w:firstRow="0" w:lastRow="0" w:firstColumn="0" w:lastColumn="0" w:oddVBand="0" w:evenVBand="0" w:oddHBand="0" w:evenHBand="1" w:firstRowFirstColumn="0" w:firstRowLastColumn="0" w:lastRowFirstColumn="0" w:lastRowLastColumn="0"/>
+        </w:trPr>
+        <w:tc>
+          <w:tcPr>
+            <w:cnfStyle w:val="001000000000" w:firstRow="0" w:lastRow="0" w:firstColumn="1" w:lastColumn="0" w:oddVBand="0" w:evenVBand="0" w:oddHBand="0" w:evenHBand="0" w:firstRowFirstColumn="0" w:firstRowLastColumn="0" w:lastRowFirstColumn="0" w:lastRowLastColumn="0"/>
+            <w:tcW w:w="2088" w:type="dxa"/>
+          </w:tcPr>
+          <w:p>
+            <w:pPr>
+              <w:rPr>
+                <w:b w:val="0"/>
+              </w:rPr>
+            </w:pPr>
+            <w:r>
+              <w:rPr>
+                <w:b w:val="0"/>
+              </w:rPr>
+              <w:t>EIR026</w:t>
+            </w:r>
+          </w:p>
+        </w:tc>
+        <w:tc>
+          <w:tcPr>
+            <w:tcW w:w="7488" w:type="dxa"/>
+          </w:tcPr>
+          <w:p>
+            <w:pPr>
+              <w:cnfStyle w:val="000000010000" w:firstRow="0" w:lastRow="0" w:firstColumn="0" w:lastColumn="0" w:oddVBand="0" w:evenVBand="0" w:oddHBand="0" w:evenHBand="1" w:firstRowFirstColumn="0" w:firstRowLastColumn="0" w:lastRowFirstColumn="0" w:lastRowLastColumn="0"/>
+            </w:pPr>
+          </w:p>
+        </w:tc>
+      </w:tr>
+      <w:tr>
+        <w:trPr>
+          <w:cnfStyle w:val="000000100000" w:firstRow="0" w:lastRow="0" w:firstColumn="0" w:lastColumn="0" w:oddVBand="0" w:evenVBand="0" w:oddHBand="1" w:evenHBand="0" w:firstRowFirstColumn="0" w:firstRowLastColumn="0" w:lastRowFirstColumn="0" w:lastRowLastColumn="0"/>
+        </w:trPr>
+        <w:tc>
+          <w:tcPr>
+            <w:cnfStyle w:val="001000000000" w:firstRow="0" w:lastRow="0" w:firstColumn="1" w:lastColumn="0" w:oddVBand="0" w:evenVBand="0" w:oddHBand="0" w:evenHBand="0" w:firstRowFirstColumn="0" w:firstRowLastColumn="0" w:lastRowFirstColumn="0" w:lastRowLastColumn="0"/>
+            <w:tcW w:w="2088" w:type="dxa"/>
+          </w:tcPr>
+          <w:p>
+            <w:pPr>
+              <w:rPr>
+                <w:b w:val="0"/>
+              </w:rPr>
+            </w:pPr>
+            <w:r>
+              <w:rPr>
+                <w:b w:val="0"/>
+              </w:rPr>
+              <w:t>EIR027</w:t>
+            </w:r>
+          </w:p>
+        </w:tc>
+        <w:tc>
+          <w:tcPr>
+            <w:tcW w:w="7488" w:type="dxa"/>
+          </w:tcPr>
+          <w:p>
+            <w:pPr>
+              <w:cnfStyle w:val="000000100000" w:firstRow="0" w:lastRow="0" w:firstColumn="0" w:lastColumn="0" w:oddVBand="0" w:evenVBand="0" w:oddHBand="1" w:evenHBand="0" w:firstRowFirstColumn="0" w:firstRowLastColumn="0" w:lastRowFirstColumn="0" w:lastRowLastColumn="0"/>
+            </w:pPr>
+          </w:p>
+        </w:tc>
+      </w:tr>
+      <w:tr>
+        <w:trPr>
+          <w:cnfStyle w:val="000000010000" w:firstRow="0" w:lastRow="0" w:firstColumn="0" w:lastColumn="0" w:oddVBand="0" w:evenVBand="0" w:oddHBand="0" w:evenHBand="1" w:firstRowFirstColumn="0" w:firstRowLastColumn="0" w:lastRowFirstColumn="0" w:lastRowLastColumn="0"/>
+        </w:trPr>
+        <w:tc>
+          <w:tcPr>
+            <w:cnfStyle w:val="001000000000" w:firstRow="0" w:lastRow="0" w:firstColumn="1" w:lastColumn="0" w:oddVBand="0" w:evenVBand="0" w:oddHBand="0" w:evenHBand="0" w:firstRowFirstColumn="0" w:firstRowLastColumn="0" w:lastRowFirstColumn="0" w:lastRowLastColumn="0"/>
+            <w:tcW w:w="2088" w:type="dxa"/>
+          </w:tcPr>
+          <w:p>
+            <w:pPr>
+              <w:rPr>
+                <w:b w:val="0"/>
+              </w:rPr>
+            </w:pPr>
+            <w:r>
+              <w:rPr>
+                <w:b w:val="0"/>
+              </w:rPr>
+              <w:t>EIR029</w:t>
+            </w:r>
+          </w:p>
+        </w:tc>
+        <w:tc>
+          <w:tcPr>
+            <w:tcW w:w="7488" w:type="dxa"/>
+          </w:tcPr>
+          <w:p>
+            <w:pPr>
+              <w:cnfStyle w:val="000000010000" w:firstRow="0" w:lastRow="0" w:firstColumn="0" w:lastColumn="0" w:oddVBand="0" w:evenVBand="0" w:oddHBand="0" w:evenHBand="1" w:firstRowFirstColumn="0" w:firstRowLastColumn="0" w:lastRowFirstColumn="0" w:lastRowLastColumn="0"/>
+            </w:pPr>
+          </w:p>
+        </w:tc>
+      </w:tr>
+    </w:tbl>
+    <w:p/>
+    <w:p>
+      <w:pPr>
+        <w:pStyle w:val="Heading3"/>
+      </w:pPr>
+      <w:r>
+        <w:t>Functional Requirements</w:t>
+      </w:r>
+    </w:p>
+    <w:tbl>
+      <w:tblPr>
+        <w:tblStyle w:val="LightGrid"/>
+        <w:tblW w:w="0" w:type="auto"/>
+        <w:tblLook w:val="04A0" w:firstRow="1" w:lastRow="0" w:firstColumn="1" w:lastColumn="0" w:noHBand="0" w:noVBand="1"/>
+      </w:tblPr>
+      <w:tblGrid>
+        <w:gridCol w:w="2088"/>
+        <w:gridCol w:w="7488"/>
+      </w:tblGrid>
+      <w:tr>
+        <w:trPr>
+          <w:cnfStyle w:val="100000000000" w:firstRow="1" w:lastRow="0" w:firstColumn="0" w:lastColumn="0" w:oddVBand="0" w:evenVBand="0" w:oddHBand="0" w:evenHBand="0" w:firstRowFirstColumn="0" w:firstRowLastColumn="0" w:lastRowFirstColumn="0" w:lastRowLastColumn="0"/>
+        </w:trPr>
+        <w:tc>
+          <w:tcPr>
+            <w:cnfStyle w:val="001000000000" w:firstRow="0" w:lastRow="0" w:firstColumn="1" w:lastColumn="0" w:oddVBand="0" w:evenVBand="0" w:oddHBand="0" w:evenHBand="0" w:firstRowFirstColumn="0" w:firstRowLastColumn="0" w:lastRowFirstColumn="0" w:lastRowLastColumn="0"/>
+            <w:tcW w:w="2088" w:type="dxa"/>
+          </w:tcPr>
+          <w:p>
+            <w:r>
+              <w:t>Requirement</w:t>
+            </w:r>
+          </w:p>
+        </w:tc>
+        <w:tc>
+          <w:tcPr>
+            <w:tcW w:w="7488" w:type="dxa"/>
+          </w:tcPr>
+          <w:p>
+            <w:pPr>
+              <w:cnfStyle w:val="100000000000" w:firstRow="1" w:lastRow="0" w:firstColumn="0" w:lastColumn="0" w:oddVBand="0" w:evenVBand="0" w:oddHBand="0" w:evenHBand="0" w:firstRowFirstColumn="0" w:firstRowLastColumn="0" w:lastRowFirstColumn="0" w:lastRowLastColumn="0"/>
+            </w:pPr>
+            <w:r>
+              <w:t xml:space="preserve">Document(s), section(s) and/or </w:t>
+            </w:r>
+            <w:proofErr w:type="gramStart"/>
+            <w:r>
+              <w:t>process(</w:t>
+            </w:r>
+            <w:proofErr w:type="spellStart"/>
+            <w:proofErr w:type="gramEnd"/>
+            <w:r>
+              <w:t>es</w:t>
+            </w:r>
+            <w:proofErr w:type="spellEnd"/>
+            <w:r>
+              <w:t>) that meets the requirement</w:t>
+            </w:r>
+          </w:p>
+        </w:tc>
+      </w:tr>
+      <w:tr>
+        <w:trPr>
+          <w:cnfStyle w:val="000000100000" w:firstRow="0" w:lastRow="0" w:firstColumn="0" w:lastColumn="0" w:oddVBand="0" w:evenVBand="0" w:oddHBand="1" w:evenHBand="0" w:firstRowFirstColumn="0" w:firstRowLastColumn="0" w:lastRowFirstColumn="0" w:lastRowLastColumn="0"/>
+        </w:trPr>
+        <w:tc>
+          <w:tcPr>
+            <w:cnfStyle w:val="001000000000" w:firstRow="0" w:lastRow="0" w:firstColumn="1" w:lastColumn="0" w:oddVBand="0" w:evenVBand="0" w:oddHBand="0" w:evenHBand="0" w:firstRowFirstColumn="0" w:firstRowLastColumn="0" w:lastRowFirstColumn="0" w:lastRowLastColumn="0"/>
+            <w:tcW w:w="2088" w:type="dxa"/>
+          </w:tcPr>
+          <w:p>
+            <w:pPr>
+              <w:rPr>
+                <w:b w:val="0"/>
+              </w:rPr>
+            </w:pPr>
+            <w:r>
+              <w:rPr>
+                <w:b w:val="0"/>
+              </w:rPr>
+              <w:t>FR001</w:t>
+            </w:r>
+          </w:p>
+        </w:tc>
+        <w:tc>
+          <w:tcPr>
+            <w:tcW w:w="7488" w:type="dxa"/>
+          </w:tcPr>
+          <w:p>
+            <w:pPr>
+              <w:cnfStyle w:val="000000100000" w:firstRow="0" w:lastRow="0" w:firstColumn="0" w:lastColumn="0" w:oddVBand="0" w:evenVBand="0" w:oddHBand="1" w:evenHBand="0" w:firstRowFirstColumn="0" w:firstRowLastColumn="0" w:lastRowFirstColumn="0" w:lastRowLastColumn="0"/>
+            </w:pPr>
+          </w:p>
+        </w:tc>
+      </w:tr>
+      <w:tr>
+        <w:trPr>
+          <w:cnfStyle w:val="000000010000" w:firstRow="0" w:lastRow="0" w:firstColumn="0" w:lastColumn="0" w:oddVBand="0" w:evenVBand="0" w:oddHBand="0" w:evenHBand="1" w:firstRowFirstColumn="0" w:firstRowLastColumn="0" w:lastRowFirstColumn="0" w:lastRowLastColumn="0"/>
+        </w:trPr>
+        <w:tc>
+          <w:tcPr>
+            <w:cnfStyle w:val="001000000000" w:firstRow="0" w:lastRow="0" w:firstColumn="1" w:lastColumn="0" w:oddVBand="0" w:evenVBand="0" w:oddHBand="0" w:evenHBand="0" w:firstRowFirstColumn="0" w:firstRowLastColumn="0" w:lastRowFirstColumn="0" w:lastRowLastColumn="0"/>
+            <w:tcW w:w="2088" w:type="dxa"/>
+          </w:tcPr>
+          <w:p>
+            <w:pPr>
+              <w:rPr>
+                <w:b w:val="0"/>
+              </w:rPr>
+            </w:pPr>
+            <w:r>
+              <w:rPr>
+                <w:b w:val="0"/>
+              </w:rPr>
+              <w:t>FR002</w:t>
+            </w:r>
+          </w:p>
+        </w:tc>
+        <w:tc>
+          <w:tcPr>
+            <w:tcW w:w="7488" w:type="dxa"/>
+          </w:tcPr>
+          <w:p>
+            <w:pPr>
+              <w:cnfStyle w:val="000000010000" w:firstRow="0" w:lastRow="0" w:firstColumn="0" w:lastColumn="0" w:oddVBand="0" w:evenVBand="0" w:oddHBand="0" w:evenHBand="1" w:firstRowFirstColumn="0" w:firstRowLastColumn="0" w:lastRowFirstColumn="0" w:lastRowLastColumn="0"/>
+            </w:pPr>
+          </w:p>
+        </w:tc>
+      </w:tr>
+      <w:tr>
+        <w:trPr>
+          <w:cnfStyle w:val="000000100000" w:firstRow="0" w:lastRow="0" w:firstColumn="0" w:lastColumn="0" w:oddVBand="0" w:evenVBand="0" w:oddHBand="1" w:evenHBand="0" w:firstRowFirstColumn="0" w:firstRowLastColumn="0" w:lastRowFirstColumn="0" w:lastRowLastColumn="0"/>
+        </w:trPr>
+        <w:tc>
+          <w:tcPr>
+            <w:cnfStyle w:val="001000000000" w:firstRow="0" w:lastRow="0" w:firstColumn="1" w:lastColumn="0" w:oddVBand="0" w:evenVBand="0" w:oddHBand="0" w:evenHBand="0" w:firstRowFirstColumn="0" w:firstRowLastColumn="0" w:lastRowFirstColumn="0" w:lastRowLastColumn="0"/>
+            <w:tcW w:w="2088" w:type="dxa"/>
+          </w:tcPr>
+          <w:p>
+            <w:pPr>
+              <w:rPr>
+                <w:b w:val="0"/>
+              </w:rPr>
+            </w:pPr>
+            <w:r>
+              <w:rPr>
+                <w:b w:val="0"/>
+              </w:rPr>
+              <w:t>FR003</w:t>
+            </w:r>
+          </w:p>
+        </w:tc>
+        <w:tc>
+          <w:tcPr>
+            <w:tcW w:w="7488" w:type="dxa"/>
+          </w:tcPr>
+          <w:p>
+            <w:pPr>
+              <w:cnfStyle w:val="000000100000" w:firstRow="0" w:lastRow="0" w:firstColumn="0" w:lastColumn="0" w:oddVBand="0" w:evenVBand="0" w:oddHBand="1" w:evenHBand="0" w:firstRowFirstColumn="0" w:firstRowLastColumn="0" w:lastRowFirstColumn="0" w:lastRowLastColumn="0"/>
+            </w:pPr>
+          </w:p>
+        </w:tc>
+      </w:tr>
+      <w:tr>
+        <w:trPr>
+          <w:cnfStyle w:val="000000010000" w:firstRow="0" w:lastRow="0" w:firstColumn="0" w:lastColumn="0" w:oddVBand="0" w:evenVBand="0" w:oddHBand="0" w:evenHBand="1" w:firstRowFirstColumn="0" w:firstRowLastColumn="0" w:lastRowFirstColumn="0" w:lastRowLastColumn="0"/>
+        </w:trPr>
+        <w:tc>
+          <w:tcPr>
+            <w:cnfStyle w:val="001000000000" w:firstRow="0" w:lastRow="0" w:firstColumn="1" w:lastColumn="0" w:oddVBand="0" w:evenVBand="0" w:oddHBand="0" w:evenHBand="0" w:firstRowFirstColumn="0" w:firstRowLastColumn="0" w:lastRowFirstColumn="0" w:lastRowLastColumn="0"/>
+            <w:tcW w:w="2088" w:type="dxa"/>
+          </w:tcPr>
+          <w:p>
+            <w:pPr>
+              <w:rPr>
+                <w:b w:val="0"/>
+              </w:rPr>
+            </w:pPr>
+            <w:r>
+              <w:rPr>
+                <w:b w:val="0"/>
+              </w:rPr>
+              <w:t>FR013</w:t>
+            </w:r>
+          </w:p>
+        </w:tc>
+        <w:tc>
+          <w:tcPr>
+            <w:tcW w:w="7488" w:type="dxa"/>
+          </w:tcPr>
+          <w:p>
+            <w:pPr>
+              <w:cnfStyle w:val="000000010000" w:firstRow="0" w:lastRow="0" w:firstColumn="0" w:lastColumn="0" w:oddVBand="0" w:evenVBand="0" w:oddHBand="0" w:evenHBand="1" w:firstRowFirstColumn="0" w:firstRowLastColumn="0" w:lastRowFirstColumn="0" w:lastRowLastColumn="0"/>
+            </w:pPr>
+          </w:p>
+        </w:tc>
+      </w:tr>
+      <w:tr>
+        <w:trPr>
+          <w:cnfStyle w:val="000000100000" w:firstRow="0" w:lastRow="0" w:firstColumn="0" w:lastColumn="0" w:oddVBand="0" w:evenVBand="0" w:oddHBand="1" w:evenHBand="0" w:firstRowFirstColumn="0" w:firstRowLastColumn="0" w:lastRowFirstColumn="0" w:lastRowLastColumn="0"/>
+        </w:trPr>
+        <w:tc>
+          <w:tcPr>
+            <w:cnfStyle w:val="001000000000" w:firstRow="0" w:lastRow="0" w:firstColumn="1" w:lastColumn="0" w:oddVBand="0" w:evenVBand="0" w:oddHBand="0" w:evenHBand="0" w:firstRowFirstColumn="0" w:firstRowLastColumn="0" w:lastRowFirstColumn="0" w:lastRowLastColumn="0"/>
+            <w:tcW w:w="2088" w:type="dxa"/>
+          </w:tcPr>
+          <w:p>
+            <w:pPr>
+              <w:rPr>
+                <w:b w:val="0"/>
+              </w:rPr>
+            </w:pPr>
+            <w:r>
+              <w:rPr>
+                <w:b w:val="0"/>
+              </w:rPr>
+              <w:t>FR033</w:t>
+            </w:r>
+          </w:p>
+        </w:tc>
+        <w:tc>
+          <w:tcPr>
+            <w:tcW w:w="7488" w:type="dxa"/>
+          </w:tcPr>
+          <w:p>
+            <w:pPr>
+              <w:cnfStyle w:val="000000100000" w:firstRow="0" w:lastRow="0" w:firstColumn="0" w:lastColumn="0" w:oddVBand="0" w:evenVBand="0" w:oddHBand="1" w:evenHBand="0" w:firstRowFirstColumn="0" w:firstRowLastColumn="0" w:lastRowFirstColumn="0" w:lastRowLastColumn="0"/>
+            </w:pPr>
+          </w:p>
+        </w:tc>
+      </w:tr>
+      <w:tr>
+        <w:trPr>
+          <w:cnfStyle w:val="000000010000" w:firstRow="0" w:lastRow="0" w:firstColumn="0" w:lastColumn="0" w:oddVBand="0" w:evenVBand="0" w:oddHBand="0" w:evenHBand="1" w:firstRowFirstColumn="0" w:firstRowLastColumn="0" w:lastRowFirstColumn="0" w:lastRowLastColumn="0"/>
+        </w:trPr>
+        <w:tc>
+          <w:tcPr>
+            <w:cnfStyle w:val="001000000000" w:firstRow="0" w:lastRow="0" w:firstColumn="1" w:lastColumn="0" w:oddVBand="0" w:evenVBand="0" w:oddHBand="0" w:evenHBand="0" w:firstRowFirstColumn="0" w:firstRowLastColumn="0" w:lastRowFirstColumn="0" w:lastRowLastColumn="0"/>
+            <w:tcW w:w="2088" w:type="dxa"/>
+          </w:tcPr>
+          <w:p>
+            <w:pPr>
+              <w:rPr>
+                <w:b w:val="0"/>
+              </w:rPr>
+            </w:pPr>
+            <w:r>
+              <w:rPr>
+                <w:b w:val="0"/>
+              </w:rPr>
+              <w:t>FR032</w:t>
+            </w:r>
+          </w:p>
+        </w:tc>
+        <w:tc>
+          <w:tcPr>
+            <w:tcW w:w="7488" w:type="dxa"/>
+          </w:tcPr>
+          <w:p>
+            <w:pPr>
+              <w:cnfStyle w:val="000000010000" w:firstRow="0" w:lastRow="0" w:firstColumn="0" w:lastColumn="0" w:oddVBand="0" w:evenVBand="0" w:oddHBand="0" w:evenHBand="1" w:firstRowFirstColumn="0" w:firstRowLastColumn="0" w:lastRowFirstColumn="0" w:lastRowLastColumn="0"/>
+            </w:pPr>
+          </w:p>
+        </w:tc>
+      </w:tr>
+      <w:tr>
+        <w:trPr>
+          <w:cnfStyle w:val="000000100000" w:firstRow="0" w:lastRow="0" w:firstColumn="0" w:lastColumn="0" w:oddVBand="0" w:evenVBand="0" w:oddHBand="1" w:evenHBand="0" w:firstRowFirstColumn="0" w:firstRowLastColumn="0" w:lastRowFirstColumn="0" w:lastRowLastColumn="0"/>
+        </w:trPr>
+        <w:tc>
+          <w:tcPr>
+            <w:cnfStyle w:val="001000000000" w:firstRow="0" w:lastRow="0" w:firstColumn="1" w:lastColumn="0" w:oddVBand="0" w:evenVBand="0" w:oddHBand="0" w:evenHBand="0" w:firstRowFirstColumn="0" w:firstRowLastColumn="0" w:lastRowFirstColumn="0" w:lastRowLastColumn="0"/>
+            <w:tcW w:w="2088" w:type="dxa"/>
+          </w:tcPr>
+          <w:p>
+            <w:pPr>
+              <w:rPr>
+                <w:b w:val="0"/>
+              </w:rPr>
+            </w:pPr>
+            <w:r>
+              <w:rPr>
+                <w:b w:val="0"/>
+              </w:rPr>
+              <w:t>FR004</w:t>
+            </w:r>
+          </w:p>
+        </w:tc>
+        <w:tc>
+          <w:tcPr>
+            <w:tcW w:w="7488" w:type="dxa"/>
+          </w:tcPr>
+          <w:p>
+            <w:pPr>
+              <w:cnfStyle w:val="000000100000" w:firstRow="0" w:lastRow="0" w:firstColumn="0" w:lastColumn="0" w:oddVBand="0" w:evenVBand="0" w:oddHBand="1" w:evenHBand="0" w:firstRowFirstColumn="0" w:firstRowLastColumn="0" w:lastRowFirstColumn="0" w:lastRowLastColumn="0"/>
+            </w:pPr>
+          </w:p>
+        </w:tc>
+      </w:tr>
+      <w:tr>
+        <w:trPr>
+          <w:cnfStyle w:val="000000010000" w:firstRow="0" w:lastRow="0" w:firstColumn="0" w:lastColumn="0" w:oddVBand="0" w:evenVBand="0" w:oddHBand="0" w:evenHBand="1" w:firstRowFirstColumn="0" w:firstRowLastColumn="0" w:lastRowFirstColumn="0" w:lastRowLastColumn="0"/>
+        </w:trPr>
+        <w:tc>
+          <w:tcPr>
+            <w:cnfStyle w:val="001000000000" w:firstRow="0" w:lastRow="0" w:firstColumn="1" w:lastColumn="0" w:oddVBand="0" w:evenVBand="0" w:oddHBand="0" w:evenHBand="0" w:firstRowFirstColumn="0" w:firstRowLastColumn="0" w:lastRowFirstColumn="0" w:lastRowLastColumn="0"/>
+            <w:tcW w:w="2088" w:type="dxa"/>
+          </w:tcPr>
+          <w:p>
+            <w:pPr>
+              <w:rPr>
+                <w:b w:val="0"/>
+              </w:rPr>
+            </w:pPr>
+            <w:r>
+              <w:rPr>
+                <w:b w:val="0"/>
+              </w:rPr>
+              <w:t>FR005</w:t>
+            </w:r>
+          </w:p>
+        </w:tc>
+        <w:tc>
+          <w:tcPr>
+            <w:tcW w:w="7488" w:type="dxa"/>
+          </w:tcPr>
+          <w:p>
+            <w:pPr>
+              <w:cnfStyle w:val="000000010000" w:firstRow="0" w:lastRow="0" w:firstColumn="0" w:lastColumn="0" w:oddVBand="0" w:evenVBand="0" w:oddHBand="0" w:evenHBand="1" w:firstRowFirstColumn="0" w:firstRowLastColumn="0" w:lastRowFirstColumn="0" w:lastRowLastColumn="0"/>
+            </w:pPr>
+          </w:p>
+        </w:tc>
+      </w:tr>
+      <w:tr>
+        <w:trPr>
+          <w:cnfStyle w:val="000000100000" w:firstRow="0" w:lastRow="0" w:firstColumn="0" w:lastColumn="0" w:oddVBand="0" w:evenVBand="0" w:oddHBand="1" w:evenHBand="0" w:firstRowFirstColumn="0" w:firstRowLastColumn="0" w:lastRowFirstColumn="0" w:lastRowLastColumn="0"/>
+        </w:trPr>
+        <w:tc>
+          <w:tcPr>
+            <w:cnfStyle w:val="001000000000" w:firstRow="0" w:lastRow="0" w:firstColumn="1" w:lastColumn="0" w:oddVBand="0" w:evenVBand="0" w:oddHBand="0" w:evenHBand="0" w:firstRowFirstColumn="0" w:firstRowLastColumn="0" w:lastRowFirstColumn="0" w:lastRowLastColumn="0"/>
+            <w:tcW w:w="2088" w:type="dxa"/>
+          </w:tcPr>
+          <w:p>
+            <w:pPr>
+              <w:rPr>
+                <w:b w:val="0"/>
+              </w:rPr>
+            </w:pPr>
+            <w:r>
+              <w:rPr>
+                <w:b w:val="0"/>
+              </w:rPr>
+              <w:t>FR017</w:t>
+            </w:r>
+          </w:p>
+        </w:tc>
+        <w:tc>
+          <w:tcPr>
+            <w:tcW w:w="7488" w:type="dxa"/>
+          </w:tcPr>
+          <w:p>
+            <w:pPr>
+              <w:cnfStyle w:val="000000100000" w:firstRow="0" w:lastRow="0" w:firstColumn="0" w:lastColumn="0" w:oddVBand="0" w:evenVBand="0" w:oddHBand="1" w:evenHBand="0" w:firstRowFirstColumn="0" w:firstRowLastColumn="0" w:lastRowFirstColumn="0" w:lastRowLastColumn="0"/>
+            </w:pPr>
+          </w:p>
+        </w:tc>
+      </w:tr>
+      <w:tr>
+        <w:trPr>
+          <w:cnfStyle w:val="000000010000" w:firstRow="0" w:lastRow="0" w:firstColumn="0" w:lastColumn="0" w:oddVBand="0" w:evenVBand="0" w:oddHBand="0" w:evenHBand="1" w:firstRowFirstColumn="0" w:firstRowLastColumn="0" w:lastRowFirstColumn="0" w:lastRowLastColumn="0"/>
+        </w:trPr>
+        <w:tc>
+          <w:tcPr>
+            <w:cnfStyle w:val="001000000000" w:firstRow="0" w:lastRow="0" w:firstColumn="1" w:lastColumn="0" w:oddVBand="0" w:evenVBand="0" w:oddHBand="0" w:evenHBand="0" w:firstRowFirstColumn="0" w:firstRowLastColumn="0" w:lastRowFirstColumn="0" w:lastRowLastColumn="0"/>
+            <w:tcW w:w="2088" w:type="dxa"/>
+          </w:tcPr>
+          <w:p>
+            <w:pPr>
+              <w:rPr>
+                <w:b w:val="0"/>
+              </w:rPr>
+            </w:pPr>
+            <w:r>
+              <w:rPr>
+                <w:b w:val="0"/>
+              </w:rPr>
+              <w:t>FR020</w:t>
+            </w:r>
+          </w:p>
+        </w:tc>
+        <w:tc>
+          <w:tcPr>
+            <w:tcW w:w="7488" w:type="dxa"/>
+          </w:tcPr>
+          <w:p>
+            <w:pPr>
+              <w:cnfStyle w:val="000000010000" w:firstRow="0" w:lastRow="0" w:firstColumn="0" w:lastColumn="0" w:oddVBand="0" w:evenVBand="0" w:oddHBand="0" w:evenHBand="1" w:firstRowFirstColumn="0" w:firstRowLastColumn="0" w:lastRowFirstColumn="0" w:lastRowLastColumn="0"/>
+            </w:pPr>
+          </w:p>
+        </w:tc>
+      </w:tr>
+      <w:tr>
+        <w:trPr>
+          <w:cnfStyle w:val="000000100000" w:firstRow="0" w:lastRow="0" w:firstColumn="0" w:lastColumn="0" w:oddVBand="0" w:evenVBand="0" w:oddHBand="1" w:evenHBand="0" w:firstRowFirstColumn="0" w:firstRowLastColumn="0" w:lastRowFirstColumn="0" w:lastRowLastColumn="0"/>
+        </w:trPr>
+        <w:tc>
+          <w:tcPr>
+            <w:cnfStyle w:val="001000000000" w:firstRow="0" w:lastRow="0" w:firstColumn="1" w:lastColumn="0" w:oddVBand="0" w:evenVBand="0" w:oddHBand="0" w:evenHBand="0" w:firstRowFirstColumn="0" w:firstRowLastColumn="0" w:lastRowFirstColumn="0" w:lastRowLastColumn="0"/>
+            <w:tcW w:w="2088" w:type="dxa"/>
+          </w:tcPr>
+          <w:p>
+            <w:pPr>
+              <w:rPr>
+                <w:b w:val="0"/>
+              </w:rPr>
+            </w:pPr>
+            <w:r>
+              <w:rPr>
+                <w:b w:val="0"/>
+              </w:rPr>
+              <w:t>FR023</w:t>
+            </w:r>
+          </w:p>
+        </w:tc>
+        <w:tc>
+          <w:tcPr>
+            <w:tcW w:w="7488" w:type="dxa"/>
+          </w:tcPr>
+          <w:p>
+            <w:pPr>
+              <w:cnfStyle w:val="000000100000" w:firstRow="0" w:lastRow="0" w:firstColumn="0" w:lastColumn="0" w:oddVBand="0" w:evenVBand="0" w:oddHBand="1" w:evenHBand="0" w:firstRowFirstColumn="0" w:firstRowLastColumn="0" w:lastRowFirstColumn="0" w:lastRowLastColumn="0"/>
+            </w:pPr>
+          </w:p>
+        </w:tc>
+      </w:tr>
+      <w:tr>
+        <w:trPr>
+          <w:cnfStyle w:val="000000010000" w:firstRow="0" w:lastRow="0" w:firstColumn="0" w:lastColumn="0" w:oddVBand="0" w:evenVBand="0" w:oddHBand="0" w:evenHBand="1" w:firstRowFirstColumn="0" w:firstRowLastColumn="0" w:lastRowFirstColumn="0" w:lastRowLastColumn="0"/>
+        </w:trPr>
+        <w:tc>
+          <w:tcPr>
+            <w:cnfStyle w:val="001000000000" w:firstRow="0" w:lastRow="0" w:firstColumn="1" w:lastColumn="0" w:oddVBand="0" w:evenVBand="0" w:oddHBand="0" w:evenHBand="0" w:firstRowFirstColumn="0" w:firstRowLastColumn="0" w:lastRowFirstColumn="0" w:lastRowLastColumn="0"/>
+            <w:tcW w:w="2088" w:type="dxa"/>
+          </w:tcPr>
+          <w:p>
+            <w:pPr>
+              <w:rPr>
+                <w:b w:val="0"/>
+              </w:rPr>
+            </w:pPr>
+            <w:r>
+              <w:rPr>
+                <w:b w:val="0"/>
+              </w:rPr>
+              <w:lastRenderedPageBreak/>
+              <w:t>FR021</w:t>
+            </w:r>
+          </w:p>
+        </w:tc>
+        <w:tc>
+          <w:tcPr>
+            <w:tcW w:w="7488" w:type="dxa"/>
+          </w:tcPr>
+          <w:p>
+            <w:pPr>
+              <w:cnfStyle w:val="000000010000" w:firstRow="0" w:lastRow="0" w:firstColumn="0" w:lastColumn="0" w:oddVBand="0" w:evenVBand="0" w:oddHBand="0" w:evenHBand="1" w:firstRowFirstColumn="0" w:firstRowLastColumn="0" w:lastRowFirstColumn="0" w:lastRowLastColumn="0"/>
+            </w:pPr>
+          </w:p>
+        </w:tc>
+      </w:tr>
+    </w:tbl>
+    <w:p/>
+    <w:p>
+      <w:pPr>
+        <w:pStyle w:val="Heading3"/>
+      </w:pPr>
+      <w:r>
+        <w:t>Performance Requirements</w:t>
+      </w:r>
+    </w:p>
+    <w:tbl>
+      <w:tblPr>
+        <w:tblStyle w:val="LightGrid"/>
+        <w:tblW w:w="0" w:type="auto"/>
+        <w:tblLook w:val="04A0" w:firstRow="1" w:lastRow="0" w:firstColumn="1" w:lastColumn="0" w:noHBand="0" w:noVBand="1"/>
+      </w:tblPr>
+      <w:tblGrid>
+        <w:gridCol w:w="2088"/>
+        <w:gridCol w:w="7488"/>
+      </w:tblGrid>
+      <w:tr>
+        <w:trPr>
+          <w:cnfStyle w:val="100000000000" w:firstRow="1" w:lastRow="0" w:firstColumn="0" w:lastColumn="0" w:oddVBand="0" w:evenVBand="0" w:oddHBand="0" w:evenHBand="0" w:firstRowFirstColumn="0" w:firstRowLastColumn="0" w:lastRowFirstColumn="0" w:lastRowLastColumn="0"/>
+        </w:trPr>
+        <w:tc>
+          <w:tcPr>
+            <w:cnfStyle w:val="001000000000" w:firstRow="0" w:lastRow="0" w:firstColumn="1" w:lastColumn="0" w:oddVBand="0" w:evenVBand="0" w:oddHBand="0" w:evenHBand="0" w:firstRowFirstColumn="0" w:firstRowLastColumn="0" w:lastRowFirstColumn="0" w:lastRowLastColumn="0"/>
+            <w:tcW w:w="2088" w:type="dxa"/>
+          </w:tcPr>
+          <w:p>
+            <w:r>
+              <w:t>Requirement</w:t>
+            </w:r>
+          </w:p>
+        </w:tc>
+        <w:tc>
+          <w:tcPr>
+            <w:tcW w:w="7488" w:type="dxa"/>
+          </w:tcPr>
+          <w:p>
+            <w:pPr>
+              <w:cnfStyle w:val="100000000000" w:firstRow="1" w:lastRow="0" w:firstColumn="0" w:lastColumn="0" w:oddVBand="0" w:evenVBand="0" w:oddHBand="0" w:evenHBand="0" w:firstRowFirstColumn="0" w:firstRowLastColumn="0" w:lastRowFirstColumn="0" w:lastRowLastColumn="0"/>
+            </w:pPr>
+            <w:r>
+              <w:t xml:space="preserve">Document(s), section(s) and/or </w:t>
+            </w:r>
+            <w:proofErr w:type="gramStart"/>
+            <w:r>
+              <w:t>process(</w:t>
+            </w:r>
+            <w:proofErr w:type="spellStart"/>
+            <w:proofErr w:type="gramEnd"/>
+            <w:r>
+              <w:t>es</w:t>
+            </w:r>
+            <w:proofErr w:type="spellEnd"/>
+            <w:r>
+              <w:t>) that meets the requirement</w:t>
+            </w:r>
+          </w:p>
+        </w:tc>
+      </w:tr>
+      <w:tr>
+        <w:trPr>
+          <w:cnfStyle w:val="000000100000" w:firstRow="0" w:lastRow="0" w:firstColumn="0" w:lastColumn="0" w:oddVBand="0" w:evenVBand="0" w:oddHBand="1" w:evenHBand="0" w:firstRowFirstColumn="0" w:firstRowLastColumn="0" w:lastRowFirstColumn="0" w:lastRowLastColumn="0"/>
+        </w:trPr>
+        <w:tc>
+          <w:tcPr>
+            <w:cnfStyle w:val="001000000000" w:firstRow="0" w:lastRow="0" w:firstColumn="1" w:lastColumn="0" w:oddVBand="0" w:evenVBand="0" w:oddHBand="0" w:evenHBand="0" w:firstRowFirstColumn="0" w:firstRowLastColumn="0" w:lastRowFirstColumn="0" w:lastRowLastColumn="0"/>
+            <w:tcW w:w="2088" w:type="dxa"/>
+          </w:tcPr>
+          <w:p>
+            <w:pPr>
+              <w:rPr>
+                <w:b w:val="0"/>
+              </w:rPr>
+            </w:pPr>
+            <w:r>
+              <w:rPr>
+                <w:b w:val="0"/>
+              </w:rPr>
+              <w:t>PR001</w:t>
+            </w:r>
+          </w:p>
+        </w:tc>
+        <w:tc>
+          <w:tcPr>
+            <w:tcW w:w="7488" w:type="dxa"/>
+          </w:tcPr>
+          <w:p>
+            <w:pPr>
+              <w:cnfStyle w:val="000000100000" w:firstRow="0" w:lastRow="0" w:firstColumn="0" w:lastColumn="0" w:oddVBand="0" w:evenVBand="0" w:oddHBand="1" w:evenHBand="0" w:firstRowFirstColumn="0" w:firstRowLastColumn="0" w:lastRowFirstColumn="0" w:lastRowLastColumn="0"/>
+            </w:pPr>
+          </w:p>
+        </w:tc>
+      </w:tr>
+      <w:tr>
+        <w:trPr>
+          <w:cnfStyle w:val="000000010000" w:firstRow="0" w:lastRow="0" w:firstColumn="0" w:lastColumn="0" w:oddVBand="0" w:evenVBand="0" w:oddHBand="0" w:evenHBand="1" w:firstRowFirstColumn="0" w:firstRowLastColumn="0" w:lastRowFirstColumn="0" w:lastRowLastColumn="0"/>
+        </w:trPr>
+        <w:tc>
+          <w:tcPr>
+            <w:cnfStyle w:val="001000000000" w:firstRow="0" w:lastRow="0" w:firstColumn="1" w:lastColumn="0" w:oddVBand="0" w:evenVBand="0" w:oddHBand="0" w:evenHBand="0" w:firstRowFirstColumn="0" w:firstRowLastColumn="0" w:lastRowFirstColumn="0" w:lastRowLastColumn="0"/>
+            <w:tcW w:w="2088" w:type="dxa"/>
+          </w:tcPr>
+          <w:p>
+            <w:pPr>
+              <w:rPr>
+                <w:b w:val="0"/>
+              </w:rPr>
+            </w:pPr>
+            <w:r>
+              <w:rPr>
+                <w:b w:val="0"/>
+              </w:rPr>
+              <w:t>PR002</w:t>
+            </w:r>
+          </w:p>
+        </w:tc>
+        <w:tc>
+          <w:tcPr>
+            <w:tcW w:w="7488" w:type="dxa"/>
+          </w:tcPr>
+          <w:p>
+            <w:pPr>
+              <w:cnfStyle w:val="000000010000" w:firstRow="0" w:lastRow="0" w:firstColumn="0" w:lastColumn="0" w:oddVBand="0" w:evenVBand="0" w:oddHBand="0" w:evenHBand="1" w:firstRowFirstColumn="0" w:firstRowLastColumn="0" w:lastRowFirstColumn="0" w:lastRowLastColumn="0"/>
+            </w:pPr>
+          </w:p>
+        </w:tc>
+      </w:tr>
+      <w:tr>
+        <w:trPr>
+          <w:cnfStyle w:val="000000100000" w:firstRow="0" w:lastRow="0" w:firstColumn="0" w:lastColumn="0" w:oddVBand="0" w:evenVBand="0" w:oddHBand="1" w:evenHBand="0" w:firstRowFirstColumn="0" w:firstRowLastColumn="0" w:lastRowFirstColumn="0" w:lastRowLastColumn="0"/>
+        </w:trPr>
+        <w:tc>
+          <w:tcPr>
+            <w:cnfStyle w:val="001000000000" w:firstRow="0" w:lastRow="0" w:firstColumn="1" w:lastColumn="0" w:oddVBand="0" w:evenVBand="0" w:oddHBand="0" w:evenHBand="0" w:firstRowFirstColumn="0" w:firstRowLastColumn="0" w:lastRowFirstColumn="0" w:lastRowLastColumn="0"/>
+            <w:tcW w:w="2088" w:type="dxa"/>
+          </w:tcPr>
+          <w:p>
+            <w:pPr>
+              <w:rPr>
+                <w:b w:val="0"/>
+              </w:rPr>
+            </w:pPr>
+            <w:r>
+              <w:rPr>
+                <w:b w:val="0"/>
+              </w:rPr>
+              <w:t>PR005</w:t>
+            </w:r>
+          </w:p>
+        </w:tc>
+        <w:tc>
+          <w:tcPr>
+            <w:tcW w:w="7488" w:type="dxa"/>
+          </w:tcPr>
+          <w:p>
+            <w:pPr>
+              <w:cnfStyle w:val="000000100000" w:firstRow="0" w:lastRow="0" w:firstColumn="0" w:lastColumn="0" w:oddVBand="0" w:evenVBand="0" w:oddHBand="1" w:evenHBand="0" w:firstRowFirstColumn="0" w:firstRowLastColumn="0" w:lastRowFirstColumn="0" w:lastRowLastColumn="0"/>
+            </w:pPr>
+          </w:p>
+        </w:tc>
+      </w:tr>
+    </w:tbl>
+    <w:p/>
+    <w:p>
+      <w:pPr>
         <w:pStyle w:val="Heading2"/>
       </w:pPr>
       <w:r>
-        <w:t>Challenges</w:t>
+        <w:t>Gallery Requirements</w:t>
       </w:r>
     </w:p>
     <w:p>
       <w:pPr>
-        <w:pStyle w:val="Heading2"/>
-      </w:pPr>
-      <w:r>
-        <w:t>Lessons Learned</w:t>
+        <w:pStyle w:val="Heading3"/>
+      </w:pPr>
+      <w:r>
+        <w:t>External Interface Requirements</w:t>
       </w:r>
     </w:p>
+    <w:tbl>
+      <w:tblPr>
+        <w:tblStyle w:val="LightGrid"/>
+        <w:tblW w:w="0" w:type="auto"/>
+        <w:tblLook w:val="04A0" w:firstRow="1" w:lastRow="0" w:firstColumn="1" w:lastColumn="0" w:noHBand="0" w:noVBand="1"/>
+      </w:tblPr>
+      <w:tblGrid>
+        <w:gridCol w:w="2088"/>
+        <w:gridCol w:w="7488"/>
+      </w:tblGrid>
+      <w:tr>
+        <w:trPr>
+          <w:cnfStyle w:val="100000000000" w:firstRow="1" w:lastRow="0" w:firstColumn="0" w:lastColumn="0" w:oddVBand="0" w:evenVBand="0" w:oddHBand="0" w:evenHBand="0" w:firstRowFirstColumn="0" w:firstRowLastColumn="0" w:lastRowFirstColumn="0" w:lastRowLastColumn="0"/>
+        </w:trPr>
+        <w:tc>
+          <w:tcPr>
+            <w:cnfStyle w:val="001000000000" w:firstRow="0" w:lastRow="0" w:firstColumn="1" w:lastColumn="0" w:oddVBand="0" w:evenVBand="0" w:oddHBand="0" w:evenHBand="0" w:firstRowFirstColumn="0" w:firstRowLastColumn="0" w:lastRowFirstColumn="0" w:lastRowLastColumn="0"/>
+            <w:tcW w:w="2088" w:type="dxa"/>
+          </w:tcPr>
+          <w:p>
+            <w:r>
+              <w:t>Requirement</w:t>
+            </w:r>
+          </w:p>
+        </w:tc>
+        <w:tc>
+          <w:tcPr>
+            <w:tcW w:w="7488" w:type="dxa"/>
+          </w:tcPr>
+          <w:p>
+            <w:pPr>
+              <w:cnfStyle w:val="100000000000" w:firstRow="1" w:lastRow="0" w:firstColumn="0" w:lastColumn="0" w:oddVBand="0" w:evenVBand="0" w:oddHBand="0" w:evenHBand="0" w:firstRowFirstColumn="0" w:firstRowLastColumn="0" w:lastRowFirstColumn="0" w:lastRowLastColumn="0"/>
+            </w:pPr>
+            <w:r>
+              <w:t xml:space="preserve">Document(s), section(s) and/or </w:t>
+            </w:r>
+            <w:proofErr w:type="gramStart"/>
+            <w:r>
+              <w:t>process(</w:t>
+            </w:r>
+            <w:proofErr w:type="spellStart"/>
+            <w:proofErr w:type="gramEnd"/>
+            <w:r>
+              <w:t>es</w:t>
+            </w:r>
+            <w:proofErr w:type="spellEnd"/>
+            <w:r>
+              <w:t>) that meets the requirement</w:t>
+            </w:r>
+          </w:p>
+        </w:tc>
+      </w:tr>
+      <w:tr>
+        <w:trPr>
+          <w:cnfStyle w:val="000000100000" w:firstRow="0" w:lastRow="0" w:firstColumn="0" w:lastColumn="0" w:oddVBand="0" w:evenVBand="0" w:oddHBand="1" w:evenHBand="0" w:firstRowFirstColumn="0" w:firstRowLastColumn="0" w:lastRowFirstColumn="0" w:lastRowLastColumn="0"/>
+        </w:trPr>
+        <w:tc>
+          <w:tcPr>
+            <w:cnfStyle w:val="001000000000" w:firstRow="0" w:lastRow="0" w:firstColumn="1" w:lastColumn="0" w:oddVBand="0" w:evenVBand="0" w:oddHBand="0" w:evenHBand="0" w:firstRowFirstColumn="0" w:firstRowLastColumn="0" w:lastRowFirstColumn="0" w:lastRowLastColumn="0"/>
+            <w:tcW w:w="2088" w:type="dxa"/>
+          </w:tcPr>
+          <w:p>
+            <w:pPr>
+              <w:rPr>
+                <w:b w:val="0"/>
+              </w:rPr>
+            </w:pPr>
+            <w:r>
+              <w:rPr>
+                <w:b w:val="0"/>
+              </w:rPr>
+              <w:t>EIR044</w:t>
+            </w:r>
+          </w:p>
+        </w:tc>
+        <w:tc>
+          <w:tcPr>
+            <w:tcW w:w="7488" w:type="dxa"/>
+          </w:tcPr>
+          <w:p>
+            <w:pPr>
+              <w:cnfStyle w:val="000000100000" w:firstRow="0" w:lastRow="0" w:firstColumn="0" w:lastColumn="0" w:oddVBand="0" w:evenVBand="0" w:oddHBand="1" w:evenHBand="0" w:firstRowFirstColumn="0" w:firstRowLastColumn="0" w:lastRowFirstColumn="0" w:lastRowLastColumn="0"/>
+            </w:pPr>
+          </w:p>
+        </w:tc>
+      </w:tr>
+      <w:tr>
+        <w:trPr>
+          <w:cnfStyle w:val="000000010000" w:firstRow="0" w:lastRow="0" w:firstColumn="0" w:lastColumn="0" w:oddVBand="0" w:evenVBand="0" w:oddHBand="0" w:evenHBand="1" w:firstRowFirstColumn="0" w:firstRowLastColumn="0" w:lastRowFirstColumn="0" w:lastRowLastColumn="0"/>
+        </w:trPr>
+        <w:tc>
+          <w:tcPr>
+            <w:cnfStyle w:val="001000000000" w:firstRow="0" w:lastRow="0" w:firstColumn="1" w:lastColumn="0" w:oddVBand="0" w:evenVBand="0" w:oddHBand="0" w:evenHBand="0" w:firstRowFirstColumn="0" w:firstRowLastColumn="0" w:lastRowFirstColumn="0" w:lastRowLastColumn="0"/>
+            <w:tcW w:w="2088" w:type="dxa"/>
+          </w:tcPr>
+          <w:p>
+            <w:pPr>
+              <w:rPr>
+                <w:b w:val="0"/>
+              </w:rPr>
+            </w:pPr>
+            <w:r>
+              <w:rPr>
+                <w:b w:val="0"/>
+              </w:rPr>
+              <w:t>EIR038</w:t>
+            </w:r>
+          </w:p>
+        </w:tc>
+        <w:tc>
+          <w:tcPr>
+            <w:tcW w:w="7488" w:type="dxa"/>
+          </w:tcPr>
+          <w:p>
+            <w:pPr>
+              <w:cnfStyle w:val="000000010000" w:firstRow="0" w:lastRow="0" w:firstColumn="0" w:lastColumn="0" w:oddVBand="0" w:evenVBand="0" w:oddHBand="0" w:evenHBand="1" w:firstRowFirstColumn="0" w:firstRowLastColumn="0" w:lastRowFirstColumn="0" w:lastRowLastColumn="0"/>
+            </w:pPr>
+          </w:p>
+        </w:tc>
+      </w:tr>
+      <w:tr>
+        <w:trPr>
+          <w:cnfStyle w:val="000000100000" w:firstRow="0" w:lastRow="0" w:firstColumn="0" w:lastColumn="0" w:oddVBand="0" w:evenVBand="0" w:oddHBand="1" w:evenHBand="0" w:firstRowFirstColumn="0" w:firstRowLastColumn="0" w:lastRowFirstColumn="0" w:lastRowLastColumn="0"/>
+        </w:trPr>
+        <w:tc>
+          <w:tcPr>
+            <w:cnfStyle w:val="001000000000" w:firstRow="0" w:lastRow="0" w:firstColumn="1" w:lastColumn="0" w:oddVBand="0" w:evenVBand="0" w:oddHBand="0" w:evenHBand="0" w:firstRowFirstColumn="0" w:firstRowLastColumn="0" w:lastRowFirstColumn="0" w:lastRowLastColumn="0"/>
+            <w:tcW w:w="2088" w:type="dxa"/>
+          </w:tcPr>
+          <w:p>
+            <w:pPr>
+              <w:rPr>
+                <w:b w:val="0"/>
+              </w:rPr>
+            </w:pPr>
+            <w:r>
+              <w:rPr>
+                <w:b w:val="0"/>
+              </w:rPr>
+              <w:t>EIR039</w:t>
+            </w:r>
+          </w:p>
+        </w:tc>
+        <w:tc>
+          <w:tcPr>
+            <w:tcW w:w="7488" w:type="dxa"/>
+          </w:tcPr>
+          <w:p>
+            <w:pPr>
+              <w:cnfStyle w:val="000000100000" w:firstRow="0" w:lastRow="0" w:firstColumn="0" w:lastColumn="0" w:oddVBand="0" w:evenVBand="0" w:oddHBand="1" w:evenHBand="0" w:firstRowFirstColumn="0" w:firstRowLastColumn="0" w:lastRowFirstColumn="0" w:lastRowLastColumn="0"/>
+            </w:pPr>
+          </w:p>
+        </w:tc>
+      </w:tr>
+      <w:tr>
+        <w:trPr>
+          <w:cnfStyle w:val="000000010000" w:firstRow="0" w:lastRow="0" w:firstColumn="0" w:lastColumn="0" w:oddVBand="0" w:evenVBand="0" w:oddHBand="0" w:evenHBand="1" w:firstRowFirstColumn="0" w:firstRowLastColumn="0" w:lastRowFirstColumn="0" w:lastRowLastColumn="0"/>
+        </w:trPr>
+        <w:tc>
+          <w:tcPr>
+            <w:cnfStyle w:val="001000000000" w:firstRow="0" w:lastRow="0" w:firstColumn="1" w:lastColumn="0" w:oddVBand="0" w:evenVBand="0" w:oddHBand="0" w:evenHBand="0" w:firstRowFirstColumn="0" w:firstRowLastColumn="0" w:lastRowFirstColumn="0" w:lastRowLastColumn="0"/>
+            <w:tcW w:w="2088" w:type="dxa"/>
+          </w:tcPr>
+          <w:p>
+            <w:pPr>
+              <w:rPr>
+                <w:b w:val="0"/>
+              </w:rPr>
+            </w:pPr>
+            <w:r>
+              <w:rPr>
+                <w:b w:val="0"/>
+              </w:rPr>
+              <w:t>EIR030</w:t>
+            </w:r>
+          </w:p>
+        </w:tc>
+        <w:tc>
+          <w:tcPr>
+            <w:tcW w:w="7488" w:type="dxa"/>
+          </w:tcPr>
+          <w:p>
+            <w:pPr>
+              <w:cnfStyle w:val="000000010000" w:firstRow="0" w:lastRow="0" w:firstColumn="0" w:lastColumn="0" w:oddVBand="0" w:evenVBand="0" w:oddHBand="0" w:evenHBand="1" w:firstRowFirstColumn="0" w:firstRowLastColumn="0" w:lastRowFirstColumn="0" w:lastRowLastColumn="0"/>
+            </w:pPr>
+          </w:p>
+        </w:tc>
+      </w:tr>
+      <w:tr>
+        <w:trPr>
+          <w:cnfStyle w:val="000000100000" w:firstRow="0" w:lastRow="0" w:firstColumn="0" w:lastColumn="0" w:oddVBand="0" w:evenVBand="0" w:oddHBand="1" w:evenHBand="0" w:firstRowFirstColumn="0" w:firstRowLastColumn="0" w:lastRowFirstColumn="0" w:lastRowLastColumn="0"/>
+        </w:trPr>
+        <w:tc>
+          <w:tcPr>
+            <w:cnfStyle w:val="001000000000" w:firstRow="0" w:lastRow="0" w:firstColumn="1" w:lastColumn="0" w:oddVBand="0" w:evenVBand="0" w:oddHBand="0" w:evenHBand="0" w:firstRowFirstColumn="0" w:firstRowLastColumn="0" w:lastRowFirstColumn="0" w:lastRowLastColumn="0"/>
+            <w:tcW w:w="2088" w:type="dxa"/>
+          </w:tcPr>
+          <w:p>
+            <w:pPr>
+              <w:rPr>
+                <w:b w:val="0"/>
+              </w:rPr>
+            </w:pPr>
+            <w:r>
+              <w:rPr>
+                <w:b w:val="0"/>
+              </w:rPr>
+              <w:t>EIR031</w:t>
+            </w:r>
+          </w:p>
+        </w:tc>
+        <w:tc>
+          <w:tcPr>
+            <w:tcW w:w="7488" w:type="dxa"/>
+          </w:tcPr>
+          <w:p>
+            <w:pPr>
+              <w:cnfStyle w:val="000000100000" w:firstRow="0" w:lastRow="0" w:firstColumn="0" w:lastColumn="0" w:oddVBand="0" w:evenVBand="0" w:oddHBand="1" w:evenHBand="0" w:firstRowFirstColumn="0" w:firstRowLastColumn="0" w:lastRowFirstColumn="0" w:lastRowLastColumn="0"/>
+            </w:pPr>
+          </w:p>
+        </w:tc>
+      </w:tr>
+      <w:tr>
+        <w:trPr>
+          <w:cnfStyle w:val="000000010000" w:firstRow="0" w:lastRow="0" w:firstColumn="0" w:lastColumn="0" w:oddVBand="0" w:evenVBand="0" w:oddHBand="0" w:evenHBand="1" w:firstRowFirstColumn="0" w:firstRowLastColumn="0" w:lastRowFirstColumn="0" w:lastRowLastColumn="0"/>
+        </w:trPr>
+        <w:tc>
+          <w:tcPr>
+            <w:cnfStyle w:val="001000000000" w:firstRow="0" w:lastRow="0" w:firstColumn="1" w:lastColumn="0" w:oddVBand="0" w:evenVBand="0" w:oddHBand="0" w:evenHBand="0" w:firstRowFirstColumn="0" w:firstRowLastColumn="0" w:lastRowFirstColumn="0" w:lastRowLastColumn="0"/>
+            <w:tcW w:w="2088" w:type="dxa"/>
+          </w:tcPr>
+          <w:p>
+            <w:pPr>
+              <w:rPr>
+                <w:b w:val="0"/>
+              </w:rPr>
+            </w:pPr>
+            <w:r>
+              <w:rPr>
+                <w:b w:val="0"/>
+              </w:rPr>
+              <w:t>EIR032</w:t>
+            </w:r>
+          </w:p>
+        </w:tc>
+        <w:tc>
+          <w:tcPr>
+            <w:tcW w:w="7488" w:type="dxa"/>
+          </w:tcPr>
+          <w:p>
+            <w:pPr>
+              <w:cnfStyle w:val="000000010000" w:firstRow="0" w:lastRow="0" w:firstColumn="0" w:lastColumn="0" w:oddVBand="0" w:evenVBand="0" w:oddHBand="0" w:evenHBand="1" w:firstRowFirstColumn="0" w:firstRowLastColumn="0" w:lastRowFirstColumn="0" w:lastRowLastColumn="0"/>
+            </w:pPr>
+          </w:p>
+        </w:tc>
+      </w:tr>
+      <w:tr>
+        <w:trPr>
+          <w:cnfStyle w:val="000000100000" w:firstRow="0" w:lastRow="0" w:firstColumn="0" w:lastColumn="0" w:oddVBand="0" w:evenVBand="0" w:oddHBand="1" w:evenHBand="0" w:firstRowFirstColumn="0" w:firstRowLastColumn="0" w:lastRowFirstColumn="0" w:lastRowLastColumn="0"/>
+        </w:trPr>
+        <w:tc>
+          <w:tcPr>
+            <w:cnfStyle w:val="001000000000" w:firstRow="0" w:lastRow="0" w:firstColumn="1" w:lastColumn="0" w:oddVBand="0" w:evenVBand="0" w:oddHBand="0" w:evenHBand="0" w:firstRowFirstColumn="0" w:firstRowLastColumn="0" w:lastRowFirstColumn="0" w:lastRowLastColumn="0"/>
+            <w:tcW w:w="2088" w:type="dxa"/>
+          </w:tcPr>
+          <w:p>
+            <w:pPr>
+              <w:rPr>
+                <w:b w:val="0"/>
+              </w:rPr>
+            </w:pPr>
+            <w:r>
+              <w:rPr>
+                <w:b w:val="0"/>
+              </w:rPr>
+              <w:t>EIR033</w:t>
+            </w:r>
+          </w:p>
+        </w:tc>
+        <w:tc>
+          <w:tcPr>
+            <w:tcW w:w="7488" w:type="dxa"/>
+          </w:tcPr>
+          <w:p>
+            <w:pPr>
+              <w:cnfStyle w:val="000000100000" w:firstRow="0" w:lastRow="0" w:firstColumn="0" w:lastColumn="0" w:oddVBand="0" w:evenVBand="0" w:oddHBand="1" w:evenHBand="0" w:firstRowFirstColumn="0" w:firstRowLastColumn="0" w:lastRowFirstColumn="0" w:lastRowLastColumn="0"/>
+            </w:pPr>
+          </w:p>
+        </w:tc>
+      </w:tr>
+      <w:tr>
+        <w:trPr>
+          <w:cnfStyle w:val="000000010000" w:firstRow="0" w:lastRow="0" w:firstColumn="0" w:lastColumn="0" w:oddVBand="0" w:evenVBand="0" w:oddHBand="0" w:evenHBand="1" w:firstRowFirstColumn="0" w:firstRowLastColumn="0" w:lastRowFirstColumn="0" w:lastRowLastColumn="0"/>
+        </w:trPr>
+        <w:tc>
+          <w:tcPr>
+            <w:cnfStyle w:val="001000000000" w:firstRow="0" w:lastRow="0" w:firstColumn="1" w:lastColumn="0" w:oddVBand="0" w:evenVBand="0" w:oddHBand="0" w:evenHBand="0" w:firstRowFirstColumn="0" w:firstRowLastColumn="0" w:lastRowFirstColumn="0" w:lastRowLastColumn="0"/>
+            <w:tcW w:w="2088" w:type="dxa"/>
+          </w:tcPr>
+          <w:p>
+            <w:pPr>
+              <w:rPr>
+                <w:b w:val="0"/>
+              </w:rPr>
+            </w:pPr>
+            <w:r>
+              <w:rPr>
+                <w:b w:val="0"/>
+              </w:rPr>
+              <w:t>EIR034</w:t>
+            </w:r>
+          </w:p>
+        </w:tc>
+        <w:tc>
+          <w:tcPr>
+            <w:tcW w:w="7488" w:type="dxa"/>
+          </w:tcPr>
+          <w:p>
+            <w:pPr>
+              <w:cnfStyle w:val="000000010000" w:firstRow="0" w:lastRow="0" w:firstColumn="0" w:lastColumn="0" w:oddVBand="0" w:evenVBand="0" w:oddHBand="0" w:evenHBand="1" w:firstRowFirstColumn="0" w:firstRowLastColumn="0" w:lastRowFirstColumn="0" w:lastRowLastColumn="0"/>
+            </w:pPr>
+          </w:p>
+        </w:tc>
+      </w:tr>
+      <w:tr>
+        <w:trPr>
+          <w:cnfStyle w:val="000000100000" w:firstRow="0" w:lastRow="0" w:firstColumn="0" w:lastColumn="0" w:oddVBand="0" w:evenVBand="0" w:oddHBand="1" w:evenHBand="0" w:firstRowFirstColumn="0" w:firstRowLastColumn="0" w:lastRowFirstColumn="0" w:lastRowLastColumn="0"/>
+        </w:trPr>
+        <w:tc>
+          <w:tcPr>
+            <w:cnfStyle w:val="001000000000" w:firstRow="0" w:lastRow="0" w:firstColumn="1" w:lastColumn="0" w:oddVBand="0" w:evenVBand="0" w:oddHBand="0" w:evenHBand="0" w:firstRowFirstColumn="0" w:firstRowLastColumn="0" w:lastRowFirstColumn="0" w:lastRowLastColumn="0"/>
+            <w:tcW w:w="2088" w:type="dxa"/>
+          </w:tcPr>
+          <w:p>
+            <w:pPr>
+              <w:rPr>
+                <w:b w:val="0"/>
+              </w:rPr>
+            </w:pPr>
+            <w:r>
+              <w:rPr>
+                <w:b w:val="0"/>
+              </w:rPr>
+              <w:t>EIR035</w:t>
+            </w:r>
+          </w:p>
+        </w:tc>
+        <w:tc>
+          <w:tcPr>
+            <w:tcW w:w="7488" w:type="dxa"/>
+          </w:tcPr>
+          <w:p>
+            <w:pPr>
+              <w:cnfStyle w:val="000000100000" w:firstRow="0" w:lastRow="0" w:firstColumn="0" w:lastColumn="0" w:oddVBand="0" w:evenVBand="0" w:oddHBand="1" w:evenHBand="0" w:firstRowFirstColumn="0" w:firstRowLastColumn="0" w:lastRowFirstColumn="0" w:lastRowLastColumn="0"/>
+            </w:pPr>
+          </w:p>
+        </w:tc>
+      </w:tr>
+      <w:tr>
+        <w:trPr>
+          <w:cnfStyle w:val="000000010000" w:firstRow="0" w:lastRow="0" w:firstColumn="0" w:lastColumn="0" w:oddVBand="0" w:evenVBand="0" w:oddHBand="0" w:evenHBand="1" w:firstRowFirstColumn="0" w:firstRowLastColumn="0" w:lastRowFirstColumn="0" w:lastRowLastColumn="0"/>
+        </w:trPr>
+        <w:tc>
+          <w:tcPr>
+            <w:cnfStyle w:val="001000000000" w:firstRow="0" w:lastRow="0" w:firstColumn="1" w:lastColumn="0" w:oddVBand="0" w:evenVBand="0" w:oddHBand="0" w:evenHBand="0" w:firstRowFirstColumn="0" w:firstRowLastColumn="0" w:lastRowFirstColumn="0" w:lastRowLastColumn="0"/>
+            <w:tcW w:w="2088" w:type="dxa"/>
+          </w:tcPr>
+          <w:p>
+            <w:pPr>
+              <w:rPr>
+                <w:b w:val="0"/>
+              </w:rPr>
+            </w:pPr>
+            <w:r>
+              <w:rPr>
+                <w:b w:val="0"/>
+              </w:rPr>
+              <w:t>EIR036</w:t>
+            </w:r>
+          </w:p>
+        </w:tc>
+        <w:tc>
+          <w:tcPr>
+            <w:tcW w:w="7488" w:type="dxa"/>
+          </w:tcPr>
+          <w:p>
+            <w:pPr>
+              <w:cnfStyle w:val="000000010000" w:firstRow="0" w:lastRow="0" w:firstColumn="0" w:lastColumn="0" w:oddVBand="0" w:evenVBand="0" w:oddHBand="0" w:evenHBand="1" w:firstRowFirstColumn="0" w:firstRowLastColumn="0" w:lastRowFirstColumn="0" w:lastRowLastColumn="0"/>
+            </w:pPr>
+          </w:p>
+        </w:tc>
+      </w:tr>
+      <w:tr>
+        <w:trPr>
+          <w:cnfStyle w:val="000000100000" w:firstRow="0" w:lastRow="0" w:firstColumn="0" w:lastColumn="0" w:oddVBand="0" w:evenVBand="0" w:oddHBand="1" w:evenHBand="0" w:firstRowFirstColumn="0" w:firstRowLastColumn="0" w:lastRowFirstColumn="0" w:lastRowLastColumn="0"/>
+        </w:trPr>
+        <w:tc>
+          <w:tcPr>
+            <w:cnfStyle w:val="001000000000" w:firstRow="0" w:lastRow="0" w:firstColumn="1" w:lastColumn="0" w:oddVBand="0" w:evenVBand="0" w:oddHBand="0" w:evenHBand="0" w:firstRowFirstColumn="0" w:firstRowLastColumn="0" w:lastRowFirstColumn="0" w:lastRowLastColumn="0"/>
+            <w:tcW w:w="2088" w:type="dxa"/>
+          </w:tcPr>
+          <w:p>
+            <w:pPr>
+              <w:rPr>
+                <w:b w:val="0"/>
+              </w:rPr>
+            </w:pPr>
+            <w:r>
+              <w:rPr>
+                <w:b w:val="0"/>
+              </w:rPr>
+              <w:t>EIR037</w:t>
+            </w:r>
+          </w:p>
+        </w:tc>
+        <w:tc>
+          <w:tcPr>
+            <w:tcW w:w="7488" w:type="dxa"/>
+          </w:tcPr>
+          <w:p>
+            <w:pPr>
+              <w:cnfStyle w:val="000000100000" w:firstRow="0" w:lastRow="0" w:firstColumn="0" w:lastColumn="0" w:oddVBand="0" w:evenVBand="0" w:oddHBand="1" w:evenHBand="0" w:firstRowFirstColumn="0" w:firstRowLastColumn="0" w:lastRowFirstColumn="0" w:lastRowLastColumn="0"/>
+            </w:pPr>
+          </w:p>
+        </w:tc>
+      </w:tr>
+      <w:tr>
+        <w:trPr>
+          <w:cnfStyle w:val="000000010000" w:firstRow="0" w:lastRow="0" w:firstColumn="0" w:lastColumn="0" w:oddVBand="0" w:evenVBand="0" w:oddHBand="0" w:evenHBand="1" w:firstRowFirstColumn="0" w:firstRowLastColumn="0" w:lastRowFirstColumn="0" w:lastRowLastColumn="0"/>
+        </w:trPr>
+        <w:tc>
+          <w:tcPr>
+            <w:cnfStyle w:val="001000000000" w:firstRow="0" w:lastRow="0" w:firstColumn="1" w:lastColumn="0" w:oddVBand="0" w:evenVBand="0" w:oddHBand="0" w:evenHBand="0" w:firstRowFirstColumn="0" w:firstRowLastColumn="0" w:lastRowFirstColumn="0" w:lastRowLastColumn="0"/>
+            <w:tcW w:w="2088" w:type="dxa"/>
+          </w:tcPr>
+          <w:p>
+            <w:pPr>
+              <w:rPr>
+                <w:b w:val="0"/>
+              </w:rPr>
+            </w:pPr>
+            <w:r>
+              <w:rPr>
+                <w:b w:val="0"/>
+              </w:rPr>
+              <w:t>EIR041</w:t>
+            </w:r>
+          </w:p>
+        </w:tc>
+        <w:tc>
+          <w:tcPr>
+            <w:tcW w:w="7488" w:type="dxa"/>
+          </w:tcPr>
+          <w:p>
+            <w:pPr>
+              <w:cnfStyle w:val="000000010000" w:firstRow="0" w:lastRow="0" w:firstColumn="0" w:lastColumn="0" w:oddVBand="0" w:evenVBand="0" w:oddHBand="0" w:evenHBand="1" w:firstRowFirstColumn="0" w:firstRowLastColumn="0" w:lastRowFirstColumn="0" w:lastRowLastColumn="0"/>
+            </w:pPr>
+          </w:p>
+        </w:tc>
+      </w:tr>
+      <w:tr>
+        <w:trPr>
+          <w:cnfStyle w:val="000000100000" w:firstRow="0" w:lastRow="0" w:firstColumn="0" w:lastColumn="0" w:oddVBand="0" w:evenVBand="0" w:oddHBand="1" w:evenHBand="0" w:firstRowFirstColumn="0" w:firstRowLastColumn="0" w:lastRowFirstColumn="0" w:lastRowLastColumn="0"/>
+        </w:trPr>
+        <w:tc>
+          <w:tcPr>
+            <w:cnfStyle w:val="001000000000" w:firstRow="0" w:lastRow="0" w:firstColumn="1" w:lastColumn="0" w:oddVBand="0" w:evenVBand="0" w:oddHBand="0" w:evenHBand="0" w:firstRowFirstColumn="0" w:firstRowLastColumn="0" w:lastRowFirstColumn="0" w:lastRowLastColumn="0"/>
+            <w:tcW w:w="2088" w:type="dxa"/>
+          </w:tcPr>
+          <w:p>
+            <w:pPr>
+              <w:rPr>
+                <w:b w:val="0"/>
+              </w:rPr>
+            </w:pPr>
+            <w:r>
+              <w:rPr>
+                <w:b w:val="0"/>
+              </w:rPr>
+              <w:t>EIR045</w:t>
+            </w:r>
+          </w:p>
+        </w:tc>
+        <w:tc>
+          <w:tcPr>
+            <w:tcW w:w="7488" w:type="dxa"/>
+          </w:tcPr>
+          <w:p>
+            <w:pPr>
+              <w:cnfStyle w:val="000000100000" w:firstRow="0" w:lastRow="0" w:firstColumn="0" w:lastColumn="0" w:oddVBand="0" w:evenVBand="0" w:oddHBand="1" w:evenHBand="0" w:firstRowFirstColumn="0" w:firstRowLastColumn="0" w:lastRowFirstColumn="0" w:lastRowLastColumn="0"/>
+            </w:pPr>
+          </w:p>
+        </w:tc>
+      </w:tr>
+      <w:tr>
+        <w:trPr>
+          <w:cnfStyle w:val="000000010000" w:firstRow="0" w:lastRow="0" w:firstColumn="0" w:lastColumn="0" w:oddVBand="0" w:evenVBand="0" w:oddHBand="0" w:evenHBand="1" w:firstRowFirstColumn="0" w:firstRowLastColumn="0" w:lastRowFirstColumn="0" w:lastRowLastColumn="0"/>
+        </w:trPr>
+        <w:tc>
+          <w:tcPr>
+            <w:cnfStyle w:val="001000000000" w:firstRow="0" w:lastRow="0" w:firstColumn="1" w:lastColumn="0" w:oddVBand="0" w:evenVBand="0" w:oddHBand="0" w:evenHBand="0" w:firstRowFirstColumn="0" w:firstRowLastColumn="0" w:lastRowFirstColumn="0" w:lastRowLastColumn="0"/>
+            <w:tcW w:w="2088" w:type="dxa"/>
+          </w:tcPr>
+          <w:p>
+            <w:pPr>
+              <w:rPr>
+                <w:b w:val="0"/>
+              </w:rPr>
+            </w:pPr>
+            <w:r>
+              <w:rPr>
+                <w:b w:val="0"/>
+              </w:rPr>
+              <w:t>EIR047</w:t>
+            </w:r>
+          </w:p>
+        </w:tc>
+        <w:tc>
+          <w:tcPr>
+            <w:tcW w:w="7488" w:type="dxa"/>
+          </w:tcPr>
+          <w:p>
+            <w:pPr>
+              <w:cnfStyle w:val="000000010000" w:firstRow="0" w:lastRow="0" w:firstColumn="0" w:lastColumn="0" w:oddVBand="0" w:evenVBand="0" w:oddHBand="0" w:evenHBand="1" w:firstRowFirstColumn="0" w:firstRowLastColumn="0" w:lastRowFirstColumn="0" w:lastRowLastColumn="0"/>
+            </w:pPr>
+          </w:p>
+        </w:tc>
+      </w:tr>
+    </w:tbl>
+    <w:p/>
     <w:p>
       <w:pPr>
-        <w:pStyle w:val="Heading1"/>
-      </w:pPr>
-      <w:bookmarkStart w:id="18" w:name="_Toc199432534"/>
-      <w:r>
-        <w:t>Requirements Traceability</w:t>
-      </w:r>
-      <w:bookmarkEnd w:id="18"/>
+        <w:pStyle w:val="Heading3"/>
+      </w:pPr>
+      <w:r>
+        <w:t>Functional Requirements</w:t>
+      </w:r>
     </w:p>
+    <w:tbl>
+      <w:tblPr>
+        <w:tblStyle w:val="LightGrid"/>
+        <w:tblW w:w="0" w:type="auto"/>
+        <w:tblLook w:val="04A0" w:firstRow="1" w:lastRow="0" w:firstColumn="1" w:lastColumn="0" w:noHBand="0" w:noVBand="1"/>
+      </w:tblPr>
+      <w:tblGrid>
+        <w:gridCol w:w="2088"/>
+        <w:gridCol w:w="7488"/>
+      </w:tblGrid>
+      <w:tr>
+        <w:trPr>
+          <w:cnfStyle w:val="100000000000" w:firstRow="1" w:lastRow="0" w:firstColumn="0" w:lastColumn="0" w:oddVBand="0" w:evenVBand="0" w:oddHBand="0" w:evenHBand="0" w:firstRowFirstColumn="0" w:firstRowLastColumn="0" w:lastRowFirstColumn="0" w:lastRowLastColumn="0"/>
+        </w:trPr>
+        <w:tc>
+          <w:tcPr>
+            <w:cnfStyle w:val="001000000000" w:firstRow="0" w:lastRow="0" w:firstColumn="1" w:lastColumn="0" w:oddVBand="0" w:evenVBand="0" w:oddHBand="0" w:evenHBand="0" w:firstRowFirstColumn="0" w:firstRowLastColumn="0" w:lastRowFirstColumn="0" w:lastRowLastColumn="0"/>
+            <w:tcW w:w="2088" w:type="dxa"/>
+          </w:tcPr>
+          <w:p>
+            <w:r>
+              <w:t>Requirement</w:t>
+            </w:r>
+          </w:p>
+        </w:tc>
+        <w:tc>
+          <w:tcPr>
+            <w:tcW w:w="7488" w:type="dxa"/>
+          </w:tcPr>
+          <w:p>
+            <w:pPr>
+              <w:cnfStyle w:val="100000000000" w:firstRow="1" w:lastRow="0" w:firstColumn="0" w:lastColumn="0" w:oddVBand="0" w:evenVBand="0" w:oddHBand="0" w:evenHBand="0" w:firstRowFirstColumn="0" w:firstRowLastColumn="0" w:lastRowFirstColumn="0" w:lastRowLastColumn="0"/>
+            </w:pPr>
+            <w:r>
+              <w:t xml:space="preserve">Document(s), section(s) and/or </w:t>
+            </w:r>
+            <w:proofErr w:type="gramStart"/>
+            <w:r>
+              <w:t>process(</w:t>
+            </w:r>
+            <w:proofErr w:type="spellStart"/>
+            <w:proofErr w:type="gramEnd"/>
+            <w:r>
+              <w:t>es</w:t>
+            </w:r>
+            <w:proofErr w:type="spellEnd"/>
+            <w:r>
+              <w:t>) that meets the requirement</w:t>
+            </w:r>
+          </w:p>
+        </w:tc>
+      </w:tr>
+      <w:tr>
+        <w:trPr>
+          <w:cnfStyle w:val="000000100000" w:firstRow="0" w:lastRow="0" w:firstColumn="0" w:lastColumn="0" w:oddVBand="0" w:evenVBand="0" w:oddHBand="1" w:evenHBand="0" w:firstRowFirstColumn="0" w:firstRowLastColumn="0" w:lastRowFirstColumn="0" w:lastRowLastColumn="0"/>
+        </w:trPr>
+        <w:tc>
+          <w:tcPr>
+            <w:cnfStyle w:val="001000000000" w:firstRow="0" w:lastRow="0" w:firstColumn="1" w:lastColumn="0" w:oddVBand="0" w:evenVBand="0" w:oddHBand="0" w:evenHBand="0" w:firstRowFirstColumn="0" w:firstRowLastColumn="0" w:lastRowFirstColumn="0" w:lastRowLastColumn="0"/>
+            <w:tcW w:w="2088" w:type="dxa"/>
+          </w:tcPr>
+          <w:p>
+            <w:pPr>
+              <w:rPr>
+                <w:b w:val="0"/>
+              </w:rPr>
+            </w:pPr>
+            <w:r>
+              <w:rPr>
+                <w:b w:val="0"/>
+              </w:rPr>
+              <w:t>FR041</w:t>
+            </w:r>
+          </w:p>
+        </w:tc>
+        <w:tc>
+          <w:tcPr>
+            <w:tcW w:w="7488" w:type="dxa"/>
+          </w:tcPr>
+          <w:p>
+            <w:pPr>
+              <w:cnfStyle w:val="000000100000" w:firstRow="0" w:lastRow="0" w:firstColumn="0" w:lastColumn="0" w:oddVBand="0" w:evenVBand="0" w:oddHBand="1" w:evenHBand="0" w:firstRowFirstColumn="0" w:firstRowLastColumn="0" w:lastRowFirstColumn="0" w:lastRowLastColumn="0"/>
+            </w:pPr>
+          </w:p>
+        </w:tc>
+      </w:tr>
+      <w:tr>
+        <w:trPr>
+          <w:cnfStyle w:val="000000010000" w:firstRow="0" w:lastRow="0" w:firstColumn="0" w:lastColumn="0" w:oddVBand="0" w:evenVBand="0" w:oddHBand="0" w:evenHBand="1" w:firstRowFirstColumn="0" w:firstRowLastColumn="0" w:lastRowFirstColumn="0" w:lastRowLastColumn="0"/>
+        </w:trPr>
+        <w:tc>
+          <w:tcPr>
+            <w:cnfStyle w:val="001000000000" w:firstRow="0" w:lastRow="0" w:firstColumn="1" w:lastColumn="0" w:oddVBand="0" w:evenVBand="0" w:oddHBand="0" w:evenHBand="0" w:firstRowFirstColumn="0" w:firstRowLastColumn="0" w:lastRowFirstColumn="0" w:lastRowLastColumn="0"/>
+            <w:tcW w:w="2088" w:type="dxa"/>
+          </w:tcPr>
+          <w:p>
+            <w:pPr>
+              <w:rPr>
+                <w:b w:val="0"/>
+              </w:rPr>
+            </w:pPr>
+            <w:r>
+              <w:rPr>
+                <w:b w:val="0"/>
+              </w:rPr>
+              <w:t>FR035</w:t>
+            </w:r>
+          </w:p>
+        </w:tc>
+        <w:tc>
+          <w:tcPr>
+            <w:tcW w:w="7488" w:type="dxa"/>
+          </w:tcPr>
+          <w:p>
+            <w:pPr>
+              <w:cnfStyle w:val="000000010000" w:firstRow="0" w:lastRow="0" w:firstColumn="0" w:lastColumn="0" w:oddVBand="0" w:evenVBand="0" w:oddHBand="0" w:evenHBand="1" w:firstRowFirstColumn="0" w:firstRowLastColumn="0" w:lastRowFirstColumn="0" w:lastRowLastColumn="0"/>
+            </w:pPr>
+          </w:p>
+        </w:tc>
+      </w:tr>
+      <w:tr>
+        <w:trPr>
+          <w:cnfStyle w:val="000000100000" w:firstRow="0" w:lastRow="0" w:firstColumn="0" w:lastColumn="0" w:oddVBand="0" w:evenVBand="0" w:oddHBand="1" w:evenHBand="0" w:firstRowFirstColumn="0" w:firstRowLastColumn="0" w:lastRowFirstColumn="0" w:lastRowLastColumn="0"/>
+        </w:trPr>
+        <w:tc>
+          <w:tcPr>
+            <w:cnfStyle w:val="001000000000" w:firstRow="0" w:lastRow="0" w:firstColumn="1" w:lastColumn="0" w:oddVBand="0" w:evenVBand="0" w:oddHBand="0" w:evenHBand="0" w:firstRowFirstColumn="0" w:firstRowLastColumn="0" w:lastRowFirstColumn="0" w:lastRowLastColumn="0"/>
+            <w:tcW w:w="2088" w:type="dxa"/>
+          </w:tcPr>
+          <w:p>
+            <w:pPr>
+              <w:rPr>
+                <w:b w:val="0"/>
+              </w:rPr>
+            </w:pPr>
+            <w:r>
+              <w:rPr>
+                <w:b w:val="0"/>
+              </w:rPr>
+              <w:t>FR042</w:t>
+            </w:r>
+          </w:p>
+        </w:tc>
+        <w:tc>
+          <w:tcPr>
+            <w:tcW w:w="7488" w:type="dxa"/>
+          </w:tcPr>
+          <w:p>
+            <w:pPr>
+              <w:cnfStyle w:val="000000100000" w:firstRow="0" w:lastRow="0" w:firstColumn="0" w:lastColumn="0" w:oddVBand="0" w:evenVBand="0" w:oddHBand="1" w:evenHBand="0" w:firstRowFirstColumn="0" w:firstRowLastColumn="0" w:lastRowFirstColumn="0" w:lastRowLastColumn="0"/>
+            </w:pPr>
+          </w:p>
+        </w:tc>
+      </w:tr>
+      <w:tr>
+        <w:trPr>
+          <w:cnfStyle w:val="000000010000" w:firstRow="0" w:lastRow="0" w:firstColumn="0" w:lastColumn="0" w:oddVBand="0" w:evenVBand="0" w:oddHBand="0" w:evenHBand="1" w:firstRowFirstColumn="0" w:firstRowLastColumn="0" w:lastRowFirstColumn="0" w:lastRowLastColumn="0"/>
+        </w:trPr>
+        <w:tc>
+          <w:tcPr>
+            <w:cnfStyle w:val="001000000000" w:firstRow="0" w:lastRow="0" w:firstColumn="1" w:lastColumn="0" w:oddVBand="0" w:evenVBand="0" w:oddHBand="0" w:evenHBand="0" w:firstRowFirstColumn="0" w:firstRowLastColumn="0" w:lastRowFirstColumn="0" w:lastRowLastColumn="0"/>
+            <w:tcW w:w="2088" w:type="dxa"/>
+          </w:tcPr>
+          <w:p>
+            <w:pPr>
+              <w:rPr>
+                <w:b w:val="0"/>
+              </w:rPr>
+            </w:pPr>
+            <w:r>
+              <w:rPr>
+                <w:b w:val="0"/>
+              </w:rPr>
+              <w:t>FR036</w:t>
+            </w:r>
+          </w:p>
+        </w:tc>
+        <w:tc>
+          <w:tcPr>
+            <w:tcW w:w="7488" w:type="dxa"/>
+          </w:tcPr>
+          <w:p>
+            <w:pPr>
+              <w:cnfStyle w:val="000000010000" w:firstRow="0" w:lastRow="0" w:firstColumn="0" w:lastColumn="0" w:oddVBand="0" w:evenVBand="0" w:oddHBand="0" w:evenHBand="1" w:firstRowFirstColumn="0" w:firstRowLastColumn="0" w:lastRowFirstColumn="0" w:lastRowLastColumn="0"/>
+            </w:pPr>
+          </w:p>
+        </w:tc>
+      </w:tr>
+      <w:tr>
+        <w:trPr>
+          <w:cnfStyle w:val="000000100000" w:firstRow="0" w:lastRow="0" w:firstColumn="0" w:lastColumn="0" w:oddVBand="0" w:evenVBand="0" w:oddHBand="1" w:evenHBand="0" w:firstRowFirstColumn="0" w:firstRowLastColumn="0" w:lastRowFirstColumn="0" w:lastRowLastColumn="0"/>
+        </w:trPr>
+        <w:tc>
+          <w:tcPr>
+            <w:cnfStyle w:val="001000000000" w:firstRow="0" w:lastRow="0" w:firstColumn="1" w:lastColumn="0" w:oddVBand="0" w:evenVBand="0" w:oddHBand="0" w:evenHBand="0" w:firstRowFirstColumn="0" w:firstRowLastColumn="0" w:lastRowFirstColumn="0" w:lastRowLastColumn="0"/>
+            <w:tcW w:w="2088" w:type="dxa"/>
+          </w:tcPr>
+          <w:p>
+            <w:pPr>
+              <w:rPr>
+                <w:b w:val="0"/>
+              </w:rPr>
+            </w:pPr>
+            <w:r>
+              <w:rPr>
+                <w:b w:val="0"/>
+              </w:rPr>
+              <w:t>FR037</w:t>
+            </w:r>
+          </w:p>
+        </w:tc>
+        <w:tc>
+          <w:tcPr>
+            <w:tcW w:w="7488" w:type="dxa"/>
+          </w:tcPr>
+          <w:p>
+            <w:pPr>
+              <w:cnfStyle w:val="000000100000" w:firstRow="0" w:lastRow="0" w:firstColumn="0" w:lastColumn="0" w:oddVBand="0" w:evenVBand="0" w:oddHBand="1" w:evenHBand="0" w:firstRowFirstColumn="0" w:firstRowLastColumn="0" w:lastRowFirstColumn="0" w:lastRowLastColumn="0"/>
+            </w:pPr>
+          </w:p>
+        </w:tc>
+      </w:tr>
+      <w:tr>
+        <w:trPr>
+          <w:cnfStyle w:val="000000010000" w:firstRow="0" w:lastRow="0" w:firstColumn="0" w:lastColumn="0" w:oddVBand="0" w:evenVBand="0" w:oddHBand="0" w:evenHBand="1" w:firstRowFirstColumn="0" w:firstRowLastColumn="0" w:lastRowFirstColumn="0" w:lastRowLastColumn="0"/>
+        </w:trPr>
+        <w:tc>
+          <w:tcPr>
+            <w:cnfStyle w:val="001000000000" w:firstRow="0" w:lastRow="0" w:firstColumn="1" w:lastColumn="0" w:oddVBand="0" w:evenVBand="0" w:oddHBand="0" w:evenHBand="0" w:firstRowFirstColumn="0" w:firstRowLastColumn="0" w:lastRowFirstColumn="0" w:lastRowLastColumn="0"/>
+            <w:tcW w:w="2088" w:type="dxa"/>
+          </w:tcPr>
+          <w:p>
+            <w:pPr>
+              <w:rPr>
+                <w:b w:val="0"/>
+              </w:rPr>
+            </w:pPr>
+            <w:r>
+              <w:rPr>
+                <w:b w:val="0"/>
+              </w:rPr>
+              <w:t>FR014</w:t>
+            </w:r>
+          </w:p>
+        </w:tc>
+        <w:tc>
+          <w:tcPr>
+            <w:tcW w:w="7488" w:type="dxa"/>
+          </w:tcPr>
+          <w:p>
+            <w:pPr>
+              <w:cnfStyle w:val="000000010000" w:firstRow="0" w:lastRow="0" w:firstColumn="0" w:lastColumn="0" w:oddVBand="0" w:evenVBand="0" w:oddHBand="0" w:evenHBand="1" w:firstRowFirstColumn="0" w:firstRowLastColumn="0" w:lastRowFirstColumn="0" w:lastRowLastColumn="0"/>
+            </w:pPr>
+          </w:p>
+        </w:tc>
+      </w:tr>
+      <w:tr>
+        <w:trPr>
+          <w:cnfStyle w:val="000000100000" w:firstRow="0" w:lastRow="0" w:firstColumn="0" w:lastColumn="0" w:oddVBand="0" w:evenVBand="0" w:oddHBand="1" w:evenHBand="0" w:firstRowFirstColumn="0" w:firstRowLastColumn="0" w:lastRowFirstColumn="0" w:lastRowLastColumn="0"/>
+        </w:trPr>
+        <w:tc>
+          <w:tcPr>
+            <w:cnfStyle w:val="001000000000" w:firstRow="0" w:lastRow="0" w:firstColumn="1" w:lastColumn="0" w:oddVBand="0" w:evenVBand="0" w:oddHBand="0" w:evenHBand="0" w:firstRowFirstColumn="0" w:firstRowLastColumn="0" w:lastRowFirstColumn="0" w:lastRowLastColumn="0"/>
+            <w:tcW w:w="2088" w:type="dxa"/>
+          </w:tcPr>
+          <w:p>
+            <w:pPr>
+              <w:rPr>
+                <w:b w:val="0"/>
+              </w:rPr>
+            </w:pPr>
+            <w:r>
+              <w:rPr>
+                <w:b w:val="0"/>
+              </w:rPr>
+              <w:t>FR038</w:t>
+            </w:r>
+          </w:p>
+        </w:tc>
+        <w:tc>
+          <w:tcPr>
+            <w:tcW w:w="7488" w:type="dxa"/>
+          </w:tcPr>
+          <w:p>
+            <w:pPr>
+              <w:cnfStyle w:val="000000100000" w:firstRow="0" w:lastRow="0" w:firstColumn="0" w:lastColumn="0" w:oddVBand="0" w:evenVBand="0" w:oddHBand="1" w:evenHBand="0" w:firstRowFirstColumn="0" w:firstRowLastColumn="0" w:lastRowFirstColumn="0" w:lastRowLastColumn="0"/>
+            </w:pPr>
+          </w:p>
+        </w:tc>
+      </w:tr>
+      <w:tr>
+        <w:trPr>
+          <w:cnfStyle w:val="000000010000" w:firstRow="0" w:lastRow="0" w:firstColumn="0" w:lastColumn="0" w:oddVBand="0" w:evenVBand="0" w:oddHBand="0" w:evenHBand="1" w:firstRowFirstColumn="0" w:firstRowLastColumn="0" w:lastRowFirstColumn="0" w:lastRowLastColumn="0"/>
+        </w:trPr>
+        <w:tc>
+          <w:tcPr>
+            <w:cnfStyle w:val="001000000000" w:firstRow="0" w:lastRow="0" w:firstColumn="1" w:lastColumn="0" w:oddVBand="0" w:evenVBand="0" w:oddHBand="0" w:evenHBand="0" w:firstRowFirstColumn="0" w:firstRowLastColumn="0" w:lastRowFirstColumn="0" w:lastRowLastColumn="0"/>
+            <w:tcW w:w="2088" w:type="dxa"/>
+          </w:tcPr>
+          <w:p>
+            <w:pPr>
+              <w:rPr>
+                <w:b w:val="0"/>
+              </w:rPr>
+            </w:pPr>
+            <w:r>
+              <w:rPr>
+                <w:b w:val="0"/>
+              </w:rPr>
+              <w:t>FR0</w:t>
+            </w:r>
+            <w:r>
+              <w:rPr>
+                <w:b w:val="0"/>
+              </w:rPr>
+              <w:t>40</w:t>
+            </w:r>
+          </w:p>
+        </w:tc>
+        <w:tc>
+          <w:tcPr>
+            <w:tcW w:w="7488" w:type="dxa"/>
+          </w:tcPr>
+          <w:p>
+            <w:pPr>
+              <w:cnfStyle w:val="000000010000" w:firstRow="0" w:lastRow="0" w:firstColumn="0" w:lastColumn="0" w:oddVBand="0" w:evenVBand="0" w:oddHBand="0" w:evenHBand="1" w:firstRowFirstColumn="0" w:firstRowLastColumn="0" w:lastRowFirstColumn="0" w:lastRowLastColumn="0"/>
+            </w:pPr>
+          </w:p>
+        </w:tc>
+      </w:tr>
+    </w:tbl>
+    <w:p/>
     <w:p>
       <w:pPr>
-        <w:pStyle w:val="TBD"/>
-      </w:pPr>
-      <w:r>
-        <w:t>TBD – Need to separate these by the requirement type and the major part of the software they belong to (drawing engine or gallery).</w:t>
+        <w:pStyle w:val="Heading3"/>
+      </w:pPr>
+      <w:r>
+        <w:t>Performance Requirements</w:t>
       </w:r>
     </w:p>
+    <w:tbl>
+      <w:tblPr>
+        <w:tblStyle w:val="LightGrid"/>
+        <w:tblW w:w="0" w:type="auto"/>
+        <w:tblLook w:val="04A0" w:firstRow="1" w:lastRow="0" w:firstColumn="1" w:lastColumn="0" w:noHBand="0" w:noVBand="1"/>
+      </w:tblPr>
+      <w:tblGrid>
+        <w:gridCol w:w="2088"/>
+        <w:gridCol w:w="7488"/>
+      </w:tblGrid>
+      <w:tr>
+        <w:trPr>
+          <w:cnfStyle w:val="100000000000" w:firstRow="1" w:lastRow="0" w:firstColumn="0" w:lastColumn="0" w:oddVBand="0" w:evenVBand="0" w:oddHBand="0" w:evenHBand="0" w:firstRowFirstColumn="0" w:firstRowLastColumn="0" w:lastRowFirstColumn="0" w:lastRowLastColumn="0"/>
+        </w:trPr>
+        <w:tc>
+          <w:tcPr>
+            <w:cnfStyle w:val="001000000000" w:firstRow="0" w:lastRow="0" w:firstColumn="1" w:lastColumn="0" w:oddVBand="0" w:evenVBand="0" w:oddHBand="0" w:evenHBand="0" w:firstRowFirstColumn="0" w:firstRowLastColumn="0" w:lastRowFirstColumn="0" w:lastRowLastColumn="0"/>
+            <w:tcW w:w="2088" w:type="dxa"/>
+          </w:tcPr>
+          <w:p>
+            <w:r>
+              <w:t>Requirement</w:t>
+            </w:r>
+          </w:p>
+        </w:tc>
+        <w:tc>
+          <w:tcPr>
+            <w:tcW w:w="7488" w:type="dxa"/>
+          </w:tcPr>
+          <w:p>
+            <w:pPr>
+              <w:cnfStyle w:val="100000000000" w:firstRow="1" w:lastRow="0" w:firstColumn="0" w:lastColumn="0" w:oddVBand="0" w:evenVBand="0" w:oddHBand="0" w:evenHBand="0" w:firstRowFirstColumn="0" w:firstRowLastColumn="0" w:lastRowFirstColumn="0" w:lastRowLastColumn="0"/>
+            </w:pPr>
+            <w:r>
+              <w:t xml:space="preserve">Document(s), section(s) and/or </w:t>
+            </w:r>
+            <w:proofErr w:type="gramStart"/>
+            <w:r>
+              <w:t>process(</w:t>
+            </w:r>
+            <w:proofErr w:type="spellStart"/>
+            <w:proofErr w:type="gramEnd"/>
+            <w:r>
+              <w:t>es</w:t>
+            </w:r>
+            <w:proofErr w:type="spellEnd"/>
+            <w:r>
+              <w:t>) that meets the requirement</w:t>
+            </w:r>
+          </w:p>
+        </w:tc>
+      </w:tr>
+      <w:tr>
+        <w:trPr>
+          <w:cnfStyle w:val="000000100000" w:firstRow="0" w:lastRow="0" w:firstColumn="0" w:lastColumn="0" w:oddVBand="0" w:evenVBand="0" w:oddHBand="1" w:evenHBand="0" w:firstRowFirstColumn="0" w:firstRowLastColumn="0" w:lastRowFirstColumn="0" w:lastRowLastColumn="0"/>
+        </w:trPr>
+        <w:tc>
+          <w:tcPr>
+            <w:cnfStyle w:val="001000000000" w:firstRow="0" w:lastRow="0" w:firstColumn="1" w:lastColumn="0" w:oddVBand="0" w:evenVBand="0" w:oddHBand="0" w:evenHBand="0" w:firstRowFirstColumn="0" w:firstRowLastColumn="0" w:lastRowFirstColumn="0" w:lastRowLastColumn="0"/>
+            <w:tcW w:w="2088" w:type="dxa"/>
+          </w:tcPr>
+          <w:p>
+            <w:pPr>
+              <w:rPr>
+                <w:b w:val="0"/>
+              </w:rPr>
+            </w:pPr>
+            <w:r>
+              <w:rPr>
+                <w:b w:val="0"/>
+              </w:rPr>
+              <w:lastRenderedPageBreak/>
+              <w:t>PR006</w:t>
+            </w:r>
+            <w:bookmarkStart w:id="18" w:name="_GoBack"/>
+            <w:bookmarkEnd w:id="18"/>
+          </w:p>
+        </w:tc>
+        <w:tc>
+          <w:tcPr>
+            <w:tcW w:w="7488" w:type="dxa"/>
+          </w:tcPr>
+          <w:p>
+            <w:pPr>
+              <w:cnfStyle w:val="000000100000" w:firstRow="0" w:lastRow="0" w:firstColumn="0" w:lastColumn="0" w:oddVBand="0" w:evenVBand="0" w:oddHBand="1" w:evenHBand="0" w:firstRowFirstColumn="0" w:firstRowLastColumn="0" w:lastRowFirstColumn="0" w:lastRowLastColumn="0"/>
+            </w:pPr>
+          </w:p>
+        </w:tc>
+      </w:tr>
+    </w:tbl>
+    <w:p/>
     <w:p>
       <w:pPr>
         <w:pStyle w:val="Heading1"/>
@@ -1865,7 +4029,6 @@
       </w:pPr>
       <w:proofErr w:type="spellStart"/>
       <w:r>
-        <w:lastRenderedPageBreak/>
         <w:t>Wenderlich</w:t>
       </w:r>
       <w:proofErr w:type="spellEnd"/>
@@ -2112,7 +4275,7 @@
             <w:rPr>
               <w:noProof/>
             </w:rPr>
-            <w:t>3</w:t>
+            <w:t>4</w:t>
           </w:r>
           <w:r>
             <w:rPr>
@@ -10226,7 +12389,7 @@
 </file>
 
 <file path=customXml/itemProps1.xml><?xml version="1.0" encoding="utf-8"?>
-<ds:datastoreItem xmlns:ds="http://schemas.openxmlformats.org/officeDocument/2006/customXml" ds:itemID="{552CEDF8-296F-CF47-AF80-FC2D8B2BD691}">
+<ds:datastoreItem xmlns:ds="http://schemas.openxmlformats.org/officeDocument/2006/customXml" ds:itemID="{C8BD8E67-67D1-C84C-BEA7-2598E23709E7}">
   <ds:schemaRefs>
     <ds:schemaRef ds:uri="http://schemas.openxmlformats.org/officeDocument/2006/bibliography"/>
   </ds:schemaRefs>

</xml_diff>

<commit_message>
Added some more notes on how to approach revised design document.
</commit_message>
<xml_diff>
--- a/IdeaStormDocs/SDD/IdeaStorm_SDD.docx
+++ b/IdeaStormDocs/SDD/IdeaStorm_SDD.docx
@@ -1329,6 +1329,33 @@
     </w:p>
     <w:p>
       <w:pPr>
+        <w:pStyle w:val="TBD"/>
+      </w:pPr>
+      <w:r>
+        <w:t xml:space="preserve">TBD – Move the explanation and diagram from 3.2.3 of the old document to here and reword to explain better. </w:t>
+      </w:r>
+    </w:p>
+    <w:p>
+      <w:pPr>
+        <w:pStyle w:val="TBD"/>
+      </w:pPr>
+      <w:r>
+        <w:t>TBD – A</w:t>
+      </w:r>
+      <w:r>
+        <w:t>dd an ERD diagram to show the structure and relationship of the data.</w:t>
+      </w:r>
+    </w:p>
+    <w:p>
+      <w:pPr>
+        <w:pStyle w:val="TBD"/>
+      </w:pPr>
+      <w:r>
+        <w:t>TBD – May also want to consider adding a sequence diagram to show how data is saved.</w:t>
+      </w:r>
+    </w:p>
+    <w:p>
+      <w:pPr>
         <w:pStyle w:val="Heading1"/>
       </w:pPr>
       <w:bookmarkStart w:id="10" w:name="_Toc199432527"/>
@@ -1350,6 +1377,83 @@
     </w:p>
     <w:p>
       <w:pPr>
+        <w:pStyle w:val="TBD"/>
+      </w:pPr>
+      <w:r>
+        <w:t>TBD – Move the JSD describing the Gallery’s design here from section 3.1 of the old document. The explanation that goes along with the diagram would need to move here as well.</w:t>
+      </w:r>
+    </w:p>
+    <w:p>
+      <w:pPr>
+        <w:pStyle w:val="TBD"/>
+      </w:pPr>
+      <w:r>
+        <w:t>TBD – Create a JSD describing the Drawing engine</w:t>
+      </w:r>
+    </w:p>
+    <w:p>
+      <w:pPr>
+        <w:pStyle w:val="TBD"/>
+      </w:pPr>
+      <w:r>
+        <w:t>TBD – Create a class diagram showing all the class relationships</w:t>
+      </w:r>
+    </w:p>
+    <w:p>
+      <w:pPr>
+        <w:pStyle w:val="TBD"/>
+      </w:pPr>
+      <w:r>
+        <w:t>TBD – Create a sequence diagram that describes drawing</w:t>
+      </w:r>
+    </w:p>
+    <w:p>
+      <w:pPr>
+        <w:pStyle w:val="TBD"/>
+      </w:pPr>
+      <w:r>
+        <w:t xml:space="preserve">TBD – Describe the overall structure (using separate </w:t>
+      </w:r>
+      <w:proofErr w:type="spellStart"/>
+      <w:r>
+        <w:t>viewcontrollers</w:t>
+      </w:r>
+      <w:proofErr w:type="spellEnd"/>
+      <w:r>
+        <w:t xml:space="preserve"> with a centralized database)</w:t>
+      </w:r>
+    </w:p>
+    <w:p>
+      <w:pPr>
+        <w:pStyle w:val="TBD"/>
+      </w:pPr>
+      <w:r>
+        <w:t>TBD – FIGURE OUT AN OVERALL STRUCTURE FOR THIS SECTION</w:t>
+      </w:r>
+    </w:p>
+    <w:p>
+      <w:pPr>
+        <w:pStyle w:val="TBD"/>
+      </w:pPr>
+      <w:r>
+        <w:t xml:space="preserve">TBD – Pull the algorithms from the old document into here with the </w:t>
+      </w:r>
+      <w:proofErr w:type="spellStart"/>
+      <w:r>
+        <w:t>pseudocode</w:t>
+      </w:r>
+      <w:proofErr w:type="spellEnd"/>
+    </w:p>
+    <w:p>
+      <w:pPr>
+        <w:pStyle w:val="TBD"/>
+      </w:pPr>
+      <w:r>
+        <w:t>TBD – Need a table or some other way to describe the classes in detail that is much more compact and organized then the old method.</w:t>
+      </w:r>
+    </w:p>
+    <w:p>
+      <w:pPr>
         <w:pStyle w:val="Heading1"/>
       </w:pPr>
       <w:bookmarkStart w:id="11" w:name="_Toc199432528"/>
@@ -1368,29 +1472,29 @@
     </w:p>
     <w:p>
       <w:pPr>
-        <w:pStyle w:val="Heading1"/>
-      </w:pPr>
-      <w:bookmarkStart w:id="12" w:name="_Toc199432529"/>
-      <w:r>
-        <w:t>Security</w:t>
-      </w:r>
+        <w:pStyle w:val="TBD"/>
+      </w:pPr>
+      <w:r>
+        <w:t>TBD – Pull (or reference) the UI mockups from the SRS</w:t>
+      </w:r>
+    </w:p>
+    <w:p>
+      <w:pPr>
+        <w:pStyle w:val="TBD"/>
+      </w:pPr>
+      <w:r>
+        <w:t>TBD – Create storyboards were and if needed to describe the rest of the UI.</w:t>
+      </w:r>
+      <w:bookmarkStart w:id="12" w:name="_GoBack"/>
       <w:bookmarkEnd w:id="12"/>
     </w:p>
     <w:p>
       <w:pPr>
-        <w:pStyle w:val="TBD"/>
-      </w:pPr>
-      <w:r>
-        <w:t>TBD – This is simple, there is no security other then what Apple provides on its devices.</w:t>
-      </w:r>
-    </w:p>
-    <w:p>
-      <w:pPr>
         <w:pStyle w:val="Heading1"/>
       </w:pPr>
-      <w:bookmarkStart w:id="13" w:name="_Toc199432530"/>
-      <w:r>
-        <w:t>Restriction, Limitations and Constraints</w:t>
+      <w:bookmarkStart w:id="13" w:name="_Toc199432529"/>
+      <w:r>
+        <w:t>Security</w:t>
       </w:r>
       <w:bookmarkEnd w:id="13"/>
     </w:p>
@@ -1399,16 +1503,17 @@
         <w:pStyle w:val="TBD"/>
       </w:pPr>
       <w:r>
-        <w:t>TBD – Explain the platforms and OS versions that it will be limited to. Also explain what the software cannot do (load previous drawings, rearrange drawings).</w:t>
+        <w:t>TBD – This is simple, there is no security other then what Apple provides on its devices.</w:t>
       </w:r>
     </w:p>
     <w:p>
       <w:pPr>
         <w:pStyle w:val="Heading1"/>
       </w:pPr>
-      <w:bookmarkStart w:id="14" w:name="_Toc199432531"/>
-      <w:r>
-        <w:t>Testing Issues</w:t>
+      <w:bookmarkStart w:id="14" w:name="_Toc199432530"/>
+      <w:r>
+        <w:lastRenderedPageBreak/>
+        <w:t>Restriction, Limitations and Constraints</w:t>
       </w:r>
       <w:bookmarkEnd w:id="14"/>
     </w:p>
@@ -1417,16 +1522,16 @@
         <w:pStyle w:val="TBD"/>
       </w:pPr>
       <w:r>
-        <w:t>TBD – Explain the testing process for IdeaStorm (Manual Test Scripts) and the test scripts that were developed.</w:t>
+        <w:t>TBD – Explain the platforms and OS versions that it will be limited to. Also explain what the software cannot do (load previous drawings, rearrange drawings).</w:t>
       </w:r>
     </w:p>
     <w:p>
       <w:pPr>
         <w:pStyle w:val="Heading1"/>
       </w:pPr>
-      <w:bookmarkStart w:id="15" w:name="_Toc199432532"/>
-      <w:r>
-        <w:t>Design Process</w:t>
+      <w:bookmarkStart w:id="15" w:name="_Toc199432531"/>
+      <w:r>
+        <w:t>Testing Issues</w:t>
       </w:r>
       <w:bookmarkEnd w:id="15"/>
     </w:p>
@@ -1435,16 +1540,16 @@
         <w:pStyle w:val="TBD"/>
       </w:pPr>
       <w:r>
-        <w:t>TBD – Explain the process of designing IdeaStorm including this rewrite.</w:t>
+        <w:t>TBD – Explain the testing process for IdeaStorm (Manual Test Scripts) and the test scripts that were developed.</w:t>
       </w:r>
     </w:p>
     <w:p>
       <w:pPr>
         <w:pStyle w:val="Heading1"/>
       </w:pPr>
-      <w:bookmarkStart w:id="16" w:name="_Toc199432533"/>
-      <w:r>
-        <w:t>Conclusion</w:t>
+      <w:bookmarkStart w:id="16" w:name="_Toc199432532"/>
+      <w:r>
+        <w:t>Design Process</w:t>
       </w:r>
       <w:bookmarkEnd w:id="16"/>
     </w:p>
@@ -1453,24 +1558,25 @@
         <w:pStyle w:val="TBD"/>
       </w:pPr>
       <w:r>
-        <w:t>TBD – Explain each of the below sections using bullet points</w:t>
+        <w:t>TBD – Explain the process of designing IdeaStorm including this rewrite.</w:t>
       </w:r>
     </w:p>
     <w:p>
       <w:pPr>
-        <w:pStyle w:val="Heading2"/>
-      </w:pPr>
-      <w:r>
-        <w:lastRenderedPageBreak/>
-        <w:t>What Worked Well</w:t>
-      </w:r>
+        <w:pStyle w:val="Heading1"/>
+      </w:pPr>
+      <w:bookmarkStart w:id="17" w:name="_Toc199432533"/>
+      <w:r>
+        <w:t>Conclusion</w:t>
+      </w:r>
+      <w:bookmarkEnd w:id="17"/>
     </w:p>
     <w:p>
       <w:pPr>
-        <w:pStyle w:val="Heading2"/>
-      </w:pPr>
-      <w:r>
-        <w:t>Challenges</w:t>
+        <w:pStyle w:val="TBD"/>
+      </w:pPr>
+      <w:r>
+        <w:t>TBD – Explain each of the below sections using bullet points</w:t>
       </w:r>
     </w:p>
     <w:p>
@@ -1478,18 +1584,34 @@
         <w:pStyle w:val="Heading2"/>
       </w:pPr>
       <w:r>
-        <w:t>Lessons Learned</w:t>
+        <w:t>What Worked Well</w:t>
       </w:r>
     </w:p>
     <w:p>
       <w:pPr>
+        <w:pStyle w:val="Heading2"/>
+      </w:pPr>
+      <w:r>
+        <w:t>Challenges</w:t>
+      </w:r>
+    </w:p>
+    <w:p>
+      <w:pPr>
+        <w:pStyle w:val="Heading2"/>
+      </w:pPr>
+      <w:r>
+        <w:t>Lessons Learned</w:t>
+      </w:r>
+    </w:p>
+    <w:p>
+      <w:pPr>
         <w:pStyle w:val="Heading1"/>
       </w:pPr>
-      <w:bookmarkStart w:id="17" w:name="_Toc199432534"/>
+      <w:bookmarkStart w:id="18" w:name="_Toc199432534"/>
       <w:r>
         <w:t>Requirements Traceability</w:t>
       </w:r>
-      <w:bookmarkEnd w:id="17"/>
+      <w:bookmarkEnd w:id="18"/>
     </w:p>
     <w:p>
       <w:pPr>
@@ -1994,6 +2116,7 @@
               <w:rPr>
                 <w:b w:val="0"/>
               </w:rPr>
+              <w:lastRenderedPageBreak/>
               <w:t>EIR027</w:t>
             </w:r>
           </w:p>
@@ -2498,7 +2621,6 @@
               <w:rPr>
                 <w:b w:val="0"/>
               </w:rPr>
-              <w:lastRenderedPageBreak/>
               <w:t>FR021</w:t>
             </w:r>
           </w:p>
@@ -3209,6 +3331,7 @@
               <w:rPr>
                 <w:b w:val="0"/>
               </w:rPr>
+              <w:lastRenderedPageBreak/>
               <w:t>EIR047</w:t>
             </w:r>
           </w:p>
@@ -3645,11 +3768,8 @@
               <w:rPr>
                 <w:b w:val="0"/>
               </w:rPr>
-              <w:lastRenderedPageBreak/>
               <w:t>PR006</w:t>
             </w:r>
-            <w:bookmarkStart w:id="18" w:name="_GoBack"/>
-            <w:bookmarkEnd w:id="18"/>
           </w:p>
         </w:tc>
         <w:tc>
@@ -3939,6 +4059,7 @@
         <w:spacing w:line="240" w:lineRule="auto"/>
       </w:pPr>
       <w:r>
+        <w:lastRenderedPageBreak/>
         <w:t xml:space="preserve">McCaughey, D. (2010, September 30). Able Pear Software: Creating a GUID or UUID in Objective-C. </w:t>
       </w:r>
       <w:proofErr w:type="gramStart"/>
@@ -4275,7 +4396,7 @@
             <w:rPr>
               <w:noProof/>
             </w:rPr>
-            <w:t>4</w:t>
+            <w:t>3</w:t>
           </w:r>
           <w:r>
             <w:rPr>
@@ -12389,7 +12510,7 @@
 </file>
 
 <file path=customXml/itemProps1.xml><?xml version="1.0" encoding="utf-8"?>
-<ds:datastoreItem xmlns:ds="http://schemas.openxmlformats.org/officeDocument/2006/customXml" ds:itemID="{C8BD8E67-67D1-C84C-BEA7-2598E23709E7}">
+<ds:datastoreItem xmlns:ds="http://schemas.openxmlformats.org/officeDocument/2006/customXml" ds:itemID="{FA26C613-E44E-324C-BA55-638BB13A1309}">
   <ds:schemaRefs>
     <ds:schemaRef ds:uri="http://schemas.openxmlformats.org/officeDocument/2006/bibliography"/>
   </ds:schemaRefs>

</xml_diff>

<commit_message>
Provided some structure for the Architectural and Component Level Design section.
</commit_message>
<xml_diff>
--- a/IdeaStormDocs/SDD/IdeaStorm_SDD.docx
+++ b/IdeaStormDocs/SDD/IdeaStorm_SDD.docx
@@ -1369,18 +1369,21 @@
         <w:pStyle w:val="TBD"/>
       </w:pPr>
       <w:r>
-        <w:t xml:space="preserve">TBD – Need to provide a good overview of the app structure, major components (drawing engine and gallery) and explain how these components communicate with each other. I also need to </w:t>
-      </w:r>
-      <w:r>
-        <w:t>cover the MVC pattern briefly (reference apple material for this) and how it is being used in IdeaStorm.</w:t>
+        <w:t xml:space="preserve">TBD – START HERE!!!!! Figure out a way to organize this </w:t>
+      </w:r>
+      <w:r>
+        <w:t>section into major sections, tha</w:t>
+      </w:r>
+      <w:r>
+        <w:t>n figure out how to organize the other sections into major sections.</w:t>
       </w:r>
     </w:p>
     <w:p>
       <w:pPr>
-        <w:pStyle w:val="TBD"/>
-      </w:pPr>
-      <w:r>
-        <w:t>TBD – Move the JSD describing the Gallery’s design here from section 3.1 of the old document. The explanation that goes along with the diagram would need to move here as well.</w:t>
+        <w:pStyle w:val="Heading2"/>
+      </w:pPr>
+      <w:r>
+        <w:t>Overall Design</w:t>
       </w:r>
     </w:p>
     <w:p>
@@ -1388,7 +1391,7 @@
         <w:pStyle w:val="TBD"/>
       </w:pPr>
       <w:r>
-        <w:t>TBD – Create a JSD describing the Drawing engine</w:t>
+        <w:t>TBD – Need to provide a good overview of the app structure, major components (drawing engine and gallery) and explain how these components communicate with each other. I also need to cover the MVC pattern briefly (reference apple material for this) and how it is being used in IdeaStorm.</w:t>
       </w:r>
     </w:p>
     <w:p>
@@ -1396,22 +1399,6 @@
         <w:pStyle w:val="TBD"/>
       </w:pPr>
       <w:r>
-        <w:t>TBD – Create a class diagram showing all the class relationships</w:t>
-      </w:r>
-    </w:p>
-    <w:p>
-      <w:pPr>
-        <w:pStyle w:val="TBD"/>
-      </w:pPr>
-      <w:r>
-        <w:t>TBD – Create a sequence diagram that describes drawing</w:t>
-      </w:r>
-    </w:p>
-    <w:p>
-      <w:pPr>
-        <w:pStyle w:val="TBD"/>
-      </w:pPr>
-      <w:r>
         <w:t xml:space="preserve">TBD – Describe the overall structure (using separate </w:t>
       </w:r>
       <w:proofErr w:type="spellStart"/>
@@ -1422,60 +1409,23 @@
       <w:r>
         <w:t xml:space="preserve"> with a centralized database)</w:t>
       </w:r>
-    </w:p>
-    <w:p>
-      <w:pPr>
-        <w:pStyle w:val="TBD"/>
-      </w:pPr>
-      <w:r>
-        <w:t>TBD – FIGURE OUT AN OVERALL STRUCTURE FOR THIS SECTION</w:t>
-      </w:r>
-    </w:p>
-    <w:p>
-      <w:pPr>
-        <w:pStyle w:val="TBD"/>
-      </w:pPr>
-      <w:r>
-        <w:t xml:space="preserve">TBD – Pull the algorithms from the old document into here with the </w:t>
-      </w:r>
-      <w:proofErr w:type="spellStart"/>
-      <w:r>
-        <w:t>pseudocode</w:t>
-      </w:r>
-      <w:proofErr w:type="spellEnd"/>
-    </w:p>
-    <w:p>
-      <w:pPr>
-        <w:pStyle w:val="TBD"/>
-      </w:pPr>
-      <w:r>
-        <w:t>TBD – Need a table or some other way to describe the classes in detail that is much more compact and organized then the old method.</w:t>
-      </w:r>
-    </w:p>
-    <w:p>
-      <w:pPr>
-        <w:pStyle w:val="Heading1"/>
-      </w:pPr>
-      <w:bookmarkStart w:id="11" w:name="_Toc199432528"/>
-      <w:r>
-        <w:t>User Interface Design</w:t>
-      </w:r>
+      <w:bookmarkStart w:id="11" w:name="_GoBack"/>
       <w:bookmarkEnd w:id="11"/>
     </w:p>
     <w:p>
       <w:pPr>
-        <w:pStyle w:val="TBD"/>
-      </w:pPr>
-      <w:r>
-        <w:t>TBD – I maybe able to reference the user interface mockups in the SRS for this.</w:t>
+        <w:pStyle w:val="Heading2"/>
+      </w:pPr>
+      <w:r>
+        <w:t>Drawing Engine Design</w:t>
       </w:r>
     </w:p>
     <w:p>
       <w:pPr>
-        <w:pStyle w:val="TBD"/>
-      </w:pPr>
-      <w:r>
-        <w:t>TBD – Pull (or reference) the UI mockups from the SRS</w:t>
+        <w:pStyle w:val="Heading3"/>
+      </w:pPr>
+      <w:r>
+        <w:t>Drawing Engine Structure</w:t>
       </w:r>
     </w:p>
     <w:p>
@@ -1483,13 +1433,151 @@
         <w:pStyle w:val="TBD"/>
       </w:pPr>
       <w:r>
-        <w:t>TBD – Create storyboards were and if needed to describe the rest of the UI.</w:t>
-      </w:r>
-      <w:bookmarkStart w:id="12" w:name="_GoBack"/>
+        <w:t>TBD – Create a JSD describing the Drawing engine</w:t>
+      </w:r>
+    </w:p>
+    <w:p>
+      <w:pPr>
+        <w:pStyle w:val="Heading3"/>
+      </w:pPr>
+      <w:r>
+        <w:t>Drawing Engine Classes</w:t>
+      </w:r>
+    </w:p>
+    <w:p>
+      <w:pPr>
+        <w:pStyle w:val="TBD"/>
+      </w:pPr>
+      <w:r>
+        <w:t>TBD – Create a class diagram showing all the class relationships</w:t>
+      </w:r>
+    </w:p>
+    <w:p>
+      <w:pPr>
+        <w:pStyle w:val="Heading3"/>
+      </w:pPr>
+      <w:r>
+        <w:t>Drawing Sequence</w:t>
+      </w:r>
+    </w:p>
+    <w:p>
+      <w:pPr>
+        <w:pStyle w:val="TBD"/>
+      </w:pPr>
+      <w:r>
+        <w:t>TBD – Create a sequence diagram that describes drawing</w:t>
+      </w:r>
+    </w:p>
+    <w:p>
+      <w:pPr>
+        <w:pStyle w:val="Heading2"/>
+      </w:pPr>
+      <w:r>
+        <w:t>Gallery Design</w:t>
+      </w:r>
+    </w:p>
+    <w:p>
+      <w:pPr>
+        <w:pStyle w:val="Heading3"/>
+      </w:pPr>
+      <w:r>
+        <w:t>Gallery</w:t>
+      </w:r>
+      <w:r>
+        <w:t xml:space="preserve"> Structure</w:t>
+      </w:r>
+    </w:p>
+    <w:p>
+      <w:pPr>
+        <w:pStyle w:val="TBD"/>
+      </w:pPr>
+      <w:r>
+        <w:t>TBD – This section should provide a high level overview of the gallery.</w:t>
+      </w:r>
+    </w:p>
+    <w:p>
+      <w:pPr>
+        <w:pStyle w:val="TBD"/>
+      </w:pPr>
+      <w:r>
+        <w:t>TBD – Move the JSD describing the Gallery’s design here from section 3.1 of the old document (This diagram also needs to be corrected, remove strokes under the Drawing element and replace with Drawing Thumbnail). The explanation that goes along with the diagram would need to move here as well.</w:t>
+      </w:r>
+    </w:p>
+    <w:p>
+      <w:pPr>
+        <w:pStyle w:val="Heading3"/>
+      </w:pPr>
+      <w:r>
+        <w:t>Gallery Classes</w:t>
+      </w:r>
+    </w:p>
+    <w:p>
+      <w:pPr>
+        <w:pStyle w:val="TBD"/>
+      </w:pPr>
+      <w:r>
+        <w:t>TBD – Create a class diagram showing all the class relationships</w:t>
+      </w:r>
+      <w:r>
+        <w:t xml:space="preserve"> for the gallery</w:t>
+      </w:r>
+    </w:p>
+    <w:p>
+      <w:pPr>
+        <w:pStyle w:val="Heading2"/>
+      </w:pPr>
+      <w:r>
+        <w:lastRenderedPageBreak/>
+        <w:t>Class Descriptions</w:t>
+      </w:r>
+    </w:p>
+    <w:p>
+      <w:pPr>
+        <w:pStyle w:val="TBD"/>
+      </w:pPr>
+      <w:r>
+        <w:t>TBD – Need a table or some other way to describe the classes in detail that is much more compact and organized then the old method.</w:t>
+      </w:r>
+      <w:r>
+        <w:t xml:space="preserve"> Can separate this into separate tables for </w:t>
+      </w:r>
+    </w:p>
+    <w:p>
+      <w:pPr>
+        <w:pStyle w:val="Heading1"/>
+      </w:pPr>
+      <w:bookmarkStart w:id="12" w:name="_Toc199432528"/>
+      <w:r>
+        <w:t>User Interface Design</w:t>
+      </w:r>
       <w:bookmarkEnd w:id="12"/>
     </w:p>
     <w:p>
       <w:pPr>
+        <w:pStyle w:val="TBD"/>
+      </w:pPr>
+      <w:r>
+        <w:t>TBD – I maybe able to reference the user interface mockups in the SRS for this.</w:t>
+      </w:r>
+    </w:p>
+    <w:p>
+      <w:pPr>
+        <w:pStyle w:val="TBD"/>
+      </w:pPr>
+      <w:r>
+        <w:t>TBD – Pull (or reference) the UI mockups from the SRS</w:t>
+      </w:r>
+    </w:p>
+    <w:p>
+      <w:pPr>
+        <w:pStyle w:val="TBD"/>
+      </w:pPr>
+      <w:r>
+        <w:t>TBD – Create storyboards were and if needed to describe the rest of the UI.</w:t>
+      </w:r>
+    </w:p>
+    <w:p>
+      <w:pPr>
         <w:pStyle w:val="Heading1"/>
       </w:pPr>
       <w:bookmarkStart w:id="13" w:name="_Toc199432529"/>
@@ -1512,7 +1600,6 @@
       </w:pPr>
       <w:bookmarkStart w:id="14" w:name="_Toc199432530"/>
       <w:r>
-        <w:lastRenderedPageBreak/>
         <w:t>Restriction, Limitations and Constraints</w:t>
       </w:r>
       <w:bookmarkEnd w:id="14"/>
@@ -1626,6 +1713,7 @@
         <w:pStyle w:val="Heading2"/>
       </w:pPr>
       <w:r>
+        <w:lastRenderedPageBreak/>
         <w:t>Drawing Engine Requirements</w:t>
       </w:r>
     </w:p>
@@ -2116,7 +2204,6 @@
               <w:rPr>
                 <w:b w:val="0"/>
               </w:rPr>
-              <w:lastRenderedPageBreak/>
               <w:t>EIR027</w:t>
             </w:r>
           </w:p>
@@ -2807,6 +2894,7 @@
         <w:pStyle w:val="Heading2"/>
       </w:pPr>
       <w:r>
+        <w:lastRenderedPageBreak/>
         <w:t>Gallery Requirements</w:t>
       </w:r>
     </w:p>
@@ -3331,7 +3419,6 @@
               <w:rPr>
                 <w:b w:val="0"/>
               </w:rPr>
-              <w:lastRenderedPageBreak/>
               <w:t>EIR047</w:t>
             </w:r>
           </w:p>
@@ -3840,6 +3927,7 @@
         <w:spacing w:line="240" w:lineRule="auto"/>
       </w:pPr>
       <w:r>
+        <w:lastRenderedPageBreak/>
         <w:t xml:space="preserve">Chung, C., &amp; </w:t>
       </w:r>
       <w:proofErr w:type="spellStart"/>
@@ -4059,7 +4147,6 @@
         <w:spacing w:line="240" w:lineRule="auto"/>
       </w:pPr>
       <w:r>
-        <w:lastRenderedPageBreak/>
         <w:t xml:space="preserve">McCaughey, D. (2010, September 30). Able Pear Software: Creating a GUID or UUID in Objective-C. </w:t>
       </w:r>
       <w:proofErr w:type="gramStart"/>
@@ -4396,7 +4483,7 @@
             <w:rPr>
               <w:noProof/>
             </w:rPr>
-            <w:t>3</w:t>
+            <w:t>2</w:t>
           </w:r>
           <w:r>
             <w:rPr>
@@ -12510,7 +12597,7 @@
 </file>
 
 <file path=customXml/itemProps1.xml><?xml version="1.0" encoding="utf-8"?>
-<ds:datastoreItem xmlns:ds="http://schemas.openxmlformats.org/officeDocument/2006/customXml" ds:itemID="{FA26C613-E44E-324C-BA55-638BB13A1309}">
+<ds:datastoreItem xmlns:ds="http://schemas.openxmlformats.org/officeDocument/2006/customXml" ds:itemID="{357ECF80-F84B-2240-A157-4400690E8F4D}">
   <ds:schemaRefs>
     <ds:schemaRef ds:uri="http://schemas.openxmlformats.org/officeDocument/2006/bibliography"/>
   </ds:schemaRefs>

</xml_diff>

<commit_message>
Added content in the Overall Design section of the Architectural and Component Level Design Section. Also added in some additional sections to the Introduction and added some references.
</commit_message>
<xml_diff>
--- a/IdeaStormDocs/SDD/IdeaStorm_SDD.docx
+++ b/IdeaStormDocs/SDD/IdeaStorm_SDD.docx
@@ -1310,57 +1310,146 @@
     </w:p>
     <w:p>
       <w:pPr>
-        <w:pStyle w:val="Heading1"/>
-      </w:pPr>
-      <w:bookmarkStart w:id="9" w:name="_Toc199432526"/>
-      <w:r>
-        <w:lastRenderedPageBreak/>
-        <w:t>Data Design</w:t>
-      </w:r>
-      <w:bookmarkEnd w:id="9"/>
+        <w:pStyle w:val="Heading2"/>
+      </w:pPr>
+      <w:r>
+        <w:t>Definitions, Acronyms and Abbreviations</w:t>
+      </w:r>
     </w:p>
     <w:p>
       <w:pPr>
-        <w:pStyle w:val="TBD"/>
-      </w:pPr>
-      <w:r>
-        <w:t>TBD – Need to cover the file structure, how files are saved and the classes used for this.</w:t>
+        <w:pStyle w:val="ListParagraph"/>
+        <w:numPr>
+          <w:ilvl w:val="0"/>
+          <w:numId w:val="49"/>
+        </w:numPr>
+      </w:pPr>
+      <w:r>
+        <w:rPr>
+          <w:i/>
+        </w:rPr>
+        <w:t>App</w:t>
+      </w:r>
+      <w:r>
+        <w:t xml:space="preserve"> – Abbreviation for application.</w:t>
       </w:r>
     </w:p>
     <w:p>
       <w:pPr>
-        <w:pStyle w:val="TBD"/>
-      </w:pPr>
-      <w:r>
-        <w:t xml:space="preserve">TBD – Move the explanation and diagram from 3.2.3 of the old document to here and reword to explain better. </w:t>
+        <w:pStyle w:val="ListParagraph"/>
+        <w:numPr>
+          <w:ilvl w:val="0"/>
+          <w:numId w:val="49"/>
+        </w:numPr>
+      </w:pPr>
+      <w:r>
+        <w:rPr>
+          <w:i/>
+        </w:rPr>
+        <w:lastRenderedPageBreak/>
+        <w:t>App User</w:t>
+      </w:r>
+      <w:r>
+        <w:t xml:space="preserve"> – </w:t>
+      </w:r>
+      <w:r>
+        <w:t>Someone that uses IdeaStorm</w:t>
       </w:r>
     </w:p>
     <w:p>
       <w:pPr>
-        <w:pStyle w:val="TBD"/>
-      </w:pPr>
-      <w:r>
-        <w:t>TBD – A</w:t>
-      </w:r>
-      <w:r>
-        <w:t>dd an ERD diagram to show the structure and relationship of the data.</w:t>
+        <w:pStyle w:val="ListParagraph"/>
+        <w:numPr>
+          <w:ilvl w:val="0"/>
+          <w:numId w:val="49"/>
+        </w:numPr>
+      </w:pPr>
+      <w:r>
+        <w:rPr>
+          <w:i/>
+        </w:rPr>
+        <w:t xml:space="preserve">IdeaStorm </w:t>
+      </w:r>
+      <w:r>
+        <w:t>– The application being developed here.</w:t>
       </w:r>
     </w:p>
     <w:p>
       <w:pPr>
-        <w:pStyle w:val="TBD"/>
-      </w:pPr>
-      <w:r>
-        <w:t>TBD – May also want to consider adding a sequence diagram to show how data is saved.</w:t>
+        <w:pStyle w:val="ListParagraph"/>
+        <w:numPr>
+          <w:ilvl w:val="0"/>
+          <w:numId w:val="49"/>
+        </w:numPr>
+      </w:pPr>
+      <w:r>
+        <w:rPr>
+          <w:i/>
+        </w:rPr>
+        <w:t>MVC</w:t>
+      </w:r>
+      <w:r>
+        <w:t xml:space="preserve"> – </w:t>
+      </w:r>
+      <w:r>
+        <w:t xml:space="preserve">Abbreviation for </w:t>
+      </w:r>
+      <w:r>
+        <w:t>Model-View-Controller</w:t>
+      </w:r>
+      <w:r>
+        <w:t xml:space="preserve"> a design pattern that separates the user interface components from the data management components.</w:t>
       </w:r>
     </w:p>
     <w:p>
       <w:pPr>
+        <w:pStyle w:val="ListParagraph"/>
+        <w:numPr>
+          <w:ilvl w:val="0"/>
+          <w:numId w:val="49"/>
+        </w:numPr>
+        <w:rPr>
+          <w:i/>
+        </w:rPr>
+      </w:pPr>
+      <w:r>
+        <w:rPr>
+          <w:i/>
+        </w:rPr>
+        <w:t>UI</w:t>
+      </w:r>
+      <w:r>
+        <w:t xml:space="preserve"> – Abbreviation for User Interface.</w:t>
+      </w:r>
+    </w:p>
+    <w:p>
+      <w:pPr>
+        <w:pStyle w:val="Heading2"/>
+      </w:pPr>
+      <w:r>
+        <w:t>Document Description</w:t>
+      </w:r>
+    </w:p>
+    <w:p>
+      <w:pPr>
+        <w:pStyle w:val="TBD"/>
+      </w:pPr>
+      <w:r>
+        <w:t>TBD – Provide a description of the</w:t>
+      </w:r>
+      <w:bookmarkStart w:id="9" w:name="_GoBack"/>
+      <w:bookmarkEnd w:id="9"/>
+      <w:r>
+        <w:t xml:space="preserve"> document layout and the </w:t>
+      </w:r>
+    </w:p>
+    <w:p>
+      <w:pPr>
         <w:pStyle w:val="Heading1"/>
       </w:pPr>
-      <w:bookmarkStart w:id="10" w:name="_Toc199432527"/>
-      <w:r>
-        <w:t>Architectural and Component Level Design</w:t>
+      <w:bookmarkStart w:id="10" w:name="_Toc199432526"/>
+      <w:r>
+        <w:t>Data Design</w:t>
       </w:r>
       <w:bookmarkEnd w:id="10"/>
     </w:p>
@@ -1369,21 +1458,15 @@
         <w:pStyle w:val="TBD"/>
       </w:pPr>
       <w:r>
-        <w:t xml:space="preserve">TBD – START HERE!!!!! Figure out a way to organize this </w:t>
-      </w:r>
-      <w:r>
-        <w:t>section into major sections, tha</w:t>
-      </w:r>
-      <w:r>
-        <w:t>n figure out how to organize the other sections into major sections.</w:t>
+        <w:t>TBD – Need to cover the file structure, how files are saved and the classes used for this.</w:t>
       </w:r>
     </w:p>
     <w:p>
       <w:pPr>
-        <w:pStyle w:val="Heading2"/>
-      </w:pPr>
-      <w:r>
-        <w:t>Overall Design</w:t>
+        <w:pStyle w:val="TBD"/>
+      </w:pPr>
+      <w:r>
+        <w:t xml:space="preserve">TBD – Move the explanation and diagram from 3.2.3 of the old document to here and reword to explain better. </w:t>
       </w:r>
     </w:p>
     <w:p>
@@ -1391,7 +1474,10 @@
         <w:pStyle w:val="TBD"/>
       </w:pPr>
       <w:r>
-        <w:t>TBD – Need to provide a good overview of the app structure, major components (drawing engine and gallery) and explain how these components communicate with each other. I also need to cover the MVC pattern briefly (reference apple material for this) and how it is being used in IdeaStorm.</w:t>
+        <w:t>TBD – A</w:t>
+      </w:r>
+      <w:r>
+        <w:t>dd an ERD diagram to show the structure and relationship of the data.</w:t>
       </w:r>
     </w:p>
     <w:p>
@@ -1399,17 +1485,17 @@
         <w:pStyle w:val="TBD"/>
       </w:pPr>
       <w:r>
-        <w:t xml:space="preserve">TBD – Describe the overall structure (using separate </w:t>
-      </w:r>
-      <w:proofErr w:type="spellStart"/>
-      <w:r>
-        <w:t>viewcontrollers</w:t>
-      </w:r>
-      <w:proofErr w:type="spellEnd"/>
-      <w:r>
-        <w:t xml:space="preserve"> with a centralized database)</w:t>
-      </w:r>
-      <w:bookmarkStart w:id="11" w:name="_GoBack"/>
+        <w:t>TBD – May also want to consider adding a sequence diagram to show how data is saved.</w:t>
+      </w:r>
+    </w:p>
+    <w:p>
+      <w:pPr>
+        <w:pStyle w:val="Heading1"/>
+      </w:pPr>
+      <w:bookmarkStart w:id="11" w:name="_Toc199432527"/>
+      <w:r>
+        <w:t>Architectural and Component Level Design</w:t>
+      </w:r>
       <w:bookmarkEnd w:id="11"/>
     </w:p>
     <w:p>
@@ -1417,7 +1503,7 @@
         <w:pStyle w:val="Heading2"/>
       </w:pPr>
       <w:r>
-        <w:t>Drawing Engine Design</w:t>
+        <w:t>Overall Design</w:t>
       </w:r>
     </w:p>
     <w:p>
@@ -1425,109 +1511,456 @@
         <w:pStyle w:val="Heading3"/>
       </w:pPr>
       <w:r>
-        <w:t>Drawing Engine Structure</w:t>
+        <w:rPr>
+          <w:i/>
+        </w:rPr>
+        <w:t>MVC</w:t>
+      </w:r>
+      <w:r>
+        <w:t xml:space="preserve"> Design Pattern</w:t>
       </w:r>
     </w:p>
     <w:p>
-      <w:pPr>
-        <w:pStyle w:val="TBD"/>
-      </w:pPr>
-      <w:r>
-        <w:t>TBD – Create a JSD describing the Drawing engine</w:t>
+      <w:r>
+        <w:rPr>
+          <w:i/>
+        </w:rPr>
+        <w:t>IdeaStorm</w:t>
+      </w:r>
+      <w:r>
+        <w:t xml:space="preserve"> uses the </w:t>
+      </w:r>
+      <w:r>
+        <w:rPr>
+          <w:i/>
+        </w:rPr>
+        <w:t>MVC</w:t>
+      </w:r>
+      <w:r>
+        <w:t xml:space="preserve"> design pattern [Cocoa Core Dependencies] to separate the data and data management from the views that the </w:t>
+      </w:r>
+      <w:r>
+        <w:rPr>
+          <w:i/>
+        </w:rPr>
+        <w:t xml:space="preserve">app user </w:t>
+      </w:r>
+      <w:r>
+        <w:t>interacts with.</w:t>
+      </w:r>
+      <w:r>
+        <w:t xml:space="preserve"> By using the MVC design pattern, </w:t>
+      </w:r>
+      <w:r>
+        <w:rPr>
+          <w:i/>
+        </w:rPr>
+        <w:t>IdeaStorm</w:t>
+      </w:r>
+      <w:r>
+        <w:t xml:space="preserve"> can have a centralize data management components (aka. the model) that can be accessed by all other components of the app.</w:t>
+      </w:r>
+      <w:r>
+        <w:t xml:space="preserve"> In Idea</w:t>
+      </w:r>
+      <w:r>
+        <w:t>Storm, the model’s main class is</w:t>
+      </w:r>
+      <w:r>
+        <w:t xml:space="preserve"> the </w:t>
+      </w:r>
+      <w:r>
+        <w:rPr>
+          <w:rStyle w:val="InlineCode"/>
+        </w:rPr>
+        <w:t>Database</w:t>
+      </w:r>
+      <w:r>
+        <w:t xml:space="preserve">. </w:t>
       </w:r>
     </w:p>
     <w:p>
-      <w:pPr>
-        <w:pStyle w:val="Heading3"/>
-      </w:pPr>
-      <w:r>
-        <w:t>Drawing Engine Classes</w:t>
+      <w:r>
+        <w:t xml:space="preserve">The </w:t>
+      </w:r>
+      <w:r>
+        <w:rPr>
+          <w:rStyle w:val="InlineCode"/>
+        </w:rPr>
+        <w:t>Database</w:t>
+      </w:r>
+      <w:r>
+        <w:t xml:space="preserve"> class is then accessed directly via two controller components, the </w:t>
+      </w:r>
+      <w:proofErr w:type="spellStart"/>
+      <w:r>
+        <w:rPr>
+          <w:rStyle w:val="InlineCode"/>
+        </w:rPr>
+        <w:t>GalleryViewController</w:t>
+      </w:r>
+      <w:proofErr w:type="spellEnd"/>
+      <w:r>
+        <w:t xml:space="preserve"> and the </w:t>
+      </w:r>
+      <w:proofErr w:type="spellStart"/>
+      <w:r>
+        <w:rPr>
+          <w:rStyle w:val="InlineCode"/>
+        </w:rPr>
+        <w:t>Drawing</w:t>
+      </w:r>
+      <w:r>
+        <w:rPr>
+          <w:rStyle w:val="InlineCode"/>
+        </w:rPr>
+        <w:t>ViewController</w:t>
+      </w:r>
+      <w:proofErr w:type="spellEnd"/>
+      <w:r>
+        <w:t xml:space="preserve">. As the names suggest, these classes also directly manage the views that provide the </w:t>
+      </w:r>
+      <w:r>
+        <w:rPr>
+          <w:i/>
+        </w:rPr>
+        <w:t>UI</w:t>
+      </w:r>
+      <w:r>
+        <w:t xml:space="preserve"> for the </w:t>
+      </w:r>
+      <w:r>
+        <w:rPr>
+          <w:i/>
+        </w:rPr>
+        <w:t>app user</w:t>
+      </w:r>
+      <w:r>
+        <w:t>.</w:t>
       </w:r>
     </w:p>
     <w:p>
       <w:pPr>
-        <w:pStyle w:val="TBD"/>
-      </w:pPr>
-      <w:r>
-        <w:t>TBD – Create a class diagram showing all the class relationships</w:t>
-      </w:r>
+        <w:pStyle w:val="Heading3"/>
+      </w:pPr>
+      <w:proofErr w:type="spellStart"/>
+      <w:r>
+        <w:t>App</w:t>
+      </w:r>
+      <w:r>
+        <w:t>Delegate</w:t>
+      </w:r>
+      <w:proofErr w:type="spellEnd"/>
     </w:p>
     <w:p>
-      <w:pPr>
-        <w:pStyle w:val="Heading3"/>
-      </w:pPr>
-      <w:r>
-        <w:t>Drawing Sequence</w:t>
+      <w:r>
+        <w:t xml:space="preserve">The </w:t>
+      </w:r>
+      <w:proofErr w:type="spellStart"/>
+      <w:r>
+        <w:rPr>
+          <w:rStyle w:val="InlineCode"/>
+        </w:rPr>
+        <w:t>AppDelegate</w:t>
+      </w:r>
+      <w:proofErr w:type="spellEnd"/>
+      <w:r>
+        <w:t xml:space="preserve"> class</w:t>
+      </w:r>
+      <w:r>
+        <w:t xml:space="preserve"> is responsible for initializing and setting up the main classes in </w:t>
+      </w:r>
+      <w:r>
+        <w:rPr>
+          <w:i/>
+        </w:rPr>
+        <w:t>IdeaStorm.</w:t>
+      </w:r>
+      <w:r>
+        <w:t xml:space="preserve"> </w:t>
+      </w:r>
+      <w:r>
+        <w:t xml:space="preserve">The </w:t>
+      </w:r>
+      <w:proofErr w:type="spellStart"/>
+      <w:r>
+        <w:rPr>
+          <w:rStyle w:val="InlineCode"/>
+        </w:rPr>
+        <w:t>AppDelegate</w:t>
+      </w:r>
+      <w:proofErr w:type="spellEnd"/>
+      <w:r>
+        <w:t xml:space="preserve"> performs the following steps when run:</w:t>
       </w:r>
     </w:p>
     <w:p>
       <w:pPr>
-        <w:pStyle w:val="TBD"/>
-      </w:pPr>
-      <w:r>
-        <w:t>TBD – Create a sequence diagram that describes drawing</w:t>
+        <w:pStyle w:val="ListParagraph"/>
+        <w:numPr>
+          <w:ilvl w:val="0"/>
+          <w:numId w:val="50"/>
+        </w:numPr>
+      </w:pPr>
+      <w:r>
+        <w:t xml:space="preserve">Creates an instance of the </w:t>
+      </w:r>
+      <w:r>
+        <w:rPr>
+          <w:rStyle w:val="InlineCode"/>
+        </w:rPr>
+        <w:t>Database</w:t>
+      </w:r>
+      <w:r>
+        <w:t xml:space="preserve"> class.</w:t>
       </w:r>
     </w:p>
     <w:p>
       <w:pPr>
-        <w:pStyle w:val="Heading2"/>
-      </w:pPr>
-      <w:r>
-        <w:t>Gallery Design</w:t>
+        <w:pStyle w:val="ListParagraph"/>
+        <w:numPr>
+          <w:ilvl w:val="0"/>
+          <w:numId w:val="50"/>
+        </w:numPr>
+      </w:pPr>
+      <w:r>
+        <w:t xml:space="preserve">Creates an instance of the </w:t>
+      </w:r>
+      <w:proofErr w:type="spellStart"/>
+      <w:r>
+        <w:rPr>
+          <w:rStyle w:val="InlineCode"/>
+        </w:rPr>
+        <w:t>GalleryViewController</w:t>
+      </w:r>
+      <w:proofErr w:type="spellEnd"/>
+      <w:r>
+        <w:t xml:space="preserve"> and </w:t>
+      </w:r>
+      <w:proofErr w:type="spellStart"/>
+      <w:r>
+        <w:rPr>
+          <w:rStyle w:val="InlineCode"/>
+        </w:rPr>
+        <w:t>DrawingViewController</w:t>
+      </w:r>
+      <w:proofErr w:type="spellEnd"/>
+      <w:r>
+        <w:t xml:space="preserve"> classes.</w:t>
       </w:r>
     </w:p>
     <w:p>
       <w:pPr>
-        <w:pStyle w:val="Heading3"/>
-      </w:pPr>
-      <w:r>
-        <w:t>Gallery</w:t>
-      </w:r>
-      <w:r>
-        <w:t xml:space="preserve"> Structure</w:t>
+        <w:pStyle w:val="ListParagraph"/>
+        <w:numPr>
+          <w:ilvl w:val="1"/>
+          <w:numId w:val="50"/>
+        </w:numPr>
+      </w:pPr>
+      <w:r>
+        <w:t xml:space="preserve">The </w:t>
+      </w:r>
+      <w:r>
+        <w:rPr>
+          <w:rStyle w:val="InlineCode"/>
+        </w:rPr>
+        <w:t>Database</w:t>
+      </w:r>
+      <w:r>
+        <w:t xml:space="preserve"> instance is provided to these instances during initialization so each view controller has a reference to the same data component.</w:t>
       </w:r>
     </w:p>
     <w:p>
       <w:pPr>
-        <w:pStyle w:val="TBD"/>
-      </w:pPr>
-      <w:r>
-        <w:t>TBD – This section should provide a high level overview of the gallery.</w:t>
+        <w:pStyle w:val="ListParagraph"/>
+        <w:numPr>
+          <w:ilvl w:val="0"/>
+          <w:numId w:val="50"/>
+        </w:numPr>
+      </w:pPr>
+      <w:r>
+        <w:t xml:space="preserve">Provide the instance of the </w:t>
+      </w:r>
+      <w:proofErr w:type="spellStart"/>
+      <w:r>
+        <w:rPr>
+          <w:rStyle w:val="InlineCode"/>
+        </w:rPr>
+        <w:t>GalleryViewController</w:t>
+      </w:r>
+      <w:proofErr w:type="spellEnd"/>
+      <w:r>
+        <w:t xml:space="preserve"> with a reference to the instance of the </w:t>
+      </w:r>
+      <w:proofErr w:type="spellStart"/>
+      <w:r>
+        <w:rPr>
+          <w:rStyle w:val="InlineCode"/>
+        </w:rPr>
+        <w:t>DrawingViewController</w:t>
+      </w:r>
+      <w:proofErr w:type="spellEnd"/>
+      <w:r>
+        <w:t>.</w:t>
       </w:r>
     </w:p>
     <w:p>
       <w:pPr>
-        <w:pStyle w:val="TBD"/>
-      </w:pPr>
-      <w:r>
-        <w:t>TBD – Move the JSD describing the Gallery’s design here from section 3.1 of the old document (This diagram also needs to be corrected, remove strokes under the Drawing element and replace with Drawing Thumbnail). The explanation that goes along with the diagram would need to move here as well.</w:t>
+        <w:pStyle w:val="ListParagraph"/>
+        <w:numPr>
+          <w:ilvl w:val="0"/>
+          <w:numId w:val="50"/>
+        </w:numPr>
+      </w:pPr>
+      <w:r>
+        <w:lastRenderedPageBreak/>
+        <w:t xml:space="preserve">Sets the </w:t>
+      </w:r>
+      <w:proofErr w:type="spellStart"/>
+      <w:r>
+        <w:rPr>
+          <w:rStyle w:val="InlineCode"/>
+        </w:rPr>
+        <w:t>GalleryViewController</w:t>
+      </w:r>
+      <w:proofErr w:type="spellEnd"/>
+      <w:r>
+        <w:t xml:space="preserve"> instance as the root view controller for the </w:t>
+      </w:r>
+      <w:r>
+        <w:rPr>
+          <w:i/>
+        </w:rPr>
+        <w:t>app.</w:t>
       </w:r>
     </w:p>
     <w:p>
       <w:pPr>
-        <w:pStyle w:val="Heading3"/>
-      </w:pPr>
-      <w:r>
-        <w:t>Gallery Classes</w:t>
+        <w:pStyle w:val="ListParagraph"/>
+        <w:numPr>
+          <w:ilvl w:val="0"/>
+          <w:numId w:val="50"/>
+        </w:numPr>
+      </w:pPr>
+      <w:r>
+        <w:t>Makes the window (including the root view controller) visible.</w:t>
       </w:r>
     </w:p>
     <w:p>
       <w:pPr>
-        <w:pStyle w:val="TBD"/>
-      </w:pPr>
-      <w:r>
-        <w:t>TBD – Create a class diagram showing all the class relationships</w:t>
-      </w:r>
-      <w:r>
-        <w:t xml:space="preserve"> for the gallery</w:t>
+        <w:pStyle w:val="Heading2"/>
+      </w:pPr>
+      <w:r>
+        <w:t>Drawing Engine Design</w:t>
       </w:r>
     </w:p>
     <w:p>
       <w:pPr>
+        <w:pStyle w:val="Heading3"/>
+      </w:pPr>
+      <w:r>
+        <w:t>Drawing Engine Structure</w:t>
+      </w:r>
+    </w:p>
+    <w:p>
+      <w:pPr>
+        <w:pStyle w:val="TBD"/>
+      </w:pPr>
+      <w:r>
+        <w:t>TBD – Create a JSD describing the Drawing engine</w:t>
+      </w:r>
+    </w:p>
+    <w:p>
+      <w:pPr>
+        <w:pStyle w:val="Heading3"/>
+      </w:pPr>
+      <w:r>
+        <w:t>Drawing Engine Classes</w:t>
+      </w:r>
+    </w:p>
+    <w:p>
+      <w:pPr>
+        <w:pStyle w:val="TBD"/>
+      </w:pPr>
+      <w:r>
+        <w:t>TBD – Create a class diagram showing all the class relationships</w:t>
+      </w:r>
+    </w:p>
+    <w:p>
+      <w:pPr>
+        <w:pStyle w:val="Heading3"/>
+      </w:pPr>
+      <w:r>
+        <w:t>Drawing Sequence</w:t>
+      </w:r>
+    </w:p>
+    <w:p>
+      <w:pPr>
+        <w:pStyle w:val="TBD"/>
+      </w:pPr>
+      <w:r>
+        <w:t>TBD – Create a sequence diagram that describes drawing</w:t>
+      </w:r>
+    </w:p>
+    <w:p>
+      <w:pPr>
         <w:pStyle w:val="Heading2"/>
       </w:pPr>
       <w:r>
-        <w:lastRenderedPageBreak/>
+        <w:t>Gallery Design</w:t>
+      </w:r>
+    </w:p>
+    <w:p>
+      <w:pPr>
+        <w:pStyle w:val="Heading3"/>
+      </w:pPr>
+      <w:r>
+        <w:t>Gallery</w:t>
+      </w:r>
+      <w:r>
+        <w:t xml:space="preserve"> Structure</w:t>
+      </w:r>
+    </w:p>
+    <w:p>
+      <w:pPr>
+        <w:pStyle w:val="TBD"/>
+      </w:pPr>
+      <w:r>
+        <w:t>TBD – This section should provide a high level overview of the gallery.</w:t>
+      </w:r>
+    </w:p>
+    <w:p>
+      <w:pPr>
+        <w:pStyle w:val="TBD"/>
+      </w:pPr>
+      <w:r>
+        <w:t>TBD – Move the JSD describing the Gallery’s design here from section 3.1 of the old document (This diagram also needs to be corrected, remove strokes under the Drawing element and replace with Drawing Thumbnail). The explanation that goes along with the diagram would need to move here as well.</w:t>
+      </w:r>
+    </w:p>
+    <w:p>
+      <w:pPr>
+        <w:pStyle w:val="Heading3"/>
+      </w:pPr>
+      <w:r>
+        <w:t>Gallery Classes</w:t>
+      </w:r>
+    </w:p>
+    <w:p>
+      <w:pPr>
+        <w:pStyle w:val="TBD"/>
+      </w:pPr>
+      <w:r>
+        <w:t>TBD – Create a class diagram showing all the class relationships</w:t>
+      </w:r>
+      <w:r>
+        <w:t xml:space="preserve"> for the gallery</w:t>
+      </w:r>
+    </w:p>
+    <w:p>
+      <w:pPr>
+        <w:pStyle w:val="Heading2"/>
+      </w:pPr>
+      <w:r>
         <w:t>Class Descriptions</w:t>
       </w:r>
     </w:p>
@@ -1600,6 +2033,7 @@
       </w:pPr>
       <w:bookmarkStart w:id="14" w:name="_Toc199432530"/>
       <w:r>
+        <w:lastRenderedPageBreak/>
         <w:t>Restriction, Limitations and Constraints</w:t>
       </w:r>
       <w:bookmarkEnd w:id="14"/>
@@ -1650,6 +2084,14 @@
     </w:p>
     <w:p>
       <w:pPr>
+        <w:pStyle w:val="TBD"/>
+      </w:pPr>
+      <w:r>
+        <w:t>TBD – Need to explain that both major components were built in different semesters which explains some of the differences in the design approach (heavy use of delegate and protocols in last semester for gallery)</w:t>
+      </w:r>
+    </w:p>
+    <w:p>
+      <w:pPr>
         <w:pStyle w:val="Heading1"/>
       </w:pPr>
       <w:bookmarkStart w:id="17" w:name="_Toc199432533"/>
@@ -1713,7 +2155,6 @@
         <w:pStyle w:val="Heading2"/>
       </w:pPr>
       <w:r>
-        <w:lastRenderedPageBreak/>
         <w:t>Drawing Engine Requirements</w:t>
       </w:r>
     </w:p>
@@ -1788,13 +2229,14 @@
           </w:tcPr>
           <w:p>
             <w:pPr>
+              <w:pStyle w:val="Requirement"/>
               <w:rPr>
-                <w:b w:val="0"/>
+                <w:b/>
               </w:rPr>
             </w:pPr>
             <w:r>
               <w:rPr>
-                <w:b w:val="0"/>
+                <w:b/>
               </w:rPr>
               <w:t>EIR005</w:t>
             </w:r>
@@ -1822,13 +2264,14 @@
           </w:tcPr>
           <w:p>
             <w:pPr>
+              <w:pStyle w:val="Requirement"/>
               <w:rPr>
-                <w:b w:val="0"/>
+                <w:b/>
               </w:rPr>
             </w:pPr>
             <w:r>
               <w:rPr>
-                <w:b w:val="0"/>
+                <w:b/>
               </w:rPr>
               <w:t>EIR018</w:t>
             </w:r>
@@ -1856,13 +2299,14 @@
           </w:tcPr>
           <w:p>
             <w:pPr>
+              <w:pStyle w:val="Requirement"/>
               <w:rPr>
-                <w:b w:val="0"/>
+                <w:b/>
               </w:rPr>
             </w:pPr>
             <w:r>
               <w:rPr>
-                <w:b w:val="0"/>
+                <w:b/>
               </w:rPr>
               <w:t>EIR001</w:t>
             </w:r>
@@ -1890,13 +2334,14 @@
           </w:tcPr>
           <w:p>
             <w:pPr>
+              <w:pStyle w:val="Requirement"/>
               <w:rPr>
-                <w:b w:val="0"/>
+                <w:b/>
               </w:rPr>
             </w:pPr>
             <w:r>
               <w:rPr>
-                <w:b w:val="0"/>
+                <w:b/>
               </w:rPr>
               <w:t>EIR002</w:t>
             </w:r>
@@ -1924,13 +2369,14 @@
           </w:tcPr>
           <w:p>
             <w:pPr>
+              <w:pStyle w:val="Requirement"/>
               <w:rPr>
-                <w:b w:val="0"/>
+                <w:b/>
               </w:rPr>
             </w:pPr>
             <w:r>
               <w:rPr>
-                <w:b w:val="0"/>
+                <w:b/>
               </w:rPr>
               <w:t>EIR012</w:t>
             </w:r>
@@ -1958,13 +2404,14 @@
           </w:tcPr>
           <w:p>
             <w:pPr>
+              <w:pStyle w:val="Requirement"/>
               <w:rPr>
-                <w:b w:val="0"/>
+                <w:b/>
               </w:rPr>
             </w:pPr>
             <w:r>
               <w:rPr>
-                <w:b w:val="0"/>
+                <w:b/>
               </w:rPr>
               <w:t>EIR022</w:t>
             </w:r>
@@ -1992,13 +2439,14 @@
           </w:tcPr>
           <w:p>
             <w:pPr>
+              <w:pStyle w:val="Requirement"/>
               <w:rPr>
-                <w:b w:val="0"/>
+                <w:b/>
               </w:rPr>
             </w:pPr>
             <w:r>
               <w:rPr>
-                <w:b w:val="0"/>
+                <w:b/>
               </w:rPr>
               <w:t>EIR025</w:t>
             </w:r>
@@ -2026,13 +2474,14 @@
           </w:tcPr>
           <w:p>
             <w:pPr>
+              <w:pStyle w:val="Requirement"/>
               <w:rPr>
-                <w:b w:val="0"/>
+                <w:b/>
               </w:rPr>
             </w:pPr>
             <w:r>
               <w:rPr>
-                <w:b w:val="0"/>
+                <w:b/>
               </w:rPr>
               <w:t>EIR019</w:t>
             </w:r>
@@ -2060,14 +2509,16 @@
           </w:tcPr>
           <w:p>
             <w:pPr>
+              <w:pStyle w:val="Requirement"/>
               <w:rPr>
-                <w:b w:val="0"/>
+                <w:b/>
               </w:rPr>
             </w:pPr>
             <w:r>
               <w:rPr>
-                <w:b w:val="0"/>
+                <w:b/>
               </w:rPr>
+              <w:lastRenderedPageBreak/>
               <w:t>EIR011</w:t>
             </w:r>
           </w:p>
@@ -2094,13 +2545,14 @@
           </w:tcPr>
           <w:p>
             <w:pPr>
+              <w:pStyle w:val="Requirement"/>
               <w:rPr>
-                <w:b w:val="0"/>
+                <w:b/>
               </w:rPr>
             </w:pPr>
             <w:r>
               <w:rPr>
-                <w:b w:val="0"/>
+                <w:b/>
               </w:rPr>
               <w:t>EIR021</w:t>
             </w:r>
@@ -2128,13 +2580,14 @@
           </w:tcPr>
           <w:p>
             <w:pPr>
+              <w:pStyle w:val="Requirement"/>
               <w:rPr>
-                <w:b w:val="0"/>
+                <w:b/>
               </w:rPr>
             </w:pPr>
             <w:r>
               <w:rPr>
-                <w:b w:val="0"/>
+                <w:b/>
               </w:rPr>
               <w:t>EIR028</w:t>
             </w:r>
@@ -2162,13 +2615,14 @@
           </w:tcPr>
           <w:p>
             <w:pPr>
+              <w:pStyle w:val="Requirement"/>
               <w:rPr>
-                <w:b w:val="0"/>
+                <w:b/>
               </w:rPr>
             </w:pPr>
             <w:r>
               <w:rPr>
-                <w:b w:val="0"/>
+                <w:b/>
               </w:rPr>
               <w:t>EIR026</w:t>
             </w:r>
@@ -2196,13 +2650,14 @@
           </w:tcPr>
           <w:p>
             <w:pPr>
+              <w:pStyle w:val="Requirement"/>
               <w:rPr>
-                <w:b w:val="0"/>
+                <w:b/>
               </w:rPr>
             </w:pPr>
             <w:r>
               <w:rPr>
-                <w:b w:val="0"/>
+                <w:b/>
               </w:rPr>
               <w:t>EIR027</w:t>
             </w:r>
@@ -2230,13 +2685,14 @@
           </w:tcPr>
           <w:p>
             <w:pPr>
+              <w:pStyle w:val="Requirement"/>
               <w:rPr>
-                <w:b w:val="0"/>
+                <w:b/>
               </w:rPr>
             </w:pPr>
             <w:r>
               <w:rPr>
-                <w:b w:val="0"/>
+                <w:b/>
               </w:rPr>
               <w:t>EIR029</w:t>
             </w:r>
@@ -2326,13 +2782,14 @@
           </w:tcPr>
           <w:p>
             <w:pPr>
+              <w:pStyle w:val="Requirement"/>
               <w:rPr>
-                <w:b w:val="0"/>
+                <w:b/>
               </w:rPr>
             </w:pPr>
             <w:r>
               <w:rPr>
-                <w:b w:val="0"/>
+                <w:b/>
               </w:rPr>
               <w:t>FR001</w:t>
             </w:r>
@@ -2360,13 +2817,14 @@
           </w:tcPr>
           <w:p>
             <w:pPr>
+              <w:pStyle w:val="Requirement"/>
               <w:rPr>
-                <w:b w:val="0"/>
+                <w:b/>
               </w:rPr>
             </w:pPr>
             <w:r>
               <w:rPr>
-                <w:b w:val="0"/>
+                <w:b/>
               </w:rPr>
               <w:t>FR002</w:t>
             </w:r>
@@ -2394,13 +2852,14 @@
           </w:tcPr>
           <w:p>
             <w:pPr>
+              <w:pStyle w:val="Requirement"/>
               <w:rPr>
-                <w:b w:val="0"/>
+                <w:b/>
               </w:rPr>
             </w:pPr>
             <w:r>
               <w:rPr>
-                <w:b w:val="0"/>
+                <w:b/>
               </w:rPr>
               <w:t>FR003</w:t>
             </w:r>
@@ -2428,13 +2887,14 @@
           </w:tcPr>
           <w:p>
             <w:pPr>
+              <w:pStyle w:val="Requirement"/>
               <w:rPr>
-                <w:b w:val="0"/>
+                <w:b/>
               </w:rPr>
             </w:pPr>
             <w:r>
               <w:rPr>
-                <w:b w:val="0"/>
+                <w:b/>
               </w:rPr>
               <w:t>FR013</w:t>
             </w:r>
@@ -2462,13 +2922,14 @@
           </w:tcPr>
           <w:p>
             <w:pPr>
+              <w:pStyle w:val="Requirement"/>
               <w:rPr>
-                <w:b w:val="0"/>
+                <w:b/>
               </w:rPr>
             </w:pPr>
             <w:r>
               <w:rPr>
-                <w:b w:val="0"/>
+                <w:b/>
               </w:rPr>
               <w:t>FR033</w:t>
             </w:r>
@@ -2496,13 +2957,14 @@
           </w:tcPr>
           <w:p>
             <w:pPr>
+              <w:pStyle w:val="Requirement"/>
               <w:rPr>
-                <w:b w:val="0"/>
+                <w:b/>
               </w:rPr>
             </w:pPr>
             <w:r>
               <w:rPr>
-                <w:b w:val="0"/>
+                <w:b/>
               </w:rPr>
               <w:t>FR032</w:t>
             </w:r>
@@ -2530,13 +2992,14 @@
           </w:tcPr>
           <w:p>
             <w:pPr>
+              <w:pStyle w:val="Requirement"/>
               <w:rPr>
-                <w:b w:val="0"/>
+                <w:b/>
               </w:rPr>
             </w:pPr>
             <w:r>
               <w:rPr>
-                <w:b w:val="0"/>
+                <w:b/>
               </w:rPr>
               <w:t>FR004</w:t>
             </w:r>
@@ -2564,13 +3027,14 @@
           </w:tcPr>
           <w:p>
             <w:pPr>
+              <w:pStyle w:val="Requirement"/>
               <w:rPr>
-                <w:b w:val="0"/>
+                <w:b/>
               </w:rPr>
             </w:pPr>
             <w:r>
               <w:rPr>
-                <w:b w:val="0"/>
+                <w:b/>
               </w:rPr>
               <w:t>FR005</w:t>
             </w:r>
@@ -2598,13 +3062,14 @@
           </w:tcPr>
           <w:p>
             <w:pPr>
+              <w:pStyle w:val="Requirement"/>
               <w:rPr>
-                <w:b w:val="0"/>
+                <w:b/>
               </w:rPr>
             </w:pPr>
             <w:r>
               <w:rPr>
-                <w:b w:val="0"/>
+                <w:b/>
               </w:rPr>
               <w:t>FR017</w:t>
             </w:r>
@@ -2632,13 +3097,14 @@
           </w:tcPr>
           <w:p>
             <w:pPr>
+              <w:pStyle w:val="Requirement"/>
               <w:rPr>
-                <w:b w:val="0"/>
+                <w:b/>
               </w:rPr>
             </w:pPr>
             <w:r>
               <w:rPr>
-                <w:b w:val="0"/>
+                <w:b/>
               </w:rPr>
               <w:t>FR020</w:t>
             </w:r>
@@ -2666,13 +3132,14 @@
           </w:tcPr>
           <w:p>
             <w:pPr>
+              <w:pStyle w:val="Requirement"/>
               <w:rPr>
-                <w:b w:val="0"/>
+                <w:b/>
               </w:rPr>
             </w:pPr>
             <w:r>
               <w:rPr>
-                <w:b w:val="0"/>
+                <w:b/>
               </w:rPr>
               <w:t>FR023</w:t>
             </w:r>
@@ -2700,13 +3167,14 @@
           </w:tcPr>
           <w:p>
             <w:pPr>
+              <w:pStyle w:val="Requirement"/>
               <w:rPr>
-                <w:b w:val="0"/>
+                <w:b/>
               </w:rPr>
             </w:pPr>
             <w:r>
               <w:rPr>
-                <w:b w:val="0"/>
+                <w:b/>
               </w:rPr>
               <w:t>FR021</w:t>
             </w:r>
@@ -2796,13 +3264,14 @@
           </w:tcPr>
           <w:p>
             <w:pPr>
+              <w:pStyle w:val="Requirement"/>
               <w:rPr>
-                <w:b w:val="0"/>
+                <w:b/>
               </w:rPr>
             </w:pPr>
             <w:r>
               <w:rPr>
-                <w:b w:val="0"/>
+                <w:b/>
               </w:rPr>
               <w:t>PR001</w:t>
             </w:r>
@@ -2830,13 +3299,14 @@
           </w:tcPr>
           <w:p>
             <w:pPr>
+              <w:pStyle w:val="Requirement"/>
               <w:rPr>
-                <w:b w:val="0"/>
+                <w:b/>
               </w:rPr>
             </w:pPr>
             <w:r>
               <w:rPr>
-                <w:b w:val="0"/>
+                <w:b/>
               </w:rPr>
               <w:t>PR002</w:t>
             </w:r>
@@ -2864,13 +3334,14 @@
           </w:tcPr>
           <w:p>
             <w:pPr>
+              <w:pStyle w:val="Requirement"/>
               <w:rPr>
-                <w:b w:val="0"/>
+                <w:b/>
               </w:rPr>
             </w:pPr>
             <w:r>
               <w:rPr>
-                <w:b w:val="0"/>
+                <w:b/>
               </w:rPr>
               <w:t>PR005</w:t>
             </w:r>
@@ -2894,7 +3365,6 @@
         <w:pStyle w:val="Heading2"/>
       </w:pPr>
       <w:r>
-        <w:lastRenderedPageBreak/>
         <w:t>Gallery Requirements</w:t>
       </w:r>
     </w:p>
@@ -2969,13 +3439,14 @@
           </w:tcPr>
           <w:p>
             <w:pPr>
+              <w:pStyle w:val="Requirement"/>
               <w:rPr>
-                <w:b w:val="0"/>
+                <w:b/>
               </w:rPr>
             </w:pPr>
             <w:r>
               <w:rPr>
-                <w:b w:val="0"/>
+                <w:b/>
               </w:rPr>
               <w:t>EIR044</w:t>
             </w:r>
@@ -3003,13 +3474,14 @@
           </w:tcPr>
           <w:p>
             <w:pPr>
+              <w:pStyle w:val="Requirement"/>
               <w:rPr>
-                <w:b w:val="0"/>
+                <w:b/>
               </w:rPr>
             </w:pPr>
             <w:r>
               <w:rPr>
-                <w:b w:val="0"/>
+                <w:b/>
               </w:rPr>
               <w:t>EIR038</w:t>
             </w:r>
@@ -3037,13 +3509,14 @@
           </w:tcPr>
           <w:p>
             <w:pPr>
+              <w:pStyle w:val="Requirement"/>
               <w:rPr>
-                <w:b w:val="0"/>
+                <w:b/>
               </w:rPr>
             </w:pPr>
             <w:r>
               <w:rPr>
-                <w:b w:val="0"/>
+                <w:b/>
               </w:rPr>
               <w:t>EIR039</w:t>
             </w:r>
@@ -3071,13 +3544,14 @@
           </w:tcPr>
           <w:p>
             <w:pPr>
+              <w:pStyle w:val="Requirement"/>
               <w:rPr>
-                <w:b w:val="0"/>
+                <w:b/>
               </w:rPr>
             </w:pPr>
             <w:r>
               <w:rPr>
-                <w:b w:val="0"/>
+                <w:b/>
               </w:rPr>
               <w:t>EIR030</w:t>
             </w:r>
@@ -3105,13 +3579,14 @@
           </w:tcPr>
           <w:p>
             <w:pPr>
+              <w:pStyle w:val="Requirement"/>
               <w:rPr>
-                <w:b w:val="0"/>
+                <w:b/>
               </w:rPr>
             </w:pPr>
             <w:r>
               <w:rPr>
-                <w:b w:val="0"/>
+                <w:b/>
               </w:rPr>
               <w:t>EIR031</w:t>
             </w:r>
@@ -3139,13 +3614,14 @@
           </w:tcPr>
           <w:p>
             <w:pPr>
+              <w:pStyle w:val="Requirement"/>
               <w:rPr>
-                <w:b w:val="0"/>
+                <w:b/>
               </w:rPr>
             </w:pPr>
             <w:r>
               <w:rPr>
-                <w:b w:val="0"/>
+                <w:b/>
               </w:rPr>
               <w:t>EIR032</w:t>
             </w:r>
@@ -3173,13 +3649,14 @@
           </w:tcPr>
           <w:p>
             <w:pPr>
+              <w:pStyle w:val="Requirement"/>
               <w:rPr>
-                <w:b w:val="0"/>
+                <w:b/>
               </w:rPr>
             </w:pPr>
             <w:r>
               <w:rPr>
-                <w:b w:val="0"/>
+                <w:b/>
               </w:rPr>
               <w:t>EIR033</w:t>
             </w:r>
@@ -3207,13 +3684,14 @@
           </w:tcPr>
           <w:p>
             <w:pPr>
+              <w:pStyle w:val="Requirement"/>
               <w:rPr>
-                <w:b w:val="0"/>
+                <w:b/>
               </w:rPr>
             </w:pPr>
             <w:r>
               <w:rPr>
-                <w:b w:val="0"/>
+                <w:b/>
               </w:rPr>
               <w:t>EIR034</w:t>
             </w:r>
@@ -3241,13 +3719,14 @@
           </w:tcPr>
           <w:p>
             <w:pPr>
+              <w:pStyle w:val="Requirement"/>
               <w:rPr>
-                <w:b w:val="0"/>
+                <w:b/>
               </w:rPr>
             </w:pPr>
             <w:r>
               <w:rPr>
-                <w:b w:val="0"/>
+                <w:b/>
               </w:rPr>
               <w:t>EIR035</w:t>
             </w:r>
@@ -3275,14 +3754,16 @@
           </w:tcPr>
           <w:p>
             <w:pPr>
+              <w:pStyle w:val="Requirement"/>
               <w:rPr>
-                <w:b w:val="0"/>
+                <w:b/>
               </w:rPr>
             </w:pPr>
             <w:r>
               <w:rPr>
-                <w:b w:val="0"/>
+                <w:b/>
               </w:rPr>
+              <w:lastRenderedPageBreak/>
               <w:t>EIR036</w:t>
             </w:r>
           </w:p>
@@ -3309,13 +3790,14 @@
           </w:tcPr>
           <w:p>
             <w:pPr>
+              <w:pStyle w:val="Requirement"/>
               <w:rPr>
-                <w:b w:val="0"/>
+                <w:b/>
               </w:rPr>
             </w:pPr>
             <w:r>
               <w:rPr>
-                <w:b w:val="0"/>
+                <w:b/>
               </w:rPr>
               <w:t>EIR037</w:t>
             </w:r>
@@ -3343,13 +3825,14 @@
           </w:tcPr>
           <w:p>
             <w:pPr>
+              <w:pStyle w:val="Requirement"/>
               <w:rPr>
-                <w:b w:val="0"/>
+                <w:b/>
               </w:rPr>
             </w:pPr>
             <w:r>
               <w:rPr>
-                <w:b w:val="0"/>
+                <w:b/>
               </w:rPr>
               <w:t>EIR041</w:t>
             </w:r>
@@ -3377,13 +3860,14 @@
           </w:tcPr>
           <w:p>
             <w:pPr>
+              <w:pStyle w:val="Requirement"/>
               <w:rPr>
-                <w:b w:val="0"/>
+                <w:b/>
               </w:rPr>
             </w:pPr>
             <w:r>
               <w:rPr>
-                <w:b w:val="0"/>
+                <w:b/>
               </w:rPr>
               <w:t>EIR045</w:t>
             </w:r>
@@ -3411,13 +3895,14 @@
           </w:tcPr>
           <w:p>
             <w:pPr>
+              <w:pStyle w:val="Requirement"/>
               <w:rPr>
-                <w:b w:val="0"/>
+                <w:b/>
               </w:rPr>
             </w:pPr>
             <w:r>
               <w:rPr>
-                <w:b w:val="0"/>
+                <w:b/>
               </w:rPr>
               <w:t>EIR047</w:t>
             </w:r>
@@ -3507,13 +3992,14 @@
           </w:tcPr>
           <w:p>
             <w:pPr>
+              <w:pStyle w:val="Requirement"/>
               <w:rPr>
-                <w:b w:val="0"/>
+                <w:b/>
               </w:rPr>
             </w:pPr>
             <w:r>
               <w:rPr>
-                <w:b w:val="0"/>
+                <w:b/>
               </w:rPr>
               <w:t>FR041</w:t>
             </w:r>
@@ -3541,13 +4027,14 @@
           </w:tcPr>
           <w:p>
             <w:pPr>
+              <w:pStyle w:val="Requirement"/>
               <w:rPr>
-                <w:b w:val="0"/>
+                <w:b/>
               </w:rPr>
             </w:pPr>
             <w:r>
               <w:rPr>
-                <w:b w:val="0"/>
+                <w:b/>
               </w:rPr>
               <w:t>FR035</w:t>
             </w:r>
@@ -3575,13 +4062,14 @@
           </w:tcPr>
           <w:p>
             <w:pPr>
+              <w:pStyle w:val="Requirement"/>
               <w:rPr>
-                <w:b w:val="0"/>
+                <w:b/>
               </w:rPr>
             </w:pPr>
             <w:r>
               <w:rPr>
-                <w:b w:val="0"/>
+                <w:b/>
               </w:rPr>
               <w:t>FR042</w:t>
             </w:r>
@@ -3609,13 +4097,14 @@
           </w:tcPr>
           <w:p>
             <w:pPr>
+              <w:pStyle w:val="Requirement"/>
               <w:rPr>
-                <w:b w:val="0"/>
+                <w:b/>
               </w:rPr>
             </w:pPr>
             <w:r>
               <w:rPr>
-                <w:b w:val="0"/>
+                <w:b/>
               </w:rPr>
               <w:t>FR036</w:t>
             </w:r>
@@ -3643,13 +4132,14 @@
           </w:tcPr>
           <w:p>
             <w:pPr>
+              <w:pStyle w:val="Requirement"/>
               <w:rPr>
-                <w:b w:val="0"/>
+                <w:b/>
               </w:rPr>
             </w:pPr>
             <w:r>
               <w:rPr>
-                <w:b w:val="0"/>
+                <w:b/>
               </w:rPr>
               <w:t>FR037</w:t>
             </w:r>
@@ -3677,13 +4167,14 @@
           </w:tcPr>
           <w:p>
             <w:pPr>
+              <w:pStyle w:val="Requirement"/>
               <w:rPr>
-                <w:b w:val="0"/>
+                <w:b/>
               </w:rPr>
             </w:pPr>
             <w:r>
               <w:rPr>
-                <w:b w:val="0"/>
+                <w:b/>
               </w:rPr>
               <w:t>FR014</w:t>
             </w:r>
@@ -3711,13 +4202,14 @@
           </w:tcPr>
           <w:p>
             <w:pPr>
+              <w:pStyle w:val="Requirement"/>
               <w:rPr>
-                <w:b w:val="0"/>
+                <w:b/>
               </w:rPr>
             </w:pPr>
             <w:r>
               <w:rPr>
-                <w:b w:val="0"/>
+                <w:b/>
               </w:rPr>
               <w:t>FR038</w:t>
             </w:r>
@@ -3745,19 +4237,20 @@
           </w:tcPr>
           <w:p>
             <w:pPr>
+              <w:pStyle w:val="Requirement"/>
               <w:rPr>
-                <w:b w:val="0"/>
+                <w:b/>
               </w:rPr>
             </w:pPr>
             <w:r>
               <w:rPr>
-                <w:b w:val="0"/>
+                <w:b/>
               </w:rPr>
               <w:t>FR0</w:t>
             </w:r>
             <w:r>
               <w:rPr>
-                <w:b w:val="0"/>
+                <w:b/>
               </w:rPr>
               <w:t>40</w:t>
             </w:r>
@@ -3847,13 +4340,14 @@
           </w:tcPr>
           <w:p>
             <w:pPr>
+              <w:pStyle w:val="Requirement"/>
               <w:rPr>
-                <w:b w:val="0"/>
+                <w:b/>
               </w:rPr>
             </w:pPr>
             <w:r>
               <w:rPr>
-                <w:b w:val="0"/>
+                <w:b/>
               </w:rPr>
               <w:t>PR006</w:t>
             </w:r>
@@ -3883,14 +4377,6 @@
       <w:bookmarkEnd w:id="19"/>
     </w:p>
     <w:p>
-      <w:pPr>
-        <w:pStyle w:val="TBD"/>
-      </w:pPr>
-      <w:r>
-        <w:t>TBD – Add Pressman reference in this section.</w:t>
-      </w:r>
-    </w:p>
-    <w:p>
       <w:proofErr w:type="gramStart"/>
       <w:r>
         <w:t>Bullock, B. (2009, September 30).</w:t>
@@ -3927,7 +4413,6 @@
         <w:spacing w:line="240" w:lineRule="auto"/>
       </w:pPr>
       <w:r>
-        <w:lastRenderedPageBreak/>
         <w:t xml:space="preserve">Chung, C., &amp; </w:t>
       </w:r>
       <w:proofErr w:type="spellStart"/>
@@ -3968,6 +4453,34 @@
     </w:p>
     <w:p>
       <w:r>
+        <w:t>Cocoa Core Competencies: Model-</w:t>
+      </w:r>
+      <w:proofErr w:type="spellStart"/>
+      <w:r>
+        <w:t>ViewController</w:t>
+      </w:r>
+      <w:proofErr w:type="spellEnd"/>
+      <w:r>
+        <w:t xml:space="preserve">. (2012, February 16). </w:t>
+      </w:r>
+      <w:proofErr w:type="gramStart"/>
+      <w:r>
+        <w:rPr>
+          <w:i/>
+          <w:iCs/>
+        </w:rPr>
+        <w:t>Mac OSX Developer Library</w:t>
+      </w:r>
+      <w:r>
+        <w:t>.</w:t>
+      </w:r>
+      <w:proofErr w:type="gramEnd"/>
+      <w:r>
+        <w:t xml:space="preserve"> Retrieved June 1, 2012, from https://developer.apple.com/library/mac/#documentation/General/Conceptual/DevPedia-CocoaCore/MVC.html</w:t>
+      </w:r>
+    </w:p>
+    <w:p>
+      <w:r>
         <w:t xml:space="preserve">Drawing a curve in </w:t>
       </w:r>
       <w:proofErr w:type="spellStart"/>
@@ -4019,11 +4532,9 @@
       <w:r>
         <w:t xml:space="preserve"> Retrieved </w:t>
       </w:r>
-      <w:proofErr w:type="spellStart"/>
-      <w:r>
-        <w:t>Febuary</w:t>
-      </w:r>
-      <w:proofErr w:type="spellEnd"/>
+      <w:r>
+        <w:t>February</w:t>
+      </w:r>
       <w:r>
         <w:t xml:space="preserve"> 22, 2012, from http://vocaro.com/trevor/blog/2009/10/12/resize-a-uiimage-the-right-way/</w:t>
       </w:r>
@@ -4068,6 +4579,7 @@
     <w:p>
       <w:proofErr w:type="spellStart"/>
       <w:r>
+        <w:lastRenderedPageBreak/>
         <w:t>Lamarche</w:t>
       </w:r>
       <w:proofErr w:type="spellEnd"/>
@@ -4172,23 +4684,24 @@
       </w:r>
       <w:proofErr w:type="gramEnd"/>
       <w:r>
-        <w:t xml:space="preserve"> The Generic UWF </w:t>
-      </w:r>
-      <w:proofErr w:type="spellStart"/>
-      <w:r>
-        <w:t>Maintenence</w:t>
-      </w:r>
-      <w:proofErr w:type="spellEnd"/>
-      <w:r>
-        <w:t xml:space="preserve"> Process - </w:t>
-      </w:r>
-      <w:proofErr w:type="spellStart"/>
-      <w:r>
-        <w:t>SHort</w:t>
-      </w:r>
-      <w:proofErr w:type="spellEnd"/>
-      <w:r>
-        <w:t xml:space="preserve"> Version. </w:t>
+        <w:t xml:space="preserve"> </w:t>
+      </w:r>
+      <w:proofErr w:type="gramStart"/>
+      <w:r>
+        <w:t xml:space="preserve">The Generic UWF </w:t>
+      </w:r>
+      <w:r>
+        <w:t>Maintenance</w:t>
+      </w:r>
+      <w:r>
+        <w:t xml:space="preserve"> Process - Sh</w:t>
+      </w:r>
+      <w:r>
+        <w:t>ort Version.</w:t>
+      </w:r>
+      <w:proofErr w:type="gramEnd"/>
+      <w:r>
+        <w:t xml:space="preserve"> </w:t>
       </w:r>
       <w:proofErr w:type="gramStart"/>
       <w:r>
@@ -4204,6 +4717,26 @@
       <w:proofErr w:type="gramEnd"/>
       <w:r>
         <w:t xml:space="preserve"> Retrieved August 28, 2011, from www.cs.uwf.edu/~seadmin/GumpShort/anastan.htm</w:t>
+      </w:r>
+    </w:p>
+    <w:p>
+      <w:proofErr w:type="gramStart"/>
+      <w:r>
+        <w:t>Pressman, R. S. (2010).</w:t>
+      </w:r>
+      <w:proofErr w:type="gramEnd"/>
+      <w:r>
+        <w:t xml:space="preserve"> </w:t>
+      </w:r>
+      <w:r>
+        <w:rPr>
+          <w:i/>
+          <w:iCs/>
+        </w:rPr>
+        <w:t>Software engineering: a practitioner's approach</w:t>
+      </w:r>
+      <w:r>
+        <w:t xml:space="preserve"> (7th ed.). New York: McGraw-Hill Higher Education.</w:t>
       </w:r>
     </w:p>
     <w:p>
@@ -4483,7 +5016,7 @@
             <w:rPr>
               <w:noProof/>
             </w:rPr>
-            <w:t>2</w:t>
+            <w:t>1</w:t>
           </w:r>
           <w:r>
             <w:rPr>
@@ -7435,6 +7968,119 @@
     </w:lvl>
   </w:abstractNum>
   <w:abstractNum w:abstractNumId="27">
+    <w:nsid w:val="37B85745"/>
+    <w:multiLevelType w:val="hybridMultilevel"/>
+    <w:tmpl w:val="5D4A730A"/>
+    <w:lvl w:ilvl="0" w:tplc="04090001">
+      <w:start w:val="1"/>
+      <w:numFmt w:val="bullet"/>
+      <w:lvlText w:val=""/>
+      <w:lvlJc w:val="left"/>
+      <w:pPr>
+        <w:ind w:left="720" w:hanging="360"/>
+      </w:pPr>
+      <w:rPr>
+        <w:rFonts w:ascii="Symbol" w:hAnsi="Symbol" w:hint="default"/>
+      </w:rPr>
+    </w:lvl>
+    <w:lvl w:ilvl="1" w:tplc="04090003">
+      <w:start w:val="1"/>
+      <w:numFmt w:val="bullet"/>
+      <w:lvlText w:val="o"/>
+      <w:lvlJc w:val="left"/>
+      <w:pPr>
+        <w:ind w:left="1440" w:hanging="360"/>
+      </w:pPr>
+      <w:rPr>
+        <w:rFonts w:ascii="Courier New" w:hAnsi="Courier New" w:hint="default"/>
+      </w:rPr>
+    </w:lvl>
+    <w:lvl w:ilvl="2" w:tplc="04090005">
+      <w:start w:val="1"/>
+      <w:numFmt w:val="bullet"/>
+      <w:lvlText w:val=""/>
+      <w:lvlJc w:val="left"/>
+      <w:pPr>
+        <w:ind w:left="2160" w:hanging="360"/>
+      </w:pPr>
+      <w:rPr>
+        <w:rFonts w:ascii="Wingdings" w:hAnsi="Wingdings" w:hint="default"/>
+      </w:rPr>
+    </w:lvl>
+    <w:lvl w:ilvl="3" w:tplc="04090001" w:tentative="1">
+      <w:start w:val="1"/>
+      <w:numFmt w:val="bullet"/>
+      <w:lvlText w:val=""/>
+      <w:lvlJc w:val="left"/>
+      <w:pPr>
+        <w:ind w:left="2880" w:hanging="360"/>
+      </w:pPr>
+      <w:rPr>
+        <w:rFonts w:ascii="Symbol" w:hAnsi="Symbol" w:hint="default"/>
+      </w:rPr>
+    </w:lvl>
+    <w:lvl w:ilvl="4" w:tplc="04090003" w:tentative="1">
+      <w:start w:val="1"/>
+      <w:numFmt w:val="bullet"/>
+      <w:lvlText w:val="o"/>
+      <w:lvlJc w:val="left"/>
+      <w:pPr>
+        <w:ind w:left="3600" w:hanging="360"/>
+      </w:pPr>
+      <w:rPr>
+        <w:rFonts w:ascii="Courier New" w:hAnsi="Courier New" w:hint="default"/>
+      </w:rPr>
+    </w:lvl>
+    <w:lvl w:ilvl="5" w:tplc="04090005" w:tentative="1">
+      <w:start w:val="1"/>
+      <w:numFmt w:val="bullet"/>
+      <w:lvlText w:val=""/>
+      <w:lvlJc w:val="left"/>
+      <w:pPr>
+        <w:ind w:left="4320" w:hanging="360"/>
+      </w:pPr>
+      <w:rPr>
+        <w:rFonts w:ascii="Wingdings" w:hAnsi="Wingdings" w:hint="default"/>
+      </w:rPr>
+    </w:lvl>
+    <w:lvl w:ilvl="6" w:tplc="04090001" w:tentative="1">
+      <w:start w:val="1"/>
+      <w:numFmt w:val="bullet"/>
+      <w:lvlText w:val=""/>
+      <w:lvlJc w:val="left"/>
+      <w:pPr>
+        <w:ind w:left="5040" w:hanging="360"/>
+      </w:pPr>
+      <w:rPr>
+        <w:rFonts w:ascii="Symbol" w:hAnsi="Symbol" w:hint="default"/>
+      </w:rPr>
+    </w:lvl>
+    <w:lvl w:ilvl="7" w:tplc="04090003" w:tentative="1">
+      <w:start w:val="1"/>
+      <w:numFmt w:val="bullet"/>
+      <w:lvlText w:val="o"/>
+      <w:lvlJc w:val="left"/>
+      <w:pPr>
+        <w:ind w:left="5760" w:hanging="360"/>
+      </w:pPr>
+      <w:rPr>
+        <w:rFonts w:ascii="Courier New" w:hAnsi="Courier New" w:hint="default"/>
+      </w:rPr>
+    </w:lvl>
+    <w:lvl w:ilvl="8" w:tplc="04090005" w:tentative="1">
+      <w:start w:val="1"/>
+      <w:numFmt w:val="bullet"/>
+      <w:lvlText w:val=""/>
+      <w:lvlJc w:val="left"/>
+      <w:pPr>
+        <w:ind w:left="6480" w:hanging="360"/>
+      </w:pPr>
+      <w:rPr>
+        <w:rFonts w:ascii="Wingdings" w:hAnsi="Wingdings" w:hint="default"/>
+      </w:rPr>
+    </w:lvl>
+  </w:abstractNum>
+  <w:abstractNum w:abstractNumId="28">
     <w:nsid w:val="39785DAC"/>
     <w:multiLevelType w:val="hybridMultilevel"/>
     <w:tmpl w:val="BC9C5142"/>
@@ -7547,7 +8193,7 @@
       </w:rPr>
     </w:lvl>
   </w:abstractNum>
-  <w:abstractNum w:abstractNumId="28">
+  <w:abstractNum w:abstractNumId="29">
     <w:nsid w:val="3C443C0D"/>
     <w:multiLevelType w:val="hybridMultilevel"/>
     <w:tmpl w:val="E6246E50"/>
@@ -7660,7 +8306,7 @@
       </w:rPr>
     </w:lvl>
   </w:abstractNum>
-  <w:abstractNum w:abstractNumId="29">
+  <w:abstractNum w:abstractNumId="30">
     <w:nsid w:val="3CFF30C3"/>
     <w:multiLevelType w:val="hybridMultilevel"/>
     <w:tmpl w:val="E95AAEB2"/>
@@ -7773,7 +8419,7 @@
       </w:rPr>
     </w:lvl>
   </w:abstractNum>
-  <w:abstractNum w:abstractNumId="30">
+  <w:abstractNum w:abstractNumId="31">
     <w:nsid w:val="3F2A00AF"/>
     <w:multiLevelType w:val="hybridMultilevel"/>
     <w:tmpl w:val="038C7A68"/>
@@ -7886,7 +8532,7 @@
       </w:rPr>
     </w:lvl>
   </w:abstractNum>
-  <w:abstractNum w:abstractNumId="31">
+  <w:abstractNum w:abstractNumId="32">
     <w:nsid w:val="3FDF0FE4"/>
     <w:multiLevelType w:val="hybridMultilevel"/>
     <w:tmpl w:val="838AD6DA"/>
@@ -7999,7 +8645,7 @@
       </w:rPr>
     </w:lvl>
   </w:abstractNum>
-  <w:abstractNum w:abstractNumId="32">
+  <w:abstractNum w:abstractNumId="33">
     <w:nsid w:val="40217498"/>
     <w:multiLevelType w:val="hybridMultilevel"/>
     <w:tmpl w:val="9086D7B8"/>
@@ -8112,7 +8758,7 @@
       </w:rPr>
     </w:lvl>
   </w:abstractNum>
-  <w:abstractNum w:abstractNumId="33">
+  <w:abstractNum w:abstractNumId="34">
     <w:nsid w:val="427B1841"/>
     <w:multiLevelType w:val="hybridMultilevel"/>
     <w:tmpl w:val="513494EC"/>
@@ -8225,7 +8871,7 @@
       </w:rPr>
     </w:lvl>
   </w:abstractNum>
-  <w:abstractNum w:abstractNumId="34">
+  <w:abstractNum w:abstractNumId="35">
     <w:nsid w:val="42AD33E2"/>
     <w:multiLevelType w:val="hybridMultilevel"/>
     <w:tmpl w:val="616AA966"/>
@@ -8338,7 +8984,7 @@
       </w:rPr>
     </w:lvl>
   </w:abstractNum>
-  <w:abstractNum w:abstractNumId="35">
+  <w:abstractNum w:abstractNumId="36">
     <w:nsid w:val="4BBB0E79"/>
     <w:multiLevelType w:val="hybridMultilevel"/>
     <w:tmpl w:val="D604FDC4"/>
@@ -8451,7 +9097,120 @@
       </w:rPr>
     </w:lvl>
   </w:abstractNum>
-  <w:abstractNum w:abstractNumId="36">
+  <w:abstractNum w:abstractNumId="37">
+    <w:nsid w:val="4C604773"/>
+    <w:multiLevelType w:val="hybridMultilevel"/>
+    <w:tmpl w:val="A9D0FB9E"/>
+    <w:lvl w:ilvl="0" w:tplc="04090001">
+      <w:start w:val="1"/>
+      <w:numFmt w:val="bullet"/>
+      <w:lvlText w:val=""/>
+      <w:lvlJc w:val="left"/>
+      <w:pPr>
+        <w:ind w:left="720" w:hanging="360"/>
+      </w:pPr>
+      <w:rPr>
+        <w:rFonts w:ascii="Symbol" w:hAnsi="Symbol" w:hint="default"/>
+      </w:rPr>
+    </w:lvl>
+    <w:lvl w:ilvl="1" w:tplc="04090003" w:tentative="1">
+      <w:start w:val="1"/>
+      <w:numFmt w:val="bullet"/>
+      <w:lvlText w:val="o"/>
+      <w:lvlJc w:val="left"/>
+      <w:pPr>
+        <w:ind w:left="1440" w:hanging="360"/>
+      </w:pPr>
+      <w:rPr>
+        <w:rFonts w:ascii="Courier New" w:hAnsi="Courier New" w:hint="default"/>
+      </w:rPr>
+    </w:lvl>
+    <w:lvl w:ilvl="2" w:tplc="04090005" w:tentative="1">
+      <w:start w:val="1"/>
+      <w:numFmt w:val="bullet"/>
+      <w:lvlText w:val=""/>
+      <w:lvlJc w:val="left"/>
+      <w:pPr>
+        <w:ind w:left="2160" w:hanging="360"/>
+      </w:pPr>
+      <w:rPr>
+        <w:rFonts w:ascii="Wingdings" w:hAnsi="Wingdings" w:hint="default"/>
+      </w:rPr>
+    </w:lvl>
+    <w:lvl w:ilvl="3" w:tplc="04090001" w:tentative="1">
+      <w:start w:val="1"/>
+      <w:numFmt w:val="bullet"/>
+      <w:lvlText w:val=""/>
+      <w:lvlJc w:val="left"/>
+      <w:pPr>
+        <w:ind w:left="2880" w:hanging="360"/>
+      </w:pPr>
+      <w:rPr>
+        <w:rFonts w:ascii="Symbol" w:hAnsi="Symbol" w:hint="default"/>
+      </w:rPr>
+    </w:lvl>
+    <w:lvl w:ilvl="4" w:tplc="04090003" w:tentative="1">
+      <w:start w:val="1"/>
+      <w:numFmt w:val="bullet"/>
+      <w:lvlText w:val="o"/>
+      <w:lvlJc w:val="left"/>
+      <w:pPr>
+        <w:ind w:left="3600" w:hanging="360"/>
+      </w:pPr>
+      <w:rPr>
+        <w:rFonts w:ascii="Courier New" w:hAnsi="Courier New" w:hint="default"/>
+      </w:rPr>
+    </w:lvl>
+    <w:lvl w:ilvl="5" w:tplc="04090005" w:tentative="1">
+      <w:start w:val="1"/>
+      <w:numFmt w:val="bullet"/>
+      <w:lvlText w:val=""/>
+      <w:lvlJc w:val="left"/>
+      <w:pPr>
+        <w:ind w:left="4320" w:hanging="360"/>
+      </w:pPr>
+      <w:rPr>
+        <w:rFonts w:ascii="Wingdings" w:hAnsi="Wingdings" w:hint="default"/>
+      </w:rPr>
+    </w:lvl>
+    <w:lvl w:ilvl="6" w:tplc="04090001" w:tentative="1">
+      <w:start w:val="1"/>
+      <w:numFmt w:val="bullet"/>
+      <w:lvlText w:val=""/>
+      <w:lvlJc w:val="left"/>
+      <w:pPr>
+        <w:ind w:left="5040" w:hanging="360"/>
+      </w:pPr>
+      <w:rPr>
+        <w:rFonts w:ascii="Symbol" w:hAnsi="Symbol" w:hint="default"/>
+      </w:rPr>
+    </w:lvl>
+    <w:lvl w:ilvl="7" w:tplc="04090003" w:tentative="1">
+      <w:start w:val="1"/>
+      <w:numFmt w:val="bullet"/>
+      <w:lvlText w:val="o"/>
+      <w:lvlJc w:val="left"/>
+      <w:pPr>
+        <w:ind w:left="5760" w:hanging="360"/>
+      </w:pPr>
+      <w:rPr>
+        <w:rFonts w:ascii="Courier New" w:hAnsi="Courier New" w:hint="default"/>
+      </w:rPr>
+    </w:lvl>
+    <w:lvl w:ilvl="8" w:tplc="04090005" w:tentative="1">
+      <w:start w:val="1"/>
+      <w:numFmt w:val="bullet"/>
+      <w:lvlText w:val=""/>
+      <w:lvlJc w:val="left"/>
+      <w:pPr>
+        <w:ind w:left="6480" w:hanging="360"/>
+      </w:pPr>
+      <w:rPr>
+        <w:rFonts w:ascii="Wingdings" w:hAnsi="Wingdings" w:hint="default"/>
+      </w:rPr>
+    </w:lvl>
+  </w:abstractNum>
+  <w:abstractNum w:abstractNumId="38">
     <w:nsid w:val="4E845BB2"/>
     <w:multiLevelType w:val="hybridMultilevel"/>
     <w:tmpl w:val="03C2839A"/>
@@ -8564,7 +9323,7 @@
       </w:rPr>
     </w:lvl>
   </w:abstractNum>
-  <w:abstractNum w:abstractNumId="37">
+  <w:abstractNum w:abstractNumId="39">
     <w:nsid w:val="530F1ED5"/>
     <w:multiLevelType w:val="hybridMultilevel"/>
     <w:tmpl w:val="10AC1808"/>
@@ -8650,7 +9409,7 @@
       </w:pPr>
     </w:lvl>
   </w:abstractNum>
-  <w:abstractNum w:abstractNumId="38">
+  <w:abstractNum w:abstractNumId="40">
     <w:nsid w:val="5932262F"/>
     <w:multiLevelType w:val="hybridMultilevel"/>
     <w:tmpl w:val="33E09952"/>
@@ -8763,7 +9522,7 @@
       </w:rPr>
     </w:lvl>
   </w:abstractNum>
-  <w:abstractNum w:abstractNumId="39">
+  <w:abstractNum w:abstractNumId="41">
     <w:nsid w:val="5A511C40"/>
     <w:multiLevelType w:val="hybridMultilevel"/>
     <w:tmpl w:val="E6863240"/>
@@ -8876,7 +9635,7 @@
       </w:rPr>
     </w:lvl>
   </w:abstractNum>
-  <w:abstractNum w:abstractNumId="40">
+  <w:abstractNum w:abstractNumId="42">
     <w:nsid w:val="5E245092"/>
     <w:multiLevelType w:val="hybridMultilevel"/>
     <w:tmpl w:val="68D651C4"/>
@@ -8989,7 +9748,7 @@
       </w:rPr>
     </w:lvl>
   </w:abstractNum>
-  <w:abstractNum w:abstractNumId="41">
+  <w:abstractNum w:abstractNumId="43">
     <w:nsid w:val="68DF75C6"/>
     <w:multiLevelType w:val="hybridMultilevel"/>
     <w:tmpl w:val="19E0193C"/>
@@ -9102,7 +9861,7 @@
       </w:rPr>
     </w:lvl>
   </w:abstractNum>
-  <w:abstractNum w:abstractNumId="42">
+  <w:abstractNum w:abstractNumId="44">
     <w:nsid w:val="6AF04E4C"/>
     <w:multiLevelType w:val="hybridMultilevel"/>
     <w:tmpl w:val="71F2E244"/>
@@ -9215,7 +9974,93 @@
       </w:rPr>
     </w:lvl>
   </w:abstractNum>
-  <w:abstractNum w:abstractNumId="43">
+  <w:abstractNum w:abstractNumId="45">
+    <w:nsid w:val="755F1EDC"/>
+    <w:multiLevelType w:val="hybridMultilevel"/>
+    <w:tmpl w:val="1268A252"/>
+    <w:lvl w:ilvl="0" w:tplc="0409000F">
+      <w:start w:val="1"/>
+      <w:numFmt w:val="decimal"/>
+      <w:lvlText w:val="%1."/>
+      <w:lvlJc w:val="left"/>
+      <w:pPr>
+        <w:ind w:left="720" w:hanging="360"/>
+      </w:pPr>
+    </w:lvl>
+    <w:lvl w:ilvl="1" w:tplc="04090019">
+      <w:start w:val="1"/>
+      <w:numFmt w:val="lowerLetter"/>
+      <w:lvlText w:val="%2."/>
+      <w:lvlJc w:val="left"/>
+      <w:pPr>
+        <w:ind w:left="1440" w:hanging="360"/>
+      </w:pPr>
+    </w:lvl>
+    <w:lvl w:ilvl="2" w:tplc="0409001B" w:tentative="1">
+      <w:start w:val="1"/>
+      <w:numFmt w:val="lowerRoman"/>
+      <w:lvlText w:val="%3."/>
+      <w:lvlJc w:val="right"/>
+      <w:pPr>
+        <w:ind w:left="2160" w:hanging="180"/>
+      </w:pPr>
+    </w:lvl>
+    <w:lvl w:ilvl="3" w:tplc="0409000F" w:tentative="1">
+      <w:start w:val="1"/>
+      <w:numFmt w:val="decimal"/>
+      <w:lvlText w:val="%4."/>
+      <w:lvlJc w:val="left"/>
+      <w:pPr>
+        <w:ind w:left="2880" w:hanging="360"/>
+      </w:pPr>
+    </w:lvl>
+    <w:lvl w:ilvl="4" w:tplc="04090019" w:tentative="1">
+      <w:start w:val="1"/>
+      <w:numFmt w:val="lowerLetter"/>
+      <w:lvlText w:val="%5."/>
+      <w:lvlJc w:val="left"/>
+      <w:pPr>
+        <w:ind w:left="3600" w:hanging="360"/>
+      </w:pPr>
+    </w:lvl>
+    <w:lvl w:ilvl="5" w:tplc="0409001B" w:tentative="1">
+      <w:start w:val="1"/>
+      <w:numFmt w:val="lowerRoman"/>
+      <w:lvlText w:val="%6."/>
+      <w:lvlJc w:val="right"/>
+      <w:pPr>
+        <w:ind w:left="4320" w:hanging="180"/>
+      </w:pPr>
+    </w:lvl>
+    <w:lvl w:ilvl="6" w:tplc="0409000F" w:tentative="1">
+      <w:start w:val="1"/>
+      <w:numFmt w:val="decimal"/>
+      <w:lvlText w:val="%7."/>
+      <w:lvlJc w:val="left"/>
+      <w:pPr>
+        <w:ind w:left="5040" w:hanging="360"/>
+      </w:pPr>
+    </w:lvl>
+    <w:lvl w:ilvl="7" w:tplc="04090019" w:tentative="1">
+      <w:start w:val="1"/>
+      <w:numFmt w:val="lowerLetter"/>
+      <w:lvlText w:val="%8."/>
+      <w:lvlJc w:val="left"/>
+      <w:pPr>
+        <w:ind w:left="5760" w:hanging="360"/>
+      </w:pPr>
+    </w:lvl>
+    <w:lvl w:ilvl="8" w:tplc="0409001B" w:tentative="1">
+      <w:start w:val="1"/>
+      <w:numFmt w:val="lowerRoman"/>
+      <w:lvlText w:val="%9."/>
+      <w:lvlJc w:val="right"/>
+      <w:pPr>
+        <w:ind w:left="6480" w:hanging="180"/>
+      </w:pPr>
+    </w:lvl>
+  </w:abstractNum>
+  <w:abstractNum w:abstractNumId="46">
     <w:nsid w:val="79876FDB"/>
     <w:multiLevelType w:val="hybridMultilevel"/>
     <w:tmpl w:val="F754D9A4"/>
@@ -9301,7 +10146,7 @@
       </w:pPr>
     </w:lvl>
   </w:abstractNum>
-  <w:abstractNum w:abstractNumId="44">
+  <w:abstractNum w:abstractNumId="47">
     <w:nsid w:val="7EA147CA"/>
     <w:multiLevelType w:val="hybridMultilevel"/>
     <w:tmpl w:val="BB6CA4FC"/>
@@ -9424,25 +10269,25 @@
     <w:abstractNumId w:val="19"/>
   </w:num>
   <w:num w:numId="4">
-    <w:abstractNumId w:val="37"/>
+    <w:abstractNumId w:val="39"/>
   </w:num>
   <w:num w:numId="5">
     <w:abstractNumId w:val="10"/>
   </w:num>
   <w:num w:numId="6">
+    <w:abstractNumId w:val="35"/>
+  </w:num>
+  <w:num w:numId="7">
     <w:abstractNumId w:val="34"/>
   </w:num>
-  <w:num w:numId="7">
-    <w:abstractNumId w:val="33"/>
-  </w:num>
   <w:num w:numId="8">
-    <w:abstractNumId w:val="35"/>
+    <w:abstractNumId w:val="36"/>
   </w:num>
   <w:num w:numId="9">
     <w:abstractNumId w:val="6"/>
   </w:num>
   <w:num w:numId="10">
-    <w:abstractNumId w:val="44"/>
+    <w:abstractNumId w:val="47"/>
   </w:num>
   <w:num w:numId="11">
     <w:abstractNumId w:val="21"/>
@@ -9475,19 +10320,19 @@
     </w:lvlOverride>
   </w:num>
   <w:num w:numId="12">
-    <w:abstractNumId w:val="44"/>
+    <w:abstractNumId w:val="47"/>
   </w:num>
   <w:num w:numId="13">
-    <w:abstractNumId w:val="28"/>
+    <w:abstractNumId w:val="29"/>
   </w:num>
   <w:num w:numId="14">
-    <w:abstractNumId w:val="30"/>
+    <w:abstractNumId w:val="31"/>
   </w:num>
   <w:num w:numId="15">
-    <w:abstractNumId w:val="32"/>
+    <w:abstractNumId w:val="33"/>
   </w:num>
   <w:num w:numId="16">
-    <w:abstractNumId w:val="40"/>
+    <w:abstractNumId w:val="42"/>
   </w:num>
   <w:num w:numId="17">
     <w:abstractNumId w:val="3"/>
@@ -9520,7 +10365,7 @@
     <w:abstractNumId w:val="5"/>
   </w:num>
   <w:num w:numId="27">
-    <w:abstractNumId w:val="38"/>
+    <w:abstractNumId w:val="40"/>
   </w:num>
   <w:num w:numId="28">
     <w:abstractNumId w:val="18"/>
@@ -9529,16 +10374,16 @@
     <w:abstractNumId w:val="11"/>
   </w:num>
   <w:num w:numId="30">
-    <w:abstractNumId w:val="29"/>
+    <w:abstractNumId w:val="30"/>
   </w:num>
   <w:num w:numId="31">
     <w:abstractNumId w:val="4"/>
   </w:num>
   <w:num w:numId="32">
-    <w:abstractNumId w:val="36"/>
+    <w:abstractNumId w:val="38"/>
   </w:num>
   <w:num w:numId="33">
-    <w:abstractNumId w:val="43"/>
+    <w:abstractNumId w:val="46"/>
   </w:num>
   <w:num w:numId="34">
     <w:abstractNumId w:val="23"/>
@@ -9547,7 +10392,7 @@
     <w:abstractNumId w:val="15"/>
   </w:num>
   <w:num w:numId="36">
-    <w:abstractNumId w:val="41"/>
+    <w:abstractNumId w:val="43"/>
   </w:num>
   <w:num w:numId="37">
     <w:abstractNumId w:val="24"/>
@@ -9556,7 +10401,7 @@
     <w:abstractNumId w:val="7"/>
   </w:num>
   <w:num w:numId="39">
-    <w:abstractNumId w:val="31"/>
+    <w:abstractNumId w:val="32"/>
   </w:num>
   <w:num w:numId="40">
     <w:abstractNumId w:val="17"/>
@@ -9568,19 +10413,28 @@
     <w:abstractNumId w:val="0"/>
   </w:num>
   <w:num w:numId="43">
-    <w:abstractNumId w:val="39"/>
+    <w:abstractNumId w:val="41"/>
   </w:num>
   <w:num w:numId="44">
     <w:abstractNumId w:val="14"/>
   </w:num>
   <w:num w:numId="45">
-    <w:abstractNumId w:val="42"/>
+    <w:abstractNumId w:val="44"/>
   </w:num>
   <w:num w:numId="46">
-    <w:abstractNumId w:val="27"/>
+    <w:abstractNumId w:val="28"/>
   </w:num>
   <w:num w:numId="47">
     <w:abstractNumId w:val="9"/>
+  </w:num>
+  <w:num w:numId="48">
+    <w:abstractNumId w:val="27"/>
+  </w:num>
+  <w:num w:numId="49">
+    <w:abstractNumId w:val="37"/>
+  </w:num>
+  <w:num w:numId="50">
+    <w:abstractNumId w:val="45"/>
   </w:num>
 </w:numbering>
 </file>
@@ -9988,7 +10842,6 @@
   <w:style w:type="character" w:default="1" w:styleId="DefaultParagraphFont">
     <w:name w:val="Default Paragraph Font"/>
     <w:uiPriority w:val="1"/>
-    <w:semiHidden/>
     <w:unhideWhenUsed/>
   </w:style>
   <w:style w:type="table" w:default="1" w:styleId="TableNormal">
@@ -10943,6 +11796,16 @@
       <w:ind w:left="1760"/>
     </w:pPr>
   </w:style>
+  <w:style w:type="character" w:customStyle="1" w:styleId="InlineCode">
+    <w:name w:val="Inline Code"/>
+    <w:basedOn w:val="DefaultParagraphFont"/>
+    <w:uiPriority w:val="1"/>
+    <w:qFormat/>
+    <w:rsid w:val="002F4146"/>
+    <w:rPr>
+      <w:rFonts w:ascii="Arial" w:hAnsi="Arial"/>
+    </w:rPr>
+  </w:style>
 </w:styles>
 </file>
 
@@ -11349,7 +12212,6 @@
   <w:style w:type="character" w:default="1" w:styleId="DefaultParagraphFont">
     <w:name w:val="Default Paragraph Font"/>
     <w:uiPriority w:val="1"/>
-    <w:semiHidden/>
     <w:unhideWhenUsed/>
   </w:style>
   <w:style w:type="table" w:default="1" w:styleId="TableNormal">
@@ -12304,6 +13166,16 @@
       <w:ind w:left="1760"/>
     </w:pPr>
   </w:style>
+  <w:style w:type="character" w:customStyle="1" w:styleId="InlineCode">
+    <w:name w:val="Inline Code"/>
+    <w:basedOn w:val="DefaultParagraphFont"/>
+    <w:uiPriority w:val="1"/>
+    <w:qFormat/>
+    <w:rsid w:val="002F4146"/>
+    <w:rPr>
+      <w:rFonts w:ascii="Arial" w:hAnsi="Arial"/>
+    </w:rPr>
+  </w:style>
 </w:styles>
 </file>
 
@@ -12597,7 +13469,7 @@
 </file>
 
 <file path=customXml/itemProps1.xml><?xml version="1.0" encoding="utf-8"?>
-<ds:datastoreItem xmlns:ds="http://schemas.openxmlformats.org/officeDocument/2006/customXml" ds:itemID="{357ECF80-F84B-2240-A157-4400690E8F4D}">
+<ds:datastoreItem xmlns:ds="http://schemas.openxmlformats.org/officeDocument/2006/customXml" ds:itemID="{3A772E3A-68F7-484C-B912-24730330DE0B}">
   <ds:schemaRefs>
     <ds:schemaRef ds:uri="http://schemas.openxmlformats.org/officeDocument/2006/bibliography"/>
   </ds:schemaRefs>

</xml_diff>

<commit_message>
Updated and removed individual requirements from table of contents.
</commit_message>
<xml_diff>
--- a/IdeaStormDocs/SDD/IdeaStorm_SDD.docx
+++ b/IdeaStormDocs/SDD/IdeaStorm_SDD.docx
@@ -4,16 +4,7 @@
   <w:body>
     <w:sdt>
       <w:sdtPr>
-        <w:rPr>
-          <w:rFonts w:asciiTheme="minorHAnsi" w:eastAsiaTheme="minorHAnsi" w:hAnsiTheme="minorHAnsi" w:cstheme="minorBidi"/>
-          <w:b w:val="0"/>
-          <w:bCs w:val="0"/>
-          <w:color w:val="auto"/>
-          <w:sz w:val="22"/>
-          <w:szCs w:val="22"/>
-          <w:lang w:eastAsia="en-US"/>
-        </w:rPr>
-        <w:id w:val="-277808281"/>
+        <w:id w:val="1525133429"/>
         <w:docPartObj>
           <w:docPartGallery w:val="Table of Contents"/>
           <w:docPartUnique/>
@@ -21,26 +12,15 @@
       </w:sdtPr>
       <w:sdtEndPr>
         <w:rPr>
+          <w:rFonts w:asciiTheme="minorHAnsi" w:eastAsiaTheme="minorHAnsi" w:hAnsiTheme="minorHAnsi" w:cstheme="minorBidi"/>
           <w:noProof/>
+          <w:color w:val="auto"/>
+          <w:sz w:val="22"/>
+          <w:szCs w:val="22"/>
+          <w:lang w:eastAsia="en-US"/>
         </w:rPr>
       </w:sdtEndPr>
       <w:sdtContent>
-        <w:bookmarkStart w:id="0" w:name="_Ref178176026" w:displacedByCustomXml="prev"/>
-        <w:bookmarkEnd w:id="0" w:displacedByCustomXml="prev"/>
-        <w:bookmarkStart w:id="1" w:name="_Ref178156459" w:displacedByCustomXml="prev"/>
-        <w:bookmarkEnd w:id="1" w:displacedByCustomXml="prev"/>
-        <w:bookmarkStart w:id="2" w:name="_Ref178153745" w:displacedByCustomXml="prev"/>
-        <w:bookmarkEnd w:id="2" w:displacedByCustomXml="prev"/>
-        <w:bookmarkStart w:id="3" w:name="_Ref178153507" w:displacedByCustomXml="prev"/>
-        <w:bookmarkEnd w:id="3" w:displacedByCustomXml="prev"/>
-        <w:p>
-          <w:pPr>
-            <w:pStyle w:val="TOCHeading"/>
-          </w:pPr>
-          <w:r>
-            <w:t>IdeaStorm Software Design Document</w:t>
-          </w:r>
-        </w:p>
         <w:p>
           <w:pPr>
             <w:pStyle w:val="TOCHeading"/>
@@ -53,26 +33,33 @@
           <w:pPr>
             <w:pStyle w:val="TOC1"/>
             <w:tabs>
-              <w:tab w:val="left" w:pos="362"/>
+              <w:tab w:val="left" w:pos="382"/>
               <w:tab w:val="right" w:leader="dot" w:pos="9350"/>
             </w:tabs>
             <w:rPr>
               <w:rFonts w:eastAsiaTheme="minorEastAsia"/>
-              <w:noProof/>
-              <w:sz w:val="24"/>
-              <w:szCs w:val="24"/>
+              <w:b w:val="0"/>
+              <w:noProof/>
               <w:lang w:eastAsia="ja-JP"/>
             </w:rPr>
           </w:pPr>
           <w:r>
+            <w:rPr>
+              <w:b w:val="0"/>
+            </w:rPr>
             <w:fldChar w:fldCharType="begin"/>
           </w:r>
           <w:r>
-            <w:instrText xml:space="preserve"> TOC \o "1-5" \t "Requirement,6" </w:instrText>
-          </w:r>
-          <w:r>
+            <w:instrText xml:space="preserve"> TOC \o "1-3" \h \z \u </w:instrText>
+          </w:r>
+          <w:r>
+            <w:rPr>
+              <w:b w:val="0"/>
+            </w:rPr>
             <w:fldChar w:fldCharType="separate"/>
           </w:r>
+          <w:bookmarkStart w:id="0" w:name="_GoBack"/>
+          <w:bookmarkEnd w:id="0"/>
           <w:r>
             <w:rPr>
               <w:noProof/>
@@ -82,9 +69,8 @@
           <w:r>
             <w:rPr>
               <w:rFonts w:eastAsiaTheme="minorEastAsia"/>
-              <w:noProof/>
-              <w:sz w:val="24"/>
-              <w:szCs w:val="24"/>
+              <w:b w:val="0"/>
+              <w:noProof/>
               <w:lang w:eastAsia="ja-JP"/>
             </w:rPr>
             <w:tab/>
@@ -111,7 +97,7 @@
             <w:rPr>
               <w:noProof/>
             </w:rPr>
-            <w:instrText xml:space="preserve"> PAGEREF _Toc199432521 \h </w:instrText>
+            <w:instrText xml:space="preserve"> PAGEREF _Toc200249759 \h </w:instrText>
           </w:r>
           <w:r>
             <w:rPr>
@@ -141,11 +127,12 @@
           <w:pPr>
             <w:pStyle w:val="TOC2"/>
             <w:tabs>
-              <w:tab w:val="left" w:pos="749"/>
+              <w:tab w:val="left" w:pos="772"/>
               <w:tab w:val="right" w:leader="dot" w:pos="9350"/>
             </w:tabs>
             <w:rPr>
               <w:rFonts w:eastAsiaTheme="minorEastAsia"/>
+              <w:b w:val="0"/>
               <w:noProof/>
               <w:sz w:val="24"/>
               <w:szCs w:val="24"/>
@@ -161,6 +148,7 @@
           <w:r>
             <w:rPr>
               <w:rFonts w:eastAsiaTheme="minorEastAsia"/>
+              <w:b w:val="0"/>
               <w:noProof/>
               <w:sz w:val="24"/>
               <w:szCs w:val="24"/>
@@ -190,7 +178,7 @@
             <w:rPr>
               <w:noProof/>
             </w:rPr>
-            <w:instrText xml:space="preserve"> PAGEREF _Toc199432522 \h </w:instrText>
+            <w:instrText xml:space="preserve"> PAGEREF _Toc200249760 \h </w:instrText>
           </w:r>
           <w:r>
             <w:rPr>
@@ -220,11 +208,12 @@
           <w:pPr>
             <w:pStyle w:val="TOC2"/>
             <w:tabs>
-              <w:tab w:val="left" w:pos="749"/>
+              <w:tab w:val="left" w:pos="772"/>
               <w:tab w:val="right" w:leader="dot" w:pos="9350"/>
             </w:tabs>
             <w:rPr>
               <w:rFonts w:eastAsiaTheme="minorEastAsia"/>
+              <w:b w:val="0"/>
               <w:noProof/>
               <w:sz w:val="24"/>
               <w:szCs w:val="24"/>
@@ -240,6 +229,7 @@
           <w:r>
             <w:rPr>
               <w:rFonts w:eastAsiaTheme="minorEastAsia"/>
+              <w:b w:val="0"/>
               <w:noProof/>
               <w:sz w:val="24"/>
               <w:szCs w:val="24"/>
@@ -269,7 +259,7 @@
             <w:rPr>
               <w:noProof/>
             </w:rPr>
-            <w:instrText xml:space="preserve"> PAGEREF _Toc199432523 \h </w:instrText>
+            <w:instrText xml:space="preserve"> PAGEREF _Toc200249761 \h </w:instrText>
           </w:r>
           <w:r>
             <w:rPr>
@@ -299,11 +289,12 @@
           <w:pPr>
             <w:pStyle w:val="TOC2"/>
             <w:tabs>
-              <w:tab w:val="left" w:pos="749"/>
+              <w:tab w:val="left" w:pos="772"/>
               <w:tab w:val="right" w:leader="dot" w:pos="9350"/>
             </w:tabs>
             <w:rPr>
               <w:rFonts w:eastAsiaTheme="minorEastAsia"/>
+              <w:b w:val="0"/>
               <w:noProof/>
               <w:sz w:val="24"/>
               <w:szCs w:val="24"/>
@@ -319,6 +310,7 @@
           <w:r>
             <w:rPr>
               <w:rFonts w:eastAsiaTheme="minorEastAsia"/>
+              <w:b w:val="0"/>
               <w:noProof/>
               <w:sz w:val="24"/>
               <w:szCs w:val="24"/>
@@ -348,7 +340,7 @@
             <w:rPr>
               <w:noProof/>
             </w:rPr>
-            <w:instrText xml:space="preserve"> PAGEREF _Toc199432524 \h </w:instrText>
+            <w:instrText xml:space="preserve"> PAGEREF _Toc200249762 \h </w:instrText>
           </w:r>
           <w:r>
             <w:rPr>
@@ -378,11 +370,12 @@
           <w:pPr>
             <w:pStyle w:val="TOC2"/>
             <w:tabs>
-              <w:tab w:val="left" w:pos="749"/>
+              <w:tab w:val="left" w:pos="772"/>
               <w:tab w:val="right" w:leader="dot" w:pos="9350"/>
             </w:tabs>
             <w:rPr>
               <w:rFonts w:eastAsiaTheme="minorEastAsia"/>
+              <w:b w:val="0"/>
               <w:noProof/>
               <w:sz w:val="24"/>
               <w:szCs w:val="24"/>
@@ -398,6 +391,7 @@
           <w:r>
             <w:rPr>
               <w:rFonts w:eastAsiaTheme="minorEastAsia"/>
+              <w:b w:val="0"/>
               <w:noProof/>
               <w:sz w:val="24"/>
               <w:szCs w:val="24"/>
@@ -427,7 +421,169 @@
             <w:rPr>
               <w:noProof/>
             </w:rPr>
-            <w:instrText xml:space="preserve"> PAGEREF _Toc199432525 \h </w:instrText>
+            <w:instrText xml:space="preserve"> PAGEREF _Toc200249763 \h </w:instrText>
+          </w:r>
+          <w:r>
+            <w:rPr>
+              <w:noProof/>
+            </w:rPr>
+          </w:r>
+          <w:r>
+            <w:rPr>
+              <w:noProof/>
+            </w:rPr>
+            <w:fldChar w:fldCharType="separate"/>
+          </w:r>
+          <w:r>
+            <w:rPr>
+              <w:noProof/>
+            </w:rPr>
+            <w:t>2</w:t>
+          </w:r>
+          <w:r>
+            <w:rPr>
+              <w:noProof/>
+            </w:rPr>
+            <w:fldChar w:fldCharType="end"/>
+          </w:r>
+        </w:p>
+        <w:p>
+          <w:pPr>
+            <w:pStyle w:val="TOC2"/>
+            <w:tabs>
+              <w:tab w:val="left" w:pos="772"/>
+              <w:tab w:val="right" w:leader="dot" w:pos="9350"/>
+            </w:tabs>
+            <w:rPr>
+              <w:rFonts w:eastAsiaTheme="minorEastAsia"/>
+              <w:b w:val="0"/>
+              <w:noProof/>
+              <w:sz w:val="24"/>
+              <w:szCs w:val="24"/>
+              <w:lang w:eastAsia="ja-JP"/>
+            </w:rPr>
+          </w:pPr>
+          <w:r>
+            <w:rPr>
+              <w:noProof/>
+            </w:rPr>
+            <w:t>1.5</w:t>
+          </w:r>
+          <w:r>
+            <w:rPr>
+              <w:rFonts w:eastAsiaTheme="minorEastAsia"/>
+              <w:b w:val="0"/>
+              <w:noProof/>
+              <w:sz w:val="24"/>
+              <w:szCs w:val="24"/>
+              <w:lang w:eastAsia="ja-JP"/>
+            </w:rPr>
+            <w:tab/>
+          </w:r>
+          <w:r>
+            <w:rPr>
+              <w:noProof/>
+            </w:rPr>
+            <w:t>Definitions, Acronyms and Abbreviations</w:t>
+          </w:r>
+          <w:r>
+            <w:rPr>
+              <w:noProof/>
+            </w:rPr>
+            <w:tab/>
+          </w:r>
+          <w:r>
+            <w:rPr>
+              <w:noProof/>
+            </w:rPr>
+            <w:fldChar w:fldCharType="begin"/>
+          </w:r>
+          <w:r>
+            <w:rPr>
+              <w:noProof/>
+            </w:rPr>
+            <w:instrText xml:space="preserve"> PAGEREF _Toc200249764 \h </w:instrText>
+          </w:r>
+          <w:r>
+            <w:rPr>
+              <w:noProof/>
+            </w:rPr>
+          </w:r>
+          <w:r>
+            <w:rPr>
+              <w:noProof/>
+            </w:rPr>
+            <w:fldChar w:fldCharType="separate"/>
+          </w:r>
+          <w:r>
+            <w:rPr>
+              <w:noProof/>
+            </w:rPr>
+            <w:t>2</w:t>
+          </w:r>
+          <w:r>
+            <w:rPr>
+              <w:noProof/>
+            </w:rPr>
+            <w:fldChar w:fldCharType="end"/>
+          </w:r>
+        </w:p>
+        <w:p>
+          <w:pPr>
+            <w:pStyle w:val="TOC2"/>
+            <w:tabs>
+              <w:tab w:val="left" w:pos="772"/>
+              <w:tab w:val="right" w:leader="dot" w:pos="9350"/>
+            </w:tabs>
+            <w:rPr>
+              <w:rFonts w:eastAsiaTheme="minorEastAsia"/>
+              <w:b w:val="0"/>
+              <w:noProof/>
+              <w:sz w:val="24"/>
+              <w:szCs w:val="24"/>
+              <w:lang w:eastAsia="ja-JP"/>
+            </w:rPr>
+          </w:pPr>
+          <w:r>
+            <w:rPr>
+              <w:noProof/>
+            </w:rPr>
+            <w:t>1.6</w:t>
+          </w:r>
+          <w:r>
+            <w:rPr>
+              <w:rFonts w:eastAsiaTheme="minorEastAsia"/>
+              <w:b w:val="0"/>
+              <w:noProof/>
+              <w:sz w:val="24"/>
+              <w:szCs w:val="24"/>
+              <w:lang w:eastAsia="ja-JP"/>
+            </w:rPr>
+            <w:tab/>
+          </w:r>
+          <w:r>
+            <w:rPr>
+              <w:noProof/>
+            </w:rPr>
+            <w:t>Document Description</w:t>
+          </w:r>
+          <w:r>
+            <w:rPr>
+              <w:noProof/>
+            </w:rPr>
+            <w:tab/>
+          </w:r>
+          <w:r>
+            <w:rPr>
+              <w:noProof/>
+            </w:rPr>
+            <w:fldChar w:fldCharType="begin"/>
+          </w:r>
+          <w:r>
+            <w:rPr>
+              <w:noProof/>
+            </w:rPr>
+            <w:instrText xml:space="preserve"> PAGEREF _Toc200249765 \h </w:instrText>
           </w:r>
           <w:r>
             <w:rPr>
@@ -457,14 +613,13 @@
           <w:pPr>
             <w:pStyle w:val="TOC1"/>
             <w:tabs>
-              <w:tab w:val="left" w:pos="362"/>
+              <w:tab w:val="left" w:pos="382"/>
               <w:tab w:val="right" w:leader="dot" w:pos="9350"/>
             </w:tabs>
             <w:rPr>
               <w:rFonts w:eastAsiaTheme="minorEastAsia"/>
-              <w:noProof/>
-              <w:sz w:val="24"/>
-              <w:szCs w:val="24"/>
+              <w:b w:val="0"/>
+              <w:noProof/>
               <w:lang w:eastAsia="ja-JP"/>
             </w:rPr>
           </w:pPr>
@@ -477,9 +632,8 @@
           <w:r>
             <w:rPr>
               <w:rFonts w:eastAsiaTheme="minorEastAsia"/>
-              <w:noProof/>
-              <w:sz w:val="24"/>
-              <w:szCs w:val="24"/>
+              <w:b w:val="0"/>
+              <w:noProof/>
               <w:lang w:eastAsia="ja-JP"/>
             </w:rPr>
             <w:tab/>
@@ -506,7 +660,7 @@
             <w:rPr>
               <w:noProof/>
             </w:rPr>
-            <w:instrText xml:space="preserve"> PAGEREF _Toc199432526 \h </w:instrText>
+            <w:instrText xml:space="preserve"> PAGEREF _Toc200249766 \h </w:instrText>
           </w:r>
           <w:r>
             <w:rPr>
@@ -536,11 +690,89 @@
           <w:pPr>
             <w:pStyle w:val="TOC1"/>
             <w:tabs>
-              <w:tab w:val="left" w:pos="362"/>
+              <w:tab w:val="left" w:pos="382"/>
               <w:tab w:val="right" w:leader="dot" w:pos="9350"/>
             </w:tabs>
             <w:rPr>
               <w:rFonts w:eastAsiaTheme="minorEastAsia"/>
+              <w:b w:val="0"/>
+              <w:noProof/>
+              <w:lang w:eastAsia="ja-JP"/>
+            </w:rPr>
+          </w:pPr>
+          <w:r>
+            <w:rPr>
+              <w:noProof/>
+            </w:rPr>
+            <w:t>3</w:t>
+          </w:r>
+          <w:r>
+            <w:rPr>
+              <w:rFonts w:eastAsiaTheme="minorEastAsia"/>
+              <w:b w:val="0"/>
+              <w:noProof/>
+              <w:lang w:eastAsia="ja-JP"/>
+            </w:rPr>
+            <w:tab/>
+          </w:r>
+          <w:r>
+            <w:rPr>
+              <w:noProof/>
+            </w:rPr>
+            <w:t>Architectural and Component Level Design</w:t>
+          </w:r>
+          <w:r>
+            <w:rPr>
+              <w:noProof/>
+            </w:rPr>
+            <w:tab/>
+          </w:r>
+          <w:r>
+            <w:rPr>
+              <w:noProof/>
+            </w:rPr>
+            <w:fldChar w:fldCharType="begin"/>
+          </w:r>
+          <w:r>
+            <w:rPr>
+              <w:noProof/>
+            </w:rPr>
+            <w:instrText xml:space="preserve"> PAGEREF _Toc200249767 \h </w:instrText>
+          </w:r>
+          <w:r>
+            <w:rPr>
+              <w:noProof/>
+            </w:rPr>
+          </w:r>
+          <w:r>
+            <w:rPr>
+              <w:noProof/>
+            </w:rPr>
+            <w:fldChar w:fldCharType="separate"/>
+          </w:r>
+          <w:r>
+            <w:rPr>
+              <w:noProof/>
+            </w:rPr>
+            <w:t>3</w:t>
+          </w:r>
+          <w:r>
+            <w:rPr>
+              <w:noProof/>
+            </w:rPr>
+            <w:fldChar w:fldCharType="end"/>
+          </w:r>
+        </w:p>
+        <w:p>
+          <w:pPr>
+            <w:pStyle w:val="TOC2"/>
+            <w:tabs>
+              <w:tab w:val="left" w:pos="772"/>
+              <w:tab w:val="right" w:leader="dot" w:pos="9350"/>
+            </w:tabs>
+            <w:rPr>
+              <w:rFonts w:eastAsiaTheme="minorEastAsia"/>
+              <w:b w:val="0"/>
               <w:noProof/>
               <w:sz w:val="24"/>
               <w:szCs w:val="24"/>
@@ -551,11 +783,12 @@
             <w:rPr>
               <w:noProof/>
             </w:rPr>
-            <w:t>3</w:t>
+            <w:t>3.1</w:t>
           </w:r>
           <w:r>
             <w:rPr>
               <w:rFonts w:eastAsiaTheme="minorEastAsia"/>
+              <w:b w:val="0"/>
               <w:noProof/>
               <w:sz w:val="24"/>
               <w:szCs w:val="24"/>
@@ -567,7 +800,7 @@
             <w:rPr>
               <w:noProof/>
             </w:rPr>
-            <w:t>Architectural and Component Level Design</w:t>
+            <w:t>Overall Design</w:t>
           </w:r>
           <w:r>
             <w:rPr>
@@ -585,7 +818,7 @@
             <w:rPr>
               <w:noProof/>
             </w:rPr>
-            <w:instrText xml:space="preserve"> PAGEREF _Toc199432527 \h </w:instrText>
+            <w:instrText xml:space="preserve"> PAGEREF _Toc200249768 \h </w:instrText>
           </w:r>
           <w:r>
             <w:rPr>
@@ -602,7 +835,810 @@
             <w:rPr>
               <w:noProof/>
             </w:rPr>
-            <w:t>2</w:t>
+            <w:t>3</w:t>
+          </w:r>
+          <w:r>
+            <w:rPr>
+              <w:noProof/>
+            </w:rPr>
+            <w:fldChar w:fldCharType="end"/>
+          </w:r>
+        </w:p>
+        <w:p>
+          <w:pPr>
+            <w:pStyle w:val="TOC3"/>
+            <w:tabs>
+              <w:tab w:val="left" w:pos="1136"/>
+              <w:tab w:val="right" w:leader="dot" w:pos="9350"/>
+            </w:tabs>
+            <w:rPr>
+              <w:rFonts w:eastAsiaTheme="minorEastAsia"/>
+              <w:noProof/>
+              <w:sz w:val="24"/>
+              <w:szCs w:val="24"/>
+              <w:lang w:eastAsia="ja-JP"/>
+            </w:rPr>
+          </w:pPr>
+          <w:r>
+            <w:rPr>
+              <w:noProof/>
+            </w:rPr>
+            <w:t>3.1.1</w:t>
+          </w:r>
+          <w:r>
+            <w:rPr>
+              <w:rFonts w:eastAsiaTheme="minorEastAsia"/>
+              <w:noProof/>
+              <w:sz w:val="24"/>
+              <w:szCs w:val="24"/>
+              <w:lang w:eastAsia="ja-JP"/>
+            </w:rPr>
+            <w:tab/>
+          </w:r>
+          <w:r>
+            <w:rPr>
+              <w:i/>
+              <w:noProof/>
+            </w:rPr>
+            <w:t>MVC</w:t>
+          </w:r>
+          <w:r>
+            <w:rPr>
+              <w:noProof/>
+            </w:rPr>
+            <w:t xml:space="preserve"> Design Pattern</w:t>
+          </w:r>
+          <w:r>
+            <w:rPr>
+              <w:noProof/>
+            </w:rPr>
+            <w:tab/>
+          </w:r>
+          <w:r>
+            <w:rPr>
+              <w:noProof/>
+            </w:rPr>
+            <w:fldChar w:fldCharType="begin"/>
+          </w:r>
+          <w:r>
+            <w:rPr>
+              <w:noProof/>
+            </w:rPr>
+            <w:instrText xml:space="preserve"> PAGEREF _Toc200249769 \h </w:instrText>
+          </w:r>
+          <w:r>
+            <w:rPr>
+              <w:noProof/>
+            </w:rPr>
+          </w:r>
+          <w:r>
+            <w:rPr>
+              <w:noProof/>
+            </w:rPr>
+            <w:fldChar w:fldCharType="separate"/>
+          </w:r>
+          <w:r>
+            <w:rPr>
+              <w:noProof/>
+            </w:rPr>
+            <w:t>3</w:t>
+          </w:r>
+          <w:r>
+            <w:rPr>
+              <w:noProof/>
+            </w:rPr>
+            <w:fldChar w:fldCharType="end"/>
+          </w:r>
+        </w:p>
+        <w:p>
+          <w:pPr>
+            <w:pStyle w:val="TOC3"/>
+            <w:tabs>
+              <w:tab w:val="left" w:pos="1136"/>
+              <w:tab w:val="right" w:leader="dot" w:pos="9350"/>
+            </w:tabs>
+            <w:rPr>
+              <w:rFonts w:eastAsiaTheme="minorEastAsia"/>
+              <w:noProof/>
+              <w:sz w:val="24"/>
+              <w:szCs w:val="24"/>
+              <w:lang w:eastAsia="ja-JP"/>
+            </w:rPr>
+          </w:pPr>
+          <w:r>
+            <w:rPr>
+              <w:noProof/>
+            </w:rPr>
+            <w:t>3.1.2</w:t>
+          </w:r>
+          <w:r>
+            <w:rPr>
+              <w:rFonts w:eastAsiaTheme="minorEastAsia"/>
+              <w:noProof/>
+              <w:sz w:val="24"/>
+              <w:szCs w:val="24"/>
+              <w:lang w:eastAsia="ja-JP"/>
+            </w:rPr>
+            <w:tab/>
+          </w:r>
+          <w:r>
+            <w:rPr>
+              <w:noProof/>
+            </w:rPr>
+            <w:t>AppDelegate</w:t>
+          </w:r>
+          <w:r>
+            <w:rPr>
+              <w:noProof/>
+            </w:rPr>
+            <w:tab/>
+          </w:r>
+          <w:r>
+            <w:rPr>
+              <w:noProof/>
+            </w:rPr>
+            <w:fldChar w:fldCharType="begin"/>
+          </w:r>
+          <w:r>
+            <w:rPr>
+              <w:noProof/>
+            </w:rPr>
+            <w:instrText xml:space="preserve"> PAGEREF _Toc200249770 \h </w:instrText>
+          </w:r>
+          <w:r>
+            <w:rPr>
+              <w:noProof/>
+            </w:rPr>
+          </w:r>
+          <w:r>
+            <w:rPr>
+              <w:noProof/>
+            </w:rPr>
+            <w:fldChar w:fldCharType="separate"/>
+          </w:r>
+          <w:r>
+            <w:rPr>
+              <w:noProof/>
+            </w:rPr>
+            <w:t>3</w:t>
+          </w:r>
+          <w:r>
+            <w:rPr>
+              <w:noProof/>
+            </w:rPr>
+            <w:fldChar w:fldCharType="end"/>
+          </w:r>
+        </w:p>
+        <w:p>
+          <w:pPr>
+            <w:pStyle w:val="TOC2"/>
+            <w:tabs>
+              <w:tab w:val="left" w:pos="772"/>
+              <w:tab w:val="right" w:leader="dot" w:pos="9350"/>
+            </w:tabs>
+            <w:rPr>
+              <w:rFonts w:eastAsiaTheme="minorEastAsia"/>
+              <w:b w:val="0"/>
+              <w:noProof/>
+              <w:sz w:val="24"/>
+              <w:szCs w:val="24"/>
+              <w:lang w:eastAsia="ja-JP"/>
+            </w:rPr>
+          </w:pPr>
+          <w:r>
+            <w:rPr>
+              <w:noProof/>
+            </w:rPr>
+            <w:t>3.2</w:t>
+          </w:r>
+          <w:r>
+            <w:rPr>
+              <w:rFonts w:eastAsiaTheme="minorEastAsia"/>
+              <w:b w:val="0"/>
+              <w:noProof/>
+              <w:sz w:val="24"/>
+              <w:szCs w:val="24"/>
+              <w:lang w:eastAsia="ja-JP"/>
+            </w:rPr>
+            <w:tab/>
+          </w:r>
+          <w:r>
+            <w:rPr>
+              <w:noProof/>
+            </w:rPr>
+            <w:t>Drawing Engine Design</w:t>
+          </w:r>
+          <w:r>
+            <w:rPr>
+              <w:noProof/>
+            </w:rPr>
+            <w:tab/>
+          </w:r>
+          <w:r>
+            <w:rPr>
+              <w:noProof/>
+            </w:rPr>
+            <w:fldChar w:fldCharType="begin"/>
+          </w:r>
+          <w:r>
+            <w:rPr>
+              <w:noProof/>
+            </w:rPr>
+            <w:instrText xml:space="preserve"> PAGEREF _Toc200249771 \h </w:instrText>
+          </w:r>
+          <w:r>
+            <w:rPr>
+              <w:noProof/>
+            </w:rPr>
+          </w:r>
+          <w:r>
+            <w:rPr>
+              <w:noProof/>
+            </w:rPr>
+            <w:fldChar w:fldCharType="separate"/>
+          </w:r>
+          <w:r>
+            <w:rPr>
+              <w:noProof/>
+            </w:rPr>
+            <w:t>3</w:t>
+          </w:r>
+          <w:r>
+            <w:rPr>
+              <w:noProof/>
+            </w:rPr>
+            <w:fldChar w:fldCharType="end"/>
+          </w:r>
+        </w:p>
+        <w:p>
+          <w:pPr>
+            <w:pStyle w:val="TOC3"/>
+            <w:tabs>
+              <w:tab w:val="left" w:pos="1136"/>
+              <w:tab w:val="right" w:leader="dot" w:pos="9350"/>
+            </w:tabs>
+            <w:rPr>
+              <w:rFonts w:eastAsiaTheme="minorEastAsia"/>
+              <w:noProof/>
+              <w:sz w:val="24"/>
+              <w:szCs w:val="24"/>
+              <w:lang w:eastAsia="ja-JP"/>
+            </w:rPr>
+          </w:pPr>
+          <w:r>
+            <w:rPr>
+              <w:noProof/>
+            </w:rPr>
+            <w:t>3.2.1</w:t>
+          </w:r>
+          <w:r>
+            <w:rPr>
+              <w:rFonts w:eastAsiaTheme="minorEastAsia"/>
+              <w:noProof/>
+              <w:sz w:val="24"/>
+              <w:szCs w:val="24"/>
+              <w:lang w:eastAsia="ja-JP"/>
+            </w:rPr>
+            <w:tab/>
+          </w:r>
+          <w:r>
+            <w:rPr>
+              <w:noProof/>
+            </w:rPr>
+            <w:t>Drawing Engine Structure</w:t>
+          </w:r>
+          <w:r>
+            <w:rPr>
+              <w:noProof/>
+            </w:rPr>
+            <w:tab/>
+          </w:r>
+          <w:r>
+            <w:rPr>
+              <w:noProof/>
+            </w:rPr>
+            <w:fldChar w:fldCharType="begin"/>
+          </w:r>
+          <w:r>
+            <w:rPr>
+              <w:noProof/>
+            </w:rPr>
+            <w:instrText xml:space="preserve"> PAGEREF _Toc200249772 \h </w:instrText>
+          </w:r>
+          <w:r>
+            <w:rPr>
+              <w:noProof/>
+            </w:rPr>
+          </w:r>
+          <w:r>
+            <w:rPr>
+              <w:noProof/>
+            </w:rPr>
+            <w:fldChar w:fldCharType="separate"/>
+          </w:r>
+          <w:r>
+            <w:rPr>
+              <w:noProof/>
+            </w:rPr>
+            <w:t>3</w:t>
+          </w:r>
+          <w:r>
+            <w:rPr>
+              <w:noProof/>
+            </w:rPr>
+            <w:fldChar w:fldCharType="end"/>
+          </w:r>
+        </w:p>
+        <w:p>
+          <w:pPr>
+            <w:pStyle w:val="TOC3"/>
+            <w:tabs>
+              <w:tab w:val="left" w:pos="1136"/>
+              <w:tab w:val="right" w:leader="dot" w:pos="9350"/>
+            </w:tabs>
+            <w:rPr>
+              <w:rFonts w:eastAsiaTheme="minorEastAsia"/>
+              <w:noProof/>
+              <w:sz w:val="24"/>
+              <w:szCs w:val="24"/>
+              <w:lang w:eastAsia="ja-JP"/>
+            </w:rPr>
+          </w:pPr>
+          <w:r>
+            <w:rPr>
+              <w:noProof/>
+            </w:rPr>
+            <w:t>3.2.2</w:t>
+          </w:r>
+          <w:r>
+            <w:rPr>
+              <w:rFonts w:eastAsiaTheme="minorEastAsia"/>
+              <w:noProof/>
+              <w:sz w:val="24"/>
+              <w:szCs w:val="24"/>
+              <w:lang w:eastAsia="ja-JP"/>
+            </w:rPr>
+            <w:tab/>
+          </w:r>
+          <w:r>
+            <w:rPr>
+              <w:noProof/>
+            </w:rPr>
+            <w:t>Drawing Engine Classes</w:t>
+          </w:r>
+          <w:r>
+            <w:rPr>
+              <w:noProof/>
+            </w:rPr>
+            <w:tab/>
+          </w:r>
+          <w:r>
+            <w:rPr>
+              <w:noProof/>
+            </w:rPr>
+            <w:fldChar w:fldCharType="begin"/>
+          </w:r>
+          <w:r>
+            <w:rPr>
+              <w:noProof/>
+            </w:rPr>
+            <w:instrText xml:space="preserve"> PAGEREF _Toc200249773 \h </w:instrText>
+          </w:r>
+          <w:r>
+            <w:rPr>
+              <w:noProof/>
+            </w:rPr>
+          </w:r>
+          <w:r>
+            <w:rPr>
+              <w:noProof/>
+            </w:rPr>
+            <w:fldChar w:fldCharType="separate"/>
+          </w:r>
+          <w:r>
+            <w:rPr>
+              <w:noProof/>
+            </w:rPr>
+            <w:t>3</w:t>
+          </w:r>
+          <w:r>
+            <w:rPr>
+              <w:noProof/>
+            </w:rPr>
+            <w:fldChar w:fldCharType="end"/>
+          </w:r>
+        </w:p>
+        <w:p>
+          <w:pPr>
+            <w:pStyle w:val="TOC3"/>
+            <w:tabs>
+              <w:tab w:val="left" w:pos="1136"/>
+              <w:tab w:val="right" w:leader="dot" w:pos="9350"/>
+            </w:tabs>
+            <w:rPr>
+              <w:rFonts w:eastAsiaTheme="minorEastAsia"/>
+              <w:noProof/>
+              <w:sz w:val="24"/>
+              <w:szCs w:val="24"/>
+              <w:lang w:eastAsia="ja-JP"/>
+            </w:rPr>
+          </w:pPr>
+          <w:r>
+            <w:rPr>
+              <w:noProof/>
+            </w:rPr>
+            <w:t>3.2.3</w:t>
+          </w:r>
+          <w:r>
+            <w:rPr>
+              <w:rFonts w:eastAsiaTheme="minorEastAsia"/>
+              <w:noProof/>
+              <w:sz w:val="24"/>
+              <w:szCs w:val="24"/>
+              <w:lang w:eastAsia="ja-JP"/>
+            </w:rPr>
+            <w:tab/>
+          </w:r>
+          <w:r>
+            <w:rPr>
+              <w:noProof/>
+            </w:rPr>
+            <w:t>Drawing Sequence</w:t>
+          </w:r>
+          <w:r>
+            <w:rPr>
+              <w:noProof/>
+            </w:rPr>
+            <w:tab/>
+          </w:r>
+          <w:r>
+            <w:rPr>
+              <w:noProof/>
+            </w:rPr>
+            <w:fldChar w:fldCharType="begin"/>
+          </w:r>
+          <w:r>
+            <w:rPr>
+              <w:noProof/>
+            </w:rPr>
+            <w:instrText xml:space="preserve"> PAGEREF _Toc200249774 \h </w:instrText>
+          </w:r>
+          <w:r>
+            <w:rPr>
+              <w:noProof/>
+            </w:rPr>
+          </w:r>
+          <w:r>
+            <w:rPr>
+              <w:noProof/>
+            </w:rPr>
+            <w:fldChar w:fldCharType="separate"/>
+          </w:r>
+          <w:r>
+            <w:rPr>
+              <w:noProof/>
+            </w:rPr>
+            <w:t>3</w:t>
+          </w:r>
+          <w:r>
+            <w:rPr>
+              <w:noProof/>
+            </w:rPr>
+            <w:fldChar w:fldCharType="end"/>
+          </w:r>
+        </w:p>
+        <w:p>
+          <w:pPr>
+            <w:pStyle w:val="TOC2"/>
+            <w:tabs>
+              <w:tab w:val="left" w:pos="772"/>
+              <w:tab w:val="right" w:leader="dot" w:pos="9350"/>
+            </w:tabs>
+            <w:rPr>
+              <w:rFonts w:eastAsiaTheme="minorEastAsia"/>
+              <w:b w:val="0"/>
+              <w:noProof/>
+              <w:sz w:val="24"/>
+              <w:szCs w:val="24"/>
+              <w:lang w:eastAsia="ja-JP"/>
+            </w:rPr>
+          </w:pPr>
+          <w:r>
+            <w:rPr>
+              <w:noProof/>
+            </w:rPr>
+            <w:t>3.3</w:t>
+          </w:r>
+          <w:r>
+            <w:rPr>
+              <w:rFonts w:eastAsiaTheme="minorEastAsia"/>
+              <w:b w:val="0"/>
+              <w:noProof/>
+              <w:sz w:val="24"/>
+              <w:szCs w:val="24"/>
+              <w:lang w:eastAsia="ja-JP"/>
+            </w:rPr>
+            <w:tab/>
+          </w:r>
+          <w:r>
+            <w:rPr>
+              <w:noProof/>
+            </w:rPr>
+            <w:t>Gallery Design</w:t>
+          </w:r>
+          <w:r>
+            <w:rPr>
+              <w:noProof/>
+            </w:rPr>
+            <w:tab/>
+          </w:r>
+          <w:r>
+            <w:rPr>
+              <w:noProof/>
+            </w:rPr>
+            <w:fldChar w:fldCharType="begin"/>
+          </w:r>
+          <w:r>
+            <w:rPr>
+              <w:noProof/>
+            </w:rPr>
+            <w:instrText xml:space="preserve"> PAGEREF _Toc200249775 \h </w:instrText>
+          </w:r>
+          <w:r>
+            <w:rPr>
+              <w:noProof/>
+            </w:rPr>
+          </w:r>
+          <w:r>
+            <w:rPr>
+              <w:noProof/>
+            </w:rPr>
+            <w:fldChar w:fldCharType="separate"/>
+          </w:r>
+          <w:r>
+            <w:rPr>
+              <w:noProof/>
+            </w:rPr>
+            <w:t>3</w:t>
+          </w:r>
+          <w:r>
+            <w:rPr>
+              <w:noProof/>
+            </w:rPr>
+            <w:fldChar w:fldCharType="end"/>
+          </w:r>
+        </w:p>
+        <w:p>
+          <w:pPr>
+            <w:pStyle w:val="TOC3"/>
+            <w:tabs>
+              <w:tab w:val="left" w:pos="1136"/>
+              <w:tab w:val="right" w:leader="dot" w:pos="9350"/>
+            </w:tabs>
+            <w:rPr>
+              <w:rFonts w:eastAsiaTheme="minorEastAsia"/>
+              <w:noProof/>
+              <w:sz w:val="24"/>
+              <w:szCs w:val="24"/>
+              <w:lang w:eastAsia="ja-JP"/>
+            </w:rPr>
+          </w:pPr>
+          <w:r>
+            <w:rPr>
+              <w:noProof/>
+            </w:rPr>
+            <w:t>3.3.1</w:t>
+          </w:r>
+          <w:r>
+            <w:rPr>
+              <w:rFonts w:eastAsiaTheme="minorEastAsia"/>
+              <w:noProof/>
+              <w:sz w:val="24"/>
+              <w:szCs w:val="24"/>
+              <w:lang w:eastAsia="ja-JP"/>
+            </w:rPr>
+            <w:tab/>
+          </w:r>
+          <w:r>
+            <w:rPr>
+              <w:noProof/>
+            </w:rPr>
+            <w:t>Gallery Structure</w:t>
+          </w:r>
+          <w:r>
+            <w:rPr>
+              <w:noProof/>
+            </w:rPr>
+            <w:tab/>
+          </w:r>
+          <w:r>
+            <w:rPr>
+              <w:noProof/>
+            </w:rPr>
+            <w:fldChar w:fldCharType="begin"/>
+          </w:r>
+          <w:r>
+            <w:rPr>
+              <w:noProof/>
+            </w:rPr>
+            <w:instrText xml:space="preserve"> PAGEREF _Toc200249776 \h </w:instrText>
+          </w:r>
+          <w:r>
+            <w:rPr>
+              <w:noProof/>
+            </w:rPr>
+          </w:r>
+          <w:r>
+            <w:rPr>
+              <w:noProof/>
+            </w:rPr>
+            <w:fldChar w:fldCharType="separate"/>
+          </w:r>
+          <w:r>
+            <w:rPr>
+              <w:noProof/>
+            </w:rPr>
+            <w:t>3</w:t>
+          </w:r>
+          <w:r>
+            <w:rPr>
+              <w:noProof/>
+            </w:rPr>
+            <w:fldChar w:fldCharType="end"/>
+          </w:r>
+        </w:p>
+        <w:p>
+          <w:pPr>
+            <w:pStyle w:val="TOC3"/>
+            <w:tabs>
+              <w:tab w:val="left" w:pos="1136"/>
+              <w:tab w:val="right" w:leader="dot" w:pos="9350"/>
+            </w:tabs>
+            <w:rPr>
+              <w:rFonts w:eastAsiaTheme="minorEastAsia"/>
+              <w:noProof/>
+              <w:sz w:val="24"/>
+              <w:szCs w:val="24"/>
+              <w:lang w:eastAsia="ja-JP"/>
+            </w:rPr>
+          </w:pPr>
+          <w:r>
+            <w:rPr>
+              <w:noProof/>
+            </w:rPr>
+            <w:t>3.3.2</w:t>
+          </w:r>
+          <w:r>
+            <w:rPr>
+              <w:rFonts w:eastAsiaTheme="minorEastAsia"/>
+              <w:noProof/>
+              <w:sz w:val="24"/>
+              <w:szCs w:val="24"/>
+              <w:lang w:eastAsia="ja-JP"/>
+            </w:rPr>
+            <w:tab/>
+          </w:r>
+          <w:r>
+            <w:rPr>
+              <w:noProof/>
+            </w:rPr>
+            <w:t>Gallery Classes</w:t>
+          </w:r>
+          <w:r>
+            <w:rPr>
+              <w:noProof/>
+            </w:rPr>
+            <w:tab/>
+          </w:r>
+          <w:r>
+            <w:rPr>
+              <w:noProof/>
+            </w:rPr>
+            <w:fldChar w:fldCharType="begin"/>
+          </w:r>
+          <w:r>
+            <w:rPr>
+              <w:noProof/>
+            </w:rPr>
+            <w:instrText xml:space="preserve"> PAGEREF _Toc200249777 \h </w:instrText>
+          </w:r>
+          <w:r>
+            <w:rPr>
+              <w:noProof/>
+            </w:rPr>
+          </w:r>
+          <w:r>
+            <w:rPr>
+              <w:noProof/>
+            </w:rPr>
+            <w:fldChar w:fldCharType="separate"/>
+          </w:r>
+          <w:r>
+            <w:rPr>
+              <w:noProof/>
+            </w:rPr>
+            <w:t>4</w:t>
+          </w:r>
+          <w:r>
+            <w:rPr>
+              <w:noProof/>
+            </w:rPr>
+            <w:fldChar w:fldCharType="end"/>
+          </w:r>
+        </w:p>
+        <w:p>
+          <w:pPr>
+            <w:pStyle w:val="TOC2"/>
+            <w:tabs>
+              <w:tab w:val="left" w:pos="772"/>
+              <w:tab w:val="right" w:leader="dot" w:pos="9350"/>
+            </w:tabs>
+            <w:rPr>
+              <w:rFonts w:eastAsiaTheme="minorEastAsia"/>
+              <w:b w:val="0"/>
+              <w:noProof/>
+              <w:sz w:val="24"/>
+              <w:szCs w:val="24"/>
+              <w:lang w:eastAsia="ja-JP"/>
+            </w:rPr>
+          </w:pPr>
+          <w:r>
+            <w:rPr>
+              <w:noProof/>
+            </w:rPr>
+            <w:t>3.4</w:t>
+          </w:r>
+          <w:r>
+            <w:rPr>
+              <w:rFonts w:eastAsiaTheme="minorEastAsia"/>
+              <w:b w:val="0"/>
+              <w:noProof/>
+              <w:sz w:val="24"/>
+              <w:szCs w:val="24"/>
+              <w:lang w:eastAsia="ja-JP"/>
+            </w:rPr>
+            <w:tab/>
+          </w:r>
+          <w:r>
+            <w:rPr>
+              <w:noProof/>
+            </w:rPr>
+            <w:t>Class Descriptions</w:t>
+          </w:r>
+          <w:r>
+            <w:rPr>
+              <w:noProof/>
+            </w:rPr>
+            <w:tab/>
+          </w:r>
+          <w:r>
+            <w:rPr>
+              <w:noProof/>
+            </w:rPr>
+            <w:fldChar w:fldCharType="begin"/>
+          </w:r>
+          <w:r>
+            <w:rPr>
+              <w:noProof/>
+            </w:rPr>
+            <w:instrText xml:space="preserve"> PAGEREF _Toc200249778 \h </w:instrText>
+          </w:r>
+          <w:r>
+            <w:rPr>
+              <w:noProof/>
+            </w:rPr>
+          </w:r>
+          <w:r>
+            <w:rPr>
+              <w:noProof/>
+            </w:rPr>
+            <w:fldChar w:fldCharType="separate"/>
+          </w:r>
+          <w:r>
+            <w:rPr>
+              <w:noProof/>
+            </w:rPr>
+            <w:t>4</w:t>
           </w:r>
           <w:r>
             <w:rPr>
@@ -615,14 +1651,13 @@
           <w:pPr>
             <w:pStyle w:val="TOC1"/>
             <w:tabs>
-              <w:tab w:val="left" w:pos="362"/>
+              <w:tab w:val="left" w:pos="382"/>
               <w:tab w:val="right" w:leader="dot" w:pos="9350"/>
             </w:tabs>
             <w:rPr>
               <w:rFonts w:eastAsiaTheme="minorEastAsia"/>
-              <w:noProof/>
-              <w:sz w:val="24"/>
-              <w:szCs w:val="24"/>
+              <w:b w:val="0"/>
+              <w:noProof/>
               <w:lang w:eastAsia="ja-JP"/>
             </w:rPr>
           </w:pPr>
@@ -635,9 +1670,8 @@
           <w:r>
             <w:rPr>
               <w:rFonts w:eastAsiaTheme="minorEastAsia"/>
-              <w:noProof/>
-              <w:sz w:val="24"/>
-              <w:szCs w:val="24"/>
+              <w:b w:val="0"/>
+              <w:noProof/>
               <w:lang w:eastAsia="ja-JP"/>
             </w:rPr>
             <w:tab/>
@@ -664,7 +1698,7 @@
             <w:rPr>
               <w:noProof/>
             </w:rPr>
-            <w:instrText xml:space="preserve"> PAGEREF _Toc199432528 \h </w:instrText>
+            <w:instrText xml:space="preserve"> PAGEREF _Toc200249779 \h </w:instrText>
           </w:r>
           <w:r>
             <w:rPr>
@@ -681,7 +1715,7 @@
             <w:rPr>
               <w:noProof/>
             </w:rPr>
-            <w:t>2</w:t>
+            <w:t>4</w:t>
           </w:r>
           <w:r>
             <w:rPr>
@@ -694,14 +1728,13 @@
           <w:pPr>
             <w:pStyle w:val="TOC1"/>
             <w:tabs>
-              <w:tab w:val="left" w:pos="362"/>
+              <w:tab w:val="left" w:pos="382"/>
               <w:tab w:val="right" w:leader="dot" w:pos="9350"/>
             </w:tabs>
             <w:rPr>
               <w:rFonts w:eastAsiaTheme="minorEastAsia"/>
-              <w:noProof/>
-              <w:sz w:val="24"/>
-              <w:szCs w:val="24"/>
+              <w:b w:val="0"/>
+              <w:noProof/>
               <w:lang w:eastAsia="ja-JP"/>
             </w:rPr>
           </w:pPr>
@@ -714,9 +1747,8 @@
           <w:r>
             <w:rPr>
               <w:rFonts w:eastAsiaTheme="minorEastAsia"/>
-              <w:noProof/>
-              <w:sz w:val="24"/>
-              <w:szCs w:val="24"/>
+              <w:b w:val="0"/>
+              <w:noProof/>
               <w:lang w:eastAsia="ja-JP"/>
             </w:rPr>
             <w:tab/>
@@ -743,7 +1775,7 @@
             <w:rPr>
               <w:noProof/>
             </w:rPr>
-            <w:instrText xml:space="preserve"> PAGEREF _Toc199432529 \h </w:instrText>
+            <w:instrText xml:space="preserve"> PAGEREF _Toc200249780 \h </w:instrText>
           </w:r>
           <w:r>
             <w:rPr>
@@ -760,7 +1792,7 @@
             <w:rPr>
               <w:noProof/>
             </w:rPr>
-            <w:t>2</w:t>
+            <w:t>4</w:t>
           </w:r>
           <w:r>
             <w:rPr>
@@ -773,14 +1805,13 @@
           <w:pPr>
             <w:pStyle w:val="TOC1"/>
             <w:tabs>
-              <w:tab w:val="left" w:pos="362"/>
+              <w:tab w:val="left" w:pos="382"/>
               <w:tab w:val="right" w:leader="dot" w:pos="9350"/>
             </w:tabs>
             <w:rPr>
               <w:rFonts w:eastAsiaTheme="minorEastAsia"/>
-              <w:noProof/>
-              <w:sz w:val="24"/>
-              <w:szCs w:val="24"/>
+              <w:b w:val="0"/>
+              <w:noProof/>
               <w:lang w:eastAsia="ja-JP"/>
             </w:rPr>
           </w:pPr>
@@ -793,9 +1824,8 @@
           <w:r>
             <w:rPr>
               <w:rFonts w:eastAsiaTheme="minorEastAsia"/>
-              <w:noProof/>
-              <w:sz w:val="24"/>
-              <w:szCs w:val="24"/>
+              <w:b w:val="0"/>
+              <w:noProof/>
               <w:lang w:eastAsia="ja-JP"/>
             </w:rPr>
             <w:tab/>
@@ -822,7 +1852,7 @@
             <w:rPr>
               <w:noProof/>
             </w:rPr>
-            <w:instrText xml:space="preserve"> PAGEREF _Toc199432530 \h </w:instrText>
+            <w:instrText xml:space="preserve"> PAGEREF _Toc200249781 \h </w:instrText>
           </w:r>
           <w:r>
             <w:rPr>
@@ -839,7 +1869,7 @@
             <w:rPr>
               <w:noProof/>
             </w:rPr>
-            <w:t>2</w:t>
+            <w:t>4</w:t>
           </w:r>
           <w:r>
             <w:rPr>
@@ -852,14 +1882,13 @@
           <w:pPr>
             <w:pStyle w:val="TOC1"/>
             <w:tabs>
-              <w:tab w:val="left" w:pos="362"/>
+              <w:tab w:val="left" w:pos="382"/>
               <w:tab w:val="right" w:leader="dot" w:pos="9350"/>
             </w:tabs>
             <w:rPr>
               <w:rFonts w:eastAsiaTheme="minorEastAsia"/>
-              <w:noProof/>
-              <w:sz w:val="24"/>
-              <w:szCs w:val="24"/>
+              <w:b w:val="0"/>
+              <w:noProof/>
               <w:lang w:eastAsia="ja-JP"/>
             </w:rPr>
           </w:pPr>
@@ -872,9 +1901,8 @@
           <w:r>
             <w:rPr>
               <w:rFonts w:eastAsiaTheme="minorEastAsia"/>
-              <w:noProof/>
-              <w:sz w:val="24"/>
-              <w:szCs w:val="24"/>
+              <w:b w:val="0"/>
+              <w:noProof/>
               <w:lang w:eastAsia="ja-JP"/>
             </w:rPr>
             <w:tab/>
@@ -901,7 +1929,7 @@
             <w:rPr>
               <w:noProof/>
             </w:rPr>
-            <w:instrText xml:space="preserve"> PAGEREF _Toc199432531 \h </w:instrText>
+            <w:instrText xml:space="preserve"> PAGEREF _Toc200249782 \h </w:instrText>
           </w:r>
           <w:r>
             <w:rPr>
@@ -918,7 +1946,7 @@
             <w:rPr>
               <w:noProof/>
             </w:rPr>
-            <w:t>2</w:t>
+            <w:t>4</w:t>
           </w:r>
           <w:r>
             <w:rPr>
@@ -931,14 +1959,13 @@
           <w:pPr>
             <w:pStyle w:val="TOC1"/>
             <w:tabs>
-              <w:tab w:val="left" w:pos="362"/>
+              <w:tab w:val="left" w:pos="382"/>
               <w:tab w:val="right" w:leader="dot" w:pos="9350"/>
             </w:tabs>
             <w:rPr>
               <w:rFonts w:eastAsiaTheme="minorEastAsia"/>
-              <w:noProof/>
-              <w:sz w:val="24"/>
-              <w:szCs w:val="24"/>
+              <w:b w:val="0"/>
+              <w:noProof/>
               <w:lang w:eastAsia="ja-JP"/>
             </w:rPr>
           </w:pPr>
@@ -951,9 +1978,8 @@
           <w:r>
             <w:rPr>
               <w:rFonts w:eastAsiaTheme="minorEastAsia"/>
-              <w:noProof/>
-              <w:sz w:val="24"/>
-              <w:szCs w:val="24"/>
+              <w:b w:val="0"/>
+              <w:noProof/>
               <w:lang w:eastAsia="ja-JP"/>
             </w:rPr>
             <w:tab/>
@@ -980,7 +2006,7 @@
             <w:rPr>
               <w:noProof/>
             </w:rPr>
-            <w:instrText xml:space="preserve"> PAGEREF _Toc199432532 \h </w:instrText>
+            <w:instrText xml:space="preserve"> PAGEREF _Toc200249783 \h </w:instrText>
           </w:r>
           <w:r>
             <w:rPr>
@@ -997,7 +2023,7 @@
             <w:rPr>
               <w:noProof/>
             </w:rPr>
-            <w:t>2</w:t>
+            <w:t>4</w:t>
           </w:r>
           <w:r>
             <w:rPr>
@@ -1010,11 +2036,89 @@
           <w:pPr>
             <w:pStyle w:val="TOC1"/>
             <w:tabs>
-              <w:tab w:val="left" w:pos="362"/>
+              <w:tab w:val="left" w:pos="382"/>
               <w:tab w:val="right" w:leader="dot" w:pos="9350"/>
             </w:tabs>
             <w:rPr>
               <w:rFonts w:eastAsiaTheme="minorEastAsia"/>
+              <w:b w:val="0"/>
+              <w:noProof/>
+              <w:lang w:eastAsia="ja-JP"/>
+            </w:rPr>
+          </w:pPr>
+          <w:r>
+            <w:rPr>
+              <w:noProof/>
+            </w:rPr>
+            <w:t>9</w:t>
+          </w:r>
+          <w:r>
+            <w:rPr>
+              <w:rFonts w:eastAsiaTheme="minorEastAsia"/>
+              <w:b w:val="0"/>
+              <w:noProof/>
+              <w:lang w:eastAsia="ja-JP"/>
+            </w:rPr>
+            <w:tab/>
+          </w:r>
+          <w:r>
+            <w:rPr>
+              <w:noProof/>
+            </w:rPr>
+            <w:t>Conclusion</w:t>
+          </w:r>
+          <w:r>
+            <w:rPr>
+              <w:noProof/>
+            </w:rPr>
+            <w:tab/>
+          </w:r>
+          <w:r>
+            <w:rPr>
+              <w:noProof/>
+            </w:rPr>
+            <w:fldChar w:fldCharType="begin"/>
+          </w:r>
+          <w:r>
+            <w:rPr>
+              <w:noProof/>
+            </w:rPr>
+            <w:instrText xml:space="preserve"> PAGEREF _Toc200249784 \h </w:instrText>
+          </w:r>
+          <w:r>
+            <w:rPr>
+              <w:noProof/>
+            </w:rPr>
+          </w:r>
+          <w:r>
+            <w:rPr>
+              <w:noProof/>
+            </w:rPr>
+            <w:fldChar w:fldCharType="separate"/>
+          </w:r>
+          <w:r>
+            <w:rPr>
+              <w:noProof/>
+            </w:rPr>
+            <w:t>4</w:t>
+          </w:r>
+          <w:r>
+            <w:rPr>
+              <w:noProof/>
+            </w:rPr>
+            <w:fldChar w:fldCharType="end"/>
+          </w:r>
+        </w:p>
+        <w:p>
+          <w:pPr>
+            <w:pStyle w:val="TOC2"/>
+            <w:tabs>
+              <w:tab w:val="left" w:pos="772"/>
+              <w:tab w:val="right" w:leader="dot" w:pos="9350"/>
+            </w:tabs>
+            <w:rPr>
+              <w:rFonts w:eastAsiaTheme="minorEastAsia"/>
+              <w:b w:val="0"/>
               <w:noProof/>
               <w:sz w:val="24"/>
               <w:szCs w:val="24"/>
@@ -1025,11 +2129,12 @@
             <w:rPr>
               <w:noProof/>
             </w:rPr>
-            <w:t>9</w:t>
+            <w:t>9.1</w:t>
           </w:r>
           <w:r>
             <w:rPr>
               <w:rFonts w:eastAsiaTheme="minorEastAsia"/>
+              <w:b w:val="0"/>
               <w:noProof/>
               <w:sz w:val="24"/>
               <w:szCs w:val="24"/>
@@ -1041,7 +2146,7 @@
             <w:rPr>
               <w:noProof/>
             </w:rPr>
-            <w:t>Conclusion</w:t>
+            <w:t>What Worked Well</w:t>
           </w:r>
           <w:r>
             <w:rPr>
@@ -1059,7 +2164,7 @@
             <w:rPr>
               <w:noProof/>
             </w:rPr>
-            <w:instrText xml:space="preserve"> PAGEREF _Toc199432533 \h </w:instrText>
+            <w:instrText xml:space="preserve"> PAGEREF _Toc200249785 \h </w:instrText>
           </w:r>
           <w:r>
             <w:rPr>
@@ -1076,7 +2181,169 @@
             <w:rPr>
               <w:noProof/>
             </w:rPr>
-            <w:t>2</w:t>
+            <w:t>5</w:t>
+          </w:r>
+          <w:r>
+            <w:rPr>
+              <w:noProof/>
+            </w:rPr>
+            <w:fldChar w:fldCharType="end"/>
+          </w:r>
+        </w:p>
+        <w:p>
+          <w:pPr>
+            <w:pStyle w:val="TOC2"/>
+            <w:tabs>
+              <w:tab w:val="left" w:pos="772"/>
+              <w:tab w:val="right" w:leader="dot" w:pos="9350"/>
+            </w:tabs>
+            <w:rPr>
+              <w:rFonts w:eastAsiaTheme="minorEastAsia"/>
+              <w:b w:val="0"/>
+              <w:noProof/>
+              <w:sz w:val="24"/>
+              <w:szCs w:val="24"/>
+              <w:lang w:eastAsia="ja-JP"/>
+            </w:rPr>
+          </w:pPr>
+          <w:r>
+            <w:rPr>
+              <w:noProof/>
+            </w:rPr>
+            <w:t>9.2</w:t>
+          </w:r>
+          <w:r>
+            <w:rPr>
+              <w:rFonts w:eastAsiaTheme="minorEastAsia"/>
+              <w:b w:val="0"/>
+              <w:noProof/>
+              <w:sz w:val="24"/>
+              <w:szCs w:val="24"/>
+              <w:lang w:eastAsia="ja-JP"/>
+            </w:rPr>
+            <w:tab/>
+          </w:r>
+          <w:r>
+            <w:rPr>
+              <w:noProof/>
+            </w:rPr>
+            <w:t>Challenges</w:t>
+          </w:r>
+          <w:r>
+            <w:rPr>
+              <w:noProof/>
+            </w:rPr>
+            <w:tab/>
+          </w:r>
+          <w:r>
+            <w:rPr>
+              <w:noProof/>
+            </w:rPr>
+            <w:fldChar w:fldCharType="begin"/>
+          </w:r>
+          <w:r>
+            <w:rPr>
+              <w:noProof/>
+            </w:rPr>
+            <w:instrText xml:space="preserve"> PAGEREF _Toc200249786 \h </w:instrText>
+          </w:r>
+          <w:r>
+            <w:rPr>
+              <w:noProof/>
+            </w:rPr>
+          </w:r>
+          <w:r>
+            <w:rPr>
+              <w:noProof/>
+            </w:rPr>
+            <w:fldChar w:fldCharType="separate"/>
+          </w:r>
+          <w:r>
+            <w:rPr>
+              <w:noProof/>
+            </w:rPr>
+            <w:t>5</w:t>
+          </w:r>
+          <w:r>
+            <w:rPr>
+              <w:noProof/>
+            </w:rPr>
+            <w:fldChar w:fldCharType="end"/>
+          </w:r>
+        </w:p>
+        <w:p>
+          <w:pPr>
+            <w:pStyle w:val="TOC2"/>
+            <w:tabs>
+              <w:tab w:val="left" w:pos="772"/>
+              <w:tab w:val="right" w:leader="dot" w:pos="9350"/>
+            </w:tabs>
+            <w:rPr>
+              <w:rFonts w:eastAsiaTheme="minorEastAsia"/>
+              <w:b w:val="0"/>
+              <w:noProof/>
+              <w:sz w:val="24"/>
+              <w:szCs w:val="24"/>
+              <w:lang w:eastAsia="ja-JP"/>
+            </w:rPr>
+          </w:pPr>
+          <w:r>
+            <w:rPr>
+              <w:noProof/>
+            </w:rPr>
+            <w:t>9.3</w:t>
+          </w:r>
+          <w:r>
+            <w:rPr>
+              <w:rFonts w:eastAsiaTheme="minorEastAsia"/>
+              <w:b w:val="0"/>
+              <w:noProof/>
+              <w:sz w:val="24"/>
+              <w:szCs w:val="24"/>
+              <w:lang w:eastAsia="ja-JP"/>
+            </w:rPr>
+            <w:tab/>
+          </w:r>
+          <w:r>
+            <w:rPr>
+              <w:noProof/>
+            </w:rPr>
+            <w:t>Lessons Learned</w:t>
+          </w:r>
+          <w:r>
+            <w:rPr>
+              <w:noProof/>
+            </w:rPr>
+            <w:tab/>
+          </w:r>
+          <w:r>
+            <w:rPr>
+              <w:noProof/>
+            </w:rPr>
+            <w:fldChar w:fldCharType="begin"/>
+          </w:r>
+          <w:r>
+            <w:rPr>
+              <w:noProof/>
+            </w:rPr>
+            <w:instrText xml:space="preserve"> PAGEREF _Toc200249787 \h </w:instrText>
+          </w:r>
+          <w:r>
+            <w:rPr>
+              <w:noProof/>
+            </w:rPr>
+          </w:r>
+          <w:r>
+            <w:rPr>
+              <w:noProof/>
+            </w:rPr>
+            <w:fldChar w:fldCharType="separate"/>
+          </w:r>
+          <w:r>
+            <w:rPr>
+              <w:noProof/>
+            </w:rPr>
+            <w:t>5</w:t>
           </w:r>
           <w:r>
             <w:rPr>
@@ -1089,11 +2356,89 @@
           <w:pPr>
             <w:pStyle w:val="TOC1"/>
             <w:tabs>
-              <w:tab w:val="left" w:pos="484"/>
+              <w:tab w:val="left" w:pos="524"/>
               <w:tab w:val="right" w:leader="dot" w:pos="9350"/>
             </w:tabs>
             <w:rPr>
               <w:rFonts w:eastAsiaTheme="minorEastAsia"/>
+              <w:b w:val="0"/>
+              <w:noProof/>
+              <w:lang w:eastAsia="ja-JP"/>
+            </w:rPr>
+          </w:pPr>
+          <w:r>
+            <w:rPr>
+              <w:noProof/>
+            </w:rPr>
+            <w:t>10</w:t>
+          </w:r>
+          <w:r>
+            <w:rPr>
+              <w:rFonts w:eastAsiaTheme="minorEastAsia"/>
+              <w:b w:val="0"/>
+              <w:noProof/>
+              <w:lang w:eastAsia="ja-JP"/>
+            </w:rPr>
+            <w:tab/>
+          </w:r>
+          <w:r>
+            <w:rPr>
+              <w:noProof/>
+            </w:rPr>
+            <w:t>Requirements Traceability</w:t>
+          </w:r>
+          <w:r>
+            <w:rPr>
+              <w:noProof/>
+            </w:rPr>
+            <w:tab/>
+          </w:r>
+          <w:r>
+            <w:rPr>
+              <w:noProof/>
+            </w:rPr>
+            <w:fldChar w:fldCharType="begin"/>
+          </w:r>
+          <w:r>
+            <w:rPr>
+              <w:noProof/>
+            </w:rPr>
+            <w:instrText xml:space="preserve"> PAGEREF _Toc200249788 \h </w:instrText>
+          </w:r>
+          <w:r>
+            <w:rPr>
+              <w:noProof/>
+            </w:rPr>
+          </w:r>
+          <w:r>
+            <w:rPr>
+              <w:noProof/>
+            </w:rPr>
+            <w:fldChar w:fldCharType="separate"/>
+          </w:r>
+          <w:r>
+            <w:rPr>
+              <w:noProof/>
+            </w:rPr>
+            <w:t>5</w:t>
+          </w:r>
+          <w:r>
+            <w:rPr>
+              <w:noProof/>
+            </w:rPr>
+            <w:fldChar w:fldCharType="end"/>
+          </w:r>
+        </w:p>
+        <w:p>
+          <w:pPr>
+            <w:pStyle w:val="TOC2"/>
+            <w:tabs>
+              <w:tab w:val="left" w:pos="902"/>
+              <w:tab w:val="right" w:leader="dot" w:pos="9350"/>
+            </w:tabs>
+            <w:rPr>
+              <w:rFonts w:eastAsiaTheme="minorEastAsia"/>
+              <w:b w:val="0"/>
               <w:noProof/>
               <w:sz w:val="24"/>
               <w:szCs w:val="24"/>
@@ -1104,11 +2449,12 @@
             <w:rPr>
               <w:noProof/>
             </w:rPr>
-            <w:t>10</w:t>
+            <w:t>10.1</w:t>
           </w:r>
           <w:r>
             <w:rPr>
               <w:rFonts w:eastAsiaTheme="minorEastAsia"/>
+              <w:b w:val="0"/>
               <w:noProof/>
               <w:sz w:val="24"/>
               <w:szCs w:val="24"/>
@@ -1120,7 +2466,7 @@
             <w:rPr>
               <w:noProof/>
             </w:rPr>
-            <w:t>Requirements Traceability</w:t>
+            <w:t>Drawing Engine Requirements</w:t>
           </w:r>
           <w:r>
             <w:rPr>
@@ -1138,7 +2484,7 @@
             <w:rPr>
               <w:noProof/>
             </w:rPr>
-            <w:instrText xml:space="preserve"> PAGEREF _Toc199432534 \h </w:instrText>
+            <w:instrText xml:space="preserve"> PAGEREF _Toc200249789 \h </w:instrText>
           </w:r>
           <w:r>
             <w:rPr>
@@ -1155,7 +2501,562 @@
             <w:rPr>
               <w:noProof/>
             </w:rPr>
-            <w:t>2</w:t>
+            <w:t>5</w:t>
+          </w:r>
+          <w:r>
+            <w:rPr>
+              <w:noProof/>
+            </w:rPr>
+            <w:fldChar w:fldCharType="end"/>
+          </w:r>
+        </w:p>
+        <w:p>
+          <w:pPr>
+            <w:pStyle w:val="TOC3"/>
+            <w:tabs>
+              <w:tab w:val="left" w:pos="1258"/>
+              <w:tab w:val="right" w:leader="dot" w:pos="9350"/>
+            </w:tabs>
+            <w:rPr>
+              <w:rFonts w:eastAsiaTheme="minorEastAsia"/>
+              <w:noProof/>
+              <w:sz w:val="24"/>
+              <w:szCs w:val="24"/>
+              <w:lang w:eastAsia="ja-JP"/>
+            </w:rPr>
+          </w:pPr>
+          <w:r>
+            <w:rPr>
+              <w:noProof/>
+            </w:rPr>
+            <w:t>10.1.1</w:t>
+          </w:r>
+          <w:r>
+            <w:rPr>
+              <w:rFonts w:eastAsiaTheme="minorEastAsia"/>
+              <w:noProof/>
+              <w:sz w:val="24"/>
+              <w:szCs w:val="24"/>
+              <w:lang w:eastAsia="ja-JP"/>
+            </w:rPr>
+            <w:tab/>
+          </w:r>
+          <w:r>
+            <w:rPr>
+              <w:noProof/>
+            </w:rPr>
+            <w:t>External Interface Requirements</w:t>
+          </w:r>
+          <w:r>
+            <w:rPr>
+              <w:noProof/>
+            </w:rPr>
+            <w:tab/>
+          </w:r>
+          <w:r>
+            <w:rPr>
+              <w:noProof/>
+            </w:rPr>
+            <w:fldChar w:fldCharType="begin"/>
+          </w:r>
+          <w:r>
+            <w:rPr>
+              <w:noProof/>
+            </w:rPr>
+            <w:instrText xml:space="preserve"> PAGEREF _Toc200249790 \h </w:instrText>
+          </w:r>
+          <w:r>
+            <w:rPr>
+              <w:noProof/>
+            </w:rPr>
+          </w:r>
+          <w:r>
+            <w:rPr>
+              <w:noProof/>
+            </w:rPr>
+            <w:fldChar w:fldCharType="separate"/>
+          </w:r>
+          <w:r>
+            <w:rPr>
+              <w:noProof/>
+            </w:rPr>
+            <w:t>5</w:t>
+          </w:r>
+          <w:r>
+            <w:rPr>
+              <w:noProof/>
+            </w:rPr>
+            <w:fldChar w:fldCharType="end"/>
+          </w:r>
+        </w:p>
+        <w:p>
+          <w:pPr>
+            <w:pStyle w:val="TOC3"/>
+            <w:tabs>
+              <w:tab w:val="left" w:pos="1258"/>
+              <w:tab w:val="right" w:leader="dot" w:pos="9350"/>
+            </w:tabs>
+            <w:rPr>
+              <w:rFonts w:eastAsiaTheme="minorEastAsia"/>
+              <w:noProof/>
+              <w:sz w:val="24"/>
+              <w:szCs w:val="24"/>
+              <w:lang w:eastAsia="ja-JP"/>
+            </w:rPr>
+          </w:pPr>
+          <w:r>
+            <w:rPr>
+              <w:noProof/>
+            </w:rPr>
+            <w:t>10.1.2</w:t>
+          </w:r>
+          <w:r>
+            <w:rPr>
+              <w:rFonts w:eastAsiaTheme="minorEastAsia"/>
+              <w:noProof/>
+              <w:sz w:val="24"/>
+              <w:szCs w:val="24"/>
+              <w:lang w:eastAsia="ja-JP"/>
+            </w:rPr>
+            <w:tab/>
+          </w:r>
+          <w:r>
+            <w:rPr>
+              <w:noProof/>
+            </w:rPr>
+            <w:t>Functional Requirements</w:t>
+          </w:r>
+          <w:r>
+            <w:rPr>
+              <w:noProof/>
+            </w:rPr>
+            <w:tab/>
+          </w:r>
+          <w:r>
+            <w:rPr>
+              <w:noProof/>
+            </w:rPr>
+            <w:fldChar w:fldCharType="begin"/>
+          </w:r>
+          <w:r>
+            <w:rPr>
+              <w:noProof/>
+            </w:rPr>
+            <w:instrText xml:space="preserve"> PAGEREF _Toc200249791 \h </w:instrText>
+          </w:r>
+          <w:r>
+            <w:rPr>
+              <w:noProof/>
+            </w:rPr>
+          </w:r>
+          <w:r>
+            <w:rPr>
+              <w:noProof/>
+            </w:rPr>
+            <w:fldChar w:fldCharType="separate"/>
+          </w:r>
+          <w:r>
+            <w:rPr>
+              <w:noProof/>
+            </w:rPr>
+            <w:t>5</w:t>
+          </w:r>
+          <w:r>
+            <w:rPr>
+              <w:noProof/>
+            </w:rPr>
+            <w:fldChar w:fldCharType="end"/>
+          </w:r>
+        </w:p>
+        <w:p>
+          <w:pPr>
+            <w:pStyle w:val="TOC3"/>
+            <w:tabs>
+              <w:tab w:val="left" w:pos="1258"/>
+              <w:tab w:val="right" w:leader="dot" w:pos="9350"/>
+            </w:tabs>
+            <w:rPr>
+              <w:rFonts w:eastAsiaTheme="minorEastAsia"/>
+              <w:noProof/>
+              <w:sz w:val="24"/>
+              <w:szCs w:val="24"/>
+              <w:lang w:eastAsia="ja-JP"/>
+            </w:rPr>
+          </w:pPr>
+          <w:r>
+            <w:rPr>
+              <w:noProof/>
+            </w:rPr>
+            <w:t>10.1.3</w:t>
+          </w:r>
+          <w:r>
+            <w:rPr>
+              <w:rFonts w:eastAsiaTheme="minorEastAsia"/>
+              <w:noProof/>
+              <w:sz w:val="24"/>
+              <w:szCs w:val="24"/>
+              <w:lang w:eastAsia="ja-JP"/>
+            </w:rPr>
+            <w:tab/>
+          </w:r>
+          <w:r>
+            <w:rPr>
+              <w:noProof/>
+            </w:rPr>
+            <w:t>Performance Requirements</w:t>
+          </w:r>
+          <w:r>
+            <w:rPr>
+              <w:noProof/>
+            </w:rPr>
+            <w:tab/>
+          </w:r>
+          <w:r>
+            <w:rPr>
+              <w:noProof/>
+            </w:rPr>
+            <w:fldChar w:fldCharType="begin"/>
+          </w:r>
+          <w:r>
+            <w:rPr>
+              <w:noProof/>
+            </w:rPr>
+            <w:instrText xml:space="preserve"> PAGEREF _Toc200249792 \h </w:instrText>
+          </w:r>
+          <w:r>
+            <w:rPr>
+              <w:noProof/>
+            </w:rPr>
+          </w:r>
+          <w:r>
+            <w:rPr>
+              <w:noProof/>
+            </w:rPr>
+            <w:fldChar w:fldCharType="separate"/>
+          </w:r>
+          <w:r>
+            <w:rPr>
+              <w:noProof/>
+            </w:rPr>
+            <w:t>6</w:t>
+          </w:r>
+          <w:r>
+            <w:rPr>
+              <w:noProof/>
+            </w:rPr>
+            <w:fldChar w:fldCharType="end"/>
+          </w:r>
+        </w:p>
+        <w:p>
+          <w:pPr>
+            <w:pStyle w:val="TOC2"/>
+            <w:tabs>
+              <w:tab w:val="left" w:pos="902"/>
+              <w:tab w:val="right" w:leader="dot" w:pos="9350"/>
+            </w:tabs>
+            <w:rPr>
+              <w:rFonts w:eastAsiaTheme="minorEastAsia"/>
+              <w:b w:val="0"/>
+              <w:noProof/>
+              <w:sz w:val="24"/>
+              <w:szCs w:val="24"/>
+              <w:lang w:eastAsia="ja-JP"/>
+            </w:rPr>
+          </w:pPr>
+          <w:r>
+            <w:rPr>
+              <w:noProof/>
+            </w:rPr>
+            <w:t>10.2</w:t>
+          </w:r>
+          <w:r>
+            <w:rPr>
+              <w:rFonts w:eastAsiaTheme="minorEastAsia"/>
+              <w:b w:val="0"/>
+              <w:noProof/>
+              <w:sz w:val="24"/>
+              <w:szCs w:val="24"/>
+              <w:lang w:eastAsia="ja-JP"/>
+            </w:rPr>
+            <w:tab/>
+          </w:r>
+          <w:r>
+            <w:rPr>
+              <w:noProof/>
+            </w:rPr>
+            <w:t>Gallery Requirements</w:t>
+          </w:r>
+          <w:r>
+            <w:rPr>
+              <w:noProof/>
+            </w:rPr>
+            <w:tab/>
+          </w:r>
+          <w:r>
+            <w:rPr>
+              <w:noProof/>
+            </w:rPr>
+            <w:fldChar w:fldCharType="begin"/>
+          </w:r>
+          <w:r>
+            <w:rPr>
+              <w:noProof/>
+            </w:rPr>
+            <w:instrText xml:space="preserve"> PAGEREF _Toc200249793 \h </w:instrText>
+          </w:r>
+          <w:r>
+            <w:rPr>
+              <w:noProof/>
+            </w:rPr>
+          </w:r>
+          <w:r>
+            <w:rPr>
+              <w:noProof/>
+            </w:rPr>
+            <w:fldChar w:fldCharType="separate"/>
+          </w:r>
+          <w:r>
+            <w:rPr>
+              <w:noProof/>
+            </w:rPr>
+            <w:t>6</w:t>
+          </w:r>
+          <w:r>
+            <w:rPr>
+              <w:noProof/>
+            </w:rPr>
+            <w:fldChar w:fldCharType="end"/>
+          </w:r>
+        </w:p>
+        <w:p>
+          <w:pPr>
+            <w:pStyle w:val="TOC3"/>
+            <w:tabs>
+              <w:tab w:val="left" w:pos="1258"/>
+              <w:tab w:val="right" w:leader="dot" w:pos="9350"/>
+            </w:tabs>
+            <w:rPr>
+              <w:rFonts w:eastAsiaTheme="minorEastAsia"/>
+              <w:noProof/>
+              <w:sz w:val="24"/>
+              <w:szCs w:val="24"/>
+              <w:lang w:eastAsia="ja-JP"/>
+            </w:rPr>
+          </w:pPr>
+          <w:r>
+            <w:rPr>
+              <w:noProof/>
+            </w:rPr>
+            <w:t>10.2.1</w:t>
+          </w:r>
+          <w:r>
+            <w:rPr>
+              <w:rFonts w:eastAsiaTheme="minorEastAsia"/>
+              <w:noProof/>
+              <w:sz w:val="24"/>
+              <w:szCs w:val="24"/>
+              <w:lang w:eastAsia="ja-JP"/>
+            </w:rPr>
+            <w:tab/>
+          </w:r>
+          <w:r>
+            <w:rPr>
+              <w:noProof/>
+            </w:rPr>
+            <w:t>External Interface Requirements</w:t>
+          </w:r>
+          <w:r>
+            <w:rPr>
+              <w:noProof/>
+            </w:rPr>
+            <w:tab/>
+          </w:r>
+          <w:r>
+            <w:rPr>
+              <w:noProof/>
+            </w:rPr>
+            <w:fldChar w:fldCharType="begin"/>
+          </w:r>
+          <w:r>
+            <w:rPr>
+              <w:noProof/>
+            </w:rPr>
+            <w:instrText xml:space="preserve"> PAGEREF _Toc200249794 \h </w:instrText>
+          </w:r>
+          <w:r>
+            <w:rPr>
+              <w:noProof/>
+            </w:rPr>
+          </w:r>
+          <w:r>
+            <w:rPr>
+              <w:noProof/>
+            </w:rPr>
+            <w:fldChar w:fldCharType="separate"/>
+          </w:r>
+          <w:r>
+            <w:rPr>
+              <w:noProof/>
+            </w:rPr>
+            <w:t>6</w:t>
+          </w:r>
+          <w:r>
+            <w:rPr>
+              <w:noProof/>
+            </w:rPr>
+            <w:fldChar w:fldCharType="end"/>
+          </w:r>
+        </w:p>
+        <w:p>
+          <w:pPr>
+            <w:pStyle w:val="TOC3"/>
+            <w:tabs>
+              <w:tab w:val="left" w:pos="1258"/>
+              <w:tab w:val="right" w:leader="dot" w:pos="9350"/>
+            </w:tabs>
+            <w:rPr>
+              <w:rFonts w:eastAsiaTheme="minorEastAsia"/>
+              <w:noProof/>
+              <w:sz w:val="24"/>
+              <w:szCs w:val="24"/>
+              <w:lang w:eastAsia="ja-JP"/>
+            </w:rPr>
+          </w:pPr>
+          <w:r>
+            <w:rPr>
+              <w:noProof/>
+            </w:rPr>
+            <w:t>10.2.2</w:t>
+          </w:r>
+          <w:r>
+            <w:rPr>
+              <w:rFonts w:eastAsiaTheme="minorEastAsia"/>
+              <w:noProof/>
+              <w:sz w:val="24"/>
+              <w:szCs w:val="24"/>
+              <w:lang w:eastAsia="ja-JP"/>
+            </w:rPr>
+            <w:tab/>
+          </w:r>
+          <w:r>
+            <w:rPr>
+              <w:noProof/>
+            </w:rPr>
+            <w:t>Functional Requirements</w:t>
+          </w:r>
+          <w:r>
+            <w:rPr>
+              <w:noProof/>
+            </w:rPr>
+            <w:tab/>
+          </w:r>
+          <w:r>
+            <w:rPr>
+              <w:noProof/>
+            </w:rPr>
+            <w:fldChar w:fldCharType="begin"/>
+          </w:r>
+          <w:r>
+            <w:rPr>
+              <w:noProof/>
+            </w:rPr>
+            <w:instrText xml:space="preserve"> PAGEREF _Toc200249795 \h </w:instrText>
+          </w:r>
+          <w:r>
+            <w:rPr>
+              <w:noProof/>
+            </w:rPr>
+          </w:r>
+          <w:r>
+            <w:rPr>
+              <w:noProof/>
+            </w:rPr>
+            <w:fldChar w:fldCharType="separate"/>
+          </w:r>
+          <w:r>
+            <w:rPr>
+              <w:noProof/>
+            </w:rPr>
+            <w:t>6</w:t>
+          </w:r>
+          <w:r>
+            <w:rPr>
+              <w:noProof/>
+            </w:rPr>
+            <w:fldChar w:fldCharType="end"/>
+          </w:r>
+        </w:p>
+        <w:p>
+          <w:pPr>
+            <w:pStyle w:val="TOC3"/>
+            <w:tabs>
+              <w:tab w:val="left" w:pos="1258"/>
+              <w:tab w:val="right" w:leader="dot" w:pos="9350"/>
+            </w:tabs>
+            <w:rPr>
+              <w:rFonts w:eastAsiaTheme="minorEastAsia"/>
+              <w:noProof/>
+              <w:sz w:val="24"/>
+              <w:szCs w:val="24"/>
+              <w:lang w:eastAsia="ja-JP"/>
+            </w:rPr>
+          </w:pPr>
+          <w:r>
+            <w:rPr>
+              <w:noProof/>
+            </w:rPr>
+            <w:t>10.2.3</w:t>
+          </w:r>
+          <w:r>
+            <w:rPr>
+              <w:rFonts w:eastAsiaTheme="minorEastAsia"/>
+              <w:noProof/>
+              <w:sz w:val="24"/>
+              <w:szCs w:val="24"/>
+              <w:lang w:eastAsia="ja-JP"/>
+            </w:rPr>
+            <w:tab/>
+          </w:r>
+          <w:r>
+            <w:rPr>
+              <w:noProof/>
+            </w:rPr>
+            <w:t>Performance Requirements</w:t>
+          </w:r>
+          <w:r>
+            <w:rPr>
+              <w:noProof/>
+            </w:rPr>
+            <w:tab/>
+          </w:r>
+          <w:r>
+            <w:rPr>
+              <w:noProof/>
+            </w:rPr>
+            <w:fldChar w:fldCharType="begin"/>
+          </w:r>
+          <w:r>
+            <w:rPr>
+              <w:noProof/>
+            </w:rPr>
+            <w:instrText xml:space="preserve"> PAGEREF _Toc200249796 \h </w:instrText>
+          </w:r>
+          <w:r>
+            <w:rPr>
+              <w:noProof/>
+            </w:rPr>
+          </w:r>
+          <w:r>
+            <w:rPr>
+              <w:noProof/>
+            </w:rPr>
+            <w:fldChar w:fldCharType="separate"/>
+          </w:r>
+          <w:r>
+            <w:rPr>
+              <w:noProof/>
+            </w:rPr>
+            <w:t>6</w:t>
           </w:r>
           <w:r>
             <w:rPr>
@@ -1168,14 +3069,13 @@
           <w:pPr>
             <w:pStyle w:val="TOC1"/>
             <w:tabs>
-              <w:tab w:val="left" w:pos="484"/>
+              <w:tab w:val="left" w:pos="524"/>
               <w:tab w:val="right" w:leader="dot" w:pos="9350"/>
             </w:tabs>
             <w:rPr>
               <w:rFonts w:eastAsiaTheme="minorEastAsia"/>
-              <w:noProof/>
-              <w:sz w:val="24"/>
-              <w:szCs w:val="24"/>
+              <w:b w:val="0"/>
+              <w:noProof/>
               <w:lang w:eastAsia="ja-JP"/>
             </w:rPr>
           </w:pPr>
@@ -1188,9 +3088,8 @@
           <w:r>
             <w:rPr>
               <w:rFonts w:eastAsiaTheme="minorEastAsia"/>
-              <w:noProof/>
-              <w:sz w:val="24"/>
-              <w:szCs w:val="24"/>
+              <w:b w:val="0"/>
+              <w:noProof/>
               <w:lang w:eastAsia="ja-JP"/>
             </w:rPr>
             <w:tab/>
@@ -1217,7 +3116,7 @@
             <w:rPr>
               <w:noProof/>
             </w:rPr>
-            <w:instrText xml:space="preserve"> PAGEREF _Toc199432535 \h </w:instrText>
+            <w:instrText xml:space="preserve"> PAGEREF _Toc200249797 \h </w:instrText>
           </w:r>
           <w:r>
             <w:rPr>
@@ -1234,7 +3133,7 @@
             <w:rPr>
               <w:noProof/>
             </w:rPr>
-            <w:t>2</w:t>
+            <w:t>7</w:t>
           </w:r>
           <w:r>
             <w:rPr>
@@ -1245,6 +3144,11 @@
         </w:p>
         <w:p>
           <w:r>
+            <w:rPr>
+              <w:b/>
+              <w:bCs/>
+              <w:noProof/>
+            </w:rPr>
             <w:fldChar w:fldCharType="end"/>
           </w:r>
         </w:p>
@@ -1254,9 +3158,39 @@
       <w:pPr>
         <w:pStyle w:val="Heading1"/>
       </w:pPr>
-      <w:bookmarkStart w:id="4" w:name="_Toc199432521"/>
+      <w:bookmarkStart w:id="1" w:name="_Toc200249759"/>
       <w:r>
         <w:t>Introduction</w:t>
+      </w:r>
+      <w:bookmarkEnd w:id="1"/>
+    </w:p>
+    <w:p>
+      <w:pPr>
+        <w:pStyle w:val="Heading2"/>
+      </w:pPr>
+      <w:bookmarkStart w:id="2" w:name="_Toc200249760"/>
+      <w:r>
+        <w:t>Goals and Objectives</w:t>
+      </w:r>
+      <w:bookmarkEnd w:id="2"/>
+    </w:p>
+    <w:p>
+      <w:pPr>
+        <w:pStyle w:val="Heading2"/>
+      </w:pPr>
+      <w:bookmarkStart w:id="3" w:name="_Toc200249761"/>
+      <w:r>
+        <w:t>Statement of Scope</w:t>
+      </w:r>
+      <w:bookmarkEnd w:id="3"/>
+    </w:p>
+    <w:p>
+      <w:pPr>
+        <w:pStyle w:val="Heading2"/>
+      </w:pPr>
+      <w:bookmarkStart w:id="4" w:name="_Toc200249762"/>
+      <w:r>
+        <w:t>Software Context</w:t>
       </w:r>
       <w:bookmarkEnd w:id="4"/>
     </w:p>
@@ -1264,57 +3198,29 @@
       <w:pPr>
         <w:pStyle w:val="Heading2"/>
       </w:pPr>
-      <w:bookmarkStart w:id="5" w:name="_Toc199432522"/>
-      <w:r>
-        <w:t>Goals and Objectives</w:t>
+      <w:bookmarkStart w:id="5" w:name="_Toc200249763"/>
+      <w:r>
+        <w:t>Major Constraints</w:t>
       </w:r>
       <w:bookmarkEnd w:id="5"/>
     </w:p>
     <w:p>
       <w:pPr>
-        <w:pStyle w:val="Heading2"/>
-      </w:pPr>
-      <w:bookmarkStart w:id="6" w:name="_Toc199432523"/>
-      <w:r>
-        <w:t>Statement of Scope</w:t>
-      </w:r>
-      <w:bookmarkEnd w:id="6"/>
+        <w:pStyle w:val="TBD"/>
+      </w:pPr>
+      <w:r>
+        <w:t>TBD – Need to figure out if this section will be needed or if all constraints will be covered in the section about constraints.</w:t>
+      </w:r>
     </w:p>
     <w:p>
       <w:pPr>
         <w:pStyle w:val="Heading2"/>
       </w:pPr>
-      <w:bookmarkStart w:id="7" w:name="_Toc199432524"/>
-      <w:r>
-        <w:t>Software Context</w:t>
-      </w:r>
-      <w:bookmarkEnd w:id="7"/>
-    </w:p>
-    <w:p>
-      <w:pPr>
-        <w:pStyle w:val="Heading2"/>
-      </w:pPr>
-      <w:bookmarkStart w:id="8" w:name="_Toc199432525"/>
-      <w:r>
-        <w:t>Major Constraints</w:t>
-      </w:r>
-      <w:bookmarkEnd w:id="8"/>
-    </w:p>
-    <w:p>
-      <w:pPr>
-        <w:pStyle w:val="TBD"/>
-      </w:pPr>
-      <w:r>
-        <w:t>TBD – Need to figure out if this section will be needed or if all constraints will be covered in the section about constraints.</w:t>
-      </w:r>
-    </w:p>
-    <w:p>
-      <w:pPr>
-        <w:pStyle w:val="Heading2"/>
-      </w:pPr>
+      <w:bookmarkStart w:id="6" w:name="_Toc200249764"/>
       <w:r>
         <w:t>Definitions, Acronyms and Abbreviations</w:t>
       </w:r>
+      <w:bookmarkEnd w:id="6"/>
     </w:p>
     <w:p>
       <w:pPr>
@@ -1346,7 +3252,6 @@
         <w:rPr>
           <w:i/>
         </w:rPr>
-        <w:lastRenderedPageBreak/>
         <w:t>App User</w:t>
       </w:r>
       <w:r>
@@ -1426,90 +3331,91 @@
       <w:pPr>
         <w:pStyle w:val="Heading2"/>
       </w:pPr>
+      <w:bookmarkStart w:id="7" w:name="_Toc200249765"/>
       <w:r>
         <w:t>Document Description</w:t>
       </w:r>
+      <w:bookmarkEnd w:id="7"/>
     </w:p>
     <w:p>
       <w:pPr>
         <w:pStyle w:val="TBD"/>
       </w:pPr>
       <w:r>
-        <w:t>TBD – Provide a description of the</w:t>
-      </w:r>
-      <w:bookmarkStart w:id="9" w:name="_GoBack"/>
-      <w:bookmarkEnd w:id="9"/>
-      <w:r>
-        <w:t xml:space="preserve"> document layout and the </w:t>
+        <w:t xml:space="preserve">TBD – Provide a description of the document layout and the </w:t>
       </w:r>
     </w:p>
     <w:p>
       <w:pPr>
         <w:pStyle w:val="Heading1"/>
       </w:pPr>
-      <w:bookmarkStart w:id="10" w:name="_Toc199432526"/>
+      <w:bookmarkStart w:id="8" w:name="_Toc200249766"/>
       <w:r>
         <w:t>Data Design</w:t>
+      </w:r>
+      <w:bookmarkEnd w:id="8"/>
+    </w:p>
+    <w:p>
+      <w:pPr>
+        <w:pStyle w:val="TBD"/>
+      </w:pPr>
+      <w:r>
+        <w:t>TBD – Need to cover the file structure, how files are saved and the classes used for this.</w:t>
+      </w:r>
+    </w:p>
+    <w:p>
+      <w:pPr>
+        <w:pStyle w:val="TBD"/>
+      </w:pPr>
+      <w:r>
+        <w:t xml:space="preserve">TBD – Move the explanation and diagram from 3.2.3 of the old document to here and reword to explain better. </w:t>
+      </w:r>
+    </w:p>
+    <w:p>
+      <w:pPr>
+        <w:pStyle w:val="TBD"/>
+      </w:pPr>
+      <w:r>
+        <w:t>TBD – A</w:t>
+      </w:r>
+      <w:r>
+        <w:t>dd an ERD diagram to show the structure and relationship of the data.</w:t>
+      </w:r>
+    </w:p>
+    <w:p>
+      <w:pPr>
+        <w:pStyle w:val="TBD"/>
+      </w:pPr>
+      <w:r>
+        <w:t>TBD – May also want to consider adding a sequence diagram to show how data is saved.</w:t>
+      </w:r>
+    </w:p>
+    <w:p>
+      <w:pPr>
+        <w:pStyle w:val="Heading1"/>
+      </w:pPr>
+      <w:bookmarkStart w:id="9" w:name="_Toc200249767"/>
+      <w:r>
+        <w:lastRenderedPageBreak/>
+        <w:t>Architectural and Component Level Design</w:t>
+      </w:r>
+      <w:bookmarkEnd w:id="9"/>
+    </w:p>
+    <w:p>
+      <w:pPr>
+        <w:pStyle w:val="Heading2"/>
+      </w:pPr>
+      <w:bookmarkStart w:id="10" w:name="_Toc200249768"/>
+      <w:r>
+        <w:t>Overall Design</w:t>
       </w:r>
       <w:bookmarkEnd w:id="10"/>
     </w:p>
     <w:p>
       <w:pPr>
-        <w:pStyle w:val="TBD"/>
-      </w:pPr>
-      <w:r>
-        <w:t>TBD – Need to cover the file structure, how files are saved and the classes used for this.</w:t>
-      </w:r>
-    </w:p>
-    <w:p>
-      <w:pPr>
-        <w:pStyle w:val="TBD"/>
-      </w:pPr>
-      <w:r>
-        <w:t xml:space="preserve">TBD – Move the explanation and diagram from 3.2.3 of the old document to here and reword to explain better. </w:t>
-      </w:r>
-    </w:p>
-    <w:p>
-      <w:pPr>
-        <w:pStyle w:val="TBD"/>
-      </w:pPr>
-      <w:r>
-        <w:t>TBD – A</w:t>
-      </w:r>
-      <w:r>
-        <w:t>dd an ERD diagram to show the structure and relationship of the data.</w:t>
-      </w:r>
-    </w:p>
-    <w:p>
-      <w:pPr>
-        <w:pStyle w:val="TBD"/>
-      </w:pPr>
-      <w:r>
-        <w:t>TBD – May also want to consider adding a sequence diagram to show how data is saved.</w:t>
-      </w:r>
-    </w:p>
-    <w:p>
-      <w:pPr>
-        <w:pStyle w:val="Heading1"/>
-      </w:pPr>
-      <w:bookmarkStart w:id="11" w:name="_Toc199432527"/>
-      <w:r>
-        <w:t>Architectural and Component Level Design</w:t>
-      </w:r>
-      <w:bookmarkEnd w:id="11"/>
-    </w:p>
-    <w:p>
-      <w:pPr>
-        <w:pStyle w:val="Heading2"/>
-      </w:pPr>
-      <w:r>
-        <w:t>Overall Design</w:t>
-      </w:r>
-    </w:p>
-    <w:p>
-      <w:pPr>
         <w:pStyle w:val="Heading3"/>
       </w:pPr>
+      <w:bookmarkStart w:id="11" w:name="_Toc200249769"/>
       <w:r>
         <w:rPr>
           <w:i/>
@@ -1519,6 +3425,7 @@
       <w:r>
         <w:t xml:space="preserve"> Design Pattern</w:t>
       </w:r>
+      <w:bookmarkEnd w:id="11"/>
     </w:p>
     <w:p>
       <w:r>
@@ -1643,6 +3550,7 @@
       <w:pPr>
         <w:pStyle w:val="Heading3"/>
       </w:pPr>
+      <w:bookmarkStart w:id="12" w:name="_Toc200249770"/>
       <w:proofErr w:type="spellStart"/>
       <w:r>
         <w:t>App</w:t>
@@ -1650,6 +3558,7 @@
       <w:r>
         <w:t>Delegate</w:t>
       </w:r>
+      <w:bookmarkEnd w:id="12"/>
       <w:proofErr w:type="spellEnd"/>
     </w:p>
     <w:p>
@@ -1813,7 +3722,6 @@
         </w:numPr>
       </w:pPr>
       <w:r>
-        <w:lastRenderedPageBreak/>
         <w:t xml:space="preserve">Sets the </w:t>
       </w:r>
       <w:proofErr w:type="spellStart"/>
@@ -1850,191 +3758,19 @@
       <w:pPr>
         <w:pStyle w:val="Heading2"/>
       </w:pPr>
+      <w:bookmarkStart w:id="13" w:name="_Toc200249771"/>
       <w:r>
         <w:t>Drawing Engine Design</w:t>
-      </w:r>
-    </w:p>
-    <w:p>
-      <w:pPr>
-        <w:pStyle w:val="Heading3"/>
-      </w:pPr>
-      <w:r>
-        <w:t>Drawing Engine Structure</w:t>
-      </w:r>
-    </w:p>
-    <w:p>
-      <w:pPr>
-        <w:pStyle w:val="TBD"/>
-      </w:pPr>
-      <w:r>
-        <w:t>TBD – Create a JSD describing the Drawing engine</w:t>
-      </w:r>
-    </w:p>
-    <w:p>
-      <w:pPr>
-        <w:pStyle w:val="Heading3"/>
-      </w:pPr>
-      <w:r>
-        <w:t>Drawing Engine Classes</w:t>
-      </w:r>
-    </w:p>
-    <w:p>
-      <w:pPr>
-        <w:pStyle w:val="TBD"/>
-      </w:pPr>
-      <w:r>
-        <w:t>TBD – Create a class diagram showing all the class relationships</w:t>
-      </w:r>
-    </w:p>
-    <w:p>
-      <w:pPr>
-        <w:pStyle w:val="Heading3"/>
-      </w:pPr>
-      <w:r>
-        <w:t>Drawing Sequence</w:t>
-      </w:r>
-    </w:p>
-    <w:p>
-      <w:pPr>
-        <w:pStyle w:val="TBD"/>
-      </w:pPr>
-      <w:r>
-        <w:t>TBD – Create a sequence diagram that describes drawing</w:t>
-      </w:r>
-    </w:p>
-    <w:p>
-      <w:pPr>
-        <w:pStyle w:val="Heading2"/>
-      </w:pPr>
-      <w:r>
-        <w:t>Gallery Design</w:t>
-      </w:r>
-    </w:p>
-    <w:p>
-      <w:pPr>
-        <w:pStyle w:val="Heading3"/>
-      </w:pPr>
-      <w:r>
-        <w:t>Gallery</w:t>
-      </w:r>
-      <w:r>
-        <w:t xml:space="preserve"> Structure</w:t>
-      </w:r>
-    </w:p>
-    <w:p>
-      <w:pPr>
-        <w:pStyle w:val="TBD"/>
-      </w:pPr>
-      <w:r>
-        <w:t>TBD – This section should provide a high level overview of the gallery.</w:t>
-      </w:r>
-    </w:p>
-    <w:p>
-      <w:pPr>
-        <w:pStyle w:val="TBD"/>
-      </w:pPr>
-      <w:r>
-        <w:t>TBD – Move the JSD describing the Gallery’s design here from section 3.1 of the old document (This diagram also needs to be corrected, remove strokes under the Drawing element and replace with Drawing Thumbnail). The explanation that goes along with the diagram would need to move here as well.</w:t>
-      </w:r>
-    </w:p>
-    <w:p>
-      <w:pPr>
-        <w:pStyle w:val="Heading3"/>
-      </w:pPr>
-      <w:r>
-        <w:t>Gallery Classes</w:t>
-      </w:r>
-    </w:p>
-    <w:p>
-      <w:pPr>
-        <w:pStyle w:val="TBD"/>
-      </w:pPr>
-      <w:r>
-        <w:t>TBD – Create a class diagram showing all the class relationships</w:t>
-      </w:r>
-      <w:r>
-        <w:t xml:space="preserve"> for the gallery</w:t>
-      </w:r>
-    </w:p>
-    <w:p>
-      <w:pPr>
-        <w:pStyle w:val="Heading2"/>
-      </w:pPr>
-      <w:r>
-        <w:t>Class Descriptions</w:t>
-      </w:r>
-    </w:p>
-    <w:p>
-      <w:pPr>
-        <w:pStyle w:val="TBD"/>
-      </w:pPr>
-      <w:r>
-        <w:t>TBD – Need a table or some other way to describe the classes in detail that is much more compact and organized then the old method.</w:t>
-      </w:r>
-      <w:r>
-        <w:t xml:space="preserve"> Can separate this into separate tables for </w:t>
-      </w:r>
-    </w:p>
-    <w:p>
-      <w:pPr>
-        <w:pStyle w:val="Heading1"/>
-      </w:pPr>
-      <w:bookmarkStart w:id="12" w:name="_Toc199432528"/>
-      <w:r>
-        <w:t>User Interface Design</w:t>
-      </w:r>
-      <w:bookmarkEnd w:id="12"/>
-    </w:p>
-    <w:p>
-      <w:pPr>
-        <w:pStyle w:val="TBD"/>
-      </w:pPr>
-      <w:r>
-        <w:t>TBD – I maybe able to reference the user interface mockups in the SRS for this.</w:t>
-      </w:r>
-    </w:p>
-    <w:p>
-      <w:pPr>
-        <w:pStyle w:val="TBD"/>
-      </w:pPr>
-      <w:r>
-        <w:t>TBD – Pull (or reference) the UI mockups from the SRS</w:t>
-      </w:r>
-    </w:p>
-    <w:p>
-      <w:pPr>
-        <w:pStyle w:val="TBD"/>
-      </w:pPr>
-      <w:r>
-        <w:t>TBD – Create storyboards were and if needed to describe the rest of the UI.</w:t>
-      </w:r>
-    </w:p>
-    <w:p>
-      <w:pPr>
-        <w:pStyle w:val="Heading1"/>
-      </w:pPr>
-      <w:bookmarkStart w:id="13" w:name="_Toc199432529"/>
-      <w:r>
-        <w:t>Security</w:t>
       </w:r>
       <w:bookmarkEnd w:id="13"/>
     </w:p>
     <w:p>
       <w:pPr>
-        <w:pStyle w:val="TBD"/>
-      </w:pPr>
-      <w:r>
-        <w:t>TBD – This is simple, there is no security other then what Apple provides on its devices.</w:t>
-      </w:r>
-    </w:p>
-    <w:p>
-      <w:pPr>
-        <w:pStyle w:val="Heading1"/>
-      </w:pPr>
-      <w:bookmarkStart w:id="14" w:name="_Toc199432530"/>
-      <w:r>
-        <w:lastRenderedPageBreak/>
-        <w:t>Restriction, Limitations and Constraints</w:t>
+        <w:pStyle w:val="Heading3"/>
+      </w:pPr>
+      <w:bookmarkStart w:id="14" w:name="_Toc200249772"/>
+      <w:r>
+        <w:t>Drawing Engine Structure</w:t>
       </w:r>
       <w:bookmarkEnd w:id="14"/>
     </w:p>
@@ -2043,16 +3779,16 @@
         <w:pStyle w:val="TBD"/>
       </w:pPr>
       <w:r>
-        <w:t>TBD – Explain the platforms and OS versions that it will be limited to. Also explain what the software cannot do (load previous drawings, rearrange drawings).</w:t>
+        <w:t>TBD – Create a JSD describing the Drawing engine</w:t>
       </w:r>
     </w:p>
     <w:p>
       <w:pPr>
-        <w:pStyle w:val="Heading1"/>
-      </w:pPr>
-      <w:bookmarkStart w:id="15" w:name="_Toc199432531"/>
-      <w:r>
-        <w:t>Testing Issues</w:t>
+        <w:pStyle w:val="Heading3"/>
+      </w:pPr>
+      <w:bookmarkStart w:id="15" w:name="_Toc200249773"/>
+      <w:r>
+        <w:t>Drawing Engine Classes</w:t>
       </w:r>
       <w:bookmarkEnd w:id="15"/>
     </w:p>
@@ -2061,16 +3797,16 @@
         <w:pStyle w:val="TBD"/>
       </w:pPr>
       <w:r>
-        <w:t>TBD – Explain the testing process for IdeaStorm (Manual Test Scripts) and the test scripts that were developed.</w:t>
+        <w:t>TBD – Create a class diagram showing all the class relationships</w:t>
       </w:r>
     </w:p>
     <w:p>
       <w:pPr>
-        <w:pStyle w:val="Heading1"/>
-      </w:pPr>
-      <w:bookmarkStart w:id="16" w:name="_Toc199432532"/>
-      <w:r>
-        <w:t>Design Process</w:t>
+        <w:pStyle w:val="Heading3"/>
+      </w:pPr>
+      <w:bookmarkStart w:id="16" w:name="_Toc200249774"/>
+      <w:r>
+        <w:t>Drawing Sequence</w:t>
       </w:r>
       <w:bookmarkEnd w:id="16"/>
     </w:p>
@@ -2079,66 +3815,29 @@
         <w:pStyle w:val="TBD"/>
       </w:pPr>
       <w:r>
-        <w:t>TBD – Explain the process of designing IdeaStorm including this rewrite.</w:t>
+        <w:t>TBD – Create a sequence diagram that describes drawing</w:t>
       </w:r>
     </w:p>
     <w:p>
       <w:pPr>
-        <w:pStyle w:val="TBD"/>
-      </w:pPr>
-      <w:r>
-        <w:t>TBD – Need to explain that both major components were built in different semesters which explains some of the differences in the design approach (heavy use of delegate and protocols in last semester for gallery)</w:t>
-      </w:r>
-    </w:p>
-    <w:p>
-      <w:pPr>
-        <w:pStyle w:val="Heading1"/>
-      </w:pPr>
-      <w:bookmarkStart w:id="17" w:name="_Toc199432533"/>
-      <w:r>
-        <w:t>Conclusion</w:t>
+        <w:pStyle w:val="Heading2"/>
+      </w:pPr>
+      <w:bookmarkStart w:id="17" w:name="_Toc200249775"/>
+      <w:r>
+        <w:t>Gallery Design</w:t>
       </w:r>
       <w:bookmarkEnd w:id="17"/>
     </w:p>
     <w:p>
       <w:pPr>
-        <w:pStyle w:val="TBD"/>
-      </w:pPr>
-      <w:r>
-        <w:t>TBD – Explain each of the below sections using bullet points</w:t>
-      </w:r>
-    </w:p>
-    <w:p>
-      <w:pPr>
-        <w:pStyle w:val="Heading2"/>
-      </w:pPr>
-      <w:r>
-        <w:t>What Worked Well</w:t>
-      </w:r>
-    </w:p>
-    <w:p>
-      <w:pPr>
-        <w:pStyle w:val="Heading2"/>
-      </w:pPr>
-      <w:r>
-        <w:t>Challenges</w:t>
-      </w:r>
-    </w:p>
-    <w:p>
-      <w:pPr>
-        <w:pStyle w:val="Heading2"/>
-      </w:pPr>
-      <w:r>
-        <w:t>Lessons Learned</w:t>
-      </w:r>
-    </w:p>
-    <w:p>
-      <w:pPr>
-        <w:pStyle w:val="Heading1"/>
-      </w:pPr>
-      <w:bookmarkStart w:id="18" w:name="_Toc199432534"/>
-      <w:r>
-        <w:t>Requirements Traceability</w:t>
+        <w:pStyle w:val="Heading3"/>
+      </w:pPr>
+      <w:bookmarkStart w:id="18" w:name="_Toc200249776"/>
+      <w:r>
+        <w:t>Gallery</w:t>
+      </w:r>
+      <w:r>
+        <w:t xml:space="preserve"> Structure</w:t>
       </w:r>
       <w:bookmarkEnd w:id="18"/>
     </w:p>
@@ -2147,24 +3846,263 @@
         <w:pStyle w:val="TBD"/>
       </w:pPr>
       <w:r>
-        <w:t>TBD – Need to separate these by the requirement type and the major part of the software they belong to (drawing engine or gallery).</w:t>
+        <w:t>TBD – This section should provide a high level overview of the gallery.</w:t>
       </w:r>
     </w:p>
     <w:p>
       <w:pPr>
-        <w:pStyle w:val="Heading2"/>
-      </w:pPr>
-      <w:r>
-        <w:t>Drawing Engine Requirements</w:t>
+        <w:pStyle w:val="TBD"/>
+      </w:pPr>
+      <w:r>
+        <w:t xml:space="preserve">TBD – Move the JSD describing the Gallery’s design here from section 3.1 of the old document (This diagram also needs to be corrected, remove strokes under the Drawing element and replace with </w:t>
+      </w:r>
+      <w:r>
+        <w:lastRenderedPageBreak/>
+        <w:t>Drawing Thumbnail). The explanation that goes along with the diagram would need to move here as well.</w:t>
       </w:r>
     </w:p>
     <w:p>
       <w:pPr>
         <w:pStyle w:val="Heading3"/>
       </w:pPr>
+      <w:bookmarkStart w:id="19" w:name="_Toc200249777"/>
+      <w:r>
+        <w:t>Gallery Classes</w:t>
+      </w:r>
+      <w:bookmarkEnd w:id="19"/>
+    </w:p>
+    <w:p>
+      <w:pPr>
+        <w:pStyle w:val="TBD"/>
+      </w:pPr>
+      <w:r>
+        <w:t>TBD – Create a class diagram showing all the class relationships</w:t>
+      </w:r>
+      <w:r>
+        <w:t xml:space="preserve"> for the gallery</w:t>
+      </w:r>
+    </w:p>
+    <w:p>
+      <w:pPr>
+        <w:pStyle w:val="Heading2"/>
+      </w:pPr>
+      <w:bookmarkStart w:id="20" w:name="_Toc200249778"/>
+      <w:r>
+        <w:t>Class Descriptions</w:t>
+      </w:r>
+      <w:bookmarkEnd w:id="20"/>
+    </w:p>
+    <w:p>
+      <w:pPr>
+        <w:pStyle w:val="TBD"/>
+      </w:pPr>
+      <w:r>
+        <w:t>TBD – Need a table or some other way to describe the classes in detail that is much more compact and organized then the old method.</w:t>
+      </w:r>
+      <w:r>
+        <w:t xml:space="preserve"> Can separate this into separate tables for </w:t>
+      </w:r>
+    </w:p>
+    <w:p>
+      <w:pPr>
+        <w:pStyle w:val="Heading1"/>
+      </w:pPr>
+      <w:bookmarkStart w:id="21" w:name="_Toc200249779"/>
+      <w:r>
+        <w:t>User Interface Design</w:t>
+      </w:r>
+      <w:bookmarkEnd w:id="21"/>
+    </w:p>
+    <w:p>
+      <w:pPr>
+        <w:pStyle w:val="TBD"/>
+      </w:pPr>
+      <w:r>
+        <w:t>TBD – I maybe able to reference the user interface mockups in the SRS for this.</w:t>
+      </w:r>
+    </w:p>
+    <w:p>
+      <w:pPr>
+        <w:pStyle w:val="TBD"/>
+      </w:pPr>
+      <w:r>
+        <w:t>TBD – Pull (or reference) the UI mockups from the SRS</w:t>
+      </w:r>
+    </w:p>
+    <w:p>
+      <w:pPr>
+        <w:pStyle w:val="TBD"/>
+      </w:pPr>
+      <w:r>
+        <w:t>TBD – Create storyboards were and if needed to describe the rest of the UI.</w:t>
+      </w:r>
+    </w:p>
+    <w:p>
+      <w:pPr>
+        <w:pStyle w:val="Heading1"/>
+      </w:pPr>
+      <w:bookmarkStart w:id="22" w:name="_Toc200249780"/>
+      <w:r>
+        <w:t>Security</w:t>
+      </w:r>
+      <w:bookmarkEnd w:id="22"/>
+    </w:p>
+    <w:p>
+      <w:pPr>
+        <w:pStyle w:val="TBD"/>
+      </w:pPr>
+      <w:r>
+        <w:t>TBD – This is simple, there is no security other then what Apple provides on its devices.</w:t>
+      </w:r>
+    </w:p>
+    <w:p>
+      <w:pPr>
+        <w:pStyle w:val="Heading1"/>
+      </w:pPr>
+      <w:bookmarkStart w:id="23" w:name="_Toc200249781"/>
+      <w:r>
+        <w:t>Restriction, Limitations and Constraints</w:t>
+      </w:r>
+      <w:bookmarkEnd w:id="23"/>
+    </w:p>
+    <w:p>
+      <w:pPr>
+        <w:pStyle w:val="TBD"/>
+      </w:pPr>
+      <w:r>
+        <w:t>TBD – Explain the platforms and OS versions that it will be limited to. Also explain what the software cannot do (load previous drawings, rearrange drawings).</w:t>
+      </w:r>
+    </w:p>
+    <w:p>
+      <w:pPr>
+        <w:pStyle w:val="Heading1"/>
+      </w:pPr>
+      <w:bookmarkStart w:id="24" w:name="_Toc200249782"/>
+      <w:r>
+        <w:t>Testing Issues</w:t>
+      </w:r>
+      <w:bookmarkEnd w:id="24"/>
+    </w:p>
+    <w:p>
+      <w:pPr>
+        <w:pStyle w:val="TBD"/>
+      </w:pPr>
+      <w:r>
+        <w:t>TBD – Explain the testing process for IdeaStorm (Manual Test Scripts) and the test scripts that were developed.</w:t>
+      </w:r>
+    </w:p>
+    <w:p>
+      <w:pPr>
+        <w:pStyle w:val="Heading1"/>
+      </w:pPr>
+      <w:bookmarkStart w:id="25" w:name="_Toc200249783"/>
+      <w:r>
+        <w:t>Design Process</w:t>
+      </w:r>
+      <w:bookmarkEnd w:id="25"/>
+    </w:p>
+    <w:p>
+      <w:pPr>
+        <w:pStyle w:val="TBD"/>
+      </w:pPr>
+      <w:r>
+        <w:t>TBD – Explain the process of designing IdeaStorm including this rewrite.</w:t>
+      </w:r>
+    </w:p>
+    <w:p>
+      <w:pPr>
+        <w:pStyle w:val="TBD"/>
+      </w:pPr>
+      <w:r>
+        <w:t>TBD – Need to explain that both major components were built in different semesters which explains some of the differences in the design approach (heavy use of delegate and protocols in last semester for gallery)</w:t>
+      </w:r>
+    </w:p>
+    <w:p>
+      <w:pPr>
+        <w:pStyle w:val="Heading1"/>
+      </w:pPr>
+      <w:bookmarkStart w:id="26" w:name="_Toc200249784"/>
+      <w:r>
+        <w:t>Conclusion</w:t>
+      </w:r>
+      <w:bookmarkEnd w:id="26"/>
+    </w:p>
+    <w:p>
+      <w:pPr>
+        <w:pStyle w:val="TBD"/>
+      </w:pPr>
+      <w:r>
+        <w:t>TBD – Explain each of the below sections using bullet points</w:t>
+      </w:r>
+    </w:p>
+    <w:p>
+      <w:pPr>
+        <w:pStyle w:val="Heading2"/>
+      </w:pPr>
+      <w:bookmarkStart w:id="27" w:name="_Toc200249785"/>
+      <w:r>
+        <w:lastRenderedPageBreak/>
+        <w:t>What Worked Well</w:t>
+      </w:r>
+      <w:bookmarkEnd w:id="27"/>
+    </w:p>
+    <w:p>
+      <w:pPr>
+        <w:pStyle w:val="Heading2"/>
+      </w:pPr>
+      <w:bookmarkStart w:id="28" w:name="_Toc200249786"/>
+      <w:r>
+        <w:t>Challenges</w:t>
+      </w:r>
+      <w:bookmarkEnd w:id="28"/>
+    </w:p>
+    <w:p>
+      <w:pPr>
+        <w:pStyle w:val="Heading2"/>
+      </w:pPr>
+      <w:bookmarkStart w:id="29" w:name="_Toc200249787"/>
+      <w:r>
+        <w:t>Lessons Learned</w:t>
+      </w:r>
+      <w:bookmarkEnd w:id="29"/>
+    </w:p>
+    <w:p>
+      <w:pPr>
+        <w:pStyle w:val="Heading1"/>
+      </w:pPr>
+      <w:bookmarkStart w:id="30" w:name="_Toc200249788"/>
+      <w:r>
+        <w:t>Requirements Traceability</w:t>
+      </w:r>
+      <w:bookmarkEnd w:id="30"/>
+    </w:p>
+    <w:p>
+      <w:pPr>
+        <w:pStyle w:val="TBD"/>
+      </w:pPr>
+      <w:r>
+        <w:t>TBD – Need to separate these by the requirement type and the major part of the software they belong to (drawing engine or gallery).</w:t>
+      </w:r>
+    </w:p>
+    <w:p>
+      <w:pPr>
+        <w:pStyle w:val="Heading2"/>
+      </w:pPr>
+      <w:bookmarkStart w:id="31" w:name="_Toc200249789"/>
+      <w:r>
+        <w:t>Drawing Engine Requirements</w:t>
+      </w:r>
+      <w:bookmarkEnd w:id="31"/>
+    </w:p>
+    <w:p>
+      <w:pPr>
+        <w:pStyle w:val="Heading3"/>
+      </w:pPr>
+      <w:bookmarkStart w:id="32" w:name="_Toc200249790"/>
       <w:r>
         <w:t>External Interface Requirements</w:t>
       </w:r>
+      <w:bookmarkEnd w:id="32"/>
     </w:p>
     <w:tbl>
       <w:tblPr>
@@ -2518,7 +4456,6 @@
               <w:rPr>
                 <w:b/>
               </w:rPr>
-              <w:lastRenderedPageBreak/>
               <w:t>EIR011</w:t>
             </w:r>
           </w:p>
@@ -2715,9 +4652,11 @@
       <w:pPr>
         <w:pStyle w:val="Heading3"/>
       </w:pPr>
+      <w:bookmarkStart w:id="33" w:name="_Toc200249791"/>
       <w:r>
         <w:t>Functional Requirements</w:t>
       </w:r>
+      <w:bookmarkEnd w:id="33"/>
     </w:p>
     <w:tbl>
       <w:tblPr>
@@ -3176,6 +5115,7 @@
               <w:rPr>
                 <w:b/>
               </w:rPr>
+              <w:lastRenderedPageBreak/>
               <w:t>FR021</w:t>
             </w:r>
           </w:p>
@@ -3197,9 +5137,11 @@
       <w:pPr>
         <w:pStyle w:val="Heading3"/>
       </w:pPr>
+      <w:bookmarkStart w:id="34" w:name="_Toc200249792"/>
       <w:r>
         <w:t>Performance Requirements</w:t>
       </w:r>
+      <w:bookmarkEnd w:id="34"/>
     </w:p>
     <w:tbl>
       <w:tblPr>
@@ -3364,17 +5306,21 @@
       <w:pPr>
         <w:pStyle w:val="Heading2"/>
       </w:pPr>
+      <w:bookmarkStart w:id="35" w:name="_Toc200249793"/>
       <w:r>
         <w:t>Gallery Requirements</w:t>
       </w:r>
+      <w:bookmarkEnd w:id="35"/>
     </w:p>
     <w:p>
       <w:pPr>
         <w:pStyle w:val="Heading3"/>
       </w:pPr>
+      <w:bookmarkStart w:id="36" w:name="_Toc200249794"/>
       <w:r>
         <w:t>External Interface Requirements</w:t>
       </w:r>
+      <w:bookmarkEnd w:id="36"/>
     </w:p>
     <w:tbl>
       <w:tblPr>
@@ -3763,7 +5709,6 @@
               <w:rPr>
                 <w:b/>
               </w:rPr>
-              <w:lastRenderedPageBreak/>
               <w:t>EIR036</w:t>
             </w:r>
           </w:p>
@@ -3925,9 +5870,11 @@
       <w:pPr>
         <w:pStyle w:val="Heading3"/>
       </w:pPr>
+      <w:bookmarkStart w:id="37" w:name="_Toc200249795"/>
       <w:r>
         <w:t>Functional Requirements</w:t>
       </w:r>
+      <w:bookmarkEnd w:id="37"/>
     </w:p>
     <w:tbl>
       <w:tblPr>
@@ -4273,9 +6220,11 @@
       <w:pPr>
         <w:pStyle w:val="Heading3"/>
       </w:pPr>
+      <w:bookmarkStart w:id="38" w:name="_Toc200249796"/>
       <w:r>
         <w:t>Performance Requirements</w:t>
       </w:r>
+      <w:bookmarkEnd w:id="38"/>
     </w:p>
     <w:tbl>
       <w:tblPr>
@@ -4349,6 +6298,7 @@
               <w:rPr>
                 <w:b/>
               </w:rPr>
+              <w:lastRenderedPageBreak/>
               <w:t>PR006</w:t>
             </w:r>
           </w:p>
@@ -4370,11 +6320,11 @@
       <w:pPr>
         <w:pStyle w:val="Heading1"/>
       </w:pPr>
-      <w:bookmarkStart w:id="19" w:name="_Toc199432535"/>
+      <w:bookmarkStart w:id="39" w:name="_Toc200249797"/>
       <w:r>
         <w:t>References</w:t>
       </w:r>
-      <w:bookmarkEnd w:id="19"/>
+      <w:bookmarkEnd w:id="39"/>
     </w:p>
     <w:p>
       <w:proofErr w:type="gramStart"/>
@@ -4579,7 +6529,6 @@
     <w:p>
       <w:proofErr w:type="spellStart"/>
       <w:r>
-        <w:lastRenderedPageBreak/>
         <w:t>Lamarche</w:t>
       </w:r>
       <w:proofErr w:type="spellEnd"/>
@@ -4794,7 +6743,11 @@
       </w:r>
       <w:proofErr w:type="spellEnd"/>
       <w:r>
-        <w:t xml:space="preserve"> | Ray </w:t>
+        <w:t xml:space="preserve"> | </w:t>
+      </w:r>
+      <w:r>
+        <w:lastRenderedPageBreak/>
+        <w:t xml:space="preserve">Ray </w:t>
       </w:r>
       <w:proofErr w:type="spellStart"/>
       <w:r>
@@ -11062,8 +13015,13 @@
     <w:qFormat/>
     <w:rsid w:val="001F5B42"/>
     <w:pPr>
-      <w:spacing w:after="100"/>
+      <w:spacing w:before="120" w:after="0"/>
     </w:pPr>
+    <w:rPr>
+      <w:b/>
+      <w:sz w:val="24"/>
+      <w:szCs w:val="24"/>
+    </w:rPr>
   </w:style>
   <w:style w:type="paragraph" w:styleId="TOC2">
     <w:name w:val="toc 2"/>
@@ -11075,9 +13033,12 @@
     <w:qFormat/>
     <w:rsid w:val="001F5B42"/>
     <w:pPr>
-      <w:spacing w:after="100"/>
+      <w:spacing w:after="0"/>
       <w:ind w:left="220"/>
     </w:pPr>
+    <w:rPr>
+      <w:b/>
+    </w:rPr>
   </w:style>
   <w:style w:type="character" w:styleId="Hyperlink">
     <w:name w:val="Hyperlink"/>
@@ -11130,11 +13091,7 @@
     <w:qFormat/>
     <w:rsid w:val="005314E9"/>
     <w:pPr>
-      <w:tabs>
-        <w:tab w:val="left" w:pos="1320"/>
-        <w:tab w:val="right" w:leader="dot" w:pos="9350"/>
-      </w:tabs>
-      <w:spacing w:after="100" w:line="240" w:lineRule="auto"/>
+      <w:spacing w:after="0"/>
       <w:ind w:left="440"/>
     </w:pPr>
   </w:style>
@@ -11170,9 +13127,13 @@
     <w:unhideWhenUsed/>
     <w:rsid w:val="00FD2047"/>
     <w:pPr>
-      <w:spacing w:after="100"/>
+      <w:spacing w:after="0"/>
       <w:ind w:left="660"/>
     </w:pPr>
+    <w:rPr>
+      <w:sz w:val="20"/>
+      <w:szCs w:val="20"/>
+    </w:rPr>
   </w:style>
   <w:style w:type="paragraph" w:customStyle="1" w:styleId="Example">
     <w:name w:val="Example"/>
@@ -11518,9 +13479,13 @@
     <w:unhideWhenUsed/>
     <w:rsid w:val="00884015"/>
     <w:pPr>
-      <w:spacing w:after="100"/>
+      <w:spacing w:after="0"/>
       <w:ind w:left="880"/>
     </w:pPr>
+    <w:rPr>
+      <w:sz w:val="20"/>
+      <w:szCs w:val="20"/>
+    </w:rPr>
   </w:style>
   <w:style w:type="character" w:customStyle="1" w:styleId="DataItemChar">
     <w:name w:val="Data Item Char"/>
@@ -11757,8 +13722,13 @@
     <w:unhideWhenUsed/>
     <w:rsid w:val="00C647AD"/>
     <w:pPr>
+      <w:spacing w:after="0"/>
       <w:ind w:left="1100"/>
     </w:pPr>
+    <w:rPr>
+      <w:sz w:val="20"/>
+      <w:szCs w:val="20"/>
+    </w:rPr>
   </w:style>
   <w:style w:type="paragraph" w:styleId="TOC7">
     <w:name w:val="toc 7"/>
@@ -11769,8 +13739,13 @@
     <w:unhideWhenUsed/>
     <w:rsid w:val="00C647AD"/>
     <w:pPr>
+      <w:spacing w:after="0"/>
       <w:ind w:left="1320"/>
     </w:pPr>
+    <w:rPr>
+      <w:sz w:val="20"/>
+      <w:szCs w:val="20"/>
+    </w:rPr>
   </w:style>
   <w:style w:type="paragraph" w:styleId="TOC8">
     <w:name w:val="toc 8"/>
@@ -11781,8 +13756,13 @@
     <w:unhideWhenUsed/>
     <w:rsid w:val="00C647AD"/>
     <w:pPr>
+      <w:spacing w:after="0"/>
       <w:ind w:left="1540"/>
     </w:pPr>
+    <w:rPr>
+      <w:sz w:val="20"/>
+      <w:szCs w:val="20"/>
+    </w:rPr>
   </w:style>
   <w:style w:type="paragraph" w:styleId="TOC9">
     <w:name w:val="toc 9"/>
@@ -11793,8 +13773,13 @@
     <w:unhideWhenUsed/>
     <w:rsid w:val="00C647AD"/>
     <w:pPr>
+      <w:spacing w:after="0"/>
       <w:ind w:left="1760"/>
     </w:pPr>
+    <w:rPr>
+      <w:sz w:val="20"/>
+      <w:szCs w:val="20"/>
+    </w:rPr>
   </w:style>
   <w:style w:type="character" w:customStyle="1" w:styleId="InlineCode">
     <w:name w:val="Inline Code"/>
@@ -12432,8 +14417,13 @@
     <w:qFormat/>
     <w:rsid w:val="001F5B42"/>
     <w:pPr>
-      <w:spacing w:after="100"/>
+      <w:spacing w:before="120" w:after="0"/>
     </w:pPr>
+    <w:rPr>
+      <w:b/>
+      <w:sz w:val="24"/>
+      <w:szCs w:val="24"/>
+    </w:rPr>
   </w:style>
   <w:style w:type="paragraph" w:styleId="TOC2">
     <w:name w:val="toc 2"/>
@@ -12445,9 +14435,12 @@
     <w:qFormat/>
     <w:rsid w:val="001F5B42"/>
     <w:pPr>
-      <w:spacing w:after="100"/>
+      <w:spacing w:after="0"/>
       <w:ind w:left="220"/>
     </w:pPr>
+    <w:rPr>
+      <w:b/>
+    </w:rPr>
   </w:style>
   <w:style w:type="character" w:styleId="Hyperlink">
     <w:name w:val="Hyperlink"/>
@@ -12500,11 +14493,7 @@
     <w:qFormat/>
     <w:rsid w:val="005314E9"/>
     <w:pPr>
-      <w:tabs>
-        <w:tab w:val="left" w:pos="1320"/>
-        <w:tab w:val="right" w:leader="dot" w:pos="9350"/>
-      </w:tabs>
-      <w:spacing w:after="100" w:line="240" w:lineRule="auto"/>
+      <w:spacing w:after="0"/>
       <w:ind w:left="440"/>
     </w:pPr>
   </w:style>
@@ -12540,9 +14529,13 @@
     <w:unhideWhenUsed/>
     <w:rsid w:val="00FD2047"/>
     <w:pPr>
-      <w:spacing w:after="100"/>
+      <w:spacing w:after="0"/>
       <w:ind w:left="660"/>
     </w:pPr>
+    <w:rPr>
+      <w:sz w:val="20"/>
+      <w:szCs w:val="20"/>
+    </w:rPr>
   </w:style>
   <w:style w:type="paragraph" w:customStyle="1" w:styleId="Example">
     <w:name w:val="Example"/>
@@ -12888,9 +14881,13 @@
     <w:unhideWhenUsed/>
     <w:rsid w:val="00884015"/>
     <w:pPr>
-      <w:spacing w:after="100"/>
+      <w:spacing w:after="0"/>
       <w:ind w:left="880"/>
     </w:pPr>
+    <w:rPr>
+      <w:sz w:val="20"/>
+      <w:szCs w:val="20"/>
+    </w:rPr>
   </w:style>
   <w:style w:type="character" w:customStyle="1" w:styleId="DataItemChar">
     <w:name w:val="Data Item Char"/>
@@ -13127,8 +15124,13 @@
     <w:unhideWhenUsed/>
     <w:rsid w:val="00C647AD"/>
     <w:pPr>
+      <w:spacing w:after="0"/>
       <w:ind w:left="1100"/>
     </w:pPr>
+    <w:rPr>
+      <w:sz w:val="20"/>
+      <w:szCs w:val="20"/>
+    </w:rPr>
   </w:style>
   <w:style w:type="paragraph" w:styleId="TOC7">
     <w:name w:val="toc 7"/>
@@ -13139,8 +15141,13 @@
     <w:unhideWhenUsed/>
     <w:rsid w:val="00C647AD"/>
     <w:pPr>
+      <w:spacing w:after="0"/>
       <w:ind w:left="1320"/>
     </w:pPr>
+    <w:rPr>
+      <w:sz w:val="20"/>
+      <w:szCs w:val="20"/>
+    </w:rPr>
   </w:style>
   <w:style w:type="paragraph" w:styleId="TOC8">
     <w:name w:val="toc 8"/>
@@ -13151,8 +15158,13 @@
     <w:unhideWhenUsed/>
     <w:rsid w:val="00C647AD"/>
     <w:pPr>
+      <w:spacing w:after="0"/>
       <w:ind w:left="1540"/>
     </w:pPr>
+    <w:rPr>
+      <w:sz w:val="20"/>
+      <w:szCs w:val="20"/>
+    </w:rPr>
   </w:style>
   <w:style w:type="paragraph" w:styleId="TOC9">
     <w:name w:val="toc 9"/>
@@ -13163,8 +15175,13 @@
     <w:unhideWhenUsed/>
     <w:rsid w:val="00C647AD"/>
     <w:pPr>
+      <w:spacing w:after="0"/>
       <w:ind w:left="1760"/>
     </w:pPr>
+    <w:rPr>
+      <w:sz w:val="20"/>
+      <w:szCs w:val="20"/>
+    </w:rPr>
   </w:style>
   <w:style w:type="character" w:customStyle="1" w:styleId="InlineCode">
     <w:name w:val="Inline Code"/>
@@ -13469,7 +15486,7 @@
 </file>
 
 <file path=customXml/itemProps1.xml><?xml version="1.0" encoding="utf-8"?>
-<ds:datastoreItem xmlns:ds="http://schemas.openxmlformats.org/officeDocument/2006/customXml" ds:itemID="{3A772E3A-68F7-484C-B912-24730330DE0B}">
+<ds:datastoreItem xmlns:ds="http://schemas.openxmlformats.org/officeDocument/2006/customXml" ds:itemID="{6EC31FB9-0A2F-3949-8A72-5AB35B3D47CB}">
   <ds:schemaRefs>
     <ds:schemaRef ds:uri="http://schemas.openxmlformats.org/officeDocument/2006/bibliography"/>
   </ds:schemaRefs>

</xml_diff>

<commit_message>
Added some more notes to the Architectural and Component Level Design section.
</commit_message>
<xml_diff>
--- a/IdeaStormDocs/SDD/IdeaStorm_SDD.docx
+++ b/IdeaStormDocs/SDD/IdeaStorm_SDD.docx
@@ -58,8 +58,6 @@
             </w:rPr>
             <w:fldChar w:fldCharType="separate"/>
           </w:r>
-          <w:bookmarkStart w:id="0" w:name="_GoBack"/>
-          <w:bookmarkEnd w:id="0"/>
           <w:r>
             <w:rPr>
               <w:noProof/>
@@ -3158,9 +3156,19 @@
       <w:pPr>
         <w:pStyle w:val="Heading1"/>
       </w:pPr>
-      <w:bookmarkStart w:id="1" w:name="_Toc200249759"/>
+      <w:bookmarkStart w:id="0" w:name="_Toc200249759"/>
       <w:r>
         <w:t>Introduction</w:t>
+      </w:r>
+      <w:bookmarkEnd w:id="0"/>
+    </w:p>
+    <w:p>
+      <w:pPr>
+        <w:pStyle w:val="Heading2"/>
+      </w:pPr>
+      <w:bookmarkStart w:id="1" w:name="_Toc200249760"/>
+      <w:r>
+        <w:t>Goals and Objectives</w:t>
       </w:r>
       <w:bookmarkEnd w:id="1"/>
     </w:p>
@@ -3168,9 +3176,9 @@
       <w:pPr>
         <w:pStyle w:val="Heading2"/>
       </w:pPr>
-      <w:bookmarkStart w:id="2" w:name="_Toc200249760"/>
-      <w:r>
-        <w:t>Goals and Objectives</w:t>
+      <w:bookmarkStart w:id="2" w:name="_Toc200249761"/>
+      <w:r>
+        <w:t>Statement of Scope</w:t>
       </w:r>
       <w:bookmarkEnd w:id="2"/>
     </w:p>
@@ -3178,9 +3186,9 @@
       <w:pPr>
         <w:pStyle w:val="Heading2"/>
       </w:pPr>
-      <w:bookmarkStart w:id="3" w:name="_Toc200249761"/>
-      <w:r>
-        <w:t>Statement of Scope</w:t>
+      <w:bookmarkStart w:id="3" w:name="_Toc200249762"/>
+      <w:r>
+        <w:t>Software Context</w:t>
       </w:r>
       <w:bookmarkEnd w:id="3"/>
     </w:p>
@@ -3188,39 +3196,29 @@
       <w:pPr>
         <w:pStyle w:val="Heading2"/>
       </w:pPr>
-      <w:bookmarkStart w:id="4" w:name="_Toc200249762"/>
-      <w:r>
-        <w:t>Software Context</w:t>
+      <w:bookmarkStart w:id="4" w:name="_Toc200249763"/>
+      <w:r>
+        <w:t>Major Constraints</w:t>
       </w:r>
       <w:bookmarkEnd w:id="4"/>
     </w:p>
     <w:p>
       <w:pPr>
-        <w:pStyle w:val="Heading2"/>
-      </w:pPr>
-      <w:bookmarkStart w:id="5" w:name="_Toc200249763"/>
-      <w:r>
-        <w:t>Major Constraints</w:t>
-      </w:r>
-      <w:bookmarkEnd w:id="5"/>
+        <w:pStyle w:val="TBD"/>
+      </w:pPr>
+      <w:r>
+        <w:t>TBD – Need to figure out if this section will be needed or if all constraints will be covered in the section about constraints.</w:t>
+      </w:r>
     </w:p>
     <w:p>
       <w:pPr>
-        <w:pStyle w:val="TBD"/>
-      </w:pPr>
-      <w:r>
-        <w:t>TBD – Need to figure out if this section will be needed or if all constraints will be covered in the section about constraints.</w:t>
-      </w:r>
-    </w:p>
-    <w:p>
-      <w:pPr>
         <w:pStyle w:val="Heading2"/>
       </w:pPr>
-      <w:bookmarkStart w:id="6" w:name="_Toc200249764"/>
+      <w:bookmarkStart w:id="5" w:name="_Toc200249764"/>
       <w:r>
         <w:t>Definitions, Acronyms and Abbreviations</w:t>
       </w:r>
-      <w:bookmarkEnd w:id="6"/>
+      <w:bookmarkEnd w:id="5"/>
     </w:p>
     <w:p>
       <w:pPr>
@@ -3331,9 +3329,27 @@
       <w:pPr>
         <w:pStyle w:val="Heading2"/>
       </w:pPr>
-      <w:bookmarkStart w:id="7" w:name="_Toc200249765"/>
+      <w:bookmarkStart w:id="6" w:name="_Toc200249765"/>
       <w:r>
         <w:t>Document Description</w:t>
+      </w:r>
+      <w:bookmarkEnd w:id="6"/>
+    </w:p>
+    <w:p>
+      <w:pPr>
+        <w:pStyle w:val="TBD"/>
+      </w:pPr>
+      <w:r>
+        <w:t xml:space="preserve">TBD – Provide a description of the document layout and the </w:t>
+      </w:r>
+    </w:p>
+    <w:p>
+      <w:pPr>
+        <w:pStyle w:val="Heading1"/>
+      </w:pPr>
+      <w:bookmarkStart w:id="7" w:name="_Toc200249766"/>
+      <w:r>
+        <w:t>Data Design</w:t>
       </w:r>
       <w:bookmarkEnd w:id="7"/>
     </w:p>
@@ -3342,80 +3358,62 @@
         <w:pStyle w:val="TBD"/>
       </w:pPr>
       <w:r>
-        <w:t xml:space="preserve">TBD – Provide a description of the document layout and the </w:t>
+        <w:t>TBD – Need to cover the file structure, how files are saved and the classes used for this.</w:t>
       </w:r>
     </w:p>
     <w:p>
       <w:pPr>
+        <w:pStyle w:val="TBD"/>
+      </w:pPr>
+      <w:r>
+        <w:t xml:space="preserve">TBD – Move the explanation and diagram from 3.2.3 of the old document to here and reword to explain better. </w:t>
+      </w:r>
+    </w:p>
+    <w:p>
+      <w:pPr>
+        <w:pStyle w:val="TBD"/>
+      </w:pPr>
+      <w:r>
+        <w:t>TBD – A</w:t>
+      </w:r>
+      <w:r>
+        <w:t>dd an ERD diagram to show the structure and relationship of the data.</w:t>
+      </w:r>
+    </w:p>
+    <w:p>
+      <w:pPr>
+        <w:pStyle w:val="TBD"/>
+      </w:pPr>
+      <w:r>
+        <w:t>TBD – May also want to consider adding a sequence diagram to show how data is saved.</w:t>
+      </w:r>
+    </w:p>
+    <w:p>
+      <w:pPr>
         <w:pStyle w:val="Heading1"/>
       </w:pPr>
-      <w:bookmarkStart w:id="8" w:name="_Toc200249766"/>
-      <w:r>
-        <w:t>Data Design</w:t>
+      <w:bookmarkStart w:id="8" w:name="_Toc200249767"/>
+      <w:r>
+        <w:lastRenderedPageBreak/>
+        <w:t>Architectural and Component Level Design</w:t>
       </w:r>
       <w:bookmarkEnd w:id="8"/>
     </w:p>
     <w:p>
       <w:pPr>
-        <w:pStyle w:val="TBD"/>
-      </w:pPr>
-      <w:r>
-        <w:t>TBD – Need to cover the file structure, how files are saved and the classes used for this.</w:t>
-      </w:r>
-    </w:p>
-    <w:p>
-      <w:pPr>
-        <w:pStyle w:val="TBD"/>
-      </w:pPr>
-      <w:r>
-        <w:t xml:space="preserve">TBD – Move the explanation and diagram from 3.2.3 of the old document to here and reword to explain better. </w:t>
-      </w:r>
-    </w:p>
-    <w:p>
-      <w:pPr>
-        <w:pStyle w:val="TBD"/>
-      </w:pPr>
-      <w:r>
-        <w:t>TBD – A</w:t>
-      </w:r>
-      <w:r>
-        <w:t>dd an ERD diagram to show the structure and relationship of the data.</w:t>
-      </w:r>
-    </w:p>
-    <w:p>
-      <w:pPr>
-        <w:pStyle w:val="TBD"/>
-      </w:pPr>
-      <w:r>
-        <w:t>TBD – May also want to consider adding a sequence diagram to show how data is saved.</w:t>
-      </w:r>
-    </w:p>
-    <w:p>
-      <w:pPr>
-        <w:pStyle w:val="Heading1"/>
-      </w:pPr>
-      <w:bookmarkStart w:id="9" w:name="_Toc200249767"/>
-      <w:r>
-        <w:lastRenderedPageBreak/>
-        <w:t>Architectural and Component Level Design</w:t>
+        <w:pStyle w:val="Heading2"/>
+      </w:pPr>
+      <w:bookmarkStart w:id="9" w:name="_Toc200249768"/>
+      <w:r>
+        <w:t>Overall Design</w:t>
       </w:r>
       <w:bookmarkEnd w:id="9"/>
     </w:p>
     <w:p>
       <w:pPr>
-        <w:pStyle w:val="Heading2"/>
-      </w:pPr>
-      <w:bookmarkStart w:id="10" w:name="_Toc200249768"/>
-      <w:r>
-        <w:t>Overall Design</w:t>
-      </w:r>
-      <w:bookmarkEnd w:id="10"/>
-    </w:p>
-    <w:p>
-      <w:pPr>
         <w:pStyle w:val="Heading3"/>
       </w:pPr>
-      <w:bookmarkStart w:id="11" w:name="_Toc200249769"/>
+      <w:bookmarkStart w:id="10" w:name="_Toc200249769"/>
       <w:r>
         <w:rPr>
           <w:i/>
@@ -3425,7 +3423,7 @@
       <w:r>
         <w:t xml:space="preserve"> Design Pattern</w:t>
       </w:r>
-      <w:bookmarkEnd w:id="11"/>
+      <w:bookmarkEnd w:id="10"/>
     </w:p>
     <w:p>
       <w:r>
@@ -3550,7 +3548,7 @@
       <w:pPr>
         <w:pStyle w:val="Heading3"/>
       </w:pPr>
-      <w:bookmarkStart w:id="12" w:name="_Toc200249770"/>
+      <w:bookmarkStart w:id="11" w:name="_Toc200249770"/>
       <w:proofErr w:type="spellStart"/>
       <w:r>
         <w:t>App</w:t>
@@ -3558,7 +3556,7 @@
       <w:r>
         <w:t>Delegate</w:t>
       </w:r>
-      <w:bookmarkEnd w:id="12"/>
+      <w:bookmarkEnd w:id="11"/>
       <w:proofErr w:type="spellEnd"/>
     </w:p>
     <w:p>
@@ -3758,19 +3756,127 @@
       <w:pPr>
         <w:pStyle w:val="Heading2"/>
       </w:pPr>
-      <w:bookmarkStart w:id="13" w:name="_Toc200249771"/>
+      <w:bookmarkStart w:id="12" w:name="_Toc200249771"/>
       <w:r>
         <w:t>Drawing Engine Design</w:t>
+      </w:r>
+      <w:bookmarkEnd w:id="12"/>
+    </w:p>
+    <w:p>
+      <w:pPr>
+        <w:pStyle w:val="TBD"/>
+      </w:pPr>
+      <w:r>
+        <w:t>TBD – Will also need a section describing the tool sets and the algorithms used in the drawing engine.</w:t>
+      </w:r>
+    </w:p>
+    <w:p>
+      <w:pPr>
+        <w:pStyle w:val="Heading3"/>
+      </w:pPr>
+      <w:bookmarkStart w:id="13" w:name="_Toc200249772"/>
+      <w:r>
+        <w:t>Drawing Engine Structure</w:t>
       </w:r>
       <w:bookmarkEnd w:id="13"/>
     </w:p>
     <w:p>
       <w:pPr>
+        <w:pStyle w:val="TBD"/>
+      </w:pPr>
+      <w:r>
+        <w:t>TBD – Create a JSD describing the Drawing engine</w:t>
+      </w:r>
+      <w:r>
+        <w:t xml:space="preserve">. Is this really the best way to describe </w:t>
+      </w:r>
+      <w:proofErr w:type="gramStart"/>
+      <w:r>
+        <w:t>this.</w:t>
+      </w:r>
+      <w:proofErr w:type="gramEnd"/>
+      <w:r>
+        <w:t xml:space="preserve"> There is a lot of depth in how everything is connected (</w:t>
+      </w:r>
+      <w:proofErr w:type="spellStart"/>
+      <w:r>
+        <w:t>DrawingViewController</w:t>
+      </w:r>
+      <w:proofErr w:type="spellEnd"/>
+      <w:r>
+        <w:t xml:space="preserve"> creates </w:t>
+      </w:r>
+      <w:proofErr w:type="spellStart"/>
+      <w:r>
+        <w:t>DrawingEngine</w:t>
+      </w:r>
+      <w:proofErr w:type="spellEnd"/>
+      <w:r>
+        <w:t xml:space="preserve"> </w:t>
+      </w:r>
+      <w:proofErr w:type="spellStart"/>
+      <w:r>
+        <w:t>nd</w:t>
+      </w:r>
+      <w:proofErr w:type="spellEnd"/>
+      <w:r>
+        <w:t xml:space="preserve"> the Toolbar, Drawing engine then creates</w:t>
+      </w:r>
+      <w:r>
+        <w:t xml:space="preserve"> </w:t>
+      </w:r>
+      <w:r>
+        <w:t>the</w:t>
+      </w:r>
+      <w:r>
+        <w:t xml:space="preserve"> </w:t>
+      </w:r>
+      <w:proofErr w:type="spellStart"/>
+      <w:r>
+        <w:t>GLView</w:t>
+      </w:r>
+      <w:proofErr w:type="spellEnd"/>
+      <w:r>
+        <w:t xml:space="preserve"> and the </w:t>
+      </w:r>
+      <w:proofErr w:type="spellStart"/>
+      <w:r>
+        <w:t>ToolbarItems</w:t>
+      </w:r>
+      <w:proofErr w:type="spellEnd"/>
+      <w:r>
+        <w:t>)</w:t>
+      </w:r>
+      <w:r>
+        <w:t xml:space="preserve">. This would be great for describing </w:t>
+      </w:r>
+      <w:r>
+        <w:t xml:space="preserve">the tools actually. If nothing else this could map what creates what in the </w:t>
+      </w:r>
+      <w:proofErr w:type="spellStart"/>
+      <w:r>
+        <w:t>DrawingEngine</w:t>
+      </w:r>
+      <w:proofErr w:type="spellEnd"/>
+      <w:r>
+        <w:t xml:space="preserve">. That would be useful </w:t>
+      </w:r>
+      <w:proofErr w:type="gramStart"/>
+      <w:r>
+        <w:t>on its own</w:t>
+      </w:r>
+      <w:proofErr w:type="gramEnd"/>
+      <w:r>
+        <w:t xml:space="preserve"> and would provide a better overall idea of the structure. It might not be a JSD/ESD though.</w:t>
+      </w:r>
+    </w:p>
+    <w:p>
+      <w:pPr>
         <w:pStyle w:val="Heading3"/>
       </w:pPr>
-      <w:bookmarkStart w:id="14" w:name="_Toc200249772"/>
-      <w:r>
-        <w:t>Drawing Engine Structure</w:t>
+      <w:bookmarkStart w:id="14" w:name="_Toc200249773"/>
+      <w:r>
+        <w:t>Drawing Engine Classes</w:t>
       </w:r>
       <w:bookmarkEnd w:id="14"/>
     </w:p>
@@ -3779,16 +3885,16 @@
         <w:pStyle w:val="TBD"/>
       </w:pPr>
       <w:r>
-        <w:t>TBD – Create a JSD describing the Drawing engine</w:t>
+        <w:t>TBD – Create a class diagram showing all the class relationships</w:t>
       </w:r>
     </w:p>
     <w:p>
       <w:pPr>
         <w:pStyle w:val="Heading3"/>
       </w:pPr>
-      <w:bookmarkStart w:id="15" w:name="_Toc200249773"/>
-      <w:r>
-        <w:t>Drawing Engine Classes</w:t>
+      <w:bookmarkStart w:id="15" w:name="_Toc200249774"/>
+      <w:r>
+        <w:t>Drawing Sequence</w:t>
       </w:r>
       <w:bookmarkEnd w:id="15"/>
     </w:p>
@@ -3797,26 +3903,82 @@
         <w:pStyle w:val="TBD"/>
       </w:pPr>
       <w:r>
-        <w:t>TBD – Create a class diagram showing all the class relationships</w:t>
+        <w:t>TBD – Create a sequence diagram that describes drawing</w:t>
       </w:r>
     </w:p>
     <w:p>
       <w:pPr>
         <w:pStyle w:val="Heading3"/>
       </w:pPr>
-      <w:bookmarkStart w:id="16" w:name="_Toc200249774"/>
-      <w:r>
-        <w:t>Drawing Sequence</w:t>
-      </w:r>
-      <w:bookmarkEnd w:id="16"/>
+      <w:r>
+        <w:t>Drawing Engine Algorithms</w:t>
+      </w:r>
     </w:p>
     <w:p>
       <w:pPr>
+        <w:pStyle w:val="Heading4"/>
+      </w:pPr>
+      <w:r>
+        <w:t>Point Sprites</w:t>
+      </w:r>
+    </w:p>
+    <w:p>
+      <w:pPr>
+        <w:pStyle w:val="Heading4"/>
+      </w:pPr>
+      <w:r>
+        <w:t>Curve Interpolation</w:t>
+      </w:r>
+    </w:p>
+    <w:p>
+      <w:pPr>
+        <w:pStyle w:val="Heading5"/>
+      </w:pPr>
+      <w:r>
+        <w:t>Calculating the Control Points</w:t>
+      </w:r>
+    </w:p>
+    <w:p>
+      <w:pPr>
+        <w:pStyle w:val="Heading5"/>
+      </w:pPr>
+      <w:r>
+        <w:t>Estimating the Curve Length</w:t>
+      </w:r>
+    </w:p>
+    <w:p>
+      <w:pPr>
+        <w:pStyle w:val="Heading5"/>
+      </w:pPr>
+      <w:r>
+        <w:t>Calculating Curve Points</w:t>
+      </w:r>
+    </w:p>
+    <w:p>
+      <w:pPr>
+        <w:pStyle w:val="Heading4"/>
+      </w:pPr>
+      <w:r>
+        <w:t>Changing Orientation</w:t>
+      </w:r>
+    </w:p>
+    <w:p>
+      <w:pPr>
         <w:pStyle w:val="TBD"/>
       </w:pPr>
       <w:r>
-        <w:t>TBD – Create a sequence diagram that describes drawing</w:t>
-      </w:r>
+        <w:t>TBD – Need to make sure the issues with this approach are discussed and how this will be corrected in the future.</w:t>
+      </w:r>
+    </w:p>
+    <w:p>
+      <w:pPr>
+        <w:pStyle w:val="Heading4"/>
+      </w:pPr>
+      <w:r>
+        <w:t>Saving Drawing Images</w:t>
+      </w:r>
+      <w:bookmarkStart w:id="16" w:name="_GoBack"/>
+      <w:bookmarkEnd w:id="16"/>
     </w:p>
     <w:p>
       <w:pPr>
@@ -6969,7 +7131,7 @@
             <w:rPr>
               <w:noProof/>
             </w:rPr>
-            <w:t>1</w:t>
+            <w:t>4</w:t>
           </w:r>
           <w:r>
             <w:rPr>
@@ -15486,7 +15648,7 @@
 </file>
 
 <file path=customXml/itemProps1.xml><?xml version="1.0" encoding="utf-8"?>
-<ds:datastoreItem xmlns:ds="http://schemas.openxmlformats.org/officeDocument/2006/customXml" ds:itemID="{6EC31FB9-0A2F-3949-8A72-5AB35B3D47CB}">
+<ds:datastoreItem xmlns:ds="http://schemas.openxmlformats.org/officeDocument/2006/customXml" ds:itemID="{0ED162EA-9610-5843-911B-4182EE35C401}">
   <ds:schemaRefs>
     <ds:schemaRef ds:uri="http://schemas.openxmlformats.org/officeDocument/2006/bibliography"/>
   </ds:schemaRefs>

</xml_diff>

<commit_message>
Added a Sequence Diagram to the SDD that describes the action of drawing.
</commit_message>
<xml_diff>
--- a/IdeaStormDocs/SDD/IdeaStorm_SDD.docx
+++ b/IdeaStormDocs/SDD/IdeaStorm_SDD.docx
@@ -4,6 +4,15 @@
   <w:body>
     <w:sdt>
       <w:sdtPr>
+        <w:rPr>
+          <w:rFonts w:asciiTheme="minorHAnsi" w:eastAsiaTheme="minorHAnsi" w:hAnsiTheme="minorHAnsi" w:cstheme="minorBidi"/>
+          <w:b w:val="0"/>
+          <w:bCs w:val="0"/>
+          <w:color w:val="auto"/>
+          <w:sz w:val="22"/>
+          <w:szCs w:val="22"/>
+          <w:lang w:eastAsia="en-US"/>
+        </w:rPr>
         <w:id w:val="1525133429"/>
         <w:docPartObj>
           <w:docPartGallery w:val="Table of Contents"/>
@@ -12,12 +21,7 @@
       </w:sdtPr>
       <w:sdtEndPr>
         <w:rPr>
-          <w:rFonts w:asciiTheme="minorHAnsi" w:eastAsiaTheme="minorHAnsi" w:hAnsiTheme="minorHAnsi" w:cstheme="minorBidi"/>
           <w:noProof/>
-          <w:color w:val="auto"/>
-          <w:sz w:val="22"/>
-          <w:szCs w:val="22"/>
-          <w:lang w:eastAsia="en-US"/>
         </w:rPr>
       </w:sdtEndPr>
       <w:sdtContent>
@@ -2765,6 +2769,7 @@
             <w:rPr>
               <w:noProof/>
             </w:rPr>
+            <w:lastRenderedPageBreak/>
             <w:t>10.2</w:t>
           </w:r>
           <w:r>
@@ -3767,7 +3772,7 @@
         <w:pStyle w:val="TBD"/>
       </w:pPr>
       <w:r>
-        <w:t>TBD – Will also need a section describing the tool sets and the algorithms used in the drawing engine.</w:t>
+        <w:t>TBD – Will also need a section describing the tool sets.</w:t>
       </w:r>
     </w:p>
     <w:p>
@@ -3903,85 +3908,174 @@
         <w:pStyle w:val="TBD"/>
       </w:pPr>
       <w:r>
-        <w:t>TBD – Create a sequence diagram that describes drawing</w:t>
+        <w:t xml:space="preserve">TBD – </w:t>
+      </w:r>
+      <w:r>
+        <w:t>Describe the Drawing Sequence Diagram Below</w:t>
       </w:r>
     </w:p>
     <w:p>
-      <w:pPr>
-        <w:pStyle w:val="Heading3"/>
-      </w:pPr>
-      <w:r>
-        <w:t>Drawing Engine Algorithms</w:t>
-      </w:r>
-    </w:p>
-    <w:p>
-      <w:pPr>
-        <w:pStyle w:val="Heading4"/>
-      </w:pPr>
-      <w:r>
-        <w:t>Point Sprites</w:t>
-      </w:r>
-    </w:p>
-    <w:p>
-      <w:pPr>
-        <w:pStyle w:val="Heading4"/>
-      </w:pPr>
-      <w:r>
-        <w:t>Curve Interpolation</w:t>
-      </w:r>
-    </w:p>
-    <w:p>
-      <w:pPr>
-        <w:pStyle w:val="Heading5"/>
-      </w:pPr>
-      <w:r>
-        <w:t>Calculating the Control Points</w:t>
-      </w:r>
-    </w:p>
-    <w:p>
-      <w:pPr>
-        <w:pStyle w:val="Heading5"/>
-      </w:pPr>
-      <w:r>
-        <w:t>Estimating the Curve Length</w:t>
-      </w:r>
-    </w:p>
-    <w:p>
-      <w:pPr>
-        <w:pStyle w:val="Heading5"/>
-      </w:pPr>
-      <w:r>
-        <w:t>Calculating Curve Points</w:t>
-      </w:r>
-    </w:p>
-    <w:p>
-      <w:pPr>
-        <w:pStyle w:val="Heading4"/>
-      </w:pPr>
-      <w:r>
-        <w:t>Changing Orientation</w:t>
-      </w:r>
-    </w:p>
-    <w:p>
-      <w:pPr>
-        <w:pStyle w:val="TBD"/>
-      </w:pPr>
-      <w:r>
-        <w:t>TBD – Need to make sure the issues with this approach are discussed and how this will be corrected in the future.</w:t>
-      </w:r>
-    </w:p>
-    <w:p>
-      <w:pPr>
-        <w:pStyle w:val="Heading4"/>
-      </w:pPr>
-      <w:r>
-        <w:t>Saving Drawing Images</w:t>
-      </w:r>
       <w:bookmarkStart w:id="16" w:name="_GoBack"/>
+      <w:r>
+        <w:rPr>
+          <w:noProof/>
+        </w:rPr>
+        <w:lastRenderedPageBreak/>
+        <w:drawing>
+          <wp:inline distT="0" distB="0" distL="0" distR="0" wp14:anchorId="28395277" wp14:editId="7270FE14">
+            <wp:extent cx="5938520" cy="3754120"/>
+            <wp:effectExtent l="0" t="0" r="5080" b="5080"/>
+            <wp:docPr id="1" name="Picture 1" descr="Macintosh HD:Users:Robert:Dropbox:iOS Dev:Projects:IdeaStorm:IdeaStormDocs:SDD:Illustrations:Drawing Sequence Diagram.png"/>
+            <wp:cNvGraphicFramePr>
+              <a:graphicFrameLocks xmlns:a="http://schemas.openxmlformats.org/drawingml/2006/main" noChangeAspect="1"/>
+            </wp:cNvGraphicFramePr>
+            <a:graphic xmlns:a="http://schemas.openxmlformats.org/drawingml/2006/main">
+              <a:graphicData uri="http://schemas.openxmlformats.org/drawingml/2006/picture">
+                <pic:pic xmlns:pic="http://schemas.openxmlformats.org/drawingml/2006/picture">
+                  <pic:nvPicPr>
+                    <pic:cNvPr id="0" name="Picture 1" descr="Macintosh HD:Users:Robert:Dropbox:iOS Dev:Projects:IdeaStorm:IdeaStormDocs:SDD:Illustrations:Drawing Sequence Diagram.png"/>
+                    <pic:cNvPicPr>
+                      <a:picLocks noChangeAspect="1" noChangeArrowheads="1"/>
+                    </pic:cNvPicPr>
+                  </pic:nvPicPr>
+                  <pic:blipFill>
+                    <a:blip r:embed="rId9">
+                      <a:extLst>
+                        <a:ext uri="{28A0092B-C50C-407E-A947-70E740481C1C}">
+                          <a14:useLocalDpi xmlns:a14="http://schemas.microsoft.com/office/drawing/2010/main" val="0"/>
+                        </a:ext>
+                      </a:extLst>
+                    </a:blip>
+                    <a:srcRect/>
+                    <a:stretch>
+                      <a:fillRect/>
+                    </a:stretch>
+                  </pic:blipFill>
+                  <pic:spPr bwMode="auto">
+                    <a:xfrm>
+                      <a:off x="0" y="0"/>
+                      <a:ext cx="5938520" cy="3754120"/>
+                    </a:xfrm>
+                    <a:prstGeom prst="rect">
+                      <a:avLst/>
+                    </a:prstGeom>
+                    <a:noFill/>
+                    <a:ln>
+                      <a:noFill/>
+                    </a:ln>
+                  </pic:spPr>
+                </pic:pic>
+              </a:graphicData>
+            </a:graphic>
+          </wp:inline>
+        </w:drawing>
+      </w:r>
       <w:bookmarkEnd w:id="16"/>
     </w:p>
     <w:p>
       <w:pPr>
+        <w:pStyle w:val="Caption"/>
+      </w:pPr>
+      <w:r>
+        <w:t xml:space="preserve">Figure </w:t>
+      </w:r>
+      <w:fldSimple w:instr=" STYLEREF 1 \s ">
+        <w:r>
+          <w:rPr>
+            <w:noProof/>
+          </w:rPr>
+          <w:t>3</w:t>
+        </w:r>
+      </w:fldSimple>
+      <w:r>
+        <w:noBreakHyphen/>
+      </w:r>
+      <w:fldSimple w:instr=" SEQ Figure \* ARABIC \s 1 ">
+        <w:r>
+          <w:rPr>
+            <w:noProof/>
+          </w:rPr>
+          <w:t>1</w:t>
+        </w:r>
+      </w:fldSimple>
+      <w:r>
+        <w:t xml:space="preserve"> Drawing Sequence Diagram</w:t>
+      </w:r>
+    </w:p>
+    <w:p>
+      <w:pPr>
+        <w:pStyle w:val="Heading3"/>
+      </w:pPr>
+      <w:r>
+        <w:t>Drawing Engine Algorithms</w:t>
+      </w:r>
+    </w:p>
+    <w:p>
+      <w:pPr>
+        <w:pStyle w:val="Heading4"/>
+      </w:pPr>
+      <w:r>
+        <w:t>Point Sprites</w:t>
+      </w:r>
+    </w:p>
+    <w:p>
+      <w:pPr>
+        <w:pStyle w:val="Heading4"/>
+      </w:pPr>
+      <w:r>
+        <w:t>Curve Interpolation</w:t>
+      </w:r>
+    </w:p>
+    <w:p>
+      <w:pPr>
+        <w:pStyle w:val="Heading5"/>
+      </w:pPr>
+      <w:r>
+        <w:t>Calculating the Control Points</w:t>
+      </w:r>
+    </w:p>
+    <w:p>
+      <w:pPr>
+        <w:pStyle w:val="Heading5"/>
+      </w:pPr>
+      <w:r>
+        <w:t>Estimating the Curve Length</w:t>
+      </w:r>
+    </w:p>
+    <w:p>
+      <w:pPr>
+        <w:pStyle w:val="Heading5"/>
+      </w:pPr>
+      <w:r>
+        <w:t>Calculating Curve Points</w:t>
+      </w:r>
+    </w:p>
+    <w:p>
+      <w:pPr>
+        <w:pStyle w:val="Heading4"/>
+      </w:pPr>
+      <w:r>
+        <w:t>Changing Orientation</w:t>
+      </w:r>
+    </w:p>
+    <w:p>
+      <w:pPr>
+        <w:pStyle w:val="TBD"/>
+      </w:pPr>
+      <w:r>
+        <w:t>TBD – Need to make sure the issues with this approach are discussed and how this will be corrected in the future.</w:t>
+      </w:r>
+    </w:p>
+    <w:p>
+      <w:pPr>
+        <w:pStyle w:val="Heading4"/>
+      </w:pPr>
+      <w:r>
+        <w:t>Saving Drawing Images</w:t>
+      </w:r>
+    </w:p>
+    <w:p>
+      <w:pPr>
         <w:pStyle w:val="Heading2"/>
       </w:pPr>
       <w:bookmarkStart w:id="17" w:name="_Toc200249775"/>
@@ -4016,11 +4110,8 @@
         <w:pStyle w:val="TBD"/>
       </w:pPr>
       <w:r>
-        <w:t xml:space="preserve">TBD – Move the JSD describing the Gallery’s design here from section 3.1 of the old document (This diagram also needs to be corrected, remove strokes under the Drawing element and replace with </w:t>
-      </w:r>
-      <w:r>
         <w:lastRenderedPageBreak/>
-        <w:t>Drawing Thumbnail). The explanation that goes along with the diagram would need to move here as well.</w:t>
+        <w:t>TBD – Move the JSD describing the Gallery’s design here from section 3.1 of the old document (This diagram also needs to be corrected, remove strokes under the Drawing element and replace with Drawing Thumbnail). The explanation that goes along with the diagram would need to move here as well.</w:t>
       </w:r>
     </w:p>
     <w:p>
@@ -4185,6 +4276,7 @@
       </w:pPr>
       <w:bookmarkStart w:id="26" w:name="_Toc200249784"/>
       <w:r>
+        <w:lastRenderedPageBreak/>
         <w:t>Conclusion</w:t>
       </w:r>
       <w:bookmarkEnd w:id="26"/>
@@ -4203,7 +4295,6 @@
       </w:pPr>
       <w:bookmarkStart w:id="27" w:name="_Toc200249785"/>
       <w:r>
-        <w:lastRenderedPageBreak/>
         <w:t>What Worked Well</w:t>
       </w:r>
       <w:bookmarkEnd w:id="27"/>
@@ -5172,6 +5263,7 @@
               <w:rPr>
                 <w:b/>
               </w:rPr>
+              <w:lastRenderedPageBreak/>
               <w:t>FR017</w:t>
             </w:r>
           </w:p>
@@ -5277,7 +5369,6 @@
               <w:rPr>
                 <w:b/>
               </w:rPr>
-              <w:lastRenderedPageBreak/>
               <w:t>FR021</w:t>
             </w:r>
           </w:p>
@@ -6384,6 +6475,7 @@
       </w:pPr>
       <w:bookmarkStart w:id="38" w:name="_Toc200249796"/>
       <w:r>
+        <w:lastRenderedPageBreak/>
         <w:t>Performance Requirements</w:t>
       </w:r>
       <w:bookmarkEnd w:id="38"/>
@@ -6460,7 +6552,6 @@
               <w:rPr>
                 <w:b/>
               </w:rPr>
-              <w:lastRenderedPageBreak/>
               <w:t>PR006</w:t>
             </w:r>
           </w:p>
@@ -6881,6 +6972,7 @@
       </w:pPr>
       <w:proofErr w:type="spellStart"/>
       <w:r>
+        <w:lastRenderedPageBreak/>
         <w:t>Wenderlich</w:t>
       </w:r>
       <w:proofErr w:type="spellEnd"/>
@@ -6905,11 +6997,7 @@
       </w:r>
       <w:proofErr w:type="spellEnd"/>
       <w:r>
-        <w:t xml:space="preserve"> | </w:t>
-      </w:r>
-      <w:r>
-        <w:lastRenderedPageBreak/>
-        <w:t xml:space="preserve">Ray </w:t>
+        <w:t xml:space="preserve"> | Ray </w:t>
       </w:r>
       <w:proofErr w:type="spellStart"/>
       <w:r>
@@ -6972,7 +7060,7 @@
       </w:r>
     </w:p>
     <w:sectPr>
-      <w:headerReference w:type="default" r:id="rId9"/>
+      <w:headerReference w:type="default" r:id="rId10"/>
       <w:pgSz w:w="12240" w:h="15840"/>
       <w:pgMar w:top="1440" w:right="1440" w:bottom="1440" w:left="1440" w:header="720" w:footer="720" w:gutter="0"/>
       <w:cols w:space="720"/>
@@ -7059,6 +7147,7 @@
             <w:dataBinding w:prefixMappings="xmlns:ns0='http://schemas.openxmlformats.org/officeDocument/2006/extended-properties'" w:xpath="/ns0:Properties[1]/ns0:Company[1]" w:storeItemID="{6668398D-A668-4E3E-A5EB-62B293D839F1}"/>
             <w:text/>
           </w:sdtPr>
+          <w:sdtEndPr/>
           <w:sdtContent>
             <w:p>
               <w:pPr>
@@ -7082,6 +7171,7 @@
             <w:dataBinding w:prefixMappings="xmlns:ns0='http://schemas.openxmlformats.org/package/2006/metadata/core-properties' xmlns:ns1='http://purl.org/dc/elements/1.1/'" w:xpath="/ns0:coreProperties[1]/ns1:title[1]" w:storeItemID="{6C3C8BC8-F283-45AE-878A-BAB7291924A1}"/>
             <w:text/>
           </w:sdtPr>
+          <w:sdtEndPr/>
           <w:sdtContent>
             <w:p>
               <w:pPr>
@@ -12957,6 +13047,7 @@
   <w:style w:type="character" w:default="1" w:styleId="DefaultParagraphFont">
     <w:name w:val="Default Paragraph Font"/>
     <w:uiPriority w:val="1"/>
+    <w:semiHidden/>
     <w:unhideWhenUsed/>
   </w:style>
   <w:style w:type="table" w:default="1" w:styleId="TableNormal">
@@ -14359,6 +14450,7 @@
   <w:style w:type="character" w:default="1" w:styleId="DefaultParagraphFont">
     <w:name w:val="Default Paragraph Font"/>
     <w:uiPriority w:val="1"/>
+    <w:semiHidden/>
     <w:unhideWhenUsed/>
   </w:style>
   <w:style w:type="table" w:default="1" w:styleId="TableNormal">
@@ -15648,7 +15740,7 @@
 </file>
 
 <file path=customXml/itemProps1.xml><?xml version="1.0" encoding="utf-8"?>
-<ds:datastoreItem xmlns:ds="http://schemas.openxmlformats.org/officeDocument/2006/customXml" ds:itemID="{0ED162EA-9610-5843-911B-4182EE35C401}">
+<ds:datastoreItem xmlns:ds="http://schemas.openxmlformats.org/officeDocument/2006/customXml" ds:itemID="{8D820898-3D51-FB44-94E3-C0ED563E82C3}">
   <ds:schemaRefs>
     <ds:schemaRef ds:uri="http://schemas.openxmlformats.org/officeDocument/2006/bibliography"/>
   </ds:schemaRefs>

</xml_diff>

<commit_message>
Added the content for the drawing engine algorithms from the old SDD to the new SDD
</commit_message>
<xml_diff>
--- a/IdeaStormDocs/SDD/IdeaStorm_SDD.docx
+++ b/IdeaStormDocs/SDD/IdeaStorm_SDD.docx
@@ -99,7 +99,7 @@
             <w:rPr>
               <w:noProof/>
             </w:rPr>
-            <w:instrText xml:space="preserve"> PAGEREF _Toc200249759 \h </w:instrText>
+            <w:instrText xml:space="preserve"> PAGEREF _Toc201470384 \h </w:instrText>
           </w:r>
           <w:r>
             <w:rPr>
@@ -180,7 +180,7 @@
             <w:rPr>
               <w:noProof/>
             </w:rPr>
-            <w:instrText xml:space="preserve"> PAGEREF _Toc200249760 \h </w:instrText>
+            <w:instrText xml:space="preserve"> PAGEREF _Toc201470385 \h </w:instrText>
           </w:r>
           <w:r>
             <w:rPr>
@@ -261,7 +261,7 @@
             <w:rPr>
               <w:noProof/>
             </w:rPr>
-            <w:instrText xml:space="preserve"> PAGEREF _Toc200249761 \h </w:instrText>
+            <w:instrText xml:space="preserve"> PAGEREF _Toc201470386 \h </w:instrText>
           </w:r>
           <w:r>
             <w:rPr>
@@ -342,7 +342,7 @@
             <w:rPr>
               <w:noProof/>
             </w:rPr>
-            <w:instrText xml:space="preserve"> PAGEREF _Toc200249762 \h </w:instrText>
+            <w:instrText xml:space="preserve"> PAGEREF _Toc201470387 \h </w:instrText>
           </w:r>
           <w:r>
             <w:rPr>
@@ -423,7 +423,7 @@
             <w:rPr>
               <w:noProof/>
             </w:rPr>
-            <w:instrText xml:space="preserve"> PAGEREF _Toc200249763 \h </w:instrText>
+            <w:instrText xml:space="preserve"> PAGEREF _Toc201470388 \h </w:instrText>
           </w:r>
           <w:r>
             <w:rPr>
@@ -504,7 +504,7 @@
             <w:rPr>
               <w:noProof/>
             </w:rPr>
-            <w:instrText xml:space="preserve"> PAGEREF _Toc200249764 \h </w:instrText>
+            <w:instrText xml:space="preserve"> PAGEREF _Toc201470389 \h </w:instrText>
           </w:r>
           <w:r>
             <w:rPr>
@@ -585,7 +585,7 @@
             <w:rPr>
               <w:noProof/>
             </w:rPr>
-            <w:instrText xml:space="preserve"> PAGEREF _Toc200249765 \h </w:instrText>
+            <w:instrText xml:space="preserve"> PAGEREF _Toc201470390 \h </w:instrText>
           </w:r>
           <w:r>
             <w:rPr>
@@ -662,7 +662,7 @@
             <w:rPr>
               <w:noProof/>
             </w:rPr>
-            <w:instrText xml:space="preserve"> PAGEREF _Toc200249766 \h </w:instrText>
+            <w:instrText xml:space="preserve"> PAGEREF _Toc201470391 \h </w:instrText>
           </w:r>
           <w:r>
             <w:rPr>
@@ -739,7 +739,7 @@
             <w:rPr>
               <w:noProof/>
             </w:rPr>
-            <w:instrText xml:space="preserve"> PAGEREF _Toc200249767 \h </w:instrText>
+            <w:instrText xml:space="preserve"> PAGEREF _Toc201470392 \h </w:instrText>
           </w:r>
           <w:r>
             <w:rPr>
@@ -820,7 +820,7 @@
             <w:rPr>
               <w:noProof/>
             </w:rPr>
-            <w:instrText xml:space="preserve"> PAGEREF _Toc200249768 \h </w:instrText>
+            <w:instrText xml:space="preserve"> PAGEREF _Toc201470393 \h </w:instrText>
           </w:r>
           <w:r>
             <w:rPr>
@@ -906,7 +906,7 @@
             <w:rPr>
               <w:noProof/>
             </w:rPr>
-            <w:instrText xml:space="preserve"> PAGEREF _Toc200249769 \h </w:instrText>
+            <w:instrText xml:space="preserve"> PAGEREF _Toc201470394 \h </w:instrText>
           </w:r>
           <w:r>
             <w:rPr>
@@ -985,7 +985,7 @@
             <w:rPr>
               <w:noProof/>
             </w:rPr>
-            <w:instrText xml:space="preserve"> PAGEREF _Toc200249770 \h </w:instrText>
+            <w:instrText xml:space="preserve"> PAGEREF _Toc201470395 \h </w:instrText>
           </w:r>
           <w:r>
             <w:rPr>
@@ -1066,7 +1066,7 @@
             <w:rPr>
               <w:noProof/>
             </w:rPr>
-            <w:instrText xml:space="preserve"> PAGEREF _Toc200249771 \h </w:instrText>
+            <w:instrText xml:space="preserve"> PAGEREF _Toc201470396 \h </w:instrText>
           </w:r>
           <w:r>
             <w:rPr>
@@ -1145,7 +1145,7 @@
             <w:rPr>
               <w:noProof/>
             </w:rPr>
-            <w:instrText xml:space="preserve"> PAGEREF _Toc200249772 \h </w:instrText>
+            <w:instrText xml:space="preserve"> PAGEREF _Toc201470397 \h </w:instrText>
           </w:r>
           <w:r>
             <w:rPr>
@@ -1224,7 +1224,7 @@
             <w:rPr>
               <w:noProof/>
             </w:rPr>
-            <w:instrText xml:space="preserve"> PAGEREF _Toc200249773 \h </w:instrText>
+            <w:instrText xml:space="preserve"> PAGEREF _Toc201470398 \h </w:instrText>
           </w:r>
           <w:r>
             <w:rPr>
@@ -1303,7 +1303,7 @@
             <w:rPr>
               <w:noProof/>
             </w:rPr>
-            <w:instrText xml:space="preserve"> PAGEREF _Toc200249774 \h </w:instrText>
+            <w:instrText xml:space="preserve"> PAGEREF _Toc201470399 \h </w:instrText>
           </w:r>
           <w:r>
             <w:rPr>
@@ -1320,7 +1320,86 @@
             <w:rPr>
               <w:noProof/>
             </w:rPr>
-            <w:t>3</w:t>
+            <w:t>4</w:t>
+          </w:r>
+          <w:r>
+            <w:rPr>
+              <w:noProof/>
+            </w:rPr>
+            <w:fldChar w:fldCharType="end"/>
+          </w:r>
+        </w:p>
+        <w:p>
+          <w:pPr>
+            <w:pStyle w:val="TOC3"/>
+            <w:tabs>
+              <w:tab w:val="left" w:pos="1136"/>
+              <w:tab w:val="right" w:leader="dot" w:pos="9350"/>
+            </w:tabs>
+            <w:rPr>
+              <w:rFonts w:eastAsiaTheme="minorEastAsia"/>
+              <w:noProof/>
+              <w:sz w:val="24"/>
+              <w:szCs w:val="24"/>
+              <w:lang w:eastAsia="ja-JP"/>
+            </w:rPr>
+          </w:pPr>
+          <w:r>
+            <w:rPr>
+              <w:noProof/>
+            </w:rPr>
+            <w:t>3.2.4</w:t>
+          </w:r>
+          <w:r>
+            <w:rPr>
+              <w:rFonts w:eastAsiaTheme="minorEastAsia"/>
+              <w:noProof/>
+              <w:sz w:val="24"/>
+              <w:szCs w:val="24"/>
+              <w:lang w:eastAsia="ja-JP"/>
+            </w:rPr>
+            <w:tab/>
+          </w:r>
+          <w:r>
+            <w:rPr>
+              <w:noProof/>
+            </w:rPr>
+            <w:t>Drawing Engine Algorithms</w:t>
+          </w:r>
+          <w:r>
+            <w:rPr>
+              <w:noProof/>
+            </w:rPr>
+            <w:tab/>
+          </w:r>
+          <w:r>
+            <w:rPr>
+              <w:noProof/>
+            </w:rPr>
+            <w:fldChar w:fldCharType="begin"/>
+          </w:r>
+          <w:r>
+            <w:rPr>
+              <w:noProof/>
+            </w:rPr>
+            <w:instrText xml:space="preserve"> PAGEREF _Toc201470400 \h </w:instrText>
+          </w:r>
+          <w:r>
+            <w:rPr>
+              <w:noProof/>
+            </w:rPr>
+          </w:r>
+          <w:r>
+            <w:rPr>
+              <w:noProof/>
+            </w:rPr>
+            <w:fldChar w:fldCharType="separate"/>
+          </w:r>
+          <w:r>
+            <w:rPr>
+              <w:noProof/>
+            </w:rPr>
+            <w:t>5</w:t>
           </w:r>
           <w:r>
             <w:rPr>
@@ -1384,7 +1463,7 @@
             <w:rPr>
               <w:noProof/>
             </w:rPr>
-            <w:instrText xml:space="preserve"> PAGEREF _Toc200249775 \h </w:instrText>
+            <w:instrText xml:space="preserve"> PAGEREF _Toc201470401 \h </w:instrText>
           </w:r>
           <w:r>
             <w:rPr>
@@ -1401,7 +1480,7 @@
             <w:rPr>
               <w:noProof/>
             </w:rPr>
-            <w:t>3</w:t>
+            <w:t>8</w:t>
           </w:r>
           <w:r>
             <w:rPr>
@@ -1463,7 +1542,7 @@
             <w:rPr>
               <w:noProof/>
             </w:rPr>
-            <w:instrText xml:space="preserve"> PAGEREF _Toc200249776 \h </w:instrText>
+            <w:instrText xml:space="preserve"> PAGEREF _Toc201470402 \h </w:instrText>
           </w:r>
           <w:r>
             <w:rPr>
@@ -1480,7 +1559,7 @@
             <w:rPr>
               <w:noProof/>
             </w:rPr>
-            <w:t>3</w:t>
+            <w:t>8</w:t>
           </w:r>
           <w:r>
             <w:rPr>
@@ -1542,7 +1621,7 @@
             <w:rPr>
               <w:noProof/>
             </w:rPr>
-            <w:instrText xml:space="preserve"> PAGEREF _Toc200249777 \h </w:instrText>
+            <w:instrText xml:space="preserve"> PAGEREF _Toc201470403 \h </w:instrText>
           </w:r>
           <w:r>
             <w:rPr>
@@ -1559,7 +1638,7 @@
             <w:rPr>
               <w:noProof/>
             </w:rPr>
-            <w:t>4</w:t>
+            <w:t>8</w:t>
           </w:r>
           <w:r>
             <w:rPr>
@@ -1623,7 +1702,7 @@
             <w:rPr>
               <w:noProof/>
             </w:rPr>
-            <w:instrText xml:space="preserve"> PAGEREF _Toc200249778 \h </w:instrText>
+            <w:instrText xml:space="preserve"> PAGEREF _Toc201470404 \h </w:instrText>
           </w:r>
           <w:r>
             <w:rPr>
@@ -1640,7 +1719,7 @@
             <w:rPr>
               <w:noProof/>
             </w:rPr>
-            <w:t>4</w:t>
+            <w:t>9</w:t>
           </w:r>
           <w:r>
             <w:rPr>
@@ -1700,7 +1779,7 @@
             <w:rPr>
               <w:noProof/>
             </w:rPr>
-            <w:instrText xml:space="preserve"> PAGEREF _Toc200249779 \h </w:instrText>
+            <w:instrText xml:space="preserve"> PAGEREF _Toc201470405 \h </w:instrText>
           </w:r>
           <w:r>
             <w:rPr>
@@ -1717,7 +1796,7 @@
             <w:rPr>
               <w:noProof/>
             </w:rPr>
-            <w:t>4</w:t>
+            <w:t>9</w:t>
           </w:r>
           <w:r>
             <w:rPr>
@@ -1777,7 +1856,7 @@
             <w:rPr>
               <w:noProof/>
             </w:rPr>
-            <w:instrText xml:space="preserve"> PAGEREF _Toc200249780 \h </w:instrText>
+            <w:instrText xml:space="preserve"> PAGEREF _Toc201470406 \h </w:instrText>
           </w:r>
           <w:r>
             <w:rPr>
@@ -1794,7 +1873,7 @@
             <w:rPr>
               <w:noProof/>
             </w:rPr>
-            <w:t>4</w:t>
+            <w:t>9</w:t>
           </w:r>
           <w:r>
             <w:rPr>
@@ -1854,7 +1933,7 @@
             <w:rPr>
               <w:noProof/>
             </w:rPr>
-            <w:instrText xml:space="preserve"> PAGEREF _Toc200249781 \h </w:instrText>
+            <w:instrText xml:space="preserve"> PAGEREF _Toc201470407 \h </w:instrText>
           </w:r>
           <w:r>
             <w:rPr>
@@ -1871,7 +1950,7 @@
             <w:rPr>
               <w:noProof/>
             </w:rPr>
-            <w:t>4</w:t>
+            <w:t>9</w:t>
           </w:r>
           <w:r>
             <w:rPr>
@@ -1931,7 +2010,7 @@
             <w:rPr>
               <w:noProof/>
             </w:rPr>
-            <w:instrText xml:space="preserve"> PAGEREF _Toc200249782 \h </w:instrText>
+            <w:instrText xml:space="preserve"> PAGEREF _Toc201470408 \h </w:instrText>
           </w:r>
           <w:r>
             <w:rPr>
@@ -1948,7 +2027,7 @@
             <w:rPr>
               <w:noProof/>
             </w:rPr>
-            <w:t>4</w:t>
+            <w:t>9</w:t>
           </w:r>
           <w:r>
             <w:rPr>
@@ -2008,7 +2087,7 @@
             <w:rPr>
               <w:noProof/>
             </w:rPr>
-            <w:instrText xml:space="preserve"> PAGEREF _Toc200249783 \h </w:instrText>
+            <w:instrText xml:space="preserve"> PAGEREF _Toc201470409 \h </w:instrText>
           </w:r>
           <w:r>
             <w:rPr>
@@ -2025,7 +2104,7 @@
             <w:rPr>
               <w:noProof/>
             </w:rPr>
-            <w:t>4</w:t>
+            <w:t>9</w:t>
           </w:r>
           <w:r>
             <w:rPr>
@@ -2085,7 +2164,7 @@
             <w:rPr>
               <w:noProof/>
             </w:rPr>
-            <w:instrText xml:space="preserve"> PAGEREF _Toc200249784 \h </w:instrText>
+            <w:instrText xml:space="preserve"> PAGEREF _Toc201470410 \h </w:instrText>
           </w:r>
           <w:r>
             <w:rPr>
@@ -2102,7 +2181,7 @@
             <w:rPr>
               <w:noProof/>
             </w:rPr>
-            <w:t>4</w:t>
+            <w:t>9</w:t>
           </w:r>
           <w:r>
             <w:rPr>
@@ -2166,7 +2245,7 @@
             <w:rPr>
               <w:noProof/>
             </w:rPr>
-            <w:instrText xml:space="preserve"> PAGEREF _Toc200249785 \h </w:instrText>
+            <w:instrText xml:space="preserve"> PAGEREF _Toc201470411 \h </w:instrText>
           </w:r>
           <w:r>
             <w:rPr>
@@ -2183,7 +2262,7 @@
             <w:rPr>
               <w:noProof/>
             </w:rPr>
-            <w:t>5</w:t>
+            <w:t>10</w:t>
           </w:r>
           <w:r>
             <w:rPr>
@@ -2247,7 +2326,7 @@
             <w:rPr>
               <w:noProof/>
             </w:rPr>
-            <w:instrText xml:space="preserve"> PAGEREF _Toc200249786 \h </w:instrText>
+            <w:instrText xml:space="preserve"> PAGEREF _Toc201470412 \h </w:instrText>
           </w:r>
           <w:r>
             <w:rPr>
@@ -2264,7 +2343,7 @@
             <w:rPr>
               <w:noProof/>
             </w:rPr>
-            <w:t>5</w:t>
+            <w:t>10</w:t>
           </w:r>
           <w:r>
             <w:rPr>
@@ -2328,7 +2407,7 @@
             <w:rPr>
               <w:noProof/>
             </w:rPr>
-            <w:instrText xml:space="preserve"> PAGEREF _Toc200249787 \h </w:instrText>
+            <w:instrText xml:space="preserve"> PAGEREF _Toc201470413 \h </w:instrText>
           </w:r>
           <w:r>
             <w:rPr>
@@ -2345,7 +2424,7 @@
             <w:rPr>
               <w:noProof/>
             </w:rPr>
-            <w:t>5</w:t>
+            <w:t>10</w:t>
           </w:r>
           <w:r>
             <w:rPr>
@@ -2405,7 +2484,7 @@
             <w:rPr>
               <w:noProof/>
             </w:rPr>
-            <w:instrText xml:space="preserve"> PAGEREF _Toc200249788 \h </w:instrText>
+            <w:instrText xml:space="preserve"> PAGEREF _Toc201470414 \h </w:instrText>
           </w:r>
           <w:r>
             <w:rPr>
@@ -2422,7 +2501,7 @@
             <w:rPr>
               <w:noProof/>
             </w:rPr>
-            <w:t>5</w:t>
+            <w:t>10</w:t>
           </w:r>
           <w:r>
             <w:rPr>
@@ -2486,7 +2565,7 @@
             <w:rPr>
               <w:noProof/>
             </w:rPr>
-            <w:instrText xml:space="preserve"> PAGEREF _Toc200249789 \h </w:instrText>
+            <w:instrText xml:space="preserve"> PAGEREF _Toc201470415 \h </w:instrText>
           </w:r>
           <w:r>
             <w:rPr>
@@ -2503,7 +2582,7 @@
             <w:rPr>
               <w:noProof/>
             </w:rPr>
-            <w:t>5</w:t>
+            <w:t>10</w:t>
           </w:r>
           <w:r>
             <w:rPr>
@@ -2565,7 +2644,7 @@
             <w:rPr>
               <w:noProof/>
             </w:rPr>
-            <w:instrText xml:space="preserve"> PAGEREF _Toc200249790 \h </w:instrText>
+            <w:instrText xml:space="preserve"> PAGEREF _Toc201470416 \h </w:instrText>
           </w:r>
           <w:r>
             <w:rPr>
@@ -2582,7 +2661,7 @@
             <w:rPr>
               <w:noProof/>
             </w:rPr>
-            <w:t>5</w:t>
+            <w:t>10</w:t>
           </w:r>
           <w:r>
             <w:rPr>
@@ -2644,7 +2723,7 @@
             <w:rPr>
               <w:noProof/>
             </w:rPr>
-            <w:instrText xml:space="preserve"> PAGEREF _Toc200249791 \h </w:instrText>
+            <w:instrText xml:space="preserve"> PAGEREF _Toc201470417 \h </w:instrText>
           </w:r>
           <w:r>
             <w:rPr>
@@ -2661,7 +2740,7 @@
             <w:rPr>
               <w:noProof/>
             </w:rPr>
-            <w:t>5</w:t>
+            <w:t>10</w:t>
           </w:r>
           <w:r>
             <w:rPr>
@@ -2689,6 +2768,7 @@
             <w:rPr>
               <w:noProof/>
             </w:rPr>
+            <w:lastRenderedPageBreak/>
             <w:t>10.1.3</w:t>
           </w:r>
           <w:r>
@@ -2723,7 +2803,7 @@
             <w:rPr>
               <w:noProof/>
             </w:rPr>
-            <w:instrText xml:space="preserve"> PAGEREF _Toc200249792 \h </w:instrText>
+            <w:instrText xml:space="preserve"> PAGEREF _Toc201470418 \h </w:instrText>
           </w:r>
           <w:r>
             <w:rPr>
@@ -2740,7 +2820,7 @@
             <w:rPr>
               <w:noProof/>
             </w:rPr>
-            <w:t>6</w:t>
+            <w:t>11</w:t>
           </w:r>
           <w:r>
             <w:rPr>
@@ -2769,7 +2849,6 @@
             <w:rPr>
               <w:noProof/>
             </w:rPr>
-            <w:lastRenderedPageBreak/>
             <w:t>10.2</w:t>
           </w:r>
           <w:r>
@@ -2805,7 +2884,7 @@
             <w:rPr>
               <w:noProof/>
             </w:rPr>
-            <w:instrText xml:space="preserve"> PAGEREF _Toc200249793 \h </w:instrText>
+            <w:instrText xml:space="preserve"> PAGEREF _Toc201470419 \h </w:instrText>
           </w:r>
           <w:r>
             <w:rPr>
@@ -2822,7 +2901,7 @@
             <w:rPr>
               <w:noProof/>
             </w:rPr>
-            <w:t>6</w:t>
+            <w:t>11</w:t>
           </w:r>
           <w:r>
             <w:rPr>
@@ -2884,7 +2963,7 @@
             <w:rPr>
               <w:noProof/>
             </w:rPr>
-            <w:instrText xml:space="preserve"> PAGEREF _Toc200249794 \h </w:instrText>
+            <w:instrText xml:space="preserve"> PAGEREF _Toc201470420 \h </w:instrText>
           </w:r>
           <w:r>
             <w:rPr>
@@ -2901,7 +2980,7 @@
             <w:rPr>
               <w:noProof/>
             </w:rPr>
-            <w:t>6</w:t>
+            <w:t>11</w:t>
           </w:r>
           <w:r>
             <w:rPr>
@@ -2963,7 +3042,7 @@
             <w:rPr>
               <w:noProof/>
             </w:rPr>
-            <w:instrText xml:space="preserve"> PAGEREF _Toc200249795 \h </w:instrText>
+            <w:instrText xml:space="preserve"> PAGEREF _Toc201470421 \h </w:instrText>
           </w:r>
           <w:r>
             <w:rPr>
@@ -2980,7 +3059,7 @@
             <w:rPr>
               <w:noProof/>
             </w:rPr>
-            <w:t>6</w:t>
+            <w:t>11</w:t>
           </w:r>
           <w:r>
             <w:rPr>
@@ -3042,7 +3121,7 @@
             <w:rPr>
               <w:noProof/>
             </w:rPr>
-            <w:instrText xml:space="preserve"> PAGEREF _Toc200249796 \h </w:instrText>
+            <w:instrText xml:space="preserve"> PAGEREF _Toc201470422 \h </w:instrText>
           </w:r>
           <w:r>
             <w:rPr>
@@ -3059,7 +3138,7 @@
             <w:rPr>
               <w:noProof/>
             </w:rPr>
-            <w:t>6</w:t>
+            <w:t>11</w:t>
           </w:r>
           <w:r>
             <w:rPr>
@@ -3119,7 +3198,7 @@
             <w:rPr>
               <w:noProof/>
             </w:rPr>
-            <w:instrText xml:space="preserve"> PAGEREF _Toc200249797 \h </w:instrText>
+            <w:instrText xml:space="preserve"> PAGEREF _Toc201470423 \h </w:instrText>
           </w:r>
           <w:r>
             <w:rPr>
@@ -3136,7 +3215,7 @@
             <w:rPr>
               <w:noProof/>
             </w:rPr>
-            <w:t>7</w:t>
+            <w:t>12</w:t>
           </w:r>
           <w:r>
             <w:rPr>
@@ -3161,7 +3240,7 @@
       <w:pPr>
         <w:pStyle w:val="Heading1"/>
       </w:pPr>
-      <w:bookmarkStart w:id="0" w:name="_Toc200249759"/>
+      <w:bookmarkStart w:id="0" w:name="_Toc201470384"/>
       <w:r>
         <w:t>Introduction</w:t>
       </w:r>
@@ -3171,7 +3250,7 @@
       <w:pPr>
         <w:pStyle w:val="Heading2"/>
       </w:pPr>
-      <w:bookmarkStart w:id="1" w:name="_Toc200249760"/>
+      <w:bookmarkStart w:id="1" w:name="_Toc201470385"/>
       <w:r>
         <w:t>Goals and Objectives</w:t>
       </w:r>
@@ -3181,7 +3260,7 @@
       <w:pPr>
         <w:pStyle w:val="Heading2"/>
       </w:pPr>
-      <w:bookmarkStart w:id="2" w:name="_Toc200249761"/>
+      <w:bookmarkStart w:id="2" w:name="_Toc201470386"/>
       <w:r>
         <w:t>Statement of Scope</w:t>
       </w:r>
@@ -3191,7 +3270,7 @@
       <w:pPr>
         <w:pStyle w:val="Heading2"/>
       </w:pPr>
-      <w:bookmarkStart w:id="3" w:name="_Toc200249762"/>
+      <w:bookmarkStart w:id="3" w:name="_Toc201470387"/>
       <w:r>
         <w:t>Software Context</w:t>
       </w:r>
@@ -3201,7 +3280,7 @@
       <w:pPr>
         <w:pStyle w:val="Heading2"/>
       </w:pPr>
-      <w:bookmarkStart w:id="4" w:name="_Toc200249763"/>
+      <w:bookmarkStart w:id="4" w:name="_Toc201470388"/>
       <w:r>
         <w:t>Major Constraints</w:t>
       </w:r>
@@ -3219,7 +3298,7 @@
       <w:pPr>
         <w:pStyle w:val="Heading2"/>
       </w:pPr>
-      <w:bookmarkStart w:id="5" w:name="_Toc200249764"/>
+      <w:bookmarkStart w:id="5" w:name="_Toc201470389"/>
       <w:r>
         <w:t>Definitions, Acronyms and Abbreviations</w:t>
       </w:r>
@@ -3307,6 +3386,30 @@
       </w:r>
       <w:r>
         <w:t xml:space="preserve"> a design pattern that separates the user interface components from the data management components.</w:t>
+      </w:r>
+    </w:p>
+    <w:p>
+      <w:pPr>
+        <w:pStyle w:val="ListParagraph"/>
+        <w:numPr>
+          <w:ilvl w:val="0"/>
+          <w:numId w:val="3"/>
+        </w:numPr>
+      </w:pPr>
+      <w:r>
+        <w:rPr>
+          <w:i/>
+        </w:rPr>
+        <w:t xml:space="preserve">OpenGL </w:t>
+      </w:r>
+      <w:r>
+        <w:t xml:space="preserve">– </w:t>
+      </w:r>
+      <w:r>
+        <w:rPr>
+          <w:rStyle w:val="TBDChar"/>
+        </w:rPr>
+        <w:t xml:space="preserve">TBD </w:t>
       </w:r>
     </w:p>
     <w:p>
@@ -3358,7 +3461,7 @@
       <w:pPr>
         <w:pStyle w:val="Heading2"/>
       </w:pPr>
-      <w:bookmarkStart w:id="6" w:name="_Toc200249765"/>
+      <w:bookmarkStart w:id="6" w:name="_Toc201470390"/>
       <w:r>
         <w:t>Document Description</w:t>
       </w:r>
@@ -3376,7 +3479,7 @@
       <w:pPr>
         <w:pStyle w:val="Heading1"/>
       </w:pPr>
-      <w:bookmarkStart w:id="7" w:name="_Toc200249766"/>
+      <w:bookmarkStart w:id="7" w:name="_Toc201470391"/>
       <w:r>
         <w:t>Data Design</w:t>
       </w:r>
@@ -3414,6 +3517,7 @@
         <w:pStyle w:val="TBD"/>
       </w:pPr>
       <w:r>
+        <w:lastRenderedPageBreak/>
         <w:t>TBD – May also want to consider adding a sequence diagram to show how data is saved.</w:t>
       </w:r>
     </w:p>
@@ -3421,9 +3525,8 @@
       <w:pPr>
         <w:pStyle w:val="Heading1"/>
       </w:pPr>
-      <w:bookmarkStart w:id="8" w:name="_Toc200249767"/>
-      <w:r>
-        <w:lastRenderedPageBreak/>
+      <w:bookmarkStart w:id="8" w:name="_Toc201470392"/>
+      <w:r>
         <w:t>Architectural and Component Level Design</w:t>
       </w:r>
       <w:bookmarkEnd w:id="8"/>
@@ -3432,7 +3535,7 @@
       <w:pPr>
         <w:pStyle w:val="Heading2"/>
       </w:pPr>
-      <w:bookmarkStart w:id="9" w:name="_Toc200249768"/>
+      <w:bookmarkStart w:id="9" w:name="_Toc201470393"/>
       <w:r>
         <w:t>Overall Design</w:t>
       </w:r>
@@ -3442,7 +3545,7 @@
       <w:pPr>
         <w:pStyle w:val="Heading3"/>
       </w:pPr>
-      <w:bookmarkStart w:id="10" w:name="_Toc200249769"/>
+      <w:bookmarkStart w:id="10" w:name="_Toc201470394"/>
       <w:r>
         <w:rPr>
           <w:i/>
@@ -3577,7 +3680,7 @@
       <w:pPr>
         <w:pStyle w:val="Heading3"/>
       </w:pPr>
-      <w:bookmarkStart w:id="11" w:name="_Toc200249770"/>
+      <w:bookmarkStart w:id="11" w:name="_Toc201470395"/>
       <w:proofErr w:type="spellStart"/>
       <w:r>
         <w:t>App</w:t>
@@ -3785,7 +3888,7 @@
       <w:pPr>
         <w:pStyle w:val="Heading2"/>
       </w:pPr>
-      <w:bookmarkStart w:id="12" w:name="_Toc200249771"/>
+      <w:bookmarkStart w:id="12" w:name="_Toc201470396"/>
       <w:r>
         <w:t>Drawing Engine Design</w:t>
       </w:r>
@@ -3803,7 +3906,7 @@
       <w:pPr>
         <w:pStyle w:val="Heading3"/>
       </w:pPr>
-      <w:bookmarkStart w:id="13" w:name="_Toc200249772"/>
+      <w:bookmarkStart w:id="13" w:name="_Toc201470397"/>
       <w:r>
         <w:t>Drawing Engine Structure</w:t>
       </w:r>
@@ -3903,7 +4006,7 @@
       <w:pPr>
         <w:pStyle w:val="Heading3"/>
       </w:pPr>
-      <w:bookmarkStart w:id="14" w:name="_Toc200249773"/>
+      <w:bookmarkStart w:id="14" w:name="_Toc201470398"/>
       <w:r>
         <w:t>Drawing Engine Classes</w:t>
       </w:r>
@@ -3921,8 +4024,9 @@
       <w:pPr>
         <w:pStyle w:val="Heading3"/>
       </w:pPr>
-      <w:bookmarkStart w:id="15" w:name="_Toc200249774"/>
-      <w:r>
+      <w:bookmarkStart w:id="15" w:name="_Toc201470399"/>
+      <w:r>
+        <w:lastRenderedPageBreak/>
         <w:t>Drawing Sequence</w:t>
       </w:r>
       <w:bookmarkEnd w:id="15"/>
@@ -4002,7 +4106,6 @@
         <w:rPr>
           <w:noProof/>
         </w:rPr>
-        <w:lastRenderedPageBreak/>
         <w:drawing>
           <wp:inline distT="0" distB="0" distL="0" distR="0" wp14:anchorId="2B58BD86" wp14:editId="656DDC70">
             <wp:extent cx="5938520" cy="3975100"/>
@@ -4061,45 +4164,25 @@
       <w:r>
         <w:t xml:space="preserve">Figure </w:t>
       </w:r>
-      <w:r>
-        <w:fldChar w:fldCharType="begin"/>
-      </w:r>
-      <w:r>
-        <w:instrText xml:space="preserve"> STYLEREF 1 \s </w:instrText>
-      </w:r>
-      <w:r>
-        <w:fldChar w:fldCharType="separate"/>
-      </w:r>
-      <w:r>
-        <w:rPr>
-          <w:noProof/>
-        </w:rPr>
-        <w:t>3</w:t>
-      </w:r>
-      <w:r>
-        <w:fldChar w:fldCharType="end"/>
-      </w:r>
+      <w:fldSimple w:instr=" STYLEREF 1 \s ">
+        <w:r>
+          <w:rPr>
+            <w:noProof/>
+          </w:rPr>
+          <w:t>3</w:t>
+        </w:r>
+      </w:fldSimple>
       <w:r>
         <w:noBreakHyphen/>
       </w:r>
-      <w:r>
-        <w:fldChar w:fldCharType="begin"/>
-      </w:r>
-      <w:r>
-        <w:instrText xml:space="preserve"> SEQ Figure \* ARABIC \s 1 </w:instrText>
-      </w:r>
-      <w:r>
-        <w:fldChar w:fldCharType="separate"/>
-      </w:r>
-      <w:r>
-        <w:rPr>
-          <w:noProof/>
-        </w:rPr>
-        <w:t>1</w:t>
-      </w:r>
-      <w:r>
-        <w:fldChar w:fldCharType="end"/>
-      </w:r>
+      <w:fldSimple w:instr=" SEQ Figure \* ARABIC \s 1 ">
+        <w:r>
+          <w:rPr>
+            <w:noProof/>
+          </w:rPr>
+          <w:t>1</w:t>
+        </w:r>
+      </w:fldSimple>
       <w:bookmarkEnd w:id="16"/>
       <w:r>
         <w:t xml:space="preserve"> Drawing Sequence Diagram</w:t>
@@ -4358,6 +4441,7 @@
         </w:numPr>
       </w:pPr>
       <w:r>
+        <w:lastRenderedPageBreak/>
         <w:t xml:space="preserve">The fragment shaders sets the texture coordinates for each </w:t>
       </w:r>
       <w:r>
@@ -4393,12 +4477,7 @@
         <w:t>point sprite</w:t>
       </w:r>
       <w:r>
-        <w:t xml:space="preserve"> by </w:t>
-      </w:r>
-      <w:bookmarkStart w:id="17" w:name="_GoBack"/>
-      <w:bookmarkEnd w:id="17"/>
-      <w:r>
-        <w:t xml:space="preserve">setting the </w:t>
+        <w:t xml:space="preserve"> by setting the </w:t>
       </w:r>
       <w:proofErr w:type="spellStart"/>
       <w:r>
@@ -4463,9 +4542,1228 @@
       <w:pPr>
         <w:pStyle w:val="Heading3"/>
       </w:pPr>
+      <w:bookmarkStart w:id="17" w:name="_Toc201470400"/>
+      <w:r>
+        <w:t>Drawing Engine Algorithms</w:t>
+      </w:r>
+      <w:bookmarkEnd w:id="17"/>
+    </w:p>
+    <w:p>
+      <w:pPr>
+        <w:pStyle w:val="Heading4"/>
+        <w:rPr>
+          <w:i/>
+        </w:rPr>
+      </w:pPr>
+      <w:bookmarkStart w:id="18" w:name="_Ref201469890"/>
+      <w:r>
+        <w:rPr>
+          <w:i/>
+        </w:rPr>
+        <w:t>Point Sprites</w:t>
+      </w:r>
+      <w:bookmarkEnd w:id="18"/>
+    </w:p>
+    <w:p>
+      <w:r>
+        <w:t xml:space="preserve">Drawing in in the drawing engine will be </w:t>
+      </w:r>
+      <w:bookmarkStart w:id="19" w:name="_GoBack"/>
+      <w:bookmarkEnd w:id="19"/>
+      <w:r>
+        <w:t xml:space="preserve">achieved by rendering points on the screen that have the brush’s texture mapped to them. Textured points are commonly referred to as point sprites. This affect will use a custom </w:t>
+      </w:r>
+      <w:r>
+        <w:rPr>
+          <w:i/>
+        </w:rPr>
+        <w:t>OpenGL</w:t>
+      </w:r>
+      <w:r>
+        <w:t xml:space="preserve"> ES 2.0 vertex and fragment shader pair. Basic code that demonstrates how to construct shaders to render points sprites is demonstrated below. This is not the final code that will be </w:t>
+      </w:r>
+      <w:proofErr w:type="gramStart"/>
+      <w:r>
+        <w:t>used,</w:t>
+      </w:r>
+      <w:proofErr w:type="gramEnd"/>
+      <w:r>
+        <w:t xml:space="preserve"> instead this is an example of how part of the final code will be constructed. The example for this code was provided by [</w:t>
+      </w:r>
+      <w:proofErr w:type="spellStart"/>
+      <w:r>
+        <w:t>Lazuka</w:t>
+      </w:r>
+      <w:proofErr w:type="spellEnd"/>
+      <w:r>
+        <w:t>].</w:t>
+      </w:r>
+    </w:p>
+    <w:p>
+      <w:pPr>
+        <w:pStyle w:val="Example"/>
+      </w:pPr>
+      <w:r>
+        <w:t>VERTEX SHADER</w:t>
+      </w:r>
+    </w:p>
+    <w:p>
+      <w:pPr>
+        <w:pStyle w:val="Example"/>
+      </w:pPr>
+      <w:proofErr w:type="gramStart"/>
+      <w:r>
+        <w:t>attribute</w:t>
+      </w:r>
+      <w:proofErr w:type="gramEnd"/>
+      <w:r>
+        <w:t xml:space="preserve"> vec4 Position;</w:t>
+      </w:r>
+    </w:p>
+    <w:p>
+      <w:pPr>
+        <w:pStyle w:val="Example"/>
+      </w:pPr>
+      <w:proofErr w:type="gramStart"/>
+      <w:r>
+        <w:t>attribute</w:t>
+      </w:r>
+      <w:proofErr w:type="gramEnd"/>
+      <w:r>
+        <w:t xml:space="preserve"> float </w:t>
+      </w:r>
+      <w:proofErr w:type="spellStart"/>
+      <w:r>
+        <w:t>PointSize</w:t>
+      </w:r>
+      <w:proofErr w:type="spellEnd"/>
+      <w:r>
+        <w:t>;</w:t>
+      </w:r>
+    </w:p>
+    <w:p>
+      <w:pPr>
+        <w:pStyle w:val="Example"/>
+      </w:pPr>
+    </w:p>
+    <w:p>
+      <w:pPr>
+        <w:pStyle w:val="Example"/>
+      </w:pPr>
+      <w:proofErr w:type="gramStart"/>
+      <w:r>
+        <w:t>void</w:t>
+      </w:r>
+      <w:proofErr w:type="gramEnd"/>
+      <w:r>
+        <w:t xml:space="preserve"> main() {</w:t>
+      </w:r>
+    </w:p>
+    <w:p>
+      <w:pPr>
+        <w:pStyle w:val="Example"/>
+      </w:pPr>
+      <w:r>
+        <w:tab/>
+      </w:r>
+      <w:proofErr w:type="spellStart"/>
+      <w:proofErr w:type="gramStart"/>
+      <w:r>
+        <w:t>gl</w:t>
+      </w:r>
+      <w:proofErr w:type="gramEnd"/>
+      <w:r>
+        <w:t>_PointSize</w:t>
+      </w:r>
+      <w:proofErr w:type="spellEnd"/>
+      <w:r>
+        <w:t xml:space="preserve"> = </w:t>
+      </w:r>
+      <w:proofErr w:type="spellStart"/>
+      <w:r>
+        <w:t>PointSize</w:t>
+      </w:r>
+      <w:proofErr w:type="spellEnd"/>
+      <w:r>
+        <w:t>;</w:t>
+      </w:r>
+    </w:p>
+    <w:p>
+      <w:pPr>
+        <w:pStyle w:val="Example"/>
+      </w:pPr>
+      <w:r>
+        <w:tab/>
+      </w:r>
+      <w:proofErr w:type="spellStart"/>
+      <w:proofErr w:type="gramStart"/>
+      <w:r>
+        <w:t>gl</w:t>
+      </w:r>
+      <w:proofErr w:type="gramEnd"/>
+      <w:r>
+        <w:t>_Position</w:t>
+      </w:r>
+      <w:proofErr w:type="spellEnd"/>
+      <w:r>
+        <w:t xml:space="preserve"> = Position;</w:t>
+      </w:r>
+    </w:p>
+    <w:p>
+      <w:pPr>
+        <w:pStyle w:val="Example"/>
+      </w:pPr>
+      <w:r>
+        <w:t>}</w:t>
+      </w:r>
+    </w:p>
+    <w:p>
+      <w:pPr>
+        <w:pStyle w:val="Example"/>
+      </w:pPr>
+    </w:p>
+    <w:p>
+      <w:pPr>
+        <w:pStyle w:val="Example"/>
+      </w:pPr>
+      <w:r>
+        <w:t>FRAGMENT SHADER</w:t>
+      </w:r>
+    </w:p>
+    <w:p>
+      <w:pPr>
+        <w:pStyle w:val="Example"/>
+      </w:pPr>
+      <w:proofErr w:type="gramStart"/>
+      <w:r>
+        <w:t>uniform</w:t>
+      </w:r>
+      <w:proofErr w:type="gramEnd"/>
+      <w:r>
+        <w:t xml:space="preserve"> sampler2D Texture;</w:t>
+      </w:r>
+    </w:p>
+    <w:p>
+      <w:pPr>
+        <w:pStyle w:val="Example"/>
+      </w:pPr>
+    </w:p>
+    <w:p>
+      <w:pPr>
+        <w:pStyle w:val="Example"/>
+      </w:pPr>
+      <w:proofErr w:type="gramStart"/>
+      <w:r>
+        <w:t>void</w:t>
+      </w:r>
+      <w:proofErr w:type="gramEnd"/>
+      <w:r>
+        <w:t xml:space="preserve"> main() {</w:t>
+      </w:r>
+    </w:p>
+    <w:p>
+      <w:pPr>
+        <w:pStyle w:val="Example"/>
+      </w:pPr>
+      <w:r>
+        <w:tab/>
+      </w:r>
+      <w:proofErr w:type="spellStart"/>
+      <w:proofErr w:type="gramStart"/>
+      <w:r>
+        <w:t>gl</w:t>
+      </w:r>
+      <w:proofErr w:type="gramEnd"/>
+      <w:r>
+        <w:t>_FragColor</w:t>
+      </w:r>
+      <w:proofErr w:type="spellEnd"/>
+      <w:r>
+        <w:t xml:space="preserve"> = texture2D(</w:t>
+      </w:r>
+      <w:proofErr w:type="spellStart"/>
+      <w:r>
+        <w:t>Texture,gl_PointCoord</w:t>
+      </w:r>
+      <w:proofErr w:type="spellEnd"/>
+      <w:r>
+        <w:t>);</w:t>
+      </w:r>
+    </w:p>
+    <w:p>
+      <w:pPr>
+        <w:pStyle w:val="Example"/>
+      </w:pPr>
+      <w:r>
+        <w:t>}</w:t>
+      </w:r>
+    </w:p>
+    <w:p>
+      <w:r>
+        <w:t xml:space="preserve">In this example, the position and size of the point to be rendered is passed into the vertex shader from </w:t>
+      </w:r>
+      <w:proofErr w:type="spellStart"/>
+      <w:r>
+        <w:rPr>
+          <w:rStyle w:val="InlineCode"/>
+        </w:rPr>
+        <w:t>GLView</w:t>
+      </w:r>
+      <w:proofErr w:type="spellEnd"/>
+      <w:r>
+        <w:t xml:space="preserve">. These attributes are then passed to special OpenGL variables </w:t>
+      </w:r>
+      <w:proofErr w:type="spellStart"/>
+      <w:r>
+        <w:rPr>
+          <w:rStyle w:val="InlineCode"/>
+        </w:rPr>
+        <w:t>gl_PointSize</w:t>
+      </w:r>
+      <w:proofErr w:type="spellEnd"/>
+      <w:r>
+        <w:t xml:space="preserve"> and </w:t>
+      </w:r>
+      <w:proofErr w:type="spellStart"/>
+      <w:r>
+        <w:rPr>
+          <w:rStyle w:val="InlineCode"/>
+        </w:rPr>
+        <w:t>gl_Position</w:t>
+      </w:r>
+      <w:proofErr w:type="spellEnd"/>
+      <w:r>
+        <w:t xml:space="preserve"> to set the point size and position for the each point being rendered.</w:t>
+      </w:r>
+    </w:p>
+    <w:p>
+      <w:r>
+        <w:t xml:space="preserve">The textured to be </w:t>
+      </w:r>
+      <w:proofErr w:type="gramStart"/>
+      <w:r>
+        <w:t>rendered</w:t>
+      </w:r>
+      <w:proofErr w:type="gramEnd"/>
+      <w:r>
+        <w:t xml:space="preserve"> on every point from the vertex shader is passed from the </w:t>
+      </w:r>
+      <w:proofErr w:type="spellStart"/>
+      <w:r>
+        <w:rPr>
+          <w:rStyle w:val="InlineCode"/>
+        </w:rPr>
+        <w:t>GLView</w:t>
+      </w:r>
+      <w:proofErr w:type="spellEnd"/>
+      <w:r>
+        <w:t xml:space="preserve"> into the fragment shader. The shader then used the function </w:t>
+      </w:r>
+      <w:proofErr w:type="gramStart"/>
+      <w:r>
+        <w:rPr>
+          <w:rStyle w:val="InlineCode"/>
+        </w:rPr>
+        <w:t>texture2D(</w:t>
+      </w:r>
+      <w:proofErr w:type="gramEnd"/>
+      <w:r>
+        <w:rPr>
+          <w:rStyle w:val="InlineCode"/>
+        </w:rPr>
+        <w:t>)</w:t>
+      </w:r>
+      <w:r>
+        <w:t xml:space="preserve"> with the special </w:t>
+      </w:r>
+      <w:r>
+        <w:rPr>
+          <w:i/>
+        </w:rPr>
+        <w:t>OpenGL</w:t>
+      </w:r>
+      <w:r>
+        <w:t xml:space="preserve"> variable </w:t>
+      </w:r>
+      <w:proofErr w:type="spellStart"/>
+      <w:r>
+        <w:rPr>
+          <w:rStyle w:val="InlineCode"/>
+        </w:rPr>
+        <w:t>gl_PointCoord</w:t>
+      </w:r>
+      <w:proofErr w:type="spellEnd"/>
+      <w:r>
+        <w:t xml:space="preserve"> to map the texture onto the point being rendered.</w:t>
+      </w:r>
+    </w:p>
+    <w:p>
+      <w:pPr>
+        <w:pStyle w:val="Heading4"/>
+      </w:pPr>
+      <w:r>
+        <w:t>Curve Interpolation</w:t>
+      </w:r>
+    </w:p>
+    <w:p>
+      <w:r>
+        <w:t>As stated in section</w:t>
+      </w:r>
+      <w:r>
+        <w:t xml:space="preserve"> </w:t>
+      </w:r>
+      <w:r>
+        <w:fldChar w:fldCharType="begin"/>
+      </w:r>
+      <w:r>
+        <w:instrText xml:space="preserve"> REF _Ref201469890 \r \h </w:instrText>
+      </w:r>
+      <w:r>
+        <w:fldChar w:fldCharType="separate"/>
+      </w:r>
+      <w:r>
+        <w:t>3.2.4.1</w:t>
+      </w:r>
+      <w:r>
+        <w:fldChar w:fldCharType="end"/>
+      </w:r>
+      <w:r>
+        <w:t xml:space="preserve">, </w:t>
+      </w:r>
+      <w:r>
+        <w:rPr>
+          <w:i/>
+        </w:rPr>
+        <w:t>point sprites</w:t>
+      </w:r>
+      <w:r>
+        <w:t xml:space="preserve"> are points that have a texture mapped to them. To make a line out of these points, an algorithm will be used to interpolate points along a curved path, using the touch data that is gathered by the iPad as described in </w:t>
+      </w:r>
+      <w:r>
+        <w:rPr>
+          <w:rStyle w:val="RequirementChar"/>
+        </w:rPr>
+        <w:t>FR002</w:t>
+      </w:r>
+      <w:r>
+        <w:t xml:space="preserve"> (Drawing a Line). This algorithm is explained in the proceeding subsections.</w:t>
+      </w:r>
+      <w:r>
+        <w:t xml:space="preserve"> </w:t>
+      </w:r>
+    </w:p>
+    <w:p>
+      <w:pPr>
+        <w:pStyle w:val="Heading5"/>
+      </w:pPr>
+      <w:bookmarkStart w:id="20" w:name="_Ref201470036"/>
       <w:r>
         <w:lastRenderedPageBreak/>
-        <w:t>Drawing Engine Algorithms</w:t>
+        <w:t>Calculating the Control Points</w:t>
+      </w:r>
+      <w:bookmarkEnd w:id="20"/>
+    </w:p>
+    <w:p>
+      <w:r>
+        <w:t>The first part of the curve interpolation algorithm is finding the control points needed for the Bezier curve algorithm. Given four consecutive touch points on a user drawn curve called A, B, C and D, the control points: CP1 and CP2 can be calculated for curve segment BC. This is illustrated in the figure below.</w:t>
+      </w:r>
+    </w:p>
+    <w:p>
+      <w:pPr>
+        <w:pStyle w:val="Subtitle"/>
+      </w:pPr>
+      <w:r>
+        <w:rPr>
+          <w:noProof/>
+        </w:rPr>
+        <w:drawing>
+          <wp:inline distT="0" distB="0" distL="0" distR="0" wp14:anchorId="17AA9A37" wp14:editId="06EAEED9">
+            <wp:extent cx="2212340" cy="1883571"/>
+            <wp:effectExtent l="0" t="0" r="0" b="0"/>
+            <wp:docPr id="1" name="Picture 1" descr="Macintosh HD:Users:Robert:Dropbox:School:11 Fall:COT6931 Computer Sci Project:IdeaStorm:IdeaStorm Docs:Design:iter01:Illustrations:calculating the control points.jpg"/>
+            <wp:cNvGraphicFramePr>
+              <a:graphicFrameLocks xmlns:a="http://schemas.openxmlformats.org/drawingml/2006/main" noChangeAspect="1"/>
+            </wp:cNvGraphicFramePr>
+            <a:graphic xmlns:a="http://schemas.openxmlformats.org/drawingml/2006/main">
+              <a:graphicData uri="http://schemas.openxmlformats.org/drawingml/2006/picture">
+                <pic:pic xmlns:pic="http://schemas.openxmlformats.org/drawingml/2006/picture">
+                  <pic:nvPicPr>
+                    <pic:cNvPr id="0" name="Picture 1" descr="Macintosh HD:Users:Robert:Dropbox:School:11 Fall:COT6931 Computer Sci Project:IdeaStorm:IdeaStorm Docs:Design:iter01:Illustrations:calculating the control points.jpg"/>
+                    <pic:cNvPicPr>
+                      <a:picLocks noChangeAspect="1" noChangeArrowheads="1"/>
+                    </pic:cNvPicPr>
+                  </pic:nvPicPr>
+                  <pic:blipFill>
+                    <a:blip r:embed="rId10">
+                      <a:extLst>
+                        <a:ext uri="{28A0092B-C50C-407E-A947-70E740481C1C}">
+                          <a14:useLocalDpi xmlns:a14="http://schemas.microsoft.com/office/drawing/2010/main" val="0"/>
+                        </a:ext>
+                      </a:extLst>
+                    </a:blip>
+                    <a:srcRect/>
+                    <a:stretch>
+                      <a:fillRect/>
+                    </a:stretch>
+                  </pic:blipFill>
+                  <pic:spPr bwMode="auto">
+                    <a:xfrm>
+                      <a:off x="0" y="0"/>
+                      <a:ext cx="2212340" cy="1883571"/>
+                    </a:xfrm>
+                    <a:prstGeom prst="rect">
+                      <a:avLst/>
+                    </a:prstGeom>
+                    <a:noFill/>
+                    <a:ln>
+                      <a:noFill/>
+                    </a:ln>
+                  </pic:spPr>
+                </pic:pic>
+              </a:graphicData>
+            </a:graphic>
+          </wp:inline>
+        </w:drawing>
+      </w:r>
+    </w:p>
+    <w:p>
+      <w:pPr>
+        <w:pStyle w:val="Caption"/>
+      </w:pPr>
+      <w:r>
+        <w:t xml:space="preserve">Figure </w:t>
+      </w:r>
+      <w:fldSimple w:instr=" STYLEREF 1 \s ">
+        <w:r>
+          <w:rPr>
+            <w:noProof/>
+          </w:rPr>
+          <w:t>3</w:t>
+        </w:r>
+      </w:fldSimple>
+      <w:r>
+        <w:noBreakHyphen/>
+      </w:r>
+      <w:fldSimple w:instr=" SEQ Figure \* ARABIC \s 1 ">
+        <w:r>
+          <w:rPr>
+            <w:noProof/>
+          </w:rPr>
+          <w:t>2</w:t>
+        </w:r>
+      </w:fldSimple>
+      <w:r>
+        <w:t xml:space="preserve"> – Points used to calculate control points CP1 and CP2.</w:t>
+      </w:r>
+    </w:p>
+    <w:p>
+      <w:r>
+        <w:t>Also, utilized in this algorithm is a curve coefficient. As this curve coefficient is increased towards 1, the curve applied using the Bezier curve algorithm becomes more pronounced. As the curve coefficient is decreases towards 0, the curve becomes less pronounced. When using this algorithm in the past, a curve coefficient of 0.15 produced a user perceivable smooth curve.</w:t>
+      </w:r>
+    </w:p>
+    <w:p>
+      <w:r>
+        <w:t xml:space="preserve">Below is the </w:t>
+      </w:r>
+      <w:proofErr w:type="spellStart"/>
+      <w:r>
+        <w:t>pseudocode</w:t>
+      </w:r>
+      <w:proofErr w:type="spellEnd"/>
+      <w:r>
+        <w:t xml:space="preserve"> for the algorithm that calculates the control points using the above elements mentioned. This code was derived from the forum post [Smooth line connecting </w:t>
+      </w:r>
+      <w:proofErr w:type="spellStart"/>
+      <w:r>
+        <w:t>CGPoints</w:t>
+      </w:r>
+      <w:proofErr w:type="spellEnd"/>
+      <w:r>
+        <w:t>].</w:t>
+      </w:r>
+    </w:p>
+    <w:p>
+      <w:pPr>
+        <w:pStyle w:val="Example"/>
+      </w:pPr>
+      <w:r>
+        <w:t xml:space="preserve">CP1.x = </w:t>
+      </w:r>
+      <w:proofErr w:type="spellStart"/>
+      <w:r>
+        <w:t>B.x</w:t>
+      </w:r>
+      <w:proofErr w:type="spellEnd"/>
+      <w:r>
+        <w:t xml:space="preserve"> + </w:t>
+      </w:r>
+      <w:proofErr w:type="spellStart"/>
+      <w:r>
+        <w:t>curveCoefficient</w:t>
+      </w:r>
+      <w:proofErr w:type="spellEnd"/>
+      <w:r>
+        <w:t xml:space="preserve"> * (</w:t>
+      </w:r>
+      <w:proofErr w:type="spellStart"/>
+      <w:r>
+        <w:t>C.x</w:t>
+      </w:r>
+      <w:proofErr w:type="spellEnd"/>
+      <w:r>
+        <w:t xml:space="preserve"> - </w:t>
+      </w:r>
+      <w:proofErr w:type="spellStart"/>
+      <w:r>
+        <w:t>A.x</w:t>
+      </w:r>
+      <w:proofErr w:type="spellEnd"/>
+      <w:r>
+        <w:t>);</w:t>
+      </w:r>
+    </w:p>
+    <w:p>
+      <w:pPr>
+        <w:pStyle w:val="Example"/>
+      </w:pPr>
+      <w:r>
+        <w:t xml:space="preserve">CP1.y = </w:t>
+      </w:r>
+      <w:proofErr w:type="spellStart"/>
+      <w:r>
+        <w:t>B.x</w:t>
+      </w:r>
+      <w:proofErr w:type="spellEnd"/>
+      <w:r>
+        <w:t xml:space="preserve"> + </w:t>
+      </w:r>
+      <w:proofErr w:type="spellStart"/>
+      <w:r>
+        <w:t>curveCoefficient</w:t>
+      </w:r>
+      <w:proofErr w:type="spellEnd"/>
+      <w:r>
+        <w:t xml:space="preserve"> * (</w:t>
+      </w:r>
+      <w:proofErr w:type="spellStart"/>
+      <w:r>
+        <w:t>C.y</w:t>
+      </w:r>
+      <w:proofErr w:type="spellEnd"/>
+      <w:r>
+        <w:t xml:space="preserve"> - </w:t>
+      </w:r>
+      <w:proofErr w:type="spellStart"/>
+      <w:r>
+        <w:t>A.y</w:t>
+      </w:r>
+      <w:proofErr w:type="spellEnd"/>
+      <w:r>
+        <w:t>);</w:t>
+      </w:r>
+    </w:p>
+    <w:p>
+      <w:pPr>
+        <w:pStyle w:val="Example"/>
+      </w:pPr>
+    </w:p>
+    <w:p>
+      <w:pPr>
+        <w:pStyle w:val="Example"/>
+      </w:pPr>
+      <w:r>
+        <w:t xml:space="preserve">CP2.x = </w:t>
+      </w:r>
+      <w:proofErr w:type="spellStart"/>
+      <w:r>
+        <w:t>C.x</w:t>
+      </w:r>
+      <w:proofErr w:type="spellEnd"/>
+      <w:r>
+        <w:t xml:space="preserve"> - </w:t>
+      </w:r>
+      <w:proofErr w:type="spellStart"/>
+      <w:r>
+        <w:t>curveCoefficient</w:t>
+      </w:r>
+      <w:proofErr w:type="spellEnd"/>
+      <w:r>
+        <w:t xml:space="preserve"> * (</w:t>
+      </w:r>
+      <w:proofErr w:type="spellStart"/>
+      <w:r>
+        <w:t>D.x</w:t>
+      </w:r>
+      <w:proofErr w:type="spellEnd"/>
+      <w:r>
+        <w:t xml:space="preserve"> - </w:t>
+      </w:r>
+      <w:proofErr w:type="spellStart"/>
+      <w:r>
+        <w:t>B.x</w:t>
+      </w:r>
+      <w:proofErr w:type="spellEnd"/>
+      <w:r>
+        <w:t>);</w:t>
+      </w:r>
+    </w:p>
+    <w:p>
+      <w:pPr>
+        <w:pStyle w:val="Example"/>
+      </w:pPr>
+      <w:r>
+        <w:t xml:space="preserve">CP2.y = </w:t>
+      </w:r>
+      <w:proofErr w:type="spellStart"/>
+      <w:r>
+        <w:t>C.x</w:t>
+      </w:r>
+      <w:proofErr w:type="spellEnd"/>
+      <w:r>
+        <w:t xml:space="preserve"> - </w:t>
+      </w:r>
+      <w:proofErr w:type="spellStart"/>
+      <w:r>
+        <w:t>curveCoefficient</w:t>
+      </w:r>
+      <w:proofErr w:type="spellEnd"/>
+      <w:r>
+        <w:t xml:space="preserve"> * (</w:t>
+      </w:r>
+      <w:proofErr w:type="spellStart"/>
+      <w:r>
+        <w:t>D.y</w:t>
+      </w:r>
+      <w:proofErr w:type="spellEnd"/>
+      <w:r>
+        <w:t xml:space="preserve"> - </w:t>
+      </w:r>
+      <w:proofErr w:type="spellStart"/>
+      <w:r>
+        <w:t>B.y</w:t>
+      </w:r>
+      <w:proofErr w:type="spellEnd"/>
+      <w:r>
+        <w:t>);</w:t>
+      </w:r>
+    </w:p>
+    <w:p>
+      <w:pPr>
+        <w:pStyle w:val="Heading5"/>
+      </w:pPr>
+      <w:bookmarkStart w:id="21" w:name="_Ref201470061"/>
+      <w:r>
+        <w:t>Estimating the Curve Length</w:t>
+      </w:r>
+      <w:bookmarkEnd w:id="21"/>
+    </w:p>
+    <w:p>
+      <w:r>
+        <w:t>The second part of the curve interpolation algorithm involves estimating the length of the curve. An estimation of the curves length is used as calculating the exact length of the curve may impact the processor of the iPad and effect drawing efficiency.</w:t>
+      </w:r>
+    </w:p>
+    <w:p>
+      <w:r>
+        <w:t>To estimate the length of a curve, the distance between several points along the curve will be calculated. The distance between these points will then be combined for a total estimation of curve length as shown below.</w:t>
+      </w:r>
+    </w:p>
+    <w:p>
+      <w:pPr>
+        <w:pStyle w:val="Subtitle"/>
+      </w:pPr>
+      <w:r>
+        <w:rPr>
+          <w:noProof/>
+        </w:rPr>
+        <w:lastRenderedPageBreak/>
+        <w:drawing>
+          <wp:inline distT="0" distB="0" distL="0" distR="0" wp14:anchorId="01898463" wp14:editId="13A88A7B">
+            <wp:extent cx="3007360" cy="1709101"/>
+            <wp:effectExtent l="0" t="0" r="0" b="0"/>
+            <wp:docPr id="3" name="Picture 3" descr="Macintosh HD:Users:Robert:Dropbox:School:11 Fall:COT6931 Computer Sci Project:IdeaStorm:IdeaStorm Docs:Design:iter01:Illustrations:estimating the curve length.jpg"/>
+            <wp:cNvGraphicFramePr>
+              <a:graphicFrameLocks xmlns:a="http://schemas.openxmlformats.org/drawingml/2006/main" noChangeAspect="1"/>
+            </wp:cNvGraphicFramePr>
+            <a:graphic xmlns:a="http://schemas.openxmlformats.org/drawingml/2006/main">
+              <a:graphicData uri="http://schemas.openxmlformats.org/drawingml/2006/picture">
+                <pic:pic xmlns:pic="http://schemas.openxmlformats.org/drawingml/2006/picture">
+                  <pic:nvPicPr>
+                    <pic:cNvPr id="0" name="Picture 2" descr="Macintosh HD:Users:Robert:Dropbox:School:11 Fall:COT6931 Computer Sci Project:IdeaStorm:IdeaStorm Docs:Design:iter01:Illustrations:estimating the curve length.jpg"/>
+                    <pic:cNvPicPr>
+                      <a:picLocks noChangeAspect="1" noChangeArrowheads="1"/>
+                    </pic:cNvPicPr>
+                  </pic:nvPicPr>
+                  <pic:blipFill>
+                    <a:blip r:embed="rId11">
+                      <a:extLst>
+                        <a:ext uri="{28A0092B-C50C-407E-A947-70E740481C1C}">
+                          <a14:useLocalDpi xmlns:a14="http://schemas.microsoft.com/office/drawing/2010/main" val="0"/>
+                        </a:ext>
+                      </a:extLst>
+                    </a:blip>
+                    <a:srcRect/>
+                    <a:stretch>
+                      <a:fillRect/>
+                    </a:stretch>
+                  </pic:blipFill>
+                  <pic:spPr bwMode="auto">
+                    <a:xfrm>
+                      <a:off x="0" y="0"/>
+                      <a:ext cx="3007360" cy="1709101"/>
+                    </a:xfrm>
+                    <a:prstGeom prst="rect">
+                      <a:avLst/>
+                    </a:prstGeom>
+                    <a:noFill/>
+                    <a:ln>
+                      <a:noFill/>
+                    </a:ln>
+                  </pic:spPr>
+                </pic:pic>
+              </a:graphicData>
+            </a:graphic>
+          </wp:inline>
+        </w:drawing>
+      </w:r>
+    </w:p>
+    <w:p>
+      <w:pPr>
+        <w:pStyle w:val="Caption"/>
+      </w:pPr>
+      <w:r>
+        <w:t xml:space="preserve">Figure </w:t>
+      </w:r>
+      <w:fldSimple w:instr=" STYLEREF 1 \s ">
+        <w:r>
+          <w:rPr>
+            <w:noProof/>
+          </w:rPr>
+          <w:t>3</w:t>
+        </w:r>
+      </w:fldSimple>
+      <w:r>
+        <w:noBreakHyphen/>
+      </w:r>
+      <w:fldSimple w:instr=" SEQ Figure \* ARABIC \s 1 ">
+        <w:r>
+          <w:rPr>
+            <w:noProof/>
+          </w:rPr>
+          <w:t>3</w:t>
+        </w:r>
+      </w:fldSimple>
+      <w:r>
+        <w:t xml:space="preserve"> – Estimating curve length using the distance between points on the curve.</w:t>
+      </w:r>
+    </w:p>
+    <w:p>
+      <w:r>
+        <w:t xml:space="preserve">The algorithm used for calculating the distance between these points is presented in </w:t>
+      </w:r>
+      <w:proofErr w:type="spellStart"/>
+      <w:r>
+        <w:t>pseudocode</w:t>
+      </w:r>
+      <w:proofErr w:type="spellEnd"/>
+      <w:r>
+        <w:t xml:space="preserve"> below. The method for developing this algorithm was derived from [Bullock].</w:t>
+      </w:r>
+    </w:p>
+    <w:p>
+      <w:pPr>
+        <w:pStyle w:val="Example"/>
+      </w:pPr>
+      <w:proofErr w:type="gramStart"/>
+      <w:r>
+        <w:t>distance</w:t>
+      </w:r>
+      <w:proofErr w:type="gramEnd"/>
+      <w:r>
+        <w:t xml:space="preserve"> = </w:t>
+      </w:r>
+      <w:proofErr w:type="spellStart"/>
+      <w:r>
+        <w:t>squareroot</w:t>
+      </w:r>
+      <w:proofErr w:type="spellEnd"/>
+      <w:r>
+        <w:t>((point2.x – point1.x)</w:t>
+      </w:r>
+      <w:r>
+        <w:rPr>
+          <w:vertAlign w:val="superscript"/>
+        </w:rPr>
+        <w:t>2</w:t>
+      </w:r>
+      <w:r>
+        <w:t xml:space="preserve"> + (point2.y – point1.y)</w:t>
+      </w:r>
+      <w:r>
+        <w:rPr>
+          <w:vertAlign w:val="superscript"/>
+        </w:rPr>
+        <w:t>2</w:t>
+      </w:r>
+      <w:r>
+        <w:t>);</w:t>
+      </w:r>
+    </w:p>
+    <w:p>
+      <w:pPr>
+        <w:pStyle w:val="Heading5"/>
+      </w:pPr>
+      <w:r>
+        <w:t>Calculating Curve Points</w:t>
+      </w:r>
+    </w:p>
+    <w:p>
+      <w:r>
+        <w:t xml:space="preserve">The third part of this algorithm uses the formula for Bezier curves to do the interpolation of curve points. This formula is demonstrated below in </w:t>
+      </w:r>
+      <w:proofErr w:type="spellStart"/>
+      <w:r>
+        <w:t>pseudocode</w:t>
+      </w:r>
+      <w:proofErr w:type="spellEnd"/>
+      <w:r>
+        <w:t>. The main part of this algorithm is derived from the forum post [</w:t>
+      </w:r>
+      <w:r>
+        <w:t xml:space="preserve">Drawing a curve in </w:t>
+      </w:r>
+      <w:proofErr w:type="spellStart"/>
+      <w:r>
+        <w:t>OpenGLES</w:t>
+      </w:r>
+      <w:proofErr w:type="spellEnd"/>
+      <w:r>
+        <w:t xml:space="preserve"> - how? - GameDev.net</w:t>
+      </w:r>
+      <w:r>
+        <w:t>].</w:t>
+      </w:r>
+    </w:p>
+    <w:p>
+      <w:pPr>
+        <w:pStyle w:val="Example"/>
+      </w:pPr>
+      <w:proofErr w:type="gramStart"/>
+      <w:r>
+        <w:t>float</w:t>
+      </w:r>
+      <w:proofErr w:type="gramEnd"/>
+      <w:r>
+        <w:t xml:space="preserve"> t = 0 ;</w:t>
+      </w:r>
+    </w:p>
+    <w:p>
+      <w:pPr>
+        <w:pStyle w:val="Example"/>
+      </w:pPr>
+      <w:proofErr w:type="spellStart"/>
+      <w:r>
+        <w:t>CGPoint</w:t>
+      </w:r>
+      <w:proofErr w:type="spellEnd"/>
+      <w:r>
+        <w:t xml:space="preserve"> point;</w:t>
+      </w:r>
+    </w:p>
+    <w:p>
+      <w:pPr>
+        <w:pStyle w:val="Example"/>
+      </w:pPr>
+    </w:p>
+    <w:p>
+      <w:pPr>
+        <w:pStyle w:val="Example"/>
+      </w:pPr>
+      <w:proofErr w:type="gramStart"/>
+      <w:r>
+        <w:t>for</w:t>
+      </w:r>
+      <w:proofErr w:type="gramEnd"/>
+      <w:r>
+        <w:t xml:space="preserve"> (</w:t>
+      </w:r>
+      <w:proofErr w:type="spellStart"/>
+      <w:r>
+        <w:t>int</w:t>
+      </w:r>
+      <w:proofErr w:type="spellEnd"/>
+      <w:r>
+        <w:t xml:space="preserve"> </w:t>
+      </w:r>
+      <w:proofErr w:type="spellStart"/>
+      <w:r>
+        <w:t>i</w:t>
+      </w:r>
+      <w:proofErr w:type="spellEnd"/>
+      <w:r>
+        <w:t xml:space="preserve">=0; </w:t>
+      </w:r>
+      <w:proofErr w:type="spellStart"/>
+      <w:r>
+        <w:t>i</w:t>
+      </w:r>
+      <w:proofErr w:type="spellEnd"/>
+      <w:r>
+        <w:t>&lt;</w:t>
+      </w:r>
+      <w:proofErr w:type="spellStart"/>
+      <w:r>
+        <w:t>numSteps;i</w:t>
+      </w:r>
+      <w:proofErr w:type="spellEnd"/>
+      <w:r>
+        <w:t>++) {</w:t>
+      </w:r>
+    </w:p>
+    <w:p>
+      <w:pPr>
+        <w:pStyle w:val="Example"/>
+      </w:pPr>
+      <w:r>
+        <w:tab/>
+      </w:r>
+    </w:p>
+    <w:p>
+      <w:pPr>
+        <w:pStyle w:val="Example"/>
+      </w:pPr>
+      <w:r>
+        <w:tab/>
+      </w:r>
+      <w:proofErr w:type="spellStart"/>
+      <w:proofErr w:type="gramStart"/>
+      <w:r>
+        <w:t>point.x</w:t>
+      </w:r>
+      <w:proofErr w:type="spellEnd"/>
+      <w:proofErr w:type="gramEnd"/>
+      <w:r>
+        <w:t xml:space="preserve"> = (1 – t)</w:t>
+      </w:r>
+      <w:r>
+        <w:rPr>
+          <w:vertAlign w:val="superscript"/>
+        </w:rPr>
+        <w:t>3</w:t>
+      </w:r>
+      <w:r>
+        <w:t xml:space="preserve"> * P0.x + 3 * (1 – t)</w:t>
+      </w:r>
+      <w:r>
+        <w:rPr>
+          <w:vertAlign w:val="superscript"/>
+        </w:rPr>
+        <w:t>2</w:t>
+      </w:r>
+      <w:r>
+        <w:t xml:space="preserve"> * t * P1.x + 3 * (1 – t) * t</w:t>
+      </w:r>
+      <w:r>
+        <w:rPr>
+          <w:vertAlign w:val="superscript"/>
+        </w:rPr>
+        <w:t>2</w:t>
+      </w:r>
+      <w:r>
+        <w:t xml:space="preserve"> * P2.x + t</w:t>
+      </w:r>
+      <w:r>
+        <w:rPr>
+          <w:vertAlign w:val="superscript"/>
+        </w:rPr>
+        <w:t>3</w:t>
+      </w:r>
+      <w:r>
+        <w:t xml:space="preserve"> * P3.x;</w:t>
+      </w:r>
+    </w:p>
+    <w:p>
+      <w:pPr>
+        <w:pStyle w:val="Example"/>
+        <w:ind w:firstLine="720"/>
+      </w:pPr>
+      <w:proofErr w:type="spellStart"/>
+      <w:proofErr w:type="gramStart"/>
+      <w:r>
+        <w:t>point.y</w:t>
+      </w:r>
+      <w:proofErr w:type="spellEnd"/>
+      <w:proofErr w:type="gramEnd"/>
+      <w:r>
+        <w:t xml:space="preserve"> = (1 – t)</w:t>
+      </w:r>
+      <w:r>
+        <w:rPr>
+          <w:vertAlign w:val="superscript"/>
+        </w:rPr>
+        <w:t>3</w:t>
+      </w:r>
+      <w:r>
+        <w:t xml:space="preserve"> * P0.y + 3 * (1 – t)</w:t>
+      </w:r>
+      <w:r>
+        <w:rPr>
+          <w:vertAlign w:val="superscript"/>
+        </w:rPr>
+        <w:t>2</w:t>
+      </w:r>
+      <w:r>
+        <w:t xml:space="preserve"> * t * P1.y + 3 * (1 – t) * t</w:t>
+      </w:r>
+      <w:r>
+        <w:rPr>
+          <w:vertAlign w:val="superscript"/>
+        </w:rPr>
+        <w:t>2</w:t>
+      </w:r>
+      <w:r>
+        <w:t xml:space="preserve"> * P2.y + t</w:t>
+      </w:r>
+      <w:r>
+        <w:rPr>
+          <w:vertAlign w:val="superscript"/>
+        </w:rPr>
+        <w:t>3</w:t>
+      </w:r>
+      <w:r>
+        <w:t xml:space="preserve"> * P3.y;</w:t>
+      </w:r>
+    </w:p>
+    <w:p>
+      <w:pPr>
+        <w:pStyle w:val="Example"/>
+      </w:pPr>
+    </w:p>
+    <w:p>
+      <w:pPr>
+        <w:pStyle w:val="Example"/>
+      </w:pPr>
+      <w:r>
+        <w:tab/>
+        <w:t>[</w:t>
+      </w:r>
+      <w:proofErr w:type="spellStart"/>
+      <w:proofErr w:type="gramStart"/>
+      <w:r>
+        <w:t>pointArray</w:t>
+      </w:r>
+      <w:proofErr w:type="spellEnd"/>
+      <w:proofErr w:type="gramEnd"/>
+      <w:r>
+        <w:t xml:space="preserve"> </w:t>
+      </w:r>
+      <w:proofErr w:type="spellStart"/>
+      <w:r>
+        <w:t>addObject:point</w:t>
+      </w:r>
+      <w:proofErr w:type="spellEnd"/>
+      <w:r>
+        <w:t>];</w:t>
+      </w:r>
+    </w:p>
+    <w:p>
+      <w:pPr>
+        <w:pStyle w:val="Example"/>
+      </w:pPr>
+    </w:p>
+    <w:p>
+      <w:pPr>
+        <w:pStyle w:val="Example"/>
+        <w:ind w:firstLine="720"/>
+      </w:pPr>
+      <w:proofErr w:type="gramStart"/>
+      <w:r>
+        <w:t>t</w:t>
+      </w:r>
+      <w:proofErr w:type="gramEnd"/>
+      <w:r>
+        <w:t xml:space="preserve"> += 1 / </w:t>
+      </w:r>
+      <w:proofErr w:type="spellStart"/>
+      <w:r>
+        <w:t>numSteps</w:t>
+      </w:r>
+      <w:proofErr w:type="spellEnd"/>
+      <w:r>
+        <w:t>;</w:t>
+      </w:r>
+    </w:p>
+    <w:p>
+      <w:pPr>
+        <w:pStyle w:val="Example"/>
+      </w:pPr>
+      <w:r>
+        <w:t>}</w:t>
+      </w:r>
+    </w:p>
+    <w:p>
+      <w:pPr>
+        <w:pStyle w:val="Example"/>
+      </w:pPr>
+    </w:p>
+    <w:p>
+      <w:r>
+        <w:t>P0 and P3 represent the end points of the curve segment. P1 and P2 are the control points that were calculated in section</w:t>
+      </w:r>
+      <w:r>
+        <w:t xml:space="preserve"> </w:t>
+      </w:r>
+      <w:r>
+        <w:fldChar w:fldCharType="begin"/>
+      </w:r>
+      <w:r>
+        <w:instrText xml:space="preserve"> REF _Ref201470036 \r \h </w:instrText>
+      </w:r>
+      <w:r>
+        <w:fldChar w:fldCharType="separate"/>
+      </w:r>
+      <w:r>
+        <w:t>3.2.4.2.1</w:t>
+      </w:r>
+      <w:r>
+        <w:fldChar w:fldCharType="end"/>
+      </w:r>
+      <w:r>
+        <w:t>.</w:t>
+      </w:r>
+    </w:p>
+    <w:p>
+      <w:r>
+        <w:t xml:space="preserve">The value </w:t>
+      </w:r>
+      <w:r>
+        <w:rPr>
+          <w:rStyle w:val="InlineCode"/>
+        </w:rPr>
+        <w:t>t</w:t>
+      </w:r>
+      <w:r>
+        <w:t xml:space="preserve"> in this algorithm is incremented or stepped in fractions between 0 and 1 to generate points along the curve that will be drawn as point sprites. The number of steps to use will be based off the estimated length of the curve based off the algorithm in section</w:t>
+      </w:r>
+      <w:r>
+        <w:t xml:space="preserve"> </w:t>
+      </w:r>
+      <w:r>
+        <w:fldChar w:fldCharType="begin"/>
+      </w:r>
+      <w:r>
+        <w:instrText xml:space="preserve"> REF _Ref201470061 \r \h </w:instrText>
+      </w:r>
+      <w:r>
+        <w:fldChar w:fldCharType="separate"/>
+      </w:r>
+      <w:r>
+        <w:t>3.2.4.2.2</w:t>
+      </w:r>
+      <w:r>
+        <w:fldChar w:fldCharType="end"/>
+      </w:r>
+      <w:r>
+        <w:t>. This is done so the distance between interpolated points can remain consistent between curve segments of various lengths.</w:t>
       </w:r>
     </w:p>
     <w:p>
@@ -4473,346 +5771,576 @@
         <w:pStyle w:val="Heading4"/>
       </w:pPr>
       <w:r>
-        <w:t>Point Sprites</w:t>
-      </w:r>
-    </w:p>
+        <w:lastRenderedPageBreak/>
+        <w:t>Changing Orientation</w:t>
+      </w:r>
+    </w:p>
+    <w:p>
+      <w:pPr>
+        <w:pStyle w:val="TBD"/>
+      </w:pPr>
+      <w:r>
+        <w:t>TBD – Need to make sure the issues with this approach are discussed and how this will be corrected in the future.</w:t>
+      </w:r>
+    </w:p>
+    <w:p>
+      <w:r>
+        <w:t xml:space="preserve">In the drawing engine, orientation changes will not be handled with the standard </w:t>
+      </w:r>
+      <w:proofErr w:type="spellStart"/>
+      <w:r>
+        <w:rPr>
+          <w:rStyle w:val="InlineCode"/>
+        </w:rPr>
+        <w:t>shouldAutorotateToInterfaceOrientation</w:t>
+      </w:r>
+      <w:proofErr w:type="spellEnd"/>
+      <w:r>
+        <w:rPr>
+          <w:rStyle w:val="InlineCode"/>
+        </w:rPr>
+        <w:t>:</w:t>
+      </w:r>
+      <w:r>
+        <w:t xml:space="preserve"> method provided in the </w:t>
+      </w:r>
+      <w:proofErr w:type="spellStart"/>
+      <w:r>
+        <w:rPr>
+          <w:rStyle w:val="InlineCode"/>
+        </w:rPr>
+        <w:t>UIViewController</w:t>
+      </w:r>
+      <w:proofErr w:type="spellEnd"/>
+      <w:r>
+        <w:t xml:space="preserve"> class. Instead, orientation changes will be handled using a custom method. This is being done through a custom method to ensure that all </w:t>
+      </w:r>
+      <w:r>
+        <w:rPr>
+          <w:i/>
+        </w:rPr>
+        <w:t>UI</w:t>
+      </w:r>
+      <w:r>
+        <w:t xml:space="preserve"> elements can be repositioned, resized and rotated, with exception of the </w:t>
+      </w:r>
+      <w:proofErr w:type="spellStart"/>
+      <w:r>
+        <w:rPr>
+          <w:rStyle w:val="InlineCode"/>
+        </w:rPr>
+        <w:t>GLView</w:t>
+      </w:r>
+      <w:proofErr w:type="spellEnd"/>
+      <w:r>
+        <w:t>. Also, the actions for each swipe gesture direction will be reoriented to the new orientation so it remains correct according to the app user’s orientation.</w:t>
+      </w:r>
+    </w:p>
+    <w:p>
+      <w:r>
+        <w:t xml:space="preserve">The </w:t>
+      </w:r>
+      <w:proofErr w:type="spellStart"/>
+      <w:r>
+        <w:rPr>
+          <w:rStyle w:val="InlineCode"/>
+        </w:rPr>
+        <w:t>DrawingViewController</w:t>
+      </w:r>
+      <w:proofErr w:type="spellEnd"/>
+      <w:r>
+        <w:t xml:space="preserve"> will listen for the orientation change event and call a method each time the orientation changes. This method will then get the device’s orientation and change each UI element to fit within the new orientation with exception of the </w:t>
+      </w:r>
+      <w:proofErr w:type="spellStart"/>
+      <w:r>
+        <w:rPr>
+          <w:rStyle w:val="InlineCode"/>
+        </w:rPr>
+        <w:t>GLView</w:t>
+      </w:r>
+      <w:proofErr w:type="spellEnd"/>
+      <w:r>
+        <w:t>, which will remain in the same orientation and position. An example of this code is demonstrated below. This is not the final code that will be used; instead it only demonstrates the algorithm that will be used.</w:t>
+      </w:r>
+    </w:p>
+    <w:p>
+      <w:pPr>
+        <w:pStyle w:val="Example"/>
+      </w:pPr>
+      <w:r>
+        <w:t xml:space="preserve">//added to the initialization method of the </w:t>
+      </w:r>
+      <w:proofErr w:type="spellStart"/>
+      <w:r>
+        <w:t>DrawingViewController</w:t>
+      </w:r>
+      <w:proofErr w:type="spellEnd"/>
+    </w:p>
+    <w:p>
+      <w:pPr>
+        <w:pStyle w:val="Example"/>
+      </w:pPr>
+      <w:r>
+        <w:t>[[</w:t>
+      </w:r>
+      <w:proofErr w:type="spellStart"/>
+      <w:r>
+        <w:t>NSNotificationCenter</w:t>
+      </w:r>
+      <w:proofErr w:type="spellEnd"/>
+      <w:r>
+        <w:t xml:space="preserve"> </w:t>
+      </w:r>
+      <w:proofErr w:type="spellStart"/>
+      <w:r>
+        <w:t>defaultCenter</w:t>
+      </w:r>
+      <w:proofErr w:type="spellEnd"/>
+      <w:r>
+        <w:t xml:space="preserve">] </w:t>
+      </w:r>
+      <w:proofErr w:type="spellStart"/>
+      <w:r>
+        <w:t>addObserver</w:t>
+      </w:r>
+      <w:proofErr w:type="gramStart"/>
+      <w:r>
+        <w:t>:self</w:t>
+      </w:r>
+      <w:proofErr w:type="spellEnd"/>
+      <w:proofErr w:type="gramEnd"/>
+      <w:r>
+        <w:t xml:space="preserve"> selector:@selector(</w:t>
+      </w:r>
+      <w:proofErr w:type="spellStart"/>
+      <w:r>
+        <w:t>didRotate</w:t>
+      </w:r>
+      <w:proofErr w:type="spellEnd"/>
+      <w:r>
+        <w:t xml:space="preserve">:) </w:t>
+      </w:r>
+      <w:proofErr w:type="spellStart"/>
+      <w:r>
+        <w:t>name:UIDeviceOrientationDidChangeNotification</w:t>
+      </w:r>
+      <w:proofErr w:type="spellEnd"/>
+      <w:r>
+        <w:t xml:space="preserve"> </w:t>
+      </w:r>
+      <w:proofErr w:type="spellStart"/>
+      <w:r>
+        <w:t>object:nil</w:t>
+      </w:r>
+      <w:proofErr w:type="spellEnd"/>
+      <w:r>
+        <w:t>];</w:t>
+      </w:r>
+    </w:p>
+    <w:p>
+      <w:pPr>
+        <w:pStyle w:val="Example"/>
+      </w:pPr>
+    </w:p>
+    <w:p>
+      <w:pPr>
+        <w:pStyle w:val="Example"/>
+      </w:pPr>
+      <w:r>
+        <w:t xml:space="preserve">//method that is part of the </w:t>
+      </w:r>
+      <w:proofErr w:type="spellStart"/>
+      <w:r>
+        <w:t>DrawingViewController</w:t>
+      </w:r>
+      <w:proofErr w:type="spellEnd"/>
+    </w:p>
+    <w:p>
+      <w:pPr>
+        <w:pStyle w:val="Example"/>
+      </w:pPr>
+      <w:r>
+        <w:t>- (</w:t>
+      </w:r>
+      <w:proofErr w:type="gramStart"/>
+      <w:r>
+        <w:t>void</w:t>
+      </w:r>
+      <w:proofErr w:type="gramEnd"/>
+      <w:r>
+        <w:t>)</w:t>
+      </w:r>
+      <w:proofErr w:type="spellStart"/>
+      <w:r>
+        <w:t>didRotate</w:t>
+      </w:r>
+      <w:proofErr w:type="spellEnd"/>
+      <w:r>
+        <w:t>:(</w:t>
+      </w:r>
+      <w:proofErr w:type="spellStart"/>
+      <w:r>
+        <w:t>NSNotification</w:t>
+      </w:r>
+      <w:proofErr w:type="spellEnd"/>
+      <w:r>
+        <w:t xml:space="preserve"> *)notification {</w:t>
+      </w:r>
+    </w:p>
+    <w:p>
+      <w:pPr>
+        <w:pStyle w:val="Example"/>
+      </w:pPr>
+      <w:r>
+        <w:tab/>
+      </w:r>
+      <w:proofErr w:type="spellStart"/>
+      <w:r>
+        <w:t>UIDeviceOrientation</w:t>
+      </w:r>
+      <w:proofErr w:type="spellEnd"/>
+      <w:r>
+        <w:t xml:space="preserve"> orientation = [[</w:t>
+      </w:r>
+      <w:proofErr w:type="spellStart"/>
+      <w:r>
+        <w:t>UIDevice</w:t>
+      </w:r>
+      <w:proofErr w:type="spellEnd"/>
+      <w:r>
+        <w:t xml:space="preserve"> </w:t>
+      </w:r>
+      <w:proofErr w:type="spellStart"/>
+      <w:r>
+        <w:t>currentDevice</w:t>
+      </w:r>
+      <w:proofErr w:type="spellEnd"/>
+      <w:r>
+        <w:t>] orientation];</w:t>
+      </w:r>
+    </w:p>
+    <w:p>
+      <w:pPr>
+        <w:pStyle w:val="Example"/>
+      </w:pPr>
+      <w:r>
+        <w:tab/>
+        <w:t xml:space="preserve">//change position, rotation and size of all UI elements except </w:t>
+      </w:r>
+      <w:proofErr w:type="spellStart"/>
+      <w:r>
+        <w:t>GLView</w:t>
+      </w:r>
+      <w:proofErr w:type="spellEnd"/>
+    </w:p>
+    <w:p>
+      <w:pPr>
+        <w:pStyle w:val="Example"/>
+      </w:pPr>
+      <w:r>
+        <w:tab/>
+        <w:t>//change actions that will occur for swipe gesture recognizers based on direction</w:t>
+      </w:r>
+    </w:p>
+    <w:p>
+      <w:pPr>
+        <w:pStyle w:val="Example"/>
+      </w:pPr>
+      <w:r>
+        <w:t>}</w:t>
+      </w:r>
+    </w:p>
+    <w:p/>
     <w:p>
       <w:pPr>
         <w:pStyle w:val="Heading4"/>
       </w:pPr>
       <w:r>
-        <w:t>Curve Interpolation</w:t>
-      </w:r>
-    </w:p>
-    <w:p>
-      <w:pPr>
-        <w:pStyle w:val="Heading5"/>
-      </w:pPr>
-      <w:r>
-        <w:t>Calculating the Control Points</w:t>
-      </w:r>
-    </w:p>
-    <w:p>
-      <w:pPr>
-        <w:pStyle w:val="Heading5"/>
-      </w:pPr>
-      <w:r>
-        <w:t>Estimating the Curve Length</w:t>
-      </w:r>
-    </w:p>
-    <w:p>
-      <w:pPr>
-        <w:pStyle w:val="Heading5"/>
-      </w:pPr>
-      <w:r>
-        <w:t>Calculating Curve Points</w:t>
-      </w:r>
-    </w:p>
-    <w:p>
-      <w:pPr>
-        <w:pStyle w:val="Heading4"/>
-      </w:pPr>
-      <w:r>
-        <w:t>Changing Orientation</w:t>
-      </w:r>
+        <w:t>Saving Drawing Images</w:t>
+      </w:r>
+    </w:p>
+    <w:p>
+      <w:pPr>
+        <w:pStyle w:val="Heading2"/>
+      </w:pPr>
+      <w:bookmarkStart w:id="22" w:name="_Toc201470401"/>
+      <w:r>
+        <w:t>Gallery Design</w:t>
+      </w:r>
+      <w:bookmarkEnd w:id="22"/>
+    </w:p>
+    <w:p>
+      <w:pPr>
+        <w:pStyle w:val="Heading3"/>
+      </w:pPr>
+      <w:bookmarkStart w:id="23" w:name="_Toc201470402"/>
+      <w:r>
+        <w:t>Gallery</w:t>
+      </w:r>
+      <w:r>
+        <w:t xml:space="preserve"> Structure</w:t>
+      </w:r>
+      <w:bookmarkEnd w:id="23"/>
     </w:p>
     <w:p>
       <w:pPr>
         <w:pStyle w:val="TBD"/>
       </w:pPr>
       <w:r>
-        <w:t>TBD – Need to make sure the issues with this approach are discussed and how this will be corrected in the future.</w:t>
-      </w:r>
-    </w:p>
-    <w:p>
-      <w:pPr>
-        <w:pStyle w:val="Heading4"/>
-      </w:pPr>
-      <w:r>
-        <w:t>Saving Drawing Images</w:t>
+        <w:t>TBD – This section should provide a high level overview of the gallery.</w:t>
+      </w:r>
+    </w:p>
+    <w:p>
+      <w:pPr>
+        <w:pStyle w:val="TBD"/>
+      </w:pPr>
+      <w:r>
+        <w:t>TBD – Move the JSD describing the Gallery’s design here from section 3.1 of the old document (This diagram also needs to be corrected, remove strokes under the Drawing element and replace with Drawing Thumbnail). The explanation that goes along with the diagram would need to move here as well.</w:t>
+      </w:r>
+    </w:p>
+    <w:p>
+      <w:pPr>
+        <w:pStyle w:val="Heading3"/>
+      </w:pPr>
+      <w:bookmarkStart w:id="24" w:name="_Toc201470403"/>
+      <w:r>
+        <w:t>Gallery Classes</w:t>
+      </w:r>
+      <w:bookmarkEnd w:id="24"/>
+    </w:p>
+    <w:p>
+      <w:pPr>
+        <w:pStyle w:val="TBD"/>
+      </w:pPr>
+      <w:r>
+        <w:t>TBD – Create a class diagram showing all the class relationships</w:t>
+      </w:r>
+      <w:r>
+        <w:t xml:space="preserve"> for the gallery</w:t>
       </w:r>
     </w:p>
     <w:p>
       <w:pPr>
         <w:pStyle w:val="Heading2"/>
       </w:pPr>
-      <w:bookmarkStart w:id="18" w:name="_Toc200249775"/>
-      <w:r>
-        <w:t>Gallery Design</w:t>
-      </w:r>
-      <w:bookmarkEnd w:id="18"/>
+      <w:bookmarkStart w:id="25" w:name="_Toc201470404"/>
+      <w:r>
+        <w:lastRenderedPageBreak/>
+        <w:t>Class Descriptions</w:t>
+      </w:r>
+      <w:bookmarkEnd w:id="25"/>
+    </w:p>
+    <w:p>
+      <w:pPr>
+        <w:pStyle w:val="TBD"/>
+      </w:pPr>
+      <w:r>
+        <w:t>TBD – Need a table or some other way to describe the classes in detail that is much more compact and organized then the old method.</w:t>
+      </w:r>
+      <w:r>
+        <w:t xml:space="preserve"> Can separate this into separate tables for </w:t>
+      </w:r>
+    </w:p>
+    <w:p>
+      <w:pPr>
+        <w:pStyle w:val="Heading1"/>
+      </w:pPr>
+      <w:bookmarkStart w:id="26" w:name="_Toc201470405"/>
+      <w:r>
+        <w:t>User Interface Design</w:t>
+      </w:r>
+      <w:bookmarkEnd w:id="26"/>
+    </w:p>
+    <w:p>
+      <w:pPr>
+        <w:pStyle w:val="TBD"/>
+      </w:pPr>
+      <w:r>
+        <w:t>TBD – I maybe able to reference the user interface mockups in the SRS for this.</w:t>
+      </w:r>
+    </w:p>
+    <w:p>
+      <w:pPr>
+        <w:pStyle w:val="TBD"/>
+      </w:pPr>
+      <w:r>
+        <w:t>TBD – Pull (or reference) the UI mockups from the SRS</w:t>
+      </w:r>
+    </w:p>
+    <w:p>
+      <w:pPr>
+        <w:pStyle w:val="TBD"/>
+      </w:pPr>
+      <w:r>
+        <w:t>TBD – Create storyboards were and if needed to describe the rest of the UI.</w:t>
+      </w:r>
+    </w:p>
+    <w:p>
+      <w:pPr>
+        <w:pStyle w:val="Heading1"/>
+      </w:pPr>
+      <w:bookmarkStart w:id="27" w:name="_Toc201470406"/>
+      <w:r>
+        <w:t>Security</w:t>
+      </w:r>
+      <w:bookmarkEnd w:id="27"/>
+    </w:p>
+    <w:p>
+      <w:pPr>
+        <w:pStyle w:val="TBD"/>
+      </w:pPr>
+      <w:r>
+        <w:t>TBD – This is simple, there is no security other then what Apple provides on its devices.</w:t>
+      </w:r>
+    </w:p>
+    <w:p>
+      <w:pPr>
+        <w:pStyle w:val="Heading1"/>
+      </w:pPr>
+      <w:bookmarkStart w:id="28" w:name="_Toc201470407"/>
+      <w:r>
+        <w:t>Restriction, Limitations and Constraints</w:t>
+      </w:r>
+      <w:bookmarkEnd w:id="28"/>
+    </w:p>
+    <w:p>
+      <w:pPr>
+        <w:pStyle w:val="TBD"/>
+      </w:pPr>
+      <w:r>
+        <w:t>TBD – Explain the platforms and OS versions that it will be limited to. Also explain what the software cannot do (load previous drawings, rearrange drawings).</w:t>
+      </w:r>
+    </w:p>
+    <w:p>
+      <w:pPr>
+        <w:pStyle w:val="Heading1"/>
+      </w:pPr>
+      <w:bookmarkStart w:id="29" w:name="_Toc201470408"/>
+      <w:r>
+        <w:t>Testing Issues</w:t>
+      </w:r>
+      <w:bookmarkEnd w:id="29"/>
+    </w:p>
+    <w:p>
+      <w:pPr>
+        <w:pStyle w:val="TBD"/>
+      </w:pPr>
+      <w:r>
+        <w:t>TBD – Explain the testing process for IdeaStorm (Manual Test Scripts) and the test scripts that were developed.</w:t>
+      </w:r>
+    </w:p>
+    <w:p>
+      <w:pPr>
+        <w:pStyle w:val="Heading1"/>
+      </w:pPr>
+      <w:bookmarkStart w:id="30" w:name="_Toc201470409"/>
+      <w:r>
+        <w:t>Design Process</w:t>
+      </w:r>
+      <w:bookmarkEnd w:id="30"/>
+    </w:p>
+    <w:p>
+      <w:pPr>
+        <w:pStyle w:val="TBD"/>
+      </w:pPr>
+      <w:r>
+        <w:t>TBD – Explain the process of designing IdeaStorm including this rewrite.</w:t>
+      </w:r>
+    </w:p>
+    <w:p>
+      <w:pPr>
+        <w:pStyle w:val="TBD"/>
+      </w:pPr>
+      <w:r>
+        <w:t>TBD – Need to explain that both major components were built in different semesters which explains some of the differences in the design approach (heavy use of delegate and protocols in last semester for gallery)</w:t>
+      </w:r>
+    </w:p>
+    <w:p>
+      <w:pPr>
+        <w:pStyle w:val="Heading1"/>
+      </w:pPr>
+      <w:bookmarkStart w:id="31" w:name="_Toc201470410"/>
+      <w:r>
+        <w:t>Conclusion</w:t>
+      </w:r>
+      <w:bookmarkEnd w:id="31"/>
+    </w:p>
+    <w:p>
+      <w:pPr>
+        <w:pStyle w:val="TBD"/>
+      </w:pPr>
+      <w:r>
+        <w:t>TBD – Explain each of the below sections using bullet points</w:t>
+      </w:r>
+    </w:p>
+    <w:p>
+      <w:pPr>
+        <w:pStyle w:val="Heading2"/>
+      </w:pPr>
+      <w:bookmarkStart w:id="32" w:name="_Toc201470411"/>
+      <w:r>
+        <w:lastRenderedPageBreak/>
+        <w:t>What Worked Well</w:t>
+      </w:r>
+      <w:bookmarkEnd w:id="32"/>
+    </w:p>
+    <w:p>
+      <w:pPr>
+        <w:pStyle w:val="Heading2"/>
+      </w:pPr>
+      <w:bookmarkStart w:id="33" w:name="_Toc201470412"/>
+      <w:r>
+        <w:t>Challenges</w:t>
+      </w:r>
+      <w:bookmarkEnd w:id="33"/>
+    </w:p>
+    <w:p>
+      <w:pPr>
+        <w:pStyle w:val="Heading2"/>
+      </w:pPr>
+      <w:bookmarkStart w:id="34" w:name="_Toc201470413"/>
+      <w:r>
+        <w:t>Lessons Learned</w:t>
+      </w:r>
+      <w:bookmarkEnd w:id="34"/>
+    </w:p>
+    <w:p>
+      <w:pPr>
+        <w:pStyle w:val="Heading1"/>
+      </w:pPr>
+      <w:bookmarkStart w:id="35" w:name="_Toc201470414"/>
+      <w:r>
+        <w:t>Requirements Traceability</w:t>
+      </w:r>
+      <w:bookmarkEnd w:id="35"/>
+    </w:p>
+    <w:p>
+      <w:pPr>
+        <w:pStyle w:val="TBD"/>
+      </w:pPr>
+      <w:r>
+        <w:t>TBD – Need to separate these by the requirement type and the major part of the software they belong to (drawing engine or gallery).</w:t>
+      </w:r>
+    </w:p>
+    <w:p>
+      <w:pPr>
+        <w:pStyle w:val="Heading2"/>
+      </w:pPr>
+      <w:bookmarkStart w:id="36" w:name="_Toc201470415"/>
+      <w:r>
+        <w:t>Drawing Engine Requirements</w:t>
+      </w:r>
+      <w:bookmarkEnd w:id="36"/>
     </w:p>
     <w:p>
       <w:pPr>
         <w:pStyle w:val="Heading3"/>
       </w:pPr>
-      <w:bookmarkStart w:id="19" w:name="_Toc200249776"/>
-      <w:r>
-        <w:t>Gallery</w:t>
-      </w:r>
-      <w:r>
-        <w:t xml:space="preserve"> Structure</w:t>
-      </w:r>
-      <w:bookmarkEnd w:id="19"/>
-    </w:p>
-    <w:p>
-      <w:pPr>
-        <w:pStyle w:val="TBD"/>
-      </w:pPr>
-      <w:r>
-        <w:t>TBD – This section should provide a high level overview of the gallery.</w:t>
-      </w:r>
-    </w:p>
-    <w:p>
-      <w:pPr>
-        <w:pStyle w:val="TBD"/>
-      </w:pPr>
-      <w:r>
-        <w:t>TBD – Move the JSD describing the Gallery’s design here from section 3.1 of the old document (This diagram also needs to be corrected, remove strokes under the Drawing element and replace with Drawing Thumbnail). The explanation that goes along with the diagram would need to move here as well.</w:t>
-      </w:r>
-    </w:p>
-    <w:p>
-      <w:pPr>
-        <w:pStyle w:val="Heading3"/>
-      </w:pPr>
-      <w:bookmarkStart w:id="20" w:name="_Toc200249777"/>
-      <w:r>
-        <w:t>Gallery Classes</w:t>
-      </w:r>
-      <w:bookmarkEnd w:id="20"/>
-    </w:p>
-    <w:p>
-      <w:pPr>
-        <w:pStyle w:val="TBD"/>
-      </w:pPr>
-      <w:r>
-        <w:t>TBD – Create a class diagram showing all the class relationships</w:t>
-      </w:r>
-      <w:r>
-        <w:t xml:space="preserve"> for the gallery</w:t>
-      </w:r>
-    </w:p>
-    <w:p>
-      <w:pPr>
-        <w:pStyle w:val="Heading2"/>
-      </w:pPr>
-      <w:bookmarkStart w:id="21" w:name="_Toc200249778"/>
-      <w:r>
-        <w:t>Class Descriptions</w:t>
-      </w:r>
-      <w:bookmarkEnd w:id="21"/>
-    </w:p>
-    <w:p>
-      <w:pPr>
-        <w:pStyle w:val="TBD"/>
-      </w:pPr>
-      <w:r>
-        <w:t>TBD – Need a table or some other way to describe the classes in detail that is much more compact and organized then the old method.</w:t>
-      </w:r>
-      <w:r>
-        <w:t xml:space="preserve"> Can separate this into separate tables for </w:t>
-      </w:r>
-    </w:p>
-    <w:p>
-      <w:pPr>
-        <w:pStyle w:val="Heading1"/>
-      </w:pPr>
-      <w:bookmarkStart w:id="22" w:name="_Toc200249779"/>
-      <w:r>
-        <w:t>User Interface Design</w:t>
-      </w:r>
-      <w:bookmarkEnd w:id="22"/>
-    </w:p>
-    <w:p>
-      <w:pPr>
-        <w:pStyle w:val="TBD"/>
-      </w:pPr>
-      <w:r>
-        <w:t>TBD – I maybe able to reference the user interface mockups in the SRS for this.</w:t>
-      </w:r>
-    </w:p>
-    <w:p>
-      <w:pPr>
-        <w:pStyle w:val="TBD"/>
-      </w:pPr>
-      <w:r>
-        <w:t>TBD – Pull (or reference) the UI mockups from the SRS</w:t>
-      </w:r>
-    </w:p>
-    <w:p>
-      <w:pPr>
-        <w:pStyle w:val="TBD"/>
-      </w:pPr>
-      <w:r>
-        <w:t>TBD – Create storyboards were and if needed to describe the rest of the UI.</w:t>
-      </w:r>
-    </w:p>
-    <w:p>
-      <w:pPr>
-        <w:pStyle w:val="Heading1"/>
-      </w:pPr>
-      <w:bookmarkStart w:id="23" w:name="_Toc200249780"/>
-      <w:r>
-        <w:t>Security</w:t>
-      </w:r>
-      <w:bookmarkEnd w:id="23"/>
-    </w:p>
-    <w:p>
-      <w:pPr>
-        <w:pStyle w:val="TBD"/>
-      </w:pPr>
-      <w:r>
-        <w:t>TBD – This is simple, there is no security other then what Apple provides on its devices.</w:t>
-      </w:r>
-    </w:p>
-    <w:p>
-      <w:pPr>
-        <w:pStyle w:val="Heading1"/>
-      </w:pPr>
-      <w:bookmarkStart w:id="24" w:name="_Toc200249781"/>
-      <w:r>
-        <w:lastRenderedPageBreak/>
-        <w:t>Restriction, Limitations and Constraints</w:t>
-      </w:r>
-      <w:bookmarkEnd w:id="24"/>
-    </w:p>
-    <w:p>
-      <w:pPr>
-        <w:pStyle w:val="TBD"/>
-      </w:pPr>
-      <w:r>
-        <w:t>TBD – Explain the platforms and OS versions that it will be limited to. Also explain what the software cannot do (load previous drawings, rearrange drawings).</w:t>
-      </w:r>
-    </w:p>
-    <w:p>
-      <w:pPr>
-        <w:pStyle w:val="Heading1"/>
-      </w:pPr>
-      <w:bookmarkStart w:id="25" w:name="_Toc200249782"/>
-      <w:r>
-        <w:t>Testing Issues</w:t>
-      </w:r>
-      <w:bookmarkEnd w:id="25"/>
-    </w:p>
-    <w:p>
-      <w:pPr>
-        <w:pStyle w:val="TBD"/>
-      </w:pPr>
-      <w:r>
-        <w:t>TBD – Explain the testing process for IdeaStorm (Manual Test Scripts) and the test scripts that were developed.</w:t>
-      </w:r>
-    </w:p>
-    <w:p>
-      <w:pPr>
-        <w:pStyle w:val="Heading1"/>
-      </w:pPr>
-      <w:bookmarkStart w:id="26" w:name="_Toc200249783"/>
-      <w:r>
-        <w:t>Design Process</w:t>
-      </w:r>
-      <w:bookmarkEnd w:id="26"/>
-    </w:p>
-    <w:p>
-      <w:pPr>
-        <w:pStyle w:val="TBD"/>
-      </w:pPr>
-      <w:r>
-        <w:t>TBD – Explain the process of designing IdeaStorm including this rewrite.</w:t>
-      </w:r>
-    </w:p>
-    <w:p>
-      <w:pPr>
-        <w:pStyle w:val="TBD"/>
-      </w:pPr>
-      <w:r>
-        <w:t>TBD – Need to explain that both major components were built in different semesters which explains some of the differences in the design approach (heavy use of delegate and protocols in last semester for gallery)</w:t>
-      </w:r>
-    </w:p>
-    <w:p>
-      <w:pPr>
-        <w:pStyle w:val="Heading1"/>
-      </w:pPr>
-      <w:bookmarkStart w:id="27" w:name="_Toc200249784"/>
-      <w:r>
-        <w:t>Conclusion</w:t>
-      </w:r>
-      <w:bookmarkEnd w:id="27"/>
-    </w:p>
-    <w:p>
-      <w:pPr>
-        <w:pStyle w:val="TBD"/>
-      </w:pPr>
-      <w:r>
-        <w:t>TBD – Explain each of the below sections using bullet points</w:t>
-      </w:r>
-    </w:p>
-    <w:p>
-      <w:pPr>
-        <w:pStyle w:val="Heading2"/>
-      </w:pPr>
-      <w:bookmarkStart w:id="28" w:name="_Toc200249785"/>
-      <w:r>
-        <w:t>What Worked Well</w:t>
-      </w:r>
-      <w:bookmarkEnd w:id="28"/>
-    </w:p>
-    <w:p>
-      <w:pPr>
-        <w:pStyle w:val="Heading2"/>
-      </w:pPr>
-      <w:bookmarkStart w:id="29" w:name="_Toc200249786"/>
-      <w:r>
-        <w:t>Challenges</w:t>
-      </w:r>
-      <w:bookmarkEnd w:id="29"/>
-    </w:p>
-    <w:p>
-      <w:pPr>
-        <w:pStyle w:val="Heading2"/>
-      </w:pPr>
-      <w:bookmarkStart w:id="30" w:name="_Toc200249787"/>
-      <w:r>
-        <w:t>Lessons Learned</w:t>
-      </w:r>
-      <w:bookmarkEnd w:id="30"/>
-    </w:p>
-    <w:p>
-      <w:pPr>
-        <w:pStyle w:val="Heading1"/>
-      </w:pPr>
-      <w:bookmarkStart w:id="31" w:name="_Toc200249788"/>
-      <w:r>
-        <w:t>Requirements Traceability</w:t>
-      </w:r>
-      <w:bookmarkEnd w:id="31"/>
-    </w:p>
-    <w:p>
-      <w:pPr>
-        <w:pStyle w:val="TBD"/>
-      </w:pPr>
-      <w:r>
-        <w:t>TBD – Need to separate these by the requirement type and the major part of the software they belong to (drawing engine or gallery).</w:t>
-      </w:r>
-    </w:p>
-    <w:p>
-      <w:pPr>
-        <w:pStyle w:val="Heading2"/>
-      </w:pPr>
-      <w:bookmarkStart w:id="32" w:name="_Toc200249789"/>
-      <w:r>
-        <w:t>Drawing Engine Requirements</w:t>
-      </w:r>
-      <w:bookmarkEnd w:id="32"/>
-    </w:p>
-    <w:p>
-      <w:pPr>
-        <w:pStyle w:val="Heading3"/>
-      </w:pPr>
-      <w:bookmarkStart w:id="33" w:name="_Toc200249790"/>
+      <w:bookmarkStart w:id="37" w:name="_Toc201470416"/>
       <w:r>
         <w:t>External Interface Requirements</w:t>
       </w:r>
-      <w:bookmarkEnd w:id="33"/>
+      <w:bookmarkEnd w:id="37"/>
     </w:p>
     <w:tbl>
       <w:tblPr>
@@ -5166,7 +6694,6 @@
               <w:rPr>
                 <w:b/>
               </w:rPr>
-              <w:lastRenderedPageBreak/>
               <w:t>EIR011</w:t>
             </w:r>
           </w:p>
@@ -5363,11 +6890,11 @@
       <w:pPr>
         <w:pStyle w:val="Heading3"/>
       </w:pPr>
-      <w:bookmarkStart w:id="34" w:name="_Toc200249791"/>
+      <w:bookmarkStart w:id="38" w:name="_Toc201470417"/>
       <w:r>
         <w:t>Functional Requirements</w:t>
       </w:r>
-      <w:bookmarkEnd w:id="34"/>
+      <w:bookmarkEnd w:id="38"/>
     </w:p>
     <w:tbl>
       <w:tblPr>
@@ -5826,6 +7353,7 @@
               <w:rPr>
                 <w:b/>
               </w:rPr>
+              <w:lastRenderedPageBreak/>
               <w:t>FR021</w:t>
             </w:r>
           </w:p>
@@ -5847,11 +7375,11 @@
       <w:pPr>
         <w:pStyle w:val="Heading3"/>
       </w:pPr>
-      <w:bookmarkStart w:id="35" w:name="_Toc200249792"/>
+      <w:bookmarkStart w:id="39" w:name="_Toc201470418"/>
       <w:r>
         <w:t>Performance Requirements</w:t>
       </w:r>
-      <w:bookmarkEnd w:id="35"/>
+      <w:bookmarkEnd w:id="39"/>
     </w:p>
     <w:tbl>
       <w:tblPr>
@@ -6016,21 +7544,21 @@
       <w:pPr>
         <w:pStyle w:val="Heading2"/>
       </w:pPr>
-      <w:bookmarkStart w:id="36" w:name="_Toc200249793"/>
+      <w:bookmarkStart w:id="40" w:name="_Toc201470419"/>
       <w:r>
         <w:t>Gallery Requirements</w:t>
       </w:r>
-      <w:bookmarkEnd w:id="36"/>
+      <w:bookmarkEnd w:id="40"/>
     </w:p>
     <w:p>
       <w:pPr>
         <w:pStyle w:val="Heading3"/>
       </w:pPr>
-      <w:bookmarkStart w:id="37" w:name="_Toc200249794"/>
+      <w:bookmarkStart w:id="41" w:name="_Toc201470420"/>
       <w:r>
         <w:t>External Interface Requirements</w:t>
       </w:r>
-      <w:bookmarkEnd w:id="37"/>
+      <w:bookmarkEnd w:id="41"/>
     </w:p>
     <w:tbl>
       <w:tblPr>
@@ -6419,7 +7947,6 @@
               <w:rPr>
                 <w:b/>
               </w:rPr>
-              <w:lastRenderedPageBreak/>
               <w:t>EIR036</w:t>
             </w:r>
           </w:p>
@@ -6581,11 +8108,11 @@
       <w:pPr>
         <w:pStyle w:val="Heading3"/>
       </w:pPr>
-      <w:bookmarkStart w:id="38" w:name="_Toc200249795"/>
+      <w:bookmarkStart w:id="42" w:name="_Toc201470421"/>
       <w:r>
         <w:t>Functional Requirements</w:t>
       </w:r>
-      <w:bookmarkEnd w:id="38"/>
+      <w:bookmarkEnd w:id="42"/>
     </w:p>
     <w:tbl>
       <w:tblPr>
@@ -6931,11 +8458,11 @@
       <w:pPr>
         <w:pStyle w:val="Heading3"/>
       </w:pPr>
-      <w:bookmarkStart w:id="39" w:name="_Toc200249796"/>
+      <w:bookmarkStart w:id="43" w:name="_Toc201470422"/>
       <w:r>
         <w:t>Performance Requirements</w:t>
       </w:r>
-      <w:bookmarkEnd w:id="39"/>
+      <w:bookmarkEnd w:id="43"/>
     </w:p>
     <w:tbl>
       <w:tblPr>
@@ -7009,6 +8536,7 @@
               <w:rPr>
                 <w:b/>
               </w:rPr>
+              <w:lastRenderedPageBreak/>
               <w:t>PR006</w:t>
             </w:r>
           </w:p>
@@ -7030,11 +8558,11 @@
       <w:pPr>
         <w:pStyle w:val="Heading1"/>
       </w:pPr>
-      <w:bookmarkStart w:id="40" w:name="_Toc200249797"/>
+      <w:bookmarkStart w:id="44" w:name="_Toc201470423"/>
       <w:r>
         <w:t>References</w:t>
       </w:r>
-      <w:bookmarkEnd w:id="40"/>
+      <w:bookmarkEnd w:id="44"/>
     </w:p>
     <w:p>
       <w:proofErr w:type="gramStart"/>
@@ -7239,7 +8767,6 @@
     <w:p>
       <w:proofErr w:type="spellStart"/>
       <w:r>
-        <w:lastRenderedPageBreak/>
         <w:t>Lamarche</w:t>
       </w:r>
       <w:proofErr w:type="spellEnd"/>
@@ -7454,7 +8981,11 @@
       </w:r>
       <w:proofErr w:type="spellEnd"/>
       <w:r>
-        <w:t xml:space="preserve"> | Ray </w:t>
+        <w:t xml:space="preserve"> | </w:t>
+      </w:r>
+      <w:r>
+        <w:lastRenderedPageBreak/>
+        <w:t xml:space="preserve">Ray </w:t>
       </w:r>
       <w:proofErr w:type="spellStart"/>
       <w:r>
@@ -7517,7 +9048,7 @@
       </w:r>
     </w:p>
     <w:sectPr>
-      <w:headerReference w:type="default" r:id="rId10"/>
+      <w:headerReference w:type="default" r:id="rId12"/>
       <w:pgSz w:w="12240" w:h="15840"/>
       <w:pgMar w:top="1440" w:right="1440" w:bottom="1440" w:left="1440" w:header="720" w:footer="720" w:gutter="0"/>
       <w:cols w:space="720"/>
@@ -7604,7 +9135,6 @@
             <w:dataBinding w:prefixMappings="xmlns:ns0='http://schemas.openxmlformats.org/officeDocument/2006/extended-properties'" w:xpath="/ns0:Properties[1]/ns0:Company[1]" w:storeItemID="{6668398D-A668-4E3E-A5EB-62B293D839F1}"/>
             <w:text/>
           </w:sdtPr>
-          <w:sdtEndPr/>
           <w:sdtContent>
             <w:p>
               <w:pPr>
@@ -7628,7 +9158,6 @@
             <w:dataBinding w:prefixMappings="xmlns:ns0='http://schemas.openxmlformats.org/package/2006/metadata/core-properties' xmlns:ns1='http://purl.org/dc/elements/1.1/'" w:xpath="/ns0:coreProperties[1]/ns1:title[1]" w:storeItemID="{6C3C8BC8-F283-45AE-878A-BAB7291924A1}"/>
             <w:text/>
           </w:sdtPr>
-          <w:sdtEndPr/>
           <w:sdtContent>
             <w:p>
               <w:pPr>
@@ -11312,7 +12841,7 @@
 </file>
 
 <file path=customXml/itemProps1.xml><?xml version="1.0" encoding="utf-8"?>
-<ds:datastoreItem xmlns:ds="http://schemas.openxmlformats.org/officeDocument/2006/customXml" ds:itemID="{3C57DA29-962B-9046-AC05-6B30716ED853}">
+<ds:datastoreItem xmlns:ds="http://schemas.openxmlformats.org/officeDocument/2006/customXml" ds:itemID="{A571754D-C5F6-F546-8E92-83189331F713}">
   <ds:schemaRefs>
     <ds:schemaRef ds:uri="http://schemas.openxmlformats.org/officeDocument/2006/bibliography"/>
   </ds:schemaRefs>

</xml_diff>